<commit_message>
Khao sat du an
</commit_message>
<xml_diff>
--- a/docs/MyProjectMgnt.docx
+++ b/docs/MyProjectMgnt.docx
@@ -12097,1227 +12097,1116 @@
     </w:p>
     <w:p>
       <w:pPr>
-        <w:rPr>
-          <w:i/>
-          <w:iCs/>
-        </w:rPr>
-      </w:pPr>
-      <w:proofErr w:type="spellStart"/>
-      <w:r>
-        <w:rPr>
-          <w:i/>
-          <w:iCs/>
-        </w:rPr>
-        <w:t>Phân</w:t>
-      </w:r>
-      <w:proofErr w:type="spellEnd"/>
-      <w:r>
-        <w:rPr>
-          <w:i/>
-          <w:iCs/>
-        </w:rPr>
-        <w:t xml:space="preserve"> </w:t>
-      </w:r>
-      <w:proofErr w:type="spellStart"/>
-      <w:r>
-        <w:rPr>
-          <w:i/>
-          <w:iCs/>
+        <w:spacing w:before="60" w:after="60" w:line="312" w:lineRule="auto"/>
+        <w:jc w:val="left"/>
+        <w:rPr>
+          <w:rFonts w:ascii="Times New Roman" w:eastAsiaTheme="minorHAnsi" w:hAnsi="Times New Roman" w:cs="Times New Roman"/>
+          <w:spacing w:val="-4"/>
+          <w:lang w:eastAsia="en-US" w:bidi="ar-SA"/>
+        </w:rPr>
+      </w:pPr>
+      <w:r>
+        <w:rPr>
+          <w:rFonts w:cs="Times New Roman"/>
+        </w:rPr>
+        <w:t xml:space="preserve">- </w:t>
+      </w:r>
+      <w:proofErr w:type="spellStart"/>
+      <w:r>
+        <w:rPr>
+          <w:rFonts w:cs="Times New Roman"/>
+        </w:rPr>
+        <w:t>Giao</w:t>
+      </w:r>
+      <w:proofErr w:type="spellEnd"/>
+      <w:r>
+        <w:rPr>
+          <w:rFonts w:cs="Times New Roman"/>
+        </w:rPr>
+        <w:t xml:space="preserve"> </w:t>
+      </w:r>
+      <w:proofErr w:type="spellStart"/>
+      <w:r>
+        <w:rPr>
+          <w:rFonts w:cs="Times New Roman"/>
+        </w:rPr>
+        <w:t>diện</w:t>
+      </w:r>
+      <w:proofErr w:type="spellEnd"/>
+      <w:r>
+        <w:rPr>
+          <w:rFonts w:cs="Times New Roman"/>
+        </w:rPr>
+        <w:t xml:space="preserve"> </w:t>
+      </w:r>
+      <w:proofErr w:type="spellStart"/>
+      <w:r>
+        <w:rPr>
+          <w:rFonts w:cs="Times New Roman"/>
+        </w:rPr>
+        <w:t>đẹp</w:t>
+      </w:r>
+      <w:proofErr w:type="spellEnd"/>
+      <w:r>
+        <w:rPr>
+          <w:rFonts w:cs="Times New Roman"/>
+        </w:rPr>
+        <w:t xml:space="preserve">, </w:t>
+      </w:r>
+      <w:proofErr w:type="spellStart"/>
+      <w:r>
+        <w:rPr>
+          <w:rFonts w:cs="Times New Roman"/>
+        </w:rPr>
+        <w:t>thân</w:t>
+      </w:r>
+      <w:proofErr w:type="spellEnd"/>
+      <w:r>
+        <w:rPr>
+          <w:rFonts w:cs="Times New Roman"/>
+        </w:rPr>
+        <w:t xml:space="preserve"> </w:t>
+      </w:r>
+      <w:proofErr w:type="spellStart"/>
+      <w:r>
+        <w:rPr>
+          <w:rFonts w:cs="Times New Roman"/>
+        </w:rPr>
+        <w:t>thiện</w:t>
+      </w:r>
+      <w:proofErr w:type="spellEnd"/>
+      <w:r>
+        <w:rPr>
+          <w:rFonts w:cs="Times New Roman"/>
+        </w:rPr>
+        <w:t xml:space="preserve"> </w:t>
+      </w:r>
+      <w:proofErr w:type="spellStart"/>
+      <w:r>
+        <w:rPr>
+          <w:rFonts w:cs="Times New Roman"/>
+        </w:rPr>
+        <w:t>phù</w:t>
+      </w:r>
+      <w:proofErr w:type="spellEnd"/>
+      <w:r>
+        <w:rPr>
+          <w:rFonts w:cs="Times New Roman"/>
+        </w:rPr>
+        <w:t xml:space="preserve"> </w:t>
+      </w:r>
+      <w:proofErr w:type="spellStart"/>
+      <w:r>
+        <w:rPr>
+          <w:rFonts w:cs="Times New Roman"/>
+        </w:rPr>
+        <w:t>hợp</w:t>
+      </w:r>
+      <w:proofErr w:type="spellEnd"/>
+      <w:r>
+        <w:rPr>
+          <w:rFonts w:cs="Times New Roman"/>
+        </w:rPr>
+        <w:t xml:space="preserve"> </w:t>
+      </w:r>
+      <w:proofErr w:type="spellStart"/>
+      <w:r>
+        <w:rPr>
+          <w:rFonts w:cs="Times New Roman"/>
+        </w:rPr>
+        <w:t>với</w:t>
+      </w:r>
+      <w:proofErr w:type="spellEnd"/>
+      <w:r>
+        <w:rPr>
+          <w:rFonts w:cs="Times New Roman"/>
+        </w:rPr>
+        <w:t xml:space="preserve"> </w:t>
+      </w:r>
+      <w:proofErr w:type="spellStart"/>
+      <w:r>
+        <w:rPr>
+          <w:rFonts w:cs="Times New Roman"/>
+        </w:rPr>
+        <w:t>yêu</w:t>
+      </w:r>
+      <w:proofErr w:type="spellEnd"/>
+      <w:r>
+        <w:rPr>
+          <w:rFonts w:cs="Times New Roman"/>
+        </w:rPr>
+        <w:t xml:space="preserve"> </w:t>
+      </w:r>
+      <w:proofErr w:type="spellStart"/>
+      <w:r>
+        <w:rPr>
+          <w:rFonts w:cs="Times New Roman"/>
+          <w:spacing w:val="-4"/>
+        </w:rPr>
+        <w:t>cầu</w:t>
+      </w:r>
+      <w:proofErr w:type="spellEnd"/>
+      <w:r>
+        <w:rPr>
+          <w:rFonts w:cs="Times New Roman"/>
+          <w:spacing w:val="-4"/>
+        </w:rPr>
+        <w:t xml:space="preserve"> </w:t>
+      </w:r>
+      <w:proofErr w:type="spellStart"/>
+      <w:r>
+        <w:rPr>
+          <w:rFonts w:cs="Times New Roman"/>
+          <w:spacing w:val="-4"/>
+        </w:rPr>
+        <w:t>khách</w:t>
+      </w:r>
+      <w:proofErr w:type="spellEnd"/>
+      <w:r>
+        <w:rPr>
+          <w:rFonts w:cs="Times New Roman"/>
+          <w:spacing w:val="-4"/>
+        </w:rPr>
+        <w:t xml:space="preserve"> </w:t>
+      </w:r>
+      <w:proofErr w:type="spellStart"/>
+      <w:r>
+        <w:rPr>
+          <w:rFonts w:cs="Times New Roman"/>
+          <w:spacing w:val="-4"/>
+        </w:rPr>
+        <w:t>hàng</w:t>
+      </w:r>
+      <w:proofErr w:type="spellEnd"/>
+      <w:r>
+        <w:rPr>
+          <w:rFonts w:cs="Times New Roman"/>
+          <w:spacing w:val="-4"/>
+        </w:rPr>
+        <w:t>.</w:t>
+      </w:r>
+    </w:p>
+    <w:p>
+      <w:pPr>
+        <w:spacing w:before="60" w:after="60" w:line="312" w:lineRule="auto"/>
+        <w:jc w:val="left"/>
+        <w:rPr>
+          <w:rFonts w:cs="Times New Roman"/>
+          <w:spacing w:val="-6"/>
+        </w:rPr>
+      </w:pPr>
+      <w:r>
+        <w:rPr>
+          <w:rFonts w:cs="Times New Roman"/>
+        </w:rPr>
+        <w:t xml:space="preserve">- </w:t>
+      </w:r>
+      <w:proofErr w:type="spellStart"/>
+      <w:r>
+        <w:rPr>
+          <w:rFonts w:cs="Times New Roman"/>
+        </w:rPr>
+        <w:t>Dễ</w:t>
+      </w:r>
+      <w:proofErr w:type="spellEnd"/>
+      <w:r>
+        <w:rPr>
+          <w:rFonts w:cs="Times New Roman"/>
+        </w:rPr>
+        <w:t xml:space="preserve"> </w:t>
+      </w:r>
+      <w:proofErr w:type="spellStart"/>
+      <w:r>
+        <w:rPr>
+          <w:rFonts w:cs="Times New Roman"/>
+        </w:rPr>
+        <w:t>sử</w:t>
+      </w:r>
+      <w:proofErr w:type="spellEnd"/>
+      <w:r>
+        <w:rPr>
+          <w:rFonts w:cs="Times New Roman"/>
+        </w:rPr>
+        <w:t xml:space="preserve"> </w:t>
+      </w:r>
+      <w:proofErr w:type="spellStart"/>
+      <w:r>
+        <w:rPr>
+          <w:rFonts w:cs="Times New Roman"/>
+        </w:rPr>
+        <w:t>dụng</w:t>
+      </w:r>
+      <w:proofErr w:type="spellEnd"/>
+      <w:r>
+        <w:rPr>
+          <w:rFonts w:cs="Times New Roman"/>
+        </w:rPr>
+        <w:t xml:space="preserve"> </w:t>
+      </w:r>
+      <w:proofErr w:type="spellStart"/>
+      <w:r>
+        <w:rPr>
+          <w:rFonts w:cs="Times New Roman"/>
+        </w:rPr>
+        <w:t>với</w:t>
+      </w:r>
+      <w:proofErr w:type="spellEnd"/>
+      <w:r>
+        <w:rPr>
+          <w:rFonts w:cs="Times New Roman"/>
+        </w:rPr>
+        <w:t xml:space="preserve"> </w:t>
+      </w:r>
+      <w:proofErr w:type="spellStart"/>
+      <w:r>
+        <w:rPr>
+          <w:rFonts w:cs="Times New Roman"/>
+        </w:rPr>
+        <w:t>các</w:t>
+      </w:r>
+      <w:proofErr w:type="spellEnd"/>
+      <w:r>
+        <w:rPr>
+          <w:rFonts w:cs="Times New Roman"/>
+        </w:rPr>
+        <w:t xml:space="preserve"> </w:t>
+      </w:r>
+      <w:proofErr w:type="spellStart"/>
+      <w:r>
+        <w:rPr>
+          <w:rFonts w:cs="Times New Roman"/>
+        </w:rPr>
+        <w:t>đối</w:t>
+      </w:r>
+      <w:proofErr w:type="spellEnd"/>
+      <w:r>
+        <w:rPr>
+          <w:rFonts w:cs="Times New Roman"/>
+        </w:rPr>
+        <w:t xml:space="preserve"> </w:t>
+      </w:r>
+      <w:proofErr w:type="spellStart"/>
+      <w:r>
+        <w:rPr>
+          <w:rFonts w:cs="Times New Roman"/>
+        </w:rPr>
+        <w:t>tượng</w:t>
+      </w:r>
+      <w:proofErr w:type="spellEnd"/>
+      <w:r>
+        <w:rPr>
+          <w:rFonts w:cs="Times New Roman"/>
+        </w:rPr>
+        <w:t xml:space="preserve"> </w:t>
+      </w:r>
+      <w:proofErr w:type="spellStart"/>
+      <w:r>
+        <w:rPr>
+          <w:rFonts w:cs="Times New Roman"/>
+        </w:rPr>
+        <w:t>người</w:t>
+      </w:r>
+      <w:proofErr w:type="spellEnd"/>
+      <w:r>
+        <w:rPr>
+          <w:rFonts w:cs="Times New Roman"/>
+        </w:rPr>
+        <w:t xml:space="preserve"> </w:t>
+      </w:r>
+      <w:proofErr w:type="spellStart"/>
+      <w:r>
+        <w:rPr>
+          <w:rFonts w:cs="Times New Roman"/>
+        </w:rPr>
+        <w:t>dùng</w:t>
+      </w:r>
+      <w:proofErr w:type="spellEnd"/>
+      <w:r>
+        <w:rPr>
+          <w:rFonts w:cs="Times New Roman"/>
+        </w:rPr>
+        <w:t xml:space="preserve">, </w:t>
+      </w:r>
+      <w:proofErr w:type="spellStart"/>
+      <w:r>
+        <w:rPr>
+          <w:rFonts w:cs="Times New Roman"/>
+          <w:spacing w:val="-6"/>
+        </w:rPr>
+        <w:t>thuận</w:t>
+      </w:r>
+      <w:proofErr w:type="spellEnd"/>
+      <w:r>
+        <w:rPr>
+          <w:rFonts w:cs="Times New Roman"/>
+          <w:spacing w:val="-6"/>
+        </w:rPr>
+        <w:t xml:space="preserve"> </w:t>
+      </w:r>
+      <w:proofErr w:type="spellStart"/>
+      <w:r>
+        <w:rPr>
+          <w:rFonts w:cs="Times New Roman"/>
+          <w:spacing w:val="-6"/>
+        </w:rPr>
+        <w:t>tiện</w:t>
+      </w:r>
+      <w:proofErr w:type="spellEnd"/>
+      <w:r>
+        <w:rPr>
+          <w:rFonts w:cs="Times New Roman"/>
+          <w:spacing w:val="-6"/>
+        </w:rPr>
+        <w:t xml:space="preserve"> </w:t>
+      </w:r>
+      <w:proofErr w:type="spellStart"/>
+      <w:r>
+        <w:rPr>
+          <w:rFonts w:cs="Times New Roman"/>
+          <w:spacing w:val="-6"/>
+        </w:rPr>
+        <w:t>trong</w:t>
+      </w:r>
+      <w:proofErr w:type="spellEnd"/>
+      <w:r>
+        <w:rPr>
+          <w:rFonts w:cs="Times New Roman"/>
+          <w:spacing w:val="-6"/>
+        </w:rPr>
+        <w:t xml:space="preserve"> </w:t>
+      </w:r>
+      <w:proofErr w:type="spellStart"/>
+      <w:r>
+        <w:rPr>
+          <w:rFonts w:cs="Times New Roman"/>
+          <w:spacing w:val="-6"/>
+        </w:rPr>
+        <w:t>quản</w:t>
+      </w:r>
+      <w:proofErr w:type="spellEnd"/>
+      <w:r>
+        <w:rPr>
+          <w:rFonts w:cs="Times New Roman"/>
+          <w:spacing w:val="-6"/>
+        </w:rPr>
+        <w:t xml:space="preserve"> </w:t>
+      </w:r>
+      <w:proofErr w:type="spellStart"/>
+      <w:r>
+        <w:rPr>
+          <w:rFonts w:cs="Times New Roman"/>
+          <w:spacing w:val="-6"/>
+        </w:rPr>
+        <w:t>trị</w:t>
+      </w:r>
+      <w:proofErr w:type="spellEnd"/>
+      <w:r>
+        <w:rPr>
+          <w:rFonts w:cs="Times New Roman"/>
+          <w:spacing w:val="-6"/>
+        </w:rPr>
+        <w:t xml:space="preserve">, </w:t>
+      </w:r>
+      <w:proofErr w:type="spellStart"/>
+      <w:r>
+        <w:rPr>
+          <w:rFonts w:cs="Times New Roman"/>
+          <w:spacing w:val="-6"/>
+        </w:rPr>
+        <w:t>dễ</w:t>
+      </w:r>
+      <w:proofErr w:type="spellEnd"/>
+      <w:r>
+        <w:rPr>
+          <w:rFonts w:cs="Times New Roman"/>
+          <w:spacing w:val="-6"/>
+        </w:rPr>
+        <w:t xml:space="preserve"> </w:t>
+      </w:r>
+      <w:proofErr w:type="spellStart"/>
+      <w:r>
+        <w:rPr>
+          <w:rFonts w:cs="Times New Roman"/>
+          <w:spacing w:val="-6"/>
+        </w:rPr>
+        <w:t>bảo</w:t>
+      </w:r>
+      <w:proofErr w:type="spellEnd"/>
+      <w:r>
+        <w:rPr>
+          <w:rFonts w:cs="Times New Roman"/>
+          <w:spacing w:val="-6"/>
+        </w:rPr>
+        <w:t xml:space="preserve"> </w:t>
+      </w:r>
+      <w:proofErr w:type="spellStart"/>
+      <w:r>
+        <w:rPr>
+          <w:rFonts w:cs="Times New Roman"/>
+          <w:spacing w:val="-6"/>
+        </w:rPr>
+        <w:t>trì</w:t>
+      </w:r>
+      <w:proofErr w:type="spellEnd"/>
+      <w:r>
+        <w:rPr>
+          <w:rFonts w:cs="Times New Roman"/>
+          <w:spacing w:val="-6"/>
+        </w:rPr>
+        <w:t>.</w:t>
+      </w:r>
+    </w:p>
+    <w:p>
+      <w:pPr>
+        <w:spacing w:before="60" w:after="60" w:line="312" w:lineRule="auto"/>
+        <w:jc w:val="left"/>
+        <w:rPr>
+          <w:rFonts w:cs="Times New Roman"/>
+        </w:rPr>
+      </w:pPr>
+      <w:r>
+        <w:rPr>
+          <w:rFonts w:cs="Times New Roman"/>
+          <w:spacing w:val="-7"/>
+        </w:rPr>
+        <w:t xml:space="preserve">- </w:t>
+      </w:r>
+      <w:proofErr w:type="spellStart"/>
+      <w:r>
+        <w:rPr>
+          <w:rFonts w:cs="Times New Roman"/>
+          <w:spacing w:val="-7"/>
+        </w:rPr>
+        <w:t>Thông</w:t>
+      </w:r>
+      <w:proofErr w:type="spellEnd"/>
+      <w:r>
+        <w:rPr>
+          <w:rFonts w:cs="Times New Roman"/>
+          <w:spacing w:val="-7"/>
+        </w:rPr>
+        <w:t xml:space="preserve"> tin </w:t>
+      </w:r>
+      <w:proofErr w:type="spellStart"/>
+      <w:r>
+        <w:rPr>
+          <w:rFonts w:cs="Times New Roman"/>
+          <w:spacing w:val="-7"/>
+        </w:rPr>
+        <w:t>hiển</w:t>
+      </w:r>
+      <w:proofErr w:type="spellEnd"/>
+      <w:r>
+        <w:rPr>
+          <w:rFonts w:cs="Times New Roman"/>
+          <w:spacing w:val="-7"/>
+        </w:rPr>
+        <w:t xml:space="preserve"> </w:t>
+      </w:r>
+      <w:proofErr w:type="spellStart"/>
+      <w:r>
+        <w:rPr>
+          <w:rFonts w:cs="Times New Roman"/>
+          <w:spacing w:val="-7"/>
+        </w:rPr>
+        <w:t>thị</w:t>
+      </w:r>
+      <w:proofErr w:type="spellEnd"/>
+      <w:r>
+        <w:rPr>
+          <w:rFonts w:cs="Times New Roman"/>
+          <w:spacing w:val="-7"/>
+        </w:rPr>
+        <w:t xml:space="preserve"> chi </w:t>
+      </w:r>
+      <w:proofErr w:type="spellStart"/>
+      <w:r>
+        <w:rPr>
+          <w:rFonts w:cs="Times New Roman"/>
+          <w:spacing w:val="-7"/>
+        </w:rPr>
+        <w:t>tiết</w:t>
+      </w:r>
+      <w:proofErr w:type="spellEnd"/>
+      <w:r>
+        <w:rPr>
+          <w:rFonts w:cs="Times New Roman"/>
+          <w:spacing w:val="-7"/>
+        </w:rPr>
+        <w:t xml:space="preserve">. </w:t>
+      </w:r>
+    </w:p>
+    <w:p>
+      <w:pPr>
+        <w:spacing w:before="60" w:after="60" w:line="312" w:lineRule="auto"/>
+        <w:jc w:val="left"/>
+        <w:rPr>
+          <w:rFonts w:cs="Times New Roman"/>
+          <w:spacing w:val="-12"/>
+          <w:w w:val="92"/>
+        </w:rPr>
+      </w:pPr>
+      <w:r>
+        <w:rPr>
+          <w:rFonts w:cs="Times New Roman"/>
+        </w:rPr>
+        <w:t xml:space="preserve">- </w:t>
+      </w:r>
+      <w:proofErr w:type="spellStart"/>
+      <w:r>
+        <w:rPr>
+          <w:rFonts w:cs="Times New Roman"/>
+        </w:rPr>
+        <w:t>Hoàn</w:t>
+      </w:r>
+      <w:proofErr w:type="spellEnd"/>
+      <w:r>
+        <w:rPr>
+          <w:rFonts w:cs="Times New Roman"/>
+        </w:rPr>
+        <w:t xml:space="preserve"> </w:t>
+      </w:r>
+      <w:proofErr w:type="spellStart"/>
+      <w:r>
+        <w:rPr>
+          <w:rFonts w:cs="Times New Roman"/>
+        </w:rPr>
+        <w:t>thành</w:t>
+      </w:r>
+      <w:proofErr w:type="spellEnd"/>
+      <w:r>
+        <w:rPr>
+          <w:rFonts w:cs="Times New Roman"/>
+        </w:rPr>
+        <w:t xml:space="preserve"> </w:t>
+      </w:r>
+      <w:proofErr w:type="spellStart"/>
+      <w:r>
+        <w:rPr>
+          <w:rFonts w:cs="Times New Roman"/>
+        </w:rPr>
+        <w:t>sản</w:t>
+      </w:r>
+      <w:proofErr w:type="spellEnd"/>
+      <w:r>
+        <w:rPr>
+          <w:rFonts w:cs="Times New Roman"/>
+        </w:rPr>
+        <w:t xml:space="preserve"> </w:t>
+      </w:r>
+      <w:proofErr w:type="spellStart"/>
+      <w:r>
+        <w:rPr>
+          <w:rFonts w:cs="Times New Roman"/>
+        </w:rPr>
+        <w:t>phẩm</w:t>
+      </w:r>
+      <w:proofErr w:type="spellEnd"/>
+      <w:r>
+        <w:rPr>
+          <w:rFonts w:cs="Times New Roman"/>
+        </w:rPr>
+        <w:t xml:space="preserve"> </w:t>
+      </w:r>
+      <w:proofErr w:type="spellStart"/>
+      <w:r>
+        <w:rPr>
+          <w:rFonts w:cs="Times New Roman"/>
+        </w:rPr>
+        <w:t>đúng</w:t>
+      </w:r>
+      <w:proofErr w:type="spellEnd"/>
+      <w:r>
+        <w:rPr>
+          <w:rFonts w:cs="Times New Roman"/>
+        </w:rPr>
+        <w:t xml:space="preserve"> </w:t>
+      </w:r>
+      <w:proofErr w:type="spellStart"/>
+      <w:r>
+        <w:rPr>
+          <w:rFonts w:cs="Times New Roman"/>
+        </w:rPr>
+        <w:t>thời</w:t>
+      </w:r>
+      <w:proofErr w:type="spellEnd"/>
+      <w:r>
+        <w:rPr>
+          <w:rFonts w:cs="Times New Roman"/>
+        </w:rPr>
+        <w:t xml:space="preserve"> </w:t>
+      </w:r>
+      <w:proofErr w:type="spellStart"/>
+      <w:r>
+        <w:rPr>
+          <w:rFonts w:cs="Times New Roman"/>
+        </w:rPr>
+        <w:t>gian</w:t>
+      </w:r>
+      <w:proofErr w:type="spellEnd"/>
+      <w:r>
+        <w:rPr>
+          <w:rFonts w:cs="Times New Roman"/>
+        </w:rPr>
+        <w:t xml:space="preserve"> </w:t>
+      </w:r>
+      <w:proofErr w:type="spellStart"/>
+      <w:r>
+        <w:rPr>
+          <w:rFonts w:cs="Times New Roman"/>
+        </w:rPr>
+        <w:t>quy</w:t>
+      </w:r>
+      <w:proofErr w:type="spellEnd"/>
+      <w:r>
+        <w:rPr>
+          <w:rFonts w:cs="Times New Roman"/>
+        </w:rPr>
+        <w:t xml:space="preserve"> </w:t>
+      </w:r>
+      <w:proofErr w:type="spellStart"/>
+      <w:r>
+        <w:rPr>
+          <w:rFonts w:cs="Times New Roman"/>
+          <w:spacing w:val="-12"/>
+          <w:w w:val="92"/>
+        </w:rPr>
+        <w:t>định</w:t>
+      </w:r>
+      <w:proofErr w:type="spellEnd"/>
+      <w:r>
+        <w:rPr>
+          <w:rFonts w:cs="Times New Roman"/>
+          <w:spacing w:val="-12"/>
+          <w:w w:val="92"/>
+        </w:rPr>
+        <w:t>.</w:t>
+      </w:r>
+    </w:p>
+    <w:p>
+      <w:pPr>
+        <w:spacing w:before="60" w:after="60" w:line="312" w:lineRule="auto"/>
+        <w:jc w:val="left"/>
+        <w:rPr>
+          <w:rFonts w:ascii="Times New Roman" w:eastAsiaTheme="minorHAnsi" w:hAnsi="Times New Roman" w:cs="Times New Roman"/>
+          <w:spacing w:val="-3"/>
+          <w:lang w:eastAsia="en-US" w:bidi="ar-SA"/>
+        </w:rPr>
+      </w:pPr>
+      <w:r>
+        <w:rPr>
+          <w:rFonts w:cs="Times New Roman"/>
+        </w:rPr>
+        <w:t xml:space="preserve">- </w:t>
+      </w:r>
+      <w:proofErr w:type="spellStart"/>
+      <w:r>
+        <w:rPr>
+          <w:rFonts w:cs="Times New Roman"/>
+        </w:rPr>
+        <w:t>Dễ</w:t>
+      </w:r>
+      <w:proofErr w:type="spellEnd"/>
+      <w:r>
+        <w:rPr>
+          <w:rFonts w:cs="Times New Roman"/>
+        </w:rPr>
+        <w:t xml:space="preserve"> </w:t>
+      </w:r>
+      <w:proofErr w:type="spellStart"/>
+      <w:r>
+        <w:rPr>
+          <w:rFonts w:cs="Times New Roman"/>
+        </w:rPr>
+        <w:t>dàng</w:t>
+      </w:r>
+      <w:proofErr w:type="spellEnd"/>
+      <w:r>
+        <w:rPr>
+          <w:rFonts w:cs="Times New Roman"/>
+        </w:rPr>
+        <w:t xml:space="preserve"> </w:t>
+      </w:r>
+      <w:proofErr w:type="spellStart"/>
+      <w:r>
+        <w:rPr>
+          <w:rFonts w:cs="Times New Roman"/>
+        </w:rPr>
+        <w:t>tùy</w:t>
+      </w:r>
+      <w:proofErr w:type="spellEnd"/>
+      <w:r>
+        <w:rPr>
+          <w:rFonts w:cs="Times New Roman"/>
+        </w:rPr>
+        <w:t xml:space="preserve"> </w:t>
+      </w:r>
+      <w:proofErr w:type="spellStart"/>
+      <w:r>
+        <w:rPr>
+          <w:rFonts w:cs="Times New Roman"/>
+        </w:rPr>
+        <w:t>chỉnh</w:t>
+      </w:r>
+      <w:proofErr w:type="spellEnd"/>
+      <w:r>
+        <w:rPr>
+          <w:rFonts w:cs="Times New Roman"/>
+        </w:rPr>
+        <w:t xml:space="preserve">, </w:t>
+      </w:r>
+      <w:proofErr w:type="spellStart"/>
+      <w:r>
+        <w:rPr>
+          <w:rFonts w:cs="Times New Roman"/>
+        </w:rPr>
+        <w:t>thay</w:t>
+      </w:r>
+      <w:proofErr w:type="spellEnd"/>
+      <w:r>
+        <w:rPr>
+          <w:rFonts w:cs="Times New Roman"/>
+        </w:rPr>
+        <w:t xml:space="preserve"> </w:t>
+      </w:r>
+      <w:proofErr w:type="spellStart"/>
+      <w:r>
+        <w:rPr>
+          <w:rFonts w:cs="Times New Roman"/>
+        </w:rPr>
+        <w:t>đổi</w:t>
+      </w:r>
+      <w:proofErr w:type="spellEnd"/>
+      <w:r>
+        <w:rPr>
+          <w:rFonts w:cs="Times New Roman"/>
+        </w:rPr>
+        <w:t xml:space="preserve"> </w:t>
+      </w:r>
+      <w:proofErr w:type="spellStart"/>
+      <w:r>
+        <w:rPr>
+          <w:rFonts w:cs="Times New Roman"/>
+        </w:rPr>
+        <w:t>các</w:t>
+      </w:r>
+      <w:proofErr w:type="spellEnd"/>
+      <w:r>
+        <w:rPr>
+          <w:rFonts w:cs="Times New Roman"/>
+        </w:rPr>
+        <w:t xml:space="preserve"> </w:t>
+      </w:r>
+      <w:proofErr w:type="spellStart"/>
+      <w:r>
+        <w:rPr>
+          <w:rFonts w:cs="Times New Roman"/>
+        </w:rPr>
+        <w:t>modul</w:t>
+      </w:r>
+      <w:proofErr w:type="spellEnd"/>
+      <w:r>
+        <w:rPr>
+          <w:rFonts w:cs="Times New Roman"/>
+        </w:rPr>
+        <w:t xml:space="preserve">, </w:t>
+      </w:r>
+      <w:proofErr w:type="spellStart"/>
+      <w:r>
+        <w:rPr>
+          <w:rFonts w:cs="Times New Roman"/>
+        </w:rPr>
+        <w:t>có</w:t>
+      </w:r>
+      <w:proofErr w:type="spellEnd"/>
+      <w:r>
+        <w:rPr>
+          <w:rFonts w:cs="Times New Roman"/>
+        </w:rPr>
+        <w:t xml:space="preserve"> </w:t>
+      </w:r>
+      <w:proofErr w:type="spellStart"/>
+      <w:r>
+        <w:rPr>
+          <w:rFonts w:cs="Times New Roman"/>
+        </w:rPr>
+        <w:t>khả</w:t>
+      </w:r>
+      <w:proofErr w:type="spellEnd"/>
+      <w:r>
+        <w:rPr>
+          <w:rFonts w:cs="Times New Roman"/>
+        </w:rPr>
+        <w:t xml:space="preserve"> </w:t>
+      </w:r>
+      <w:proofErr w:type="spellStart"/>
+      <w:r>
+        <w:rPr>
+          <w:rFonts w:cs="Times New Roman"/>
+          <w:spacing w:val="-3"/>
+        </w:rPr>
+        <w:t>năng</w:t>
+      </w:r>
+      <w:proofErr w:type="spellEnd"/>
+      <w:r>
+        <w:rPr>
+          <w:rFonts w:cs="Times New Roman"/>
+          <w:spacing w:val="-3"/>
+        </w:rPr>
+        <w:t xml:space="preserve"> </w:t>
+      </w:r>
+      <w:proofErr w:type="spellStart"/>
+      <w:r>
+        <w:rPr>
+          <w:rFonts w:cs="Times New Roman"/>
+          <w:spacing w:val="-3"/>
         </w:rPr>
         <w:t>tích</w:t>
       </w:r>
       <w:proofErr w:type="spellEnd"/>
       <w:r>
         <w:rPr>
-          <w:i/>
-          <w:iCs/>
-        </w:rPr>
-        <w:t xml:space="preserve"> </w:t>
-      </w:r>
-      <w:proofErr w:type="spellStart"/>
-      <w:r>
-        <w:rPr>
-          <w:i/>
-          <w:iCs/>
-        </w:rPr>
-        <w:t>và</w:t>
-      </w:r>
-      <w:proofErr w:type="spellEnd"/>
-      <w:r>
-        <w:rPr>
-          <w:i/>
-          <w:iCs/>
-        </w:rPr>
-        <w:t xml:space="preserve"> </w:t>
-      </w:r>
-      <w:proofErr w:type="spellStart"/>
-      <w:r>
-        <w:rPr>
-          <w:i/>
-          <w:iCs/>
-        </w:rPr>
-        <w:t>thiết</w:t>
-      </w:r>
-      <w:proofErr w:type="spellEnd"/>
-      <w:r>
-        <w:rPr>
-          <w:i/>
-          <w:iCs/>
-        </w:rPr>
-        <w:t xml:space="preserve"> </w:t>
-      </w:r>
-      <w:proofErr w:type="spellStart"/>
-      <w:r>
-        <w:rPr>
-          <w:i/>
-          <w:iCs/>
-        </w:rPr>
-        <w:t>kế</w:t>
-      </w:r>
-      <w:proofErr w:type="spellEnd"/>
-      <w:r>
-        <w:rPr>
-          <w:i/>
-          <w:iCs/>
-        </w:rPr>
-        <w:t xml:space="preserve"> </w:t>
-      </w:r>
-      <w:proofErr w:type="spellStart"/>
-      <w:r>
-        <w:rPr>
-          <w:i/>
-          <w:iCs/>
-        </w:rPr>
-        <w:t>trang</w:t>
-      </w:r>
-      <w:proofErr w:type="spellEnd"/>
-      <w:r>
-        <w:rPr>
-          <w:i/>
-          <w:iCs/>
-        </w:rPr>
-        <w:t xml:space="preserve"> web </w:t>
-      </w:r>
-      <w:proofErr w:type="spellStart"/>
-      <w:r>
-        <w:rPr>
-          <w:i/>
-          <w:iCs/>
-        </w:rPr>
-        <w:t>có</w:t>
-      </w:r>
-      <w:proofErr w:type="spellEnd"/>
-      <w:r>
-        <w:rPr>
-          <w:i/>
-          <w:iCs/>
-        </w:rPr>
-        <w:t xml:space="preserve"> </w:t>
-      </w:r>
-      <w:proofErr w:type="spellStart"/>
-      <w:r>
-        <w:rPr>
-          <w:i/>
-          <w:iCs/>
-        </w:rPr>
-        <w:t>giao</w:t>
-      </w:r>
-      <w:proofErr w:type="spellEnd"/>
-      <w:r>
-        <w:rPr>
-          <w:i/>
-          <w:iCs/>
-        </w:rPr>
-        <w:t xml:space="preserve"> </w:t>
-      </w:r>
-      <w:proofErr w:type="spellStart"/>
-      <w:r>
-        <w:rPr>
-          <w:i/>
-          <w:iCs/>
-        </w:rPr>
-        <w:t>diện</w:t>
-      </w:r>
-      <w:proofErr w:type="spellEnd"/>
-      <w:r>
-        <w:rPr>
-          <w:i/>
-          <w:iCs/>
-        </w:rPr>
-        <w:t xml:space="preserve"> </w:t>
-      </w:r>
-      <w:proofErr w:type="spellStart"/>
-      <w:r>
-        <w:rPr>
-          <w:i/>
-          <w:iCs/>
-        </w:rPr>
-        <w:t>cỡ</w:t>
-      </w:r>
-      <w:proofErr w:type="spellEnd"/>
-      <w:r>
-        <w:rPr>
-          <w:i/>
-          <w:iCs/>
-        </w:rPr>
-        <w:t xml:space="preserve"> </w:t>
-      </w:r>
-      <w:proofErr w:type="spellStart"/>
-      <w:r>
-        <w:rPr>
-          <w:i/>
-          <w:iCs/>
-        </w:rPr>
-        <w:t>trung</w:t>
-      </w:r>
-      <w:proofErr w:type="spellEnd"/>
-      <w:r>
-        <w:rPr>
-          <w:i/>
-          <w:iCs/>
-        </w:rPr>
-        <w:t xml:space="preserve"> </w:t>
-      </w:r>
-      <w:proofErr w:type="spellStart"/>
-      <w:r>
-        <w:rPr>
-          <w:i/>
-          <w:iCs/>
-        </w:rPr>
-        <w:t>bình</w:t>
-      </w:r>
-      <w:proofErr w:type="spellEnd"/>
-      <w:r>
-        <w:rPr>
-          <w:i/>
-          <w:iCs/>
-        </w:rPr>
-        <w:t xml:space="preserve"> </w:t>
-      </w:r>
-      <w:proofErr w:type="spellStart"/>
-      <w:r>
-        <w:rPr>
-          <w:i/>
-          <w:iCs/>
-        </w:rPr>
-        <w:t>dễ</w:t>
-      </w:r>
-      <w:proofErr w:type="spellEnd"/>
-      <w:r>
-        <w:rPr>
-          <w:i/>
-          <w:iCs/>
-        </w:rPr>
-        <w:t xml:space="preserve"> </w:t>
-      </w:r>
-      <w:proofErr w:type="spellStart"/>
-      <w:r>
-        <w:rPr>
-          <w:i/>
-          <w:iCs/>
-        </w:rPr>
-        <w:t>dàng</w:t>
-      </w:r>
-      <w:proofErr w:type="spellEnd"/>
-      <w:r>
-        <w:rPr>
-          <w:i/>
-          <w:iCs/>
-        </w:rPr>
-        <w:t xml:space="preserve"> </w:t>
-      </w:r>
-      <w:proofErr w:type="spellStart"/>
-      <w:r>
-        <w:rPr>
-          <w:i/>
-          <w:iCs/>
-        </w:rPr>
-        <w:t>sử</w:t>
-      </w:r>
-      <w:proofErr w:type="spellEnd"/>
-      <w:r>
-        <w:rPr>
-          <w:i/>
-          <w:iCs/>
-        </w:rPr>
-        <w:t xml:space="preserve"> </w:t>
-      </w:r>
-      <w:proofErr w:type="spellStart"/>
-      <w:r>
-        <w:rPr>
-          <w:i/>
-          <w:iCs/>
-        </w:rPr>
-        <w:t>dụng</w:t>
-      </w:r>
-      <w:proofErr w:type="spellEnd"/>
-      <w:r>
-        <w:rPr>
-          <w:i/>
-          <w:iCs/>
-        </w:rPr>
-        <w:t xml:space="preserve"> </w:t>
-      </w:r>
-      <w:proofErr w:type="spellStart"/>
-      <w:r>
-        <w:rPr>
-          <w:i/>
-          <w:iCs/>
-        </w:rPr>
-        <w:t>trong</w:t>
-      </w:r>
-      <w:proofErr w:type="spellEnd"/>
-      <w:r>
-        <w:rPr>
-          <w:i/>
-          <w:iCs/>
-        </w:rPr>
-        <w:t xml:space="preserve"> </w:t>
-      </w:r>
-      <w:proofErr w:type="spellStart"/>
-      <w:r>
-        <w:rPr>
-          <w:i/>
-          <w:iCs/>
-        </w:rPr>
-        <w:t>nội</w:t>
-      </w:r>
-      <w:proofErr w:type="spellEnd"/>
-      <w:r>
-        <w:rPr>
-          <w:i/>
-          <w:iCs/>
-        </w:rPr>
-        <w:t xml:space="preserve"> </w:t>
-      </w:r>
-      <w:proofErr w:type="spellStart"/>
-      <w:r>
-        <w:rPr>
-          <w:i/>
-          <w:iCs/>
-        </w:rPr>
-        <w:t>bộ</w:t>
-      </w:r>
-      <w:proofErr w:type="spellEnd"/>
-      <w:r>
-        <w:rPr>
-          <w:i/>
-          <w:iCs/>
-        </w:rPr>
-        <w:t xml:space="preserve"> </w:t>
-      </w:r>
-      <w:proofErr w:type="spellStart"/>
-      <w:r>
-        <w:rPr>
-          <w:i/>
-          <w:iCs/>
-        </w:rPr>
-        <w:t>bệnh</w:t>
-      </w:r>
-      <w:proofErr w:type="spellEnd"/>
-      <w:r>
-        <w:rPr>
-          <w:i/>
-          <w:iCs/>
-        </w:rPr>
-        <w:t xml:space="preserve"> </w:t>
-      </w:r>
-      <w:proofErr w:type="spellStart"/>
-      <w:r>
-        <w:rPr>
-          <w:i/>
-          <w:iCs/>
-        </w:rPr>
-        <w:t>viện</w:t>
-      </w:r>
-      <w:proofErr w:type="spellEnd"/>
-      <w:r>
-        <w:rPr>
-          <w:i/>
-          <w:iCs/>
-        </w:rPr>
-        <w:t xml:space="preserve"> </w:t>
-      </w:r>
-      <w:proofErr w:type="spellStart"/>
-      <w:r>
-        <w:rPr>
-          <w:i/>
-          <w:iCs/>
-        </w:rPr>
-        <w:t>dành</w:t>
-      </w:r>
-      <w:proofErr w:type="spellEnd"/>
-      <w:r>
-        <w:rPr>
-          <w:i/>
-          <w:iCs/>
-        </w:rPr>
-        <w:t xml:space="preserve"> </w:t>
-      </w:r>
-      <w:proofErr w:type="spellStart"/>
-      <w:r>
-        <w:rPr>
-          <w:i/>
-          <w:iCs/>
-        </w:rPr>
-        <w:t>cho</w:t>
-      </w:r>
-      <w:proofErr w:type="spellEnd"/>
-      <w:r>
-        <w:rPr>
-          <w:i/>
-          <w:iCs/>
-        </w:rPr>
-        <w:t xml:space="preserve"> </w:t>
-      </w:r>
-      <w:proofErr w:type="spellStart"/>
-      <w:r>
-        <w:rPr>
-          <w:i/>
-          <w:iCs/>
-        </w:rPr>
-        <w:t>các</w:t>
-      </w:r>
-      <w:proofErr w:type="spellEnd"/>
-      <w:r>
-        <w:rPr>
-          <w:i/>
-          <w:iCs/>
-        </w:rPr>
-        <w:t xml:space="preserve"> </w:t>
-      </w:r>
-      <w:proofErr w:type="spellStart"/>
-      <w:r>
-        <w:rPr>
-          <w:i/>
-          <w:iCs/>
-        </w:rPr>
-        <w:t>bác</w:t>
-      </w:r>
-      <w:proofErr w:type="spellEnd"/>
-      <w:r>
-        <w:rPr>
-          <w:i/>
-          <w:iCs/>
-        </w:rPr>
-        <w:t xml:space="preserve"> </w:t>
-      </w:r>
-      <w:proofErr w:type="spellStart"/>
-      <w:r>
-        <w:rPr>
-          <w:i/>
-          <w:iCs/>
-        </w:rPr>
-        <w:t>sĩ</w:t>
-      </w:r>
-      <w:proofErr w:type="spellEnd"/>
-      <w:r>
-        <w:rPr>
-          <w:i/>
-          <w:iCs/>
-        </w:rPr>
-        <w:t xml:space="preserve"> </w:t>
-      </w:r>
-      <w:proofErr w:type="spellStart"/>
-      <w:r>
-        <w:rPr>
-          <w:i/>
-          <w:iCs/>
-        </w:rPr>
-        <w:t>dùng</w:t>
-      </w:r>
-      <w:proofErr w:type="spellEnd"/>
-      <w:r>
-        <w:rPr>
-          <w:i/>
-          <w:iCs/>
-        </w:rPr>
-        <w:t xml:space="preserve"> </w:t>
-      </w:r>
-      <w:proofErr w:type="spellStart"/>
-      <w:r>
-        <w:rPr>
-          <w:i/>
-          <w:iCs/>
-        </w:rPr>
-        <w:t>để</w:t>
-      </w:r>
-      <w:proofErr w:type="spellEnd"/>
-      <w:r>
-        <w:rPr>
-          <w:i/>
-          <w:iCs/>
-        </w:rPr>
-        <w:t xml:space="preserve"> </w:t>
-      </w:r>
-      <w:proofErr w:type="spellStart"/>
-      <w:r>
-        <w:rPr>
-          <w:i/>
-          <w:iCs/>
-        </w:rPr>
-        <w:t>quản</w:t>
-      </w:r>
-      <w:proofErr w:type="spellEnd"/>
-      <w:r>
-        <w:rPr>
-          <w:i/>
-          <w:iCs/>
-        </w:rPr>
-        <w:t xml:space="preserve"> </w:t>
-      </w:r>
-      <w:proofErr w:type="spellStart"/>
-      <w:r>
-        <w:rPr>
-          <w:i/>
-          <w:iCs/>
-        </w:rPr>
-        <w:t>lý</w:t>
-      </w:r>
-      <w:proofErr w:type="spellEnd"/>
-      <w:r>
-        <w:rPr>
-          <w:i/>
-          <w:iCs/>
-        </w:rPr>
-        <w:t xml:space="preserve"> </w:t>
-      </w:r>
-      <w:proofErr w:type="spellStart"/>
-      <w:r>
-        <w:rPr>
-          <w:i/>
-          <w:iCs/>
-        </w:rPr>
-        <w:t>thông</w:t>
-      </w:r>
-      <w:proofErr w:type="spellEnd"/>
-      <w:r>
-        <w:rPr>
-          <w:i/>
-          <w:iCs/>
-        </w:rPr>
-        <w:t xml:space="preserve"> tin </w:t>
-      </w:r>
-      <w:proofErr w:type="spellStart"/>
-      <w:r>
-        <w:rPr>
-          <w:i/>
-          <w:iCs/>
-        </w:rPr>
-        <w:t>dinh</w:t>
-      </w:r>
-      <w:proofErr w:type="spellEnd"/>
-      <w:r>
-        <w:rPr>
-          <w:i/>
-          <w:iCs/>
-        </w:rPr>
-        <w:t xml:space="preserve"> </w:t>
-      </w:r>
-      <w:proofErr w:type="spellStart"/>
-      <w:r>
-        <w:rPr>
-          <w:i/>
-          <w:iCs/>
-        </w:rPr>
-        <w:t>dưỡng</w:t>
-      </w:r>
-      <w:proofErr w:type="spellEnd"/>
-      <w:r>
-        <w:rPr>
-          <w:i/>
-          <w:iCs/>
-        </w:rPr>
-        <w:t xml:space="preserve"> </w:t>
-      </w:r>
-      <w:proofErr w:type="spellStart"/>
-      <w:r>
-        <w:rPr>
-          <w:i/>
-          <w:iCs/>
-        </w:rPr>
-        <w:t>của</w:t>
-      </w:r>
-      <w:proofErr w:type="spellEnd"/>
-      <w:r>
-        <w:rPr>
-          <w:i/>
-          <w:iCs/>
-        </w:rPr>
-        <w:t xml:space="preserve"> </w:t>
-      </w:r>
-      <w:proofErr w:type="spellStart"/>
-      <w:r>
-        <w:rPr>
-          <w:i/>
-          <w:iCs/>
-        </w:rPr>
-        <w:t>bệnh</w:t>
-      </w:r>
-      <w:proofErr w:type="spellEnd"/>
-      <w:r>
-        <w:rPr>
-          <w:i/>
-          <w:iCs/>
-        </w:rPr>
-        <w:t xml:space="preserve"> </w:t>
-      </w:r>
-      <w:proofErr w:type="spellStart"/>
-      <w:r>
-        <w:rPr>
-          <w:i/>
-          <w:iCs/>
-        </w:rPr>
-        <w:t>nhân</w:t>
-      </w:r>
-      <w:proofErr w:type="spellEnd"/>
-      <w:r>
-        <w:rPr>
-          <w:i/>
-          <w:iCs/>
-        </w:rPr>
-        <w:t xml:space="preserve">, </w:t>
-      </w:r>
-      <w:proofErr w:type="spellStart"/>
-      <w:r>
-        <w:rPr>
-          <w:i/>
-          <w:iCs/>
-        </w:rPr>
-        <w:t>với</w:t>
-      </w:r>
-      <w:proofErr w:type="spellEnd"/>
-      <w:r>
-        <w:rPr>
-          <w:i/>
-          <w:iCs/>
-        </w:rPr>
-        <w:t xml:space="preserve"> </w:t>
-      </w:r>
-      <w:proofErr w:type="spellStart"/>
-      <w:r>
-        <w:rPr>
-          <w:i/>
-          <w:iCs/>
-        </w:rPr>
-        <w:t>mục</w:t>
-      </w:r>
-      <w:proofErr w:type="spellEnd"/>
-      <w:r>
-        <w:rPr>
-          <w:i/>
-          <w:iCs/>
-        </w:rPr>
-        <w:t xml:space="preserve"> </w:t>
-      </w:r>
-      <w:proofErr w:type="spellStart"/>
-      <w:r>
-        <w:rPr>
-          <w:i/>
-          <w:iCs/>
-        </w:rPr>
-        <w:t>đích</w:t>
-      </w:r>
-      <w:proofErr w:type="spellEnd"/>
-      <w:r>
-        <w:rPr>
-          <w:i/>
-          <w:iCs/>
-        </w:rPr>
-        <w:t xml:space="preserve"> </w:t>
-      </w:r>
-      <w:proofErr w:type="spellStart"/>
-      <w:r>
-        <w:rPr>
-          <w:i/>
-          <w:iCs/>
-        </w:rPr>
-        <w:t>tư</w:t>
-      </w:r>
-      <w:proofErr w:type="spellEnd"/>
-      <w:r>
-        <w:rPr>
-          <w:i/>
-          <w:iCs/>
-        </w:rPr>
-        <w:t xml:space="preserve"> </w:t>
-      </w:r>
-      <w:proofErr w:type="spellStart"/>
-      <w:r>
-        <w:rPr>
-          <w:i/>
-          <w:iCs/>
-        </w:rPr>
-        <w:t>vấn</w:t>
-      </w:r>
-      <w:proofErr w:type="spellEnd"/>
-      <w:r>
-        <w:rPr>
-          <w:i/>
-          <w:iCs/>
-        </w:rPr>
-        <w:t xml:space="preserve"> </w:t>
-      </w:r>
-      <w:proofErr w:type="spellStart"/>
-      <w:r>
-        <w:rPr>
-          <w:i/>
-          <w:iCs/>
-        </w:rPr>
-        <w:t>dinh</w:t>
-      </w:r>
-      <w:proofErr w:type="spellEnd"/>
-      <w:r>
-        <w:rPr>
-          <w:i/>
-          <w:iCs/>
-        </w:rPr>
-        <w:t xml:space="preserve"> </w:t>
-      </w:r>
-      <w:proofErr w:type="spellStart"/>
-      <w:r>
-        <w:rPr>
-          <w:i/>
-          <w:iCs/>
-        </w:rPr>
-        <w:t>dưỡng</w:t>
-      </w:r>
-      <w:proofErr w:type="spellEnd"/>
-      <w:r>
-        <w:rPr>
-          <w:i/>
-          <w:iCs/>
-        </w:rPr>
-        <w:t xml:space="preserve"> </w:t>
-      </w:r>
-      <w:proofErr w:type="spellStart"/>
-      <w:r>
-        <w:rPr>
-          <w:i/>
-          <w:iCs/>
-        </w:rPr>
-        <w:t>cho</w:t>
-      </w:r>
-      <w:proofErr w:type="spellEnd"/>
-      <w:r>
-        <w:rPr>
-          <w:i/>
-          <w:iCs/>
-        </w:rPr>
-        <w:t xml:space="preserve"> </w:t>
-      </w:r>
-      <w:proofErr w:type="spellStart"/>
-      <w:r>
-        <w:rPr>
-          <w:i/>
-          <w:iCs/>
-        </w:rPr>
-        <w:t>người</w:t>
-      </w:r>
-      <w:proofErr w:type="spellEnd"/>
-      <w:r>
-        <w:rPr>
-          <w:i/>
-          <w:iCs/>
-        </w:rPr>
-        <w:t xml:space="preserve"> </w:t>
-      </w:r>
-      <w:proofErr w:type="spellStart"/>
-      <w:r>
-        <w:rPr>
-          <w:i/>
-          <w:iCs/>
-        </w:rPr>
-        <w:t>bệnh</w:t>
-      </w:r>
-      <w:proofErr w:type="spellEnd"/>
-      <w:r>
-        <w:rPr>
-          <w:i/>
-          <w:iCs/>
-        </w:rPr>
-        <w:t xml:space="preserve"> </w:t>
-      </w:r>
-      <w:proofErr w:type="spellStart"/>
-      <w:r>
-        <w:rPr>
-          <w:i/>
-          <w:iCs/>
-        </w:rPr>
-        <w:t>một</w:t>
-      </w:r>
-      <w:proofErr w:type="spellEnd"/>
-      <w:r>
-        <w:rPr>
-          <w:i/>
-          <w:iCs/>
-        </w:rPr>
-        <w:t xml:space="preserve"> </w:t>
-      </w:r>
-      <w:proofErr w:type="spellStart"/>
-      <w:r>
-        <w:rPr>
-          <w:i/>
-          <w:iCs/>
-        </w:rPr>
-        <w:t>cách</w:t>
-      </w:r>
-      <w:proofErr w:type="spellEnd"/>
-      <w:r>
-        <w:rPr>
-          <w:i/>
-          <w:iCs/>
-        </w:rPr>
-        <w:t xml:space="preserve"> </w:t>
-      </w:r>
-      <w:proofErr w:type="spellStart"/>
-      <w:r>
-        <w:rPr>
-          <w:i/>
-          <w:iCs/>
+          <w:rFonts w:cs="Times New Roman"/>
+          <w:spacing w:val="-3"/>
+        </w:rPr>
+        <w:t xml:space="preserve"> </w:t>
+      </w:r>
+      <w:proofErr w:type="spellStart"/>
+      <w:r>
+        <w:rPr>
+          <w:rFonts w:cs="Times New Roman"/>
+          <w:spacing w:val="-3"/>
+        </w:rPr>
+        <w:t>hợp</w:t>
+      </w:r>
+      <w:proofErr w:type="spellEnd"/>
+      <w:r>
+        <w:rPr>
+          <w:rFonts w:cs="Times New Roman"/>
+          <w:spacing w:val="-3"/>
+        </w:rPr>
+        <w:t xml:space="preserve"> </w:t>
+      </w:r>
+      <w:proofErr w:type="spellStart"/>
+      <w:r>
+        <w:rPr>
+          <w:rFonts w:cs="Times New Roman"/>
+          <w:spacing w:val="-3"/>
+        </w:rPr>
+        <w:t>nhiều</w:t>
+      </w:r>
+      <w:proofErr w:type="spellEnd"/>
+      <w:r>
+        <w:rPr>
+          <w:rFonts w:cs="Times New Roman"/>
+          <w:spacing w:val="-3"/>
+        </w:rPr>
+        <w:t xml:space="preserve"> </w:t>
+      </w:r>
+      <w:proofErr w:type="spellStart"/>
+      <w:r>
+        <w:rPr>
+          <w:rFonts w:cs="Times New Roman"/>
+          <w:spacing w:val="-3"/>
+        </w:rPr>
+        <w:t>thành</w:t>
+      </w:r>
+      <w:proofErr w:type="spellEnd"/>
+      <w:r>
+        <w:rPr>
+          <w:rFonts w:cs="Times New Roman"/>
+          <w:spacing w:val="-3"/>
+        </w:rPr>
+        <w:t xml:space="preserve"> </w:t>
+      </w:r>
+      <w:proofErr w:type="spellStart"/>
+      <w:r>
+        <w:rPr>
+          <w:rFonts w:cs="Times New Roman"/>
+          <w:spacing w:val="-3"/>
+        </w:rPr>
+        <w:t>phần</w:t>
+      </w:r>
+      <w:proofErr w:type="spellEnd"/>
+      <w:r>
+        <w:rPr>
+          <w:rFonts w:cs="Times New Roman"/>
+          <w:spacing w:val="-3"/>
+        </w:rPr>
+        <w:t>.</w:t>
+      </w:r>
+    </w:p>
+    <w:p>
+      <w:pPr>
+        <w:spacing w:before="60" w:after="60" w:line="312" w:lineRule="auto"/>
+        <w:jc w:val="left"/>
+        <w:rPr>
+          <w:rFonts w:cs="Times New Roman"/>
+        </w:rPr>
+      </w:pPr>
+      <w:r>
+        <w:rPr>
+          <w:rFonts w:cs="Times New Roman"/>
+        </w:rPr>
+        <w:t xml:space="preserve">- </w:t>
+      </w:r>
+      <w:proofErr w:type="spellStart"/>
+      <w:r>
+        <w:rPr>
+          <w:rFonts w:cs="Times New Roman"/>
+        </w:rPr>
+        <w:t>Có</w:t>
+      </w:r>
+      <w:proofErr w:type="spellEnd"/>
+      <w:r>
+        <w:rPr>
+          <w:rFonts w:cs="Times New Roman"/>
+        </w:rPr>
+        <w:t xml:space="preserve"> </w:t>
+      </w:r>
+      <w:proofErr w:type="spellStart"/>
+      <w:r>
+        <w:rPr>
+          <w:rFonts w:cs="Times New Roman"/>
+        </w:rPr>
+        <w:t>tính</w:t>
+      </w:r>
+      <w:proofErr w:type="spellEnd"/>
+      <w:r>
+        <w:rPr>
+          <w:rFonts w:cs="Times New Roman"/>
+        </w:rPr>
+        <w:t xml:space="preserve"> </w:t>
+      </w:r>
+      <w:proofErr w:type="spellStart"/>
+      <w:r>
+        <w:rPr>
+          <w:rFonts w:cs="Times New Roman"/>
         </w:rPr>
         <w:t>hiệu</w:t>
       </w:r>
       <w:proofErr w:type="spellEnd"/>
       <w:r>
         <w:rPr>
-          <w:i/>
-          <w:iCs/>
-        </w:rPr>
-        <w:t xml:space="preserve"> </w:t>
-      </w:r>
-      <w:proofErr w:type="spellStart"/>
-      <w:r>
-        <w:rPr>
-          <w:i/>
-          <w:iCs/>
+          <w:rFonts w:cs="Times New Roman"/>
+        </w:rPr>
+        <w:t xml:space="preserve"> </w:t>
+      </w:r>
+      <w:proofErr w:type="spellStart"/>
+      <w:r>
+        <w:rPr>
+          <w:rFonts w:cs="Times New Roman"/>
         </w:rPr>
         <w:t>quả</w:t>
       </w:r>
       <w:proofErr w:type="spellEnd"/>
       <w:r>
         <w:rPr>
-          <w:i/>
-          <w:iCs/>
-        </w:rPr>
-        <w:t xml:space="preserve">. </w:t>
-      </w:r>
-      <w:proofErr w:type="spellStart"/>
-      <w:r>
-        <w:rPr>
-          <w:i/>
-          <w:iCs/>
-        </w:rPr>
-        <w:t>Hệ</w:t>
-      </w:r>
-      <w:proofErr w:type="spellEnd"/>
-      <w:r>
-        <w:rPr>
-          <w:i/>
-          <w:iCs/>
-        </w:rPr>
-        <w:t xml:space="preserve"> </w:t>
-      </w:r>
-      <w:proofErr w:type="spellStart"/>
-      <w:r>
-        <w:rPr>
-          <w:i/>
-          <w:iCs/>
-        </w:rPr>
-        <w:t>thống</w:t>
-      </w:r>
-      <w:proofErr w:type="spellEnd"/>
-      <w:r>
-        <w:rPr>
-          <w:i/>
-          <w:iCs/>
-        </w:rPr>
-        <w:t xml:space="preserve"> </w:t>
-      </w:r>
-      <w:proofErr w:type="spellStart"/>
-      <w:r>
-        <w:rPr>
-          <w:i/>
-          <w:iCs/>
-        </w:rPr>
-        <w:t>phải</w:t>
-      </w:r>
-      <w:proofErr w:type="spellEnd"/>
-      <w:r>
-        <w:rPr>
-          <w:i/>
-          <w:iCs/>
-        </w:rPr>
-        <w:t xml:space="preserve"> </w:t>
-      </w:r>
-      <w:proofErr w:type="spellStart"/>
-      <w:r>
-        <w:rPr>
-          <w:i/>
-          <w:iCs/>
-        </w:rPr>
-        <w:t>đảm</w:t>
-      </w:r>
-      <w:proofErr w:type="spellEnd"/>
-      <w:r>
-        <w:rPr>
-          <w:i/>
-          <w:iCs/>
-        </w:rPr>
-        <w:t xml:space="preserve"> </w:t>
-      </w:r>
-      <w:proofErr w:type="spellStart"/>
-      <w:r>
-        <w:rPr>
-          <w:i/>
-          <w:iCs/>
+          <w:rFonts w:cs="Times New Roman"/>
+        </w:rPr>
+        <w:t xml:space="preserve"> </w:t>
+      </w:r>
+      <w:proofErr w:type="spellStart"/>
+      <w:r>
+        <w:rPr>
+          <w:rFonts w:cs="Times New Roman"/>
+        </w:rPr>
+        <w:t>cao</w:t>
+      </w:r>
+      <w:proofErr w:type="spellEnd"/>
+      <w:r>
+        <w:rPr>
+          <w:rFonts w:cs="Times New Roman"/>
+        </w:rPr>
+        <w:t>.</w:t>
+      </w:r>
+      <w:r>
+        <w:rPr>
+          <w:rFonts w:cs="Times New Roman"/>
+        </w:rPr>
+        <w:br/>
+        <w:t xml:space="preserve">- </w:t>
+      </w:r>
+      <w:proofErr w:type="spellStart"/>
+      <w:r>
+        <w:rPr>
+          <w:rFonts w:cs="Times New Roman"/>
+        </w:rPr>
+        <w:t>Có</w:t>
+      </w:r>
+      <w:proofErr w:type="spellEnd"/>
+      <w:r>
+        <w:rPr>
+          <w:rFonts w:cs="Times New Roman"/>
+        </w:rPr>
+        <w:t xml:space="preserve"> </w:t>
+      </w:r>
+      <w:proofErr w:type="spellStart"/>
+      <w:r>
+        <w:rPr>
+          <w:rFonts w:cs="Times New Roman"/>
+        </w:rPr>
+        <w:t>tính</w:t>
+      </w:r>
+      <w:proofErr w:type="spellEnd"/>
+      <w:r>
+        <w:rPr>
+          <w:rFonts w:cs="Times New Roman"/>
+        </w:rPr>
+        <w:t xml:space="preserve"> </w:t>
+      </w:r>
+      <w:proofErr w:type="spellStart"/>
+      <w:r>
+        <w:rPr>
+          <w:rFonts w:cs="Times New Roman"/>
         </w:rPr>
         <w:t>bảo</w:t>
       </w:r>
       <w:proofErr w:type="spellEnd"/>
       <w:r>
         <w:rPr>
-          <w:i/>
-          <w:iCs/>
-        </w:rPr>
-        <w:t xml:space="preserve"> </w:t>
-      </w:r>
-      <w:proofErr w:type="spellStart"/>
-      <w:r>
-        <w:rPr>
-          <w:i/>
-          <w:iCs/>
-        </w:rPr>
-        <w:t>được</w:t>
-      </w:r>
-      <w:proofErr w:type="spellEnd"/>
-      <w:r>
-        <w:rPr>
-          <w:i/>
-          <w:iCs/>
-        </w:rPr>
-        <w:t xml:space="preserve"> </w:t>
-      </w:r>
-      <w:proofErr w:type="spellStart"/>
-      <w:r>
-        <w:rPr>
-          <w:i/>
-          <w:iCs/>
-        </w:rPr>
-        <w:t>các</w:t>
-      </w:r>
-      <w:proofErr w:type="spellEnd"/>
-      <w:r>
-        <w:rPr>
-          <w:i/>
-          <w:iCs/>
-        </w:rPr>
-        <w:t xml:space="preserve"> </w:t>
-      </w:r>
-      <w:proofErr w:type="spellStart"/>
-      <w:r>
-        <w:rPr>
-          <w:i/>
-          <w:iCs/>
-        </w:rPr>
-        <w:t>tính</w:t>
-      </w:r>
-      <w:proofErr w:type="spellEnd"/>
-      <w:r>
-        <w:rPr>
-          <w:i/>
-          <w:iCs/>
-        </w:rPr>
-        <w:t xml:space="preserve"> </w:t>
-      </w:r>
-      <w:proofErr w:type="spellStart"/>
-      <w:r>
-        <w:rPr>
-          <w:i/>
-          <w:iCs/>
-        </w:rPr>
-        <w:t>năng</w:t>
-      </w:r>
-      <w:proofErr w:type="spellEnd"/>
-      <w:r>
-        <w:rPr>
-          <w:i/>
-          <w:iCs/>
-        </w:rPr>
-        <w:t xml:space="preserve"> </w:t>
-      </w:r>
-      <w:proofErr w:type="spellStart"/>
-      <w:r>
-        <w:rPr>
-          <w:i/>
-          <w:iCs/>
-        </w:rPr>
-        <w:t>chính</w:t>
-      </w:r>
-      <w:proofErr w:type="spellEnd"/>
-      <w:r>
-        <w:rPr>
-          <w:i/>
-          <w:iCs/>
-        </w:rPr>
-        <w:t xml:space="preserve"> </w:t>
-      </w:r>
-      <w:proofErr w:type="spellStart"/>
-      <w:r>
-        <w:rPr>
-          <w:i/>
-          <w:iCs/>
-        </w:rPr>
-        <w:t>như</w:t>
-      </w:r>
-      <w:proofErr w:type="spellEnd"/>
-      <w:r>
-        <w:rPr>
-          <w:i/>
-          <w:iCs/>
-        </w:rPr>
-        <w:t xml:space="preserve">: </w:t>
-      </w:r>
-      <w:proofErr w:type="spellStart"/>
-      <w:r>
-        <w:t>đăng</w:t>
-      </w:r>
-      <w:proofErr w:type="spellEnd"/>
-      <w:r>
-        <w:t xml:space="preserve"> </w:t>
-      </w:r>
-      <w:proofErr w:type="spellStart"/>
-      <w:r>
-        <w:t>nhập</w:t>
-      </w:r>
-      <w:proofErr w:type="spellEnd"/>
-      <w:r>
-        <w:t xml:space="preserve">, </w:t>
-      </w:r>
-      <w:proofErr w:type="spellStart"/>
-      <w:r>
-        <w:t>cập</w:t>
-      </w:r>
-      <w:proofErr w:type="spellEnd"/>
-      <w:r>
-        <w:t xml:space="preserve"> </w:t>
-      </w:r>
-      <w:proofErr w:type="spellStart"/>
-      <w:r>
-        <w:t>nhật</w:t>
-      </w:r>
-      <w:proofErr w:type="spellEnd"/>
-      <w:r>
-        <w:t xml:space="preserve"> </w:t>
-      </w:r>
-      <w:proofErr w:type="spellStart"/>
-      <w:r>
-        <w:t>khẩu</w:t>
-      </w:r>
-      <w:proofErr w:type="spellEnd"/>
-      <w:r>
-        <w:t xml:space="preserve"> </w:t>
-      </w:r>
-      <w:proofErr w:type="spellStart"/>
-      <w:r>
-        <w:t>phần</w:t>
-      </w:r>
-      <w:proofErr w:type="spellEnd"/>
-      <w:r>
-        <w:t xml:space="preserve"> </w:t>
-      </w:r>
-      <w:proofErr w:type="spellStart"/>
-      <w:r>
-        <w:t>dinh</w:t>
-      </w:r>
-      <w:proofErr w:type="spellEnd"/>
-      <w:r>
-        <w:t xml:space="preserve"> </w:t>
-      </w:r>
-      <w:proofErr w:type="spellStart"/>
-      <w:r>
-        <w:t>dưỡng</w:t>
-      </w:r>
-      <w:proofErr w:type="spellEnd"/>
-      <w:r>
-        <w:t xml:space="preserve">, </w:t>
-      </w:r>
-      <w:proofErr w:type="spellStart"/>
-      <w:r>
-        <w:t>báo</w:t>
-      </w:r>
-      <w:proofErr w:type="spellEnd"/>
-      <w:r>
-        <w:t xml:space="preserve"> </w:t>
-      </w:r>
-      <w:proofErr w:type="spellStart"/>
-      <w:r>
-        <w:t>cáo</w:t>
-      </w:r>
-      <w:proofErr w:type="spellEnd"/>
-      <w:r>
-        <w:t xml:space="preserve"> </w:t>
-      </w:r>
-      <w:proofErr w:type="spellStart"/>
-      <w:r>
-        <w:t>các</w:t>
-      </w:r>
-      <w:proofErr w:type="spellEnd"/>
-      <w:r>
-        <w:t xml:space="preserve"> </w:t>
-      </w:r>
-      <w:proofErr w:type="spellStart"/>
-      <w:r>
-        <w:t>thông</w:t>
-      </w:r>
-      <w:proofErr w:type="spellEnd"/>
-      <w:r>
-        <w:t xml:space="preserve"> tin </w:t>
-      </w:r>
-      <w:proofErr w:type="spellStart"/>
-      <w:r>
-        <w:t>liên</w:t>
-      </w:r>
-      <w:proofErr w:type="spellEnd"/>
-      <w:r>
-        <w:t xml:space="preserve"> </w:t>
-      </w:r>
-      <w:proofErr w:type="spellStart"/>
-      <w:r>
-        <w:t>quan</w:t>
-      </w:r>
-      <w:proofErr w:type="spellEnd"/>
-      <w:r>
-        <w:t xml:space="preserve"> </w:t>
-      </w:r>
-      <w:proofErr w:type="spellStart"/>
-      <w:r>
-        <w:t>đến</w:t>
-      </w:r>
-      <w:proofErr w:type="spellEnd"/>
-      <w:r>
-        <w:t xml:space="preserve"> </w:t>
-      </w:r>
-      <w:proofErr w:type="spellStart"/>
-      <w:r>
-        <w:t>bệnh</w:t>
-      </w:r>
-      <w:proofErr w:type="spellEnd"/>
-      <w:r>
-        <w:t xml:space="preserve"> </w:t>
-      </w:r>
-      <w:proofErr w:type="spellStart"/>
-      <w:r>
-        <w:t>nhân</w:t>
-      </w:r>
-      <w:proofErr w:type="spellEnd"/>
-      <w:r>
-        <w:t xml:space="preserve"> </w:t>
-      </w:r>
-      <w:proofErr w:type="spellStart"/>
-      <w:r>
-        <w:t>và</w:t>
-      </w:r>
-      <w:proofErr w:type="spellEnd"/>
-      <w:r>
-        <w:t xml:space="preserve"> </w:t>
-      </w:r>
-      <w:proofErr w:type="spellStart"/>
-      <w:r>
-        <w:t>các</w:t>
-      </w:r>
-      <w:proofErr w:type="spellEnd"/>
-      <w:r>
-        <w:t xml:space="preserve"> </w:t>
-      </w:r>
-      <w:proofErr w:type="spellStart"/>
-      <w:r>
-        <w:t>tư</w:t>
-      </w:r>
-      <w:proofErr w:type="spellEnd"/>
-      <w:r>
-        <w:t xml:space="preserve"> </w:t>
-      </w:r>
-      <w:proofErr w:type="spellStart"/>
-      <w:r>
-        <w:t>vấn</w:t>
-      </w:r>
-      <w:proofErr w:type="spellEnd"/>
-      <w:r>
-        <w:t xml:space="preserve"> </w:t>
-      </w:r>
-      <w:proofErr w:type="spellStart"/>
-      <w:r>
-        <w:t>dinh</w:t>
-      </w:r>
-      <w:proofErr w:type="spellEnd"/>
-      <w:r>
-        <w:t xml:space="preserve"> </w:t>
-      </w:r>
-      <w:proofErr w:type="spellStart"/>
-      <w:r>
-        <w:t>dưỡng</w:t>
-      </w:r>
-      <w:proofErr w:type="spellEnd"/>
-      <w:r>
-        <w:t xml:space="preserve"> </w:t>
-      </w:r>
-      <w:proofErr w:type="spellStart"/>
-      <w:r>
-        <w:t>của</w:t>
-      </w:r>
-      <w:proofErr w:type="spellEnd"/>
-      <w:r>
-        <w:t xml:space="preserve"> </w:t>
-      </w:r>
-      <w:proofErr w:type="spellStart"/>
-      <w:r>
-        <w:t>bác</w:t>
-      </w:r>
-      <w:proofErr w:type="spellEnd"/>
-      <w:r>
-        <w:t xml:space="preserve"> </w:t>
-      </w:r>
-      <w:proofErr w:type="spellStart"/>
-      <w:r>
-        <w:t>sĩ</w:t>
-      </w:r>
-      <w:proofErr w:type="spellEnd"/>
-      <w:r>
-        <w:t xml:space="preserve"> </w:t>
-      </w:r>
-      <w:proofErr w:type="spellStart"/>
-      <w:r>
-        <w:t>đến</w:t>
-      </w:r>
-      <w:proofErr w:type="spellEnd"/>
-      <w:r>
-        <w:t xml:space="preserve"> </w:t>
-      </w:r>
-      <w:proofErr w:type="spellStart"/>
-      <w:r>
-        <w:t>từng</w:t>
-      </w:r>
-      <w:proofErr w:type="spellEnd"/>
-      <w:r>
-        <w:t xml:space="preserve"> </w:t>
-      </w:r>
-      <w:proofErr w:type="spellStart"/>
-      <w:r>
-        <w:t>bệnh</w:t>
-      </w:r>
-      <w:proofErr w:type="spellEnd"/>
-      <w:r>
-        <w:t xml:space="preserve"> </w:t>
-      </w:r>
-      <w:proofErr w:type="spellStart"/>
-      <w:r>
-        <w:t>nhân</w:t>
-      </w:r>
-      <w:proofErr w:type="spellEnd"/>
-      <w:r>
+          <w:rFonts w:cs="Times New Roman"/>
+        </w:rPr>
+        <w:t xml:space="preserve"> </w:t>
+      </w:r>
+      <w:proofErr w:type="spellStart"/>
+      <w:r>
+        <w:rPr>
+          <w:rFonts w:cs="Times New Roman"/>
+        </w:rPr>
+        <w:t>mật</w:t>
+      </w:r>
+      <w:proofErr w:type="spellEnd"/>
+      <w:r>
+        <w:rPr>
+          <w:rFonts w:cs="Times New Roman"/>
+        </w:rPr>
+        <w:t xml:space="preserve"> </w:t>
+      </w:r>
+      <w:proofErr w:type="spellStart"/>
+      <w:r>
+        <w:rPr>
+          <w:rFonts w:cs="Times New Roman"/>
+        </w:rPr>
+        <w:t>cao</w:t>
+      </w:r>
+      <w:proofErr w:type="spellEnd"/>
+      <w:r>
+        <w:rPr>
+          <w:rFonts w:cs="Times New Roman"/>
+        </w:rPr>
         <w:t>.</w:t>
       </w:r>
+    </w:p>
+    <w:p>
+      <w:pPr>
+        <w:spacing w:before="60" w:after="60" w:line="312" w:lineRule="auto"/>
+        <w:rPr>
+          <w:rFonts w:cs="Times New Roman"/>
+          <w:spacing w:val="-12"/>
+          <w:w w:val="92"/>
+        </w:rPr>
+      </w:pPr>
     </w:p>
     <w:p/>
     <w:p>
@@ -13681,109 +13570,277 @@
       <w:proofErr w:type="spellEnd"/>
     </w:p>
     <w:p>
-      <w:pPr>
-        <w:pStyle w:val="u1"/>
-      </w:pPr>
-      <w:bookmarkStart w:id="11" w:name="_Toc25660390"/>
-      <w:proofErr w:type="spellStart"/>
-      <w:r>
-        <w:t>Giao</w:t>
-      </w:r>
-      <w:proofErr w:type="spellEnd"/>
-      <w:r>
-        <w:t xml:space="preserve"> </w:t>
-      </w:r>
-      <w:proofErr w:type="spellStart"/>
-      <w:r>
-        <w:t>tiếp</w:t>
-      </w:r>
-      <w:proofErr w:type="spellEnd"/>
-      <w:r>
-        <w:t>/</w:t>
-      </w:r>
-      <w:proofErr w:type="spellStart"/>
-      <w:r>
-        <w:t>Trao</w:t>
-      </w:r>
-      <w:proofErr w:type="spellEnd"/>
-      <w:r>
-        <w:t xml:space="preserve"> </w:t>
-      </w:r>
-      <w:proofErr w:type="spellStart"/>
-      <w:r>
-        <w:t>đổi</w:t>
-      </w:r>
-      <w:proofErr w:type="spellEnd"/>
-      <w:r>
-        <w:t xml:space="preserve"> </w:t>
-      </w:r>
-      <w:proofErr w:type="spellStart"/>
-      <w:r>
-        <w:t>thông</w:t>
-      </w:r>
-      <w:proofErr w:type="spellEnd"/>
-      <w:r>
-        <w:t xml:space="preserve"> tin</w:t>
-      </w:r>
+      <w:proofErr w:type="spellStart"/>
+      <w:r>
+        <w:t>Cơ</w:t>
+      </w:r>
+      <w:proofErr w:type="spellEnd"/>
+      <w:r>
+        <w:t xml:space="preserve"> </w:t>
+      </w:r>
+      <w:proofErr w:type="spellStart"/>
+      <w:r>
+        <w:t>sở</w:t>
+      </w:r>
+      <w:proofErr w:type="spellEnd"/>
+      <w:r>
+        <w:t xml:space="preserve"> </w:t>
+      </w:r>
+      <w:proofErr w:type="spellStart"/>
+      <w:r>
+        <w:t>dữ</w:t>
+      </w:r>
+      <w:proofErr w:type="spellEnd"/>
+      <w:r>
+        <w:t xml:space="preserve"> </w:t>
+      </w:r>
+      <w:proofErr w:type="spellStart"/>
+      <w:r>
+        <w:t>liệu</w:t>
+      </w:r>
+      <w:proofErr w:type="spellEnd"/>
+      <w:r>
+        <w:t xml:space="preserve"> bao </w:t>
+      </w:r>
+      <w:proofErr w:type="spellStart"/>
+      <w:r>
+        <w:t>gồm</w:t>
+      </w:r>
+      <w:proofErr w:type="spellEnd"/>
+      <w:r>
+        <w:t xml:space="preserve"> 1000 y, </w:t>
+      </w:r>
+      <w:proofErr w:type="spellStart"/>
+      <w:r>
+        <w:t>bác</w:t>
+      </w:r>
+      <w:proofErr w:type="spellEnd"/>
+      <w:r>
+        <w:t xml:space="preserve"> </w:t>
+      </w:r>
+      <w:proofErr w:type="spellStart"/>
+      <w:r>
+        <w:t>sĩ</w:t>
+      </w:r>
+      <w:proofErr w:type="spellEnd"/>
+      <w:r>
+        <w:t xml:space="preserve"> </w:t>
+      </w:r>
+      <w:proofErr w:type="spellStart"/>
+      <w:r>
+        <w:t>chuyên</w:t>
+      </w:r>
+      <w:proofErr w:type="spellEnd"/>
+      <w:r>
+        <w:t xml:space="preserve"> khoa </w:t>
+      </w:r>
+      <w:proofErr w:type="spellStart"/>
+      <w:r>
+        <w:t>và</w:t>
+      </w:r>
+      <w:proofErr w:type="spellEnd"/>
+      <w:r>
+        <w:t xml:space="preserve"> </w:t>
+      </w:r>
+      <w:proofErr w:type="spellStart"/>
+      <w:r>
+        <w:t>hơn</w:t>
+      </w:r>
+      <w:proofErr w:type="spellEnd"/>
+      <w:r>
+        <w:t xml:space="preserve"> 10000 </w:t>
+      </w:r>
+      <w:proofErr w:type="spellStart"/>
+      <w:r>
+        <w:t>bệnh</w:t>
+      </w:r>
+      <w:proofErr w:type="spellEnd"/>
+      <w:r>
+        <w:t xml:space="preserve"> </w:t>
+      </w:r>
+      <w:proofErr w:type="spellStart"/>
+      <w:r>
+        <w:t>nhân</w:t>
+      </w:r>
+      <w:proofErr w:type="spellEnd"/>
+      <w:r>
+        <w:t xml:space="preserve"> </w:t>
+      </w:r>
+      <w:proofErr w:type="spellStart"/>
+      <w:r>
+        <w:t>đang</w:t>
+      </w:r>
+      <w:proofErr w:type="spellEnd"/>
+      <w:r>
+        <w:t xml:space="preserve"> </w:t>
+      </w:r>
+      <w:proofErr w:type="spellStart"/>
+      <w:r>
+        <w:t>điều</w:t>
+      </w:r>
+      <w:proofErr w:type="spellEnd"/>
+      <w:r>
+        <w:t xml:space="preserve"> </w:t>
+      </w:r>
+      <w:proofErr w:type="spellStart"/>
+      <w:r>
+        <w:t>trị</w:t>
+      </w:r>
+      <w:proofErr w:type="spellEnd"/>
+      <w:r>
+        <w:t xml:space="preserve"> </w:t>
+      </w:r>
+      <w:proofErr w:type="spellStart"/>
+      <w:r>
+        <w:t>nội</w:t>
+      </w:r>
+      <w:proofErr w:type="spellEnd"/>
+      <w:r>
+        <w:t xml:space="preserve"> </w:t>
+      </w:r>
+      <w:proofErr w:type="spellStart"/>
+      <w:r>
+        <w:t>trú</w:t>
+      </w:r>
+      <w:proofErr w:type="spellEnd"/>
+      <w:r>
+        <w:t xml:space="preserve"> </w:t>
+      </w:r>
+      <w:proofErr w:type="spellStart"/>
+      <w:r>
+        <w:t>với</w:t>
+      </w:r>
+      <w:proofErr w:type="spellEnd"/>
+      <w:r>
+        <w:t xml:space="preserve"> </w:t>
+      </w:r>
+      <w:proofErr w:type="spellStart"/>
+      <w:r>
+        <w:t>sự</w:t>
+      </w:r>
+      <w:proofErr w:type="spellEnd"/>
+      <w:r>
+        <w:t xml:space="preserve"> </w:t>
+      </w:r>
+      <w:proofErr w:type="spellStart"/>
+      <w:r>
+        <w:t>theo</w:t>
+      </w:r>
+      <w:proofErr w:type="spellEnd"/>
+      <w:r>
+        <w:t xml:space="preserve"> </w:t>
+      </w:r>
+      <w:proofErr w:type="spellStart"/>
+      <w:r>
+        <w:t>dõi</w:t>
+      </w:r>
+      <w:proofErr w:type="spellEnd"/>
+      <w:r>
+        <w:t xml:space="preserve"> </w:t>
+      </w:r>
+      <w:proofErr w:type="spellStart"/>
+      <w:r>
+        <w:t>của</w:t>
+      </w:r>
+      <w:proofErr w:type="spellEnd"/>
+      <w:r>
+        <w:t xml:space="preserve"> </w:t>
+      </w:r>
+      <w:proofErr w:type="spellStart"/>
+      <w:r>
+        <w:t>các</w:t>
+      </w:r>
+      <w:proofErr w:type="spellEnd"/>
+      <w:r>
+        <w:t xml:space="preserve"> y, </w:t>
+      </w:r>
+      <w:proofErr w:type="spellStart"/>
+      <w:r>
+        <w:t>bác</w:t>
+      </w:r>
+      <w:proofErr w:type="spellEnd"/>
+      <w:r>
+        <w:t xml:space="preserve"> </w:t>
+      </w:r>
+      <w:proofErr w:type="spellStart"/>
+      <w:r>
+        <w:t>sĩ</w:t>
+      </w:r>
+      <w:proofErr w:type="spellEnd"/>
+      <w:r>
+        <w:t xml:space="preserve"> </w:t>
+      </w:r>
+      <w:bookmarkStart w:id="11" w:name="_GoBack"/>
       <w:bookmarkEnd w:id="11"/>
     </w:p>
     <w:p>
-      <w:proofErr w:type="spellStart"/>
-      <w:r>
-        <w:t>Quy</w:t>
-      </w:r>
-      <w:proofErr w:type="spellEnd"/>
-      <w:r>
-        <w:t xml:space="preserve"> </w:t>
-      </w:r>
-      <w:proofErr w:type="spellStart"/>
-      <w:r>
-        <w:t>định</w:t>
-      </w:r>
-      <w:proofErr w:type="spellEnd"/>
-      <w:r>
-        <w:t xml:space="preserve"> </w:t>
-      </w:r>
-      <w:proofErr w:type="spellStart"/>
-      <w:r>
-        <w:t>về</w:t>
-      </w:r>
-      <w:proofErr w:type="spellEnd"/>
-      <w:r>
-        <w:t xml:space="preserve"> </w:t>
-      </w:r>
-      <w:proofErr w:type="spellStart"/>
-      <w:r>
-        <w:t>họp</w:t>
-      </w:r>
-      <w:proofErr w:type="spellEnd"/>
-      <w:r>
-        <w:t xml:space="preserve"> </w:t>
-      </w:r>
-      <w:proofErr w:type="spellStart"/>
-      <w:r>
-        <w:t>nội</w:t>
-      </w:r>
-      <w:proofErr w:type="spellEnd"/>
-      <w:r>
-        <w:t xml:space="preserve"> </w:t>
-      </w:r>
-      <w:proofErr w:type="spellStart"/>
-      <w:r>
-        <w:t>bộ</w:t>
-      </w:r>
-      <w:proofErr w:type="spellEnd"/>
-      <w:r>
-        <w:t>:</w:t>
-      </w:r>
+      <w:pPr>
+        <w:pStyle w:val="u1"/>
+      </w:pPr>
+      <w:bookmarkStart w:id="12" w:name="_Toc25660390"/>
+      <w:proofErr w:type="spellStart"/>
+      <w:r>
+        <w:lastRenderedPageBreak/>
+        <w:t>Giao</w:t>
+      </w:r>
+      <w:proofErr w:type="spellEnd"/>
+      <w:r>
+        <w:t xml:space="preserve"> </w:t>
+      </w:r>
+      <w:proofErr w:type="spellStart"/>
+      <w:r>
+        <w:t>tiếp</w:t>
+      </w:r>
+      <w:proofErr w:type="spellEnd"/>
+      <w:r>
+        <w:t>/</w:t>
+      </w:r>
+      <w:proofErr w:type="spellStart"/>
+      <w:r>
+        <w:t>Trao</w:t>
+      </w:r>
+      <w:proofErr w:type="spellEnd"/>
+      <w:r>
+        <w:t xml:space="preserve"> </w:t>
+      </w:r>
+      <w:proofErr w:type="spellStart"/>
+      <w:r>
+        <w:t>đổi</w:t>
+      </w:r>
+      <w:proofErr w:type="spellEnd"/>
+      <w:r>
+        <w:t xml:space="preserve"> </w:t>
+      </w:r>
+      <w:proofErr w:type="spellStart"/>
+      <w:r>
+        <w:t>thông</w:t>
+      </w:r>
+      <w:proofErr w:type="spellEnd"/>
+      <w:r>
+        <w:t xml:space="preserve"> tin</w:t>
+      </w:r>
+      <w:bookmarkEnd w:id="12"/>
     </w:p>
     <w:p>
-      <w:r>
-        <w:t xml:space="preserve">1 </w:t>
-      </w:r>
-      <w:proofErr w:type="spellStart"/>
-      <w:r>
-        <w:t>tuần</w:t>
+      <w:proofErr w:type="spellStart"/>
+      <w:r>
+        <w:t>Quy</w:t>
+      </w:r>
+      <w:proofErr w:type="spellEnd"/>
+      <w:r>
+        <w:t xml:space="preserve"> </w:t>
+      </w:r>
+      <w:proofErr w:type="spellStart"/>
+      <w:r>
+        <w:t>định</w:t>
+      </w:r>
+      <w:proofErr w:type="spellEnd"/>
+      <w:r>
+        <w:t xml:space="preserve"> </w:t>
+      </w:r>
+      <w:proofErr w:type="spellStart"/>
+      <w:r>
+        <w:t>về</w:t>
       </w:r>
       <w:proofErr w:type="spellEnd"/>
       <w:r>
@@ -13795,285 +13852,202 @@
       </w:r>
       <w:proofErr w:type="spellEnd"/>
       <w:r>
-        <w:t xml:space="preserve"> team </w:t>
-      </w:r>
-      <w:proofErr w:type="spellStart"/>
-      <w:r>
-        <w:t>một</w:t>
-      </w:r>
-      <w:proofErr w:type="spellEnd"/>
-      <w:r>
-        <w:t xml:space="preserve"> </w:t>
-      </w:r>
-      <w:proofErr w:type="spellStart"/>
-      <w:r>
-        <w:t>lần</w:t>
-      </w:r>
-      <w:proofErr w:type="spellEnd"/>
-      <w:r>
-        <w:t xml:space="preserve"> </w:t>
-      </w:r>
-      <w:proofErr w:type="spellStart"/>
-      <w:r>
-        <w:t>để</w:t>
-      </w:r>
-      <w:proofErr w:type="spellEnd"/>
-      <w:r>
-        <w:t xml:space="preserve"> </w:t>
-      </w:r>
-      <w:proofErr w:type="spellStart"/>
-      <w:r>
-        <w:t>báo</w:t>
-      </w:r>
-      <w:proofErr w:type="spellEnd"/>
-      <w:r>
-        <w:t xml:space="preserve"> </w:t>
-      </w:r>
-      <w:proofErr w:type="spellStart"/>
-      <w:r>
-        <w:t>cáo</w:t>
-      </w:r>
-      <w:proofErr w:type="spellEnd"/>
-      <w:r>
-        <w:t xml:space="preserve"> </w:t>
-      </w:r>
-      <w:proofErr w:type="spellStart"/>
-      <w:r>
-        <w:t>tiến</w:t>
-      </w:r>
-      <w:proofErr w:type="spellEnd"/>
-      <w:r>
-        <w:t xml:space="preserve"> </w:t>
-      </w:r>
-      <w:proofErr w:type="spellStart"/>
-      <w:r>
-        <w:t>độ</w:t>
-      </w:r>
-      <w:proofErr w:type="spellEnd"/>
-      <w:r>
-        <w:t xml:space="preserve"> </w:t>
-      </w:r>
-      <w:proofErr w:type="spellStart"/>
-      <w:r>
-        <w:t>cũng</w:t>
-      </w:r>
-      <w:proofErr w:type="spellEnd"/>
-      <w:r>
-        <w:t xml:space="preserve"> </w:t>
-      </w:r>
-      <w:proofErr w:type="spellStart"/>
-      <w:r>
-        <w:t>như</w:t>
-      </w:r>
-      <w:proofErr w:type="spellEnd"/>
-      <w:r>
-        <w:t xml:space="preserve"> </w:t>
-      </w:r>
-      <w:proofErr w:type="spellStart"/>
-      <w:r>
-        <w:t>trao</w:t>
-      </w:r>
-      <w:proofErr w:type="spellEnd"/>
-      <w:r>
-        <w:t xml:space="preserve"> </w:t>
-      </w:r>
-      <w:proofErr w:type="spellStart"/>
-      <w:r>
-        <w:t>đổi</w:t>
-      </w:r>
-      <w:proofErr w:type="spellEnd"/>
-      <w:r>
-        <w:t xml:space="preserve">, </w:t>
-      </w:r>
-      <w:proofErr w:type="spellStart"/>
-      <w:r>
-        <w:t>cập</w:t>
-      </w:r>
-      <w:proofErr w:type="spellEnd"/>
-      <w:r>
-        <w:t xml:space="preserve"> </w:t>
-      </w:r>
-      <w:proofErr w:type="spellStart"/>
-      <w:r>
-        <w:t>nhật</w:t>
-      </w:r>
-      <w:proofErr w:type="spellEnd"/>
-      <w:r>
-        <w:t xml:space="preserve"> </w:t>
-      </w:r>
-      <w:proofErr w:type="spellStart"/>
-      <w:r>
-        <w:t>thêm</w:t>
-      </w:r>
-      <w:proofErr w:type="spellEnd"/>
-      <w:r>
-        <w:t xml:space="preserve"> </w:t>
-      </w:r>
-      <w:proofErr w:type="spellStart"/>
-      <w:r>
-        <w:t>các</w:t>
-      </w:r>
-      <w:proofErr w:type="spellEnd"/>
-      <w:r>
-        <w:t xml:space="preserve"> </w:t>
-      </w:r>
-      <w:proofErr w:type="spellStart"/>
-      <w:r>
-        <w:t>tính</w:t>
-      </w:r>
-      <w:proofErr w:type="spellEnd"/>
-      <w:r>
-        <w:t xml:space="preserve"> </w:t>
-      </w:r>
-      <w:proofErr w:type="spellStart"/>
-      <w:r>
-        <w:t>năng</w:t>
-      </w:r>
-      <w:proofErr w:type="spellEnd"/>
-      <w:r>
-        <w:t xml:space="preserve"> </w:t>
-      </w:r>
-      <w:proofErr w:type="spellStart"/>
-      <w:r>
-        <w:t>trong</w:t>
-      </w:r>
-      <w:proofErr w:type="spellEnd"/>
-      <w:r>
-        <w:t xml:space="preserve"> </w:t>
-      </w:r>
-      <w:proofErr w:type="spellStart"/>
-      <w:r>
-        <w:t>dự</w:t>
-      </w:r>
-      <w:proofErr w:type="spellEnd"/>
-      <w:r>
-        <w:t xml:space="preserve"> </w:t>
-      </w:r>
-      <w:proofErr w:type="spellStart"/>
-      <w:r>
-        <w:t>án</w:t>
-      </w:r>
-      <w:proofErr w:type="spellEnd"/>
+        <w:t xml:space="preserve"> </w:t>
+      </w:r>
+      <w:proofErr w:type="spellStart"/>
+      <w:r>
+        <w:t>nội</w:t>
+      </w:r>
+      <w:proofErr w:type="spellEnd"/>
+      <w:r>
+        <w:t xml:space="preserve"> </w:t>
+      </w:r>
+      <w:proofErr w:type="spellStart"/>
+      <w:r>
+        <w:t>bộ</w:t>
+      </w:r>
+      <w:proofErr w:type="spellEnd"/>
+      <w:r>
+        <w:t>:</w:t>
+      </w:r>
     </w:p>
     <w:p>
-      <w:pPr>
-        <w:rPr>
-          <w:i/>
-          <w:iCs/>
-        </w:rPr>
-      </w:pPr>
-      <w:proofErr w:type="spellStart"/>
-      <w:r>
-        <w:rPr>
-          <w:i/>
-          <w:iCs/>
-        </w:rPr>
-        <w:t>Quy</w:t>
-      </w:r>
-      <w:proofErr w:type="spellEnd"/>
-      <w:r>
-        <w:rPr>
-          <w:i/>
-          <w:iCs/>
-        </w:rPr>
-        <w:t xml:space="preserve"> </w:t>
-      </w:r>
-      <w:proofErr w:type="spellStart"/>
-      <w:r>
-        <w:rPr>
-          <w:i/>
-          <w:iCs/>
-        </w:rPr>
-        <w:t>định</w:t>
-      </w:r>
-      <w:proofErr w:type="spellEnd"/>
-      <w:r>
-        <w:rPr>
-          <w:i/>
-          <w:iCs/>
-        </w:rPr>
-        <w:t xml:space="preserve"> </w:t>
-      </w:r>
-      <w:proofErr w:type="spellStart"/>
-      <w:r>
-        <w:rPr>
-          <w:i/>
-          <w:iCs/>
-        </w:rPr>
-        <w:t>về</w:t>
-      </w:r>
-      <w:proofErr w:type="spellEnd"/>
-      <w:r>
-        <w:rPr>
-          <w:i/>
-          <w:iCs/>
-        </w:rPr>
-        <w:t xml:space="preserve"> </w:t>
-      </w:r>
-      <w:proofErr w:type="spellStart"/>
-      <w:r>
-        <w:rPr>
-          <w:i/>
-          <w:iCs/>
-        </w:rPr>
+      <w:r>
+        <w:t xml:space="preserve">1 </w:t>
+      </w:r>
+      <w:proofErr w:type="spellStart"/>
+      <w:r>
+        <w:t>tuần</w:t>
+      </w:r>
+      <w:proofErr w:type="spellEnd"/>
+      <w:r>
+        <w:t xml:space="preserve"> </w:t>
+      </w:r>
+      <w:proofErr w:type="spellStart"/>
+      <w:r>
         <w:t>họp</w:t>
       </w:r>
       <w:proofErr w:type="spellEnd"/>
       <w:r>
-        <w:rPr>
-          <w:i/>
-          <w:iCs/>
-        </w:rPr>
-        <w:t xml:space="preserve"> </w:t>
-      </w:r>
-      <w:proofErr w:type="spellStart"/>
-      <w:r>
-        <w:rPr>
-          <w:i/>
-          <w:iCs/>
-        </w:rPr>
-        <w:t>với</w:t>
-      </w:r>
-      <w:proofErr w:type="spellEnd"/>
-      <w:r>
-        <w:rPr>
-          <w:i/>
-          <w:iCs/>
-        </w:rPr>
-        <w:t xml:space="preserve"> </w:t>
-      </w:r>
-      <w:proofErr w:type="spellStart"/>
-      <w:r>
-        <w:rPr>
-          <w:i/>
-          <w:iCs/>
-        </w:rPr>
-        <w:t>khách</w:t>
-      </w:r>
-      <w:proofErr w:type="spellEnd"/>
-      <w:r>
-        <w:rPr>
-          <w:i/>
-          <w:iCs/>
-        </w:rPr>
-        <w:t xml:space="preserve"> </w:t>
-      </w:r>
-      <w:proofErr w:type="spellStart"/>
-      <w:r>
-        <w:rPr>
-          <w:i/>
-          <w:iCs/>
-        </w:rPr>
-        <w:t>hàng</w:t>
-      </w:r>
-      <w:proofErr w:type="spellEnd"/>
-      <w:r>
-        <w:rPr>
-          <w:i/>
-          <w:iCs/>
-        </w:rPr>
-        <w:t>:</w:t>
-      </w:r>
+        <w:t xml:space="preserve"> team </w:t>
+      </w:r>
+      <w:proofErr w:type="spellStart"/>
+      <w:r>
+        <w:t>một</w:t>
+      </w:r>
+      <w:proofErr w:type="spellEnd"/>
+      <w:r>
+        <w:t xml:space="preserve"> </w:t>
+      </w:r>
+      <w:proofErr w:type="spellStart"/>
+      <w:r>
+        <w:t>lần</w:t>
+      </w:r>
+      <w:proofErr w:type="spellEnd"/>
+      <w:r>
+        <w:t xml:space="preserve"> </w:t>
+      </w:r>
+      <w:proofErr w:type="spellStart"/>
+      <w:r>
+        <w:t>để</w:t>
+      </w:r>
+      <w:proofErr w:type="spellEnd"/>
+      <w:r>
+        <w:t xml:space="preserve"> </w:t>
+      </w:r>
+      <w:proofErr w:type="spellStart"/>
+      <w:r>
+        <w:t>báo</w:t>
+      </w:r>
+      <w:proofErr w:type="spellEnd"/>
+      <w:r>
+        <w:t xml:space="preserve"> </w:t>
+      </w:r>
+      <w:proofErr w:type="spellStart"/>
+      <w:r>
+        <w:t>cáo</w:t>
+      </w:r>
+      <w:proofErr w:type="spellEnd"/>
+      <w:r>
+        <w:t xml:space="preserve"> </w:t>
+      </w:r>
+      <w:proofErr w:type="spellStart"/>
+      <w:r>
+        <w:t>tiến</w:t>
+      </w:r>
+      <w:proofErr w:type="spellEnd"/>
+      <w:r>
+        <w:t xml:space="preserve"> </w:t>
+      </w:r>
+      <w:proofErr w:type="spellStart"/>
+      <w:r>
+        <w:t>độ</w:t>
+      </w:r>
+      <w:proofErr w:type="spellEnd"/>
+      <w:r>
+        <w:t xml:space="preserve"> </w:t>
+      </w:r>
+      <w:proofErr w:type="spellStart"/>
+      <w:r>
+        <w:t>cũng</w:t>
+      </w:r>
+      <w:proofErr w:type="spellEnd"/>
+      <w:r>
+        <w:t xml:space="preserve"> </w:t>
+      </w:r>
+      <w:proofErr w:type="spellStart"/>
+      <w:r>
+        <w:t>như</w:t>
+      </w:r>
+      <w:proofErr w:type="spellEnd"/>
+      <w:r>
+        <w:t xml:space="preserve"> </w:t>
+      </w:r>
+      <w:proofErr w:type="spellStart"/>
+      <w:r>
+        <w:t>trao</w:t>
+      </w:r>
+      <w:proofErr w:type="spellEnd"/>
+      <w:r>
+        <w:t xml:space="preserve"> </w:t>
+      </w:r>
+      <w:proofErr w:type="spellStart"/>
+      <w:r>
+        <w:t>đổi</w:t>
+      </w:r>
+      <w:proofErr w:type="spellEnd"/>
+      <w:r>
+        <w:t xml:space="preserve">, </w:t>
+      </w:r>
+      <w:proofErr w:type="spellStart"/>
+      <w:r>
+        <w:t>cập</w:t>
+      </w:r>
+      <w:proofErr w:type="spellEnd"/>
+      <w:r>
+        <w:t xml:space="preserve"> </w:t>
+      </w:r>
+      <w:proofErr w:type="spellStart"/>
+      <w:r>
+        <w:t>nhật</w:t>
+      </w:r>
+      <w:proofErr w:type="spellEnd"/>
+      <w:r>
+        <w:t xml:space="preserve"> </w:t>
+      </w:r>
+      <w:proofErr w:type="spellStart"/>
+      <w:r>
+        <w:t>thêm</w:t>
+      </w:r>
+      <w:proofErr w:type="spellEnd"/>
+      <w:r>
+        <w:t xml:space="preserve"> </w:t>
+      </w:r>
+      <w:proofErr w:type="spellStart"/>
+      <w:r>
+        <w:t>các</w:t>
+      </w:r>
+      <w:proofErr w:type="spellEnd"/>
+      <w:r>
+        <w:t xml:space="preserve"> </w:t>
+      </w:r>
+      <w:proofErr w:type="spellStart"/>
+      <w:r>
+        <w:t>tính</w:t>
+      </w:r>
+      <w:proofErr w:type="spellEnd"/>
+      <w:r>
+        <w:t xml:space="preserve"> </w:t>
+      </w:r>
+      <w:proofErr w:type="spellStart"/>
+      <w:r>
+        <w:t>năng</w:t>
+      </w:r>
+      <w:proofErr w:type="spellEnd"/>
+      <w:r>
+        <w:t xml:space="preserve"> </w:t>
+      </w:r>
+      <w:proofErr w:type="spellStart"/>
+      <w:r>
+        <w:t>trong</w:t>
+      </w:r>
+      <w:proofErr w:type="spellEnd"/>
+      <w:r>
+        <w:t xml:space="preserve"> </w:t>
+      </w:r>
+      <w:proofErr w:type="spellStart"/>
+      <w:r>
+        <w:t>dự</w:t>
+      </w:r>
+      <w:proofErr w:type="spellEnd"/>
+      <w:r>
+        <w:t xml:space="preserve"> </w:t>
+      </w:r>
+      <w:proofErr w:type="spellStart"/>
+      <w:r>
+        <w:t>án</w:t>
+      </w:r>
+      <w:proofErr w:type="spellEnd"/>
     </w:p>
     <w:p>
       <w:pPr>
@@ -14082,20 +14056,45 @@
           <w:iCs/>
         </w:rPr>
       </w:pPr>
-      <w:r>
-        <w:rPr>
-          <w:i/>
-          <w:iCs/>
-        </w:rPr>
-        <w:t xml:space="preserve">2 </w:t>
-      </w:r>
-      <w:proofErr w:type="spellStart"/>
-      <w:r>
-        <w:rPr>
-          <w:i/>
-          <w:iCs/>
-        </w:rPr>
-        <w:t>tuần</w:t>
+      <w:proofErr w:type="spellStart"/>
+      <w:r>
+        <w:rPr>
+          <w:i/>
+          <w:iCs/>
+        </w:rPr>
+        <w:t>Quy</w:t>
+      </w:r>
+      <w:proofErr w:type="spellEnd"/>
+      <w:r>
+        <w:rPr>
+          <w:i/>
+          <w:iCs/>
+        </w:rPr>
+        <w:t xml:space="preserve"> </w:t>
+      </w:r>
+      <w:proofErr w:type="spellStart"/>
+      <w:r>
+        <w:rPr>
+          <w:i/>
+          <w:iCs/>
+        </w:rPr>
+        <w:t>định</w:t>
+      </w:r>
+      <w:proofErr w:type="spellEnd"/>
+      <w:r>
+        <w:rPr>
+          <w:i/>
+          <w:iCs/>
+        </w:rPr>
+        <w:t xml:space="preserve"> </w:t>
+      </w:r>
+      <w:proofErr w:type="spellStart"/>
+      <w:r>
+        <w:rPr>
+          <w:i/>
+          <w:iCs/>
+        </w:rPr>
+        <w:t>về</w:t>
       </w:r>
       <w:proofErr w:type="spellEnd"/>
       <w:r>
@@ -14167,452 +14166,546 @@
           <w:i/>
           <w:iCs/>
         </w:rPr>
-        <w:t xml:space="preserve"> 1 </w:t>
-      </w:r>
-      <w:proofErr w:type="spellStart"/>
-      <w:r>
-        <w:rPr>
-          <w:i/>
-          <w:iCs/>
-        </w:rPr>
-        <w:t>lần</w:t>
-      </w:r>
-      <w:proofErr w:type="spellEnd"/>
-      <w:r>
-        <w:rPr>
-          <w:i/>
-          <w:iCs/>
-        </w:rPr>
-        <w:t xml:space="preserve"> </w:t>
-      </w:r>
-      <w:proofErr w:type="spellStart"/>
-      <w:r>
-        <w:rPr>
-          <w:i/>
-          <w:iCs/>
-        </w:rPr>
-        <w:t>để</w:t>
-      </w:r>
-      <w:proofErr w:type="spellEnd"/>
-      <w:r>
-        <w:rPr>
-          <w:i/>
-          <w:iCs/>
-        </w:rPr>
-        <w:t xml:space="preserve"> </w:t>
-      </w:r>
-      <w:proofErr w:type="spellStart"/>
-      <w:r>
-        <w:rPr>
-          <w:i/>
-          <w:iCs/>
-        </w:rPr>
-        <w:t>lấy</w:t>
-      </w:r>
-      <w:proofErr w:type="spellEnd"/>
-      <w:r>
-        <w:rPr>
-          <w:i/>
-          <w:iCs/>
-        </w:rPr>
-        <w:t xml:space="preserve"> </w:t>
-      </w:r>
-      <w:proofErr w:type="spellStart"/>
-      <w:r>
-        <w:rPr>
-          <w:i/>
-          <w:iCs/>
-        </w:rPr>
-        <w:t>thêm</w:t>
-      </w:r>
-      <w:proofErr w:type="spellEnd"/>
-      <w:r>
-        <w:rPr>
-          <w:i/>
-          <w:iCs/>
-        </w:rPr>
-        <w:t xml:space="preserve"> </w:t>
-      </w:r>
-      <w:proofErr w:type="spellStart"/>
-      <w:r>
-        <w:rPr>
-          <w:i/>
-          <w:iCs/>
-        </w:rPr>
-        <w:t>yêu</w:t>
-      </w:r>
-      <w:proofErr w:type="spellEnd"/>
-      <w:r>
-        <w:rPr>
-          <w:i/>
-          <w:iCs/>
-        </w:rPr>
-        <w:t xml:space="preserve"> </w:t>
-      </w:r>
-      <w:proofErr w:type="spellStart"/>
-      <w:r>
-        <w:rPr>
-          <w:i/>
-          <w:iCs/>
-        </w:rPr>
-        <w:t>cầu</w:t>
-      </w:r>
-      <w:proofErr w:type="spellEnd"/>
-      <w:r>
-        <w:rPr>
-          <w:i/>
-          <w:iCs/>
-        </w:rPr>
-        <w:t xml:space="preserve"> </w:t>
-      </w:r>
-      <w:proofErr w:type="spellStart"/>
-      <w:r>
-        <w:rPr>
-          <w:i/>
-          <w:iCs/>
-        </w:rPr>
-        <w:t>của</w:t>
-      </w:r>
-      <w:proofErr w:type="spellEnd"/>
-      <w:r>
-        <w:rPr>
-          <w:i/>
-          <w:iCs/>
-        </w:rPr>
-        <w:t xml:space="preserve"> </w:t>
-      </w:r>
-      <w:proofErr w:type="spellStart"/>
-      <w:r>
-        <w:rPr>
-          <w:i/>
-          <w:iCs/>
-        </w:rPr>
-        <w:t>khách</w:t>
-      </w:r>
-      <w:proofErr w:type="spellEnd"/>
-      <w:r>
-        <w:rPr>
-          <w:i/>
-          <w:iCs/>
-        </w:rPr>
-        <w:t xml:space="preserve"> </w:t>
-      </w:r>
-      <w:proofErr w:type="spellStart"/>
-      <w:r>
-        <w:rPr>
-          <w:i/>
-          <w:iCs/>
-        </w:rPr>
-        <w:t>hàng</w:t>
-      </w:r>
-      <w:proofErr w:type="spellEnd"/>
-      <w:r>
-        <w:rPr>
-          <w:i/>
-          <w:iCs/>
-        </w:rPr>
-        <w:t xml:space="preserve"> (</w:t>
-      </w:r>
-      <w:proofErr w:type="spellStart"/>
-      <w:r>
-        <w:rPr>
-          <w:i/>
-          <w:iCs/>
-        </w:rPr>
-        <w:t>nếu</w:t>
-      </w:r>
-      <w:proofErr w:type="spellEnd"/>
-      <w:r>
-        <w:rPr>
-          <w:i/>
-          <w:iCs/>
-        </w:rPr>
-        <w:t xml:space="preserve"> </w:t>
-      </w:r>
-      <w:proofErr w:type="spellStart"/>
-      <w:r>
-        <w:rPr>
-          <w:i/>
-          <w:iCs/>
-        </w:rPr>
-        <w:t>có</w:t>
-      </w:r>
-      <w:proofErr w:type="spellEnd"/>
-      <w:r>
-        <w:rPr>
-          <w:i/>
-          <w:iCs/>
-        </w:rPr>
-        <w:t xml:space="preserve">) </w:t>
-      </w:r>
-      <w:proofErr w:type="spellStart"/>
-      <w:r>
-        <w:rPr>
-          <w:i/>
-          <w:iCs/>
-        </w:rPr>
-        <w:t>và</w:t>
-      </w:r>
-      <w:proofErr w:type="spellEnd"/>
-      <w:r>
-        <w:rPr>
-          <w:i/>
-          <w:iCs/>
-        </w:rPr>
-        <w:t xml:space="preserve"> </w:t>
-      </w:r>
-      <w:proofErr w:type="spellStart"/>
-      <w:r>
-        <w:rPr>
-          <w:i/>
-          <w:iCs/>
-        </w:rPr>
-        <w:t>trao</w:t>
-      </w:r>
-      <w:proofErr w:type="spellEnd"/>
-      <w:r>
-        <w:rPr>
-          <w:i/>
-          <w:iCs/>
-        </w:rPr>
-        <w:t xml:space="preserve"> </w:t>
-      </w:r>
-      <w:proofErr w:type="spellStart"/>
-      <w:r>
-        <w:rPr>
-          <w:i/>
-          <w:iCs/>
-        </w:rPr>
-        <w:t>đổi</w:t>
-      </w:r>
-      <w:proofErr w:type="spellEnd"/>
-      <w:r>
-        <w:rPr>
-          <w:i/>
-          <w:iCs/>
-        </w:rPr>
-        <w:t xml:space="preserve"> </w:t>
-      </w:r>
-      <w:proofErr w:type="spellStart"/>
-      <w:r>
-        <w:rPr>
-          <w:i/>
-          <w:iCs/>
-        </w:rPr>
-        <w:t>về</w:t>
-      </w:r>
-      <w:proofErr w:type="spellEnd"/>
-      <w:r>
-        <w:rPr>
-          <w:i/>
-          <w:iCs/>
-        </w:rPr>
-        <w:t xml:space="preserve"> </w:t>
-      </w:r>
-      <w:proofErr w:type="spellStart"/>
-      <w:r>
-        <w:rPr>
-          <w:i/>
-          <w:iCs/>
-        </w:rPr>
-        <w:t>tiến</w:t>
-      </w:r>
-      <w:proofErr w:type="spellEnd"/>
-      <w:r>
-        <w:rPr>
-          <w:i/>
-          <w:iCs/>
-        </w:rPr>
-        <w:t xml:space="preserve"> </w:t>
-      </w:r>
-      <w:proofErr w:type="spellStart"/>
-      <w:r>
-        <w:rPr>
-          <w:i/>
-          <w:iCs/>
-        </w:rPr>
-        <w:lastRenderedPageBreak/>
-        <w:t>độ</w:t>
-      </w:r>
-      <w:proofErr w:type="spellEnd"/>
-      <w:r>
-        <w:rPr>
-          <w:i/>
-          <w:iCs/>
-        </w:rPr>
-        <w:t xml:space="preserve"> </w:t>
-      </w:r>
-      <w:proofErr w:type="spellStart"/>
-      <w:r>
-        <w:rPr>
-          <w:i/>
-          <w:iCs/>
-        </w:rPr>
-        <w:t>công</w:t>
-      </w:r>
-      <w:proofErr w:type="spellEnd"/>
-      <w:r>
-        <w:rPr>
-          <w:i/>
-          <w:iCs/>
-        </w:rPr>
-        <w:t xml:space="preserve"> </w:t>
-      </w:r>
-      <w:proofErr w:type="spellStart"/>
-      <w:r>
-        <w:rPr>
-          <w:i/>
-          <w:iCs/>
-        </w:rPr>
-        <w:t>việc</w:t>
-      </w:r>
-      <w:proofErr w:type="spellEnd"/>
-      <w:r>
-        <w:rPr>
-          <w:i/>
-          <w:iCs/>
-        </w:rPr>
-        <w:t xml:space="preserve">, </w:t>
-      </w:r>
-      <w:proofErr w:type="spellStart"/>
-      <w:r>
-        <w:rPr>
-          <w:i/>
-          <w:iCs/>
-        </w:rPr>
-        <w:t>cũng</w:t>
-      </w:r>
-      <w:proofErr w:type="spellEnd"/>
-      <w:r>
-        <w:rPr>
-          <w:i/>
-          <w:iCs/>
-        </w:rPr>
-        <w:t xml:space="preserve"> </w:t>
-      </w:r>
-      <w:proofErr w:type="spellStart"/>
-      <w:r>
-        <w:rPr>
-          <w:i/>
-          <w:iCs/>
-        </w:rPr>
-        <w:t>như</w:t>
-      </w:r>
-      <w:proofErr w:type="spellEnd"/>
-      <w:r>
-        <w:rPr>
-          <w:i/>
-          <w:iCs/>
-        </w:rPr>
-        <w:t xml:space="preserve"> </w:t>
-      </w:r>
-      <w:proofErr w:type="spellStart"/>
-      <w:r>
-        <w:rPr>
-          <w:i/>
-          <w:iCs/>
-        </w:rPr>
-        <w:t>những</w:t>
-      </w:r>
-      <w:proofErr w:type="spellEnd"/>
-      <w:r>
-        <w:rPr>
-          <w:i/>
-          <w:iCs/>
-        </w:rPr>
-        <w:t xml:space="preserve"> </w:t>
-      </w:r>
-      <w:proofErr w:type="spellStart"/>
-      <w:r>
-        <w:rPr>
-          <w:i/>
-          <w:iCs/>
-        </w:rPr>
-        <w:t>vấn</w:t>
-      </w:r>
-      <w:proofErr w:type="spellEnd"/>
-      <w:r>
-        <w:rPr>
-          <w:i/>
-          <w:iCs/>
-        </w:rPr>
-        <w:t xml:space="preserve"> </w:t>
-      </w:r>
-      <w:proofErr w:type="spellStart"/>
-      <w:r>
-        <w:rPr>
-          <w:i/>
-          <w:iCs/>
-        </w:rPr>
-        <w:t>đề</w:t>
-      </w:r>
-      <w:proofErr w:type="spellEnd"/>
-      <w:r>
-        <w:rPr>
-          <w:i/>
-          <w:iCs/>
-        </w:rPr>
-        <w:t xml:space="preserve"> </w:t>
-      </w:r>
-      <w:proofErr w:type="spellStart"/>
-      <w:r>
-        <w:rPr>
-          <w:i/>
-          <w:iCs/>
-        </w:rPr>
-        <w:t>phát</w:t>
-      </w:r>
-      <w:proofErr w:type="spellEnd"/>
-      <w:r>
-        <w:rPr>
-          <w:i/>
-          <w:iCs/>
-        </w:rPr>
-        <w:t xml:space="preserve"> </w:t>
-      </w:r>
-      <w:proofErr w:type="spellStart"/>
-      <w:r>
-        <w:rPr>
-          <w:i/>
-          <w:iCs/>
-        </w:rPr>
-        <w:t>sinh</w:t>
-      </w:r>
-      <w:proofErr w:type="spellEnd"/>
+        <w:t>:</w:t>
+      </w:r>
     </w:p>
     <w:p>
       <w:pPr>
-        <w:pStyle w:val="u1"/>
-      </w:pPr>
-      <w:bookmarkStart w:id="12" w:name="_Toc25660391"/>
-      <w:proofErr w:type="spellStart"/>
-      <w:r>
-        <w:t>Ước</w:t>
-      </w:r>
-      <w:proofErr w:type="spellEnd"/>
-      <w:r>
-        <w:t xml:space="preserve"> </w:t>
-      </w:r>
-      <w:proofErr w:type="spellStart"/>
-      <w:r>
-        <w:t>lượng</w:t>
-      </w:r>
-      <w:proofErr w:type="spellEnd"/>
-      <w:r>
-        <w:t xml:space="preserve"> </w:t>
-      </w:r>
-      <w:proofErr w:type="spellStart"/>
-      <w:r>
-        <w:t>chung</w:t>
-      </w:r>
-      <w:bookmarkEnd w:id="12"/>
+        <w:rPr>
+          <w:i/>
+          <w:iCs/>
+        </w:rPr>
+      </w:pPr>
+      <w:r>
+        <w:rPr>
+          <w:i/>
+          <w:iCs/>
+        </w:rPr>
+        <w:t xml:space="preserve">2 </w:t>
+      </w:r>
+      <w:proofErr w:type="spellStart"/>
+      <w:r>
+        <w:rPr>
+          <w:i/>
+          <w:iCs/>
+        </w:rPr>
+        <w:t>tuần</w:t>
+      </w:r>
+      <w:proofErr w:type="spellEnd"/>
+      <w:r>
+        <w:rPr>
+          <w:i/>
+          <w:iCs/>
+        </w:rPr>
+        <w:t xml:space="preserve"> </w:t>
+      </w:r>
+      <w:proofErr w:type="spellStart"/>
+      <w:r>
+        <w:rPr>
+          <w:i/>
+          <w:iCs/>
+        </w:rPr>
+        <w:t>họp</w:t>
+      </w:r>
+      <w:proofErr w:type="spellEnd"/>
+      <w:r>
+        <w:rPr>
+          <w:i/>
+          <w:iCs/>
+        </w:rPr>
+        <w:t xml:space="preserve"> </w:t>
+      </w:r>
+      <w:proofErr w:type="spellStart"/>
+      <w:r>
+        <w:rPr>
+          <w:i/>
+          <w:iCs/>
+        </w:rPr>
+        <w:t>với</w:t>
+      </w:r>
+      <w:proofErr w:type="spellEnd"/>
+      <w:r>
+        <w:rPr>
+          <w:i/>
+          <w:iCs/>
+        </w:rPr>
+        <w:t xml:space="preserve"> </w:t>
+      </w:r>
+      <w:proofErr w:type="spellStart"/>
+      <w:r>
+        <w:rPr>
+          <w:i/>
+          <w:iCs/>
+        </w:rPr>
+        <w:t>khách</w:t>
+      </w:r>
+      <w:proofErr w:type="spellEnd"/>
+      <w:r>
+        <w:rPr>
+          <w:i/>
+          <w:iCs/>
+        </w:rPr>
+        <w:t xml:space="preserve"> </w:t>
+      </w:r>
+      <w:proofErr w:type="spellStart"/>
+      <w:r>
+        <w:rPr>
+          <w:i/>
+          <w:iCs/>
+        </w:rPr>
+        <w:t>hàng</w:t>
+      </w:r>
+      <w:proofErr w:type="spellEnd"/>
+      <w:r>
+        <w:rPr>
+          <w:i/>
+          <w:iCs/>
+        </w:rPr>
+        <w:t xml:space="preserve"> 1 </w:t>
+      </w:r>
+      <w:proofErr w:type="spellStart"/>
+      <w:r>
+        <w:rPr>
+          <w:i/>
+          <w:iCs/>
+        </w:rPr>
+        <w:t>lần</w:t>
+      </w:r>
+      <w:proofErr w:type="spellEnd"/>
+      <w:r>
+        <w:rPr>
+          <w:i/>
+          <w:iCs/>
+        </w:rPr>
+        <w:t xml:space="preserve"> </w:t>
+      </w:r>
+      <w:proofErr w:type="spellStart"/>
+      <w:r>
+        <w:rPr>
+          <w:i/>
+          <w:iCs/>
+        </w:rPr>
+        <w:t>để</w:t>
+      </w:r>
+      <w:proofErr w:type="spellEnd"/>
+      <w:r>
+        <w:rPr>
+          <w:i/>
+          <w:iCs/>
+        </w:rPr>
+        <w:t xml:space="preserve"> </w:t>
+      </w:r>
+      <w:proofErr w:type="spellStart"/>
+      <w:r>
+        <w:rPr>
+          <w:i/>
+          <w:iCs/>
+        </w:rPr>
+        <w:t>lấy</w:t>
+      </w:r>
+      <w:proofErr w:type="spellEnd"/>
+      <w:r>
+        <w:rPr>
+          <w:i/>
+          <w:iCs/>
+        </w:rPr>
+        <w:t xml:space="preserve"> </w:t>
+      </w:r>
+      <w:proofErr w:type="spellStart"/>
+      <w:r>
+        <w:rPr>
+          <w:i/>
+          <w:iCs/>
+        </w:rPr>
+        <w:t>thêm</w:t>
+      </w:r>
+      <w:proofErr w:type="spellEnd"/>
+      <w:r>
+        <w:rPr>
+          <w:i/>
+          <w:iCs/>
+        </w:rPr>
+        <w:t xml:space="preserve"> </w:t>
+      </w:r>
+      <w:proofErr w:type="spellStart"/>
+      <w:r>
+        <w:rPr>
+          <w:i/>
+          <w:iCs/>
+        </w:rPr>
+        <w:t>yêu</w:t>
+      </w:r>
+      <w:proofErr w:type="spellEnd"/>
+      <w:r>
+        <w:rPr>
+          <w:i/>
+          <w:iCs/>
+        </w:rPr>
+        <w:t xml:space="preserve"> </w:t>
+      </w:r>
+      <w:proofErr w:type="spellStart"/>
+      <w:r>
+        <w:rPr>
+          <w:i/>
+          <w:iCs/>
+        </w:rPr>
+        <w:t>cầu</w:t>
+      </w:r>
+      <w:proofErr w:type="spellEnd"/>
+      <w:r>
+        <w:rPr>
+          <w:i/>
+          <w:iCs/>
+        </w:rPr>
+        <w:t xml:space="preserve"> </w:t>
+      </w:r>
+      <w:proofErr w:type="spellStart"/>
+      <w:r>
+        <w:rPr>
+          <w:i/>
+          <w:iCs/>
+        </w:rPr>
+        <w:t>của</w:t>
+      </w:r>
+      <w:proofErr w:type="spellEnd"/>
+      <w:r>
+        <w:rPr>
+          <w:i/>
+          <w:iCs/>
+        </w:rPr>
+        <w:t xml:space="preserve"> </w:t>
+      </w:r>
+      <w:proofErr w:type="spellStart"/>
+      <w:r>
+        <w:rPr>
+          <w:i/>
+          <w:iCs/>
+        </w:rPr>
+        <w:t>khách</w:t>
+      </w:r>
+      <w:proofErr w:type="spellEnd"/>
+      <w:r>
+        <w:rPr>
+          <w:i/>
+          <w:iCs/>
+        </w:rPr>
+        <w:t xml:space="preserve"> </w:t>
+      </w:r>
+      <w:proofErr w:type="spellStart"/>
+      <w:r>
+        <w:rPr>
+          <w:i/>
+          <w:iCs/>
+        </w:rPr>
+        <w:t>hàng</w:t>
+      </w:r>
+      <w:proofErr w:type="spellEnd"/>
+      <w:r>
+        <w:rPr>
+          <w:i/>
+          <w:iCs/>
+        </w:rPr>
+        <w:t xml:space="preserve"> (</w:t>
+      </w:r>
+      <w:proofErr w:type="spellStart"/>
+      <w:r>
+        <w:rPr>
+          <w:i/>
+          <w:iCs/>
+        </w:rPr>
+        <w:t>nếu</w:t>
+      </w:r>
+      <w:proofErr w:type="spellEnd"/>
+      <w:r>
+        <w:rPr>
+          <w:i/>
+          <w:iCs/>
+        </w:rPr>
+        <w:t xml:space="preserve"> </w:t>
+      </w:r>
+      <w:proofErr w:type="spellStart"/>
+      <w:r>
+        <w:rPr>
+          <w:i/>
+          <w:iCs/>
+        </w:rPr>
+        <w:t>có</w:t>
+      </w:r>
+      <w:proofErr w:type="spellEnd"/>
+      <w:r>
+        <w:rPr>
+          <w:i/>
+          <w:iCs/>
+        </w:rPr>
+        <w:t xml:space="preserve">) </w:t>
+      </w:r>
+      <w:proofErr w:type="spellStart"/>
+      <w:r>
+        <w:rPr>
+          <w:i/>
+          <w:iCs/>
+        </w:rPr>
+        <w:t>và</w:t>
+      </w:r>
+      <w:proofErr w:type="spellEnd"/>
+      <w:r>
+        <w:rPr>
+          <w:i/>
+          <w:iCs/>
+        </w:rPr>
+        <w:t xml:space="preserve"> </w:t>
+      </w:r>
+      <w:proofErr w:type="spellStart"/>
+      <w:r>
+        <w:rPr>
+          <w:i/>
+          <w:iCs/>
+        </w:rPr>
+        <w:t>trao</w:t>
+      </w:r>
+      <w:proofErr w:type="spellEnd"/>
+      <w:r>
+        <w:rPr>
+          <w:i/>
+          <w:iCs/>
+        </w:rPr>
+        <w:t xml:space="preserve"> </w:t>
+      </w:r>
+      <w:proofErr w:type="spellStart"/>
+      <w:r>
+        <w:rPr>
+          <w:i/>
+          <w:iCs/>
+        </w:rPr>
+        <w:t>đổi</w:t>
+      </w:r>
+      <w:proofErr w:type="spellEnd"/>
+      <w:r>
+        <w:rPr>
+          <w:i/>
+          <w:iCs/>
+        </w:rPr>
+        <w:t xml:space="preserve"> </w:t>
+      </w:r>
+      <w:proofErr w:type="spellStart"/>
+      <w:r>
+        <w:rPr>
+          <w:i/>
+          <w:iCs/>
+        </w:rPr>
+        <w:t>về</w:t>
+      </w:r>
+      <w:proofErr w:type="spellEnd"/>
+      <w:r>
+        <w:rPr>
+          <w:i/>
+          <w:iCs/>
+        </w:rPr>
+        <w:t xml:space="preserve"> </w:t>
+      </w:r>
+      <w:proofErr w:type="spellStart"/>
+      <w:r>
+        <w:rPr>
+          <w:i/>
+          <w:iCs/>
+        </w:rPr>
+        <w:t>tiến</w:t>
+      </w:r>
+      <w:proofErr w:type="spellEnd"/>
+      <w:r>
+        <w:rPr>
+          <w:i/>
+          <w:iCs/>
+        </w:rPr>
+        <w:t xml:space="preserve"> </w:t>
+      </w:r>
+      <w:proofErr w:type="spellStart"/>
+      <w:r>
+        <w:rPr>
+          <w:i/>
+          <w:iCs/>
+        </w:rPr>
+        <w:t>độ</w:t>
+      </w:r>
+      <w:proofErr w:type="spellEnd"/>
+      <w:r>
+        <w:rPr>
+          <w:i/>
+          <w:iCs/>
+        </w:rPr>
+        <w:t xml:space="preserve"> </w:t>
+      </w:r>
+      <w:proofErr w:type="spellStart"/>
+      <w:r>
+        <w:rPr>
+          <w:i/>
+          <w:iCs/>
+        </w:rPr>
+        <w:t>công</w:t>
+      </w:r>
+      <w:proofErr w:type="spellEnd"/>
+      <w:r>
+        <w:rPr>
+          <w:i/>
+          <w:iCs/>
+        </w:rPr>
+        <w:t xml:space="preserve"> </w:t>
+      </w:r>
+      <w:proofErr w:type="spellStart"/>
+      <w:r>
+        <w:rPr>
+          <w:i/>
+          <w:iCs/>
+        </w:rPr>
+        <w:t>việc</w:t>
+      </w:r>
+      <w:proofErr w:type="spellEnd"/>
+      <w:r>
+        <w:rPr>
+          <w:i/>
+          <w:iCs/>
+        </w:rPr>
+        <w:t xml:space="preserve">, </w:t>
+      </w:r>
+      <w:proofErr w:type="spellStart"/>
+      <w:r>
+        <w:rPr>
+          <w:i/>
+          <w:iCs/>
+        </w:rPr>
+        <w:t>cũng</w:t>
+      </w:r>
+      <w:proofErr w:type="spellEnd"/>
+      <w:r>
+        <w:rPr>
+          <w:i/>
+          <w:iCs/>
+        </w:rPr>
+        <w:t xml:space="preserve"> </w:t>
+      </w:r>
+      <w:proofErr w:type="spellStart"/>
+      <w:r>
+        <w:rPr>
+          <w:i/>
+          <w:iCs/>
+        </w:rPr>
+        <w:t>như</w:t>
+      </w:r>
+      <w:proofErr w:type="spellEnd"/>
+      <w:r>
+        <w:rPr>
+          <w:i/>
+          <w:iCs/>
+        </w:rPr>
+        <w:t xml:space="preserve"> </w:t>
+      </w:r>
+      <w:proofErr w:type="spellStart"/>
+      <w:r>
+        <w:rPr>
+          <w:i/>
+          <w:iCs/>
+        </w:rPr>
+        <w:t>những</w:t>
+      </w:r>
+      <w:proofErr w:type="spellEnd"/>
+      <w:r>
+        <w:rPr>
+          <w:i/>
+          <w:iCs/>
+        </w:rPr>
+        <w:t xml:space="preserve"> </w:t>
+      </w:r>
+      <w:proofErr w:type="spellStart"/>
+      <w:r>
+        <w:rPr>
+          <w:i/>
+          <w:iCs/>
+        </w:rPr>
+        <w:t>vấn</w:t>
+      </w:r>
+      <w:proofErr w:type="spellEnd"/>
+      <w:r>
+        <w:rPr>
+          <w:i/>
+          <w:iCs/>
+        </w:rPr>
+        <w:t xml:space="preserve"> </w:t>
+      </w:r>
+      <w:proofErr w:type="spellStart"/>
+      <w:r>
+        <w:rPr>
+          <w:i/>
+          <w:iCs/>
+        </w:rPr>
+        <w:t>đề</w:t>
+      </w:r>
+      <w:proofErr w:type="spellEnd"/>
+      <w:r>
+        <w:rPr>
+          <w:i/>
+          <w:iCs/>
+        </w:rPr>
+        <w:t xml:space="preserve"> </w:t>
+      </w:r>
+      <w:proofErr w:type="spellStart"/>
+      <w:r>
+        <w:rPr>
+          <w:i/>
+          <w:iCs/>
+        </w:rPr>
+        <w:t>phát</w:t>
+      </w:r>
+      <w:proofErr w:type="spellEnd"/>
+      <w:r>
+        <w:rPr>
+          <w:i/>
+          <w:iCs/>
+        </w:rPr>
+        <w:t xml:space="preserve"> </w:t>
+      </w:r>
+      <w:proofErr w:type="spellStart"/>
+      <w:r>
+        <w:rPr>
+          <w:i/>
+          <w:iCs/>
+        </w:rPr>
+        <w:t>sinh</w:t>
+      </w:r>
       <w:proofErr w:type="spellEnd"/>
     </w:p>
     <w:p>
       <w:pPr>
+        <w:pStyle w:val="u1"/>
+      </w:pPr>
+      <w:bookmarkStart w:id="13" w:name="_Toc25660391"/>
+      <w:proofErr w:type="spellStart"/>
+      <w:r>
+        <w:t>Ước</w:t>
+      </w:r>
+      <w:proofErr w:type="spellEnd"/>
+      <w:r>
+        <w:t xml:space="preserve"> </w:t>
+      </w:r>
+      <w:proofErr w:type="spellStart"/>
+      <w:r>
+        <w:t>lượng</w:t>
+      </w:r>
+      <w:proofErr w:type="spellEnd"/>
+      <w:r>
+        <w:t xml:space="preserve"> </w:t>
+      </w:r>
+      <w:proofErr w:type="spellStart"/>
+      <w:r>
+        <w:t>chung</w:t>
+      </w:r>
+      <w:bookmarkEnd w:id="13"/>
+      <w:proofErr w:type="spellEnd"/>
+    </w:p>
+    <w:p>
+      <w:pPr>
         <w:pStyle w:val="u2"/>
       </w:pPr>
-      <w:bookmarkStart w:id="13" w:name="_Toc25660392"/>
+      <w:bookmarkStart w:id="14" w:name="_Toc25660392"/>
       <w:proofErr w:type="spellStart"/>
       <w:r>
         <w:t>Ước</w:t>
@@ -14641,7 +14734,7 @@
       <w:r>
         <w:t>năng</w:t>
       </w:r>
-      <w:bookmarkEnd w:id="13"/>
+      <w:bookmarkEnd w:id="14"/>
       <w:proofErr w:type="spellEnd"/>
     </w:p>
     <w:p>
@@ -14716,8 +14809,6 @@
       <w:r>
         <w:t xml:space="preserve"> </w:t>
       </w:r>
-      <w:bookmarkStart w:id="14" w:name="_GoBack"/>
-      <w:bookmarkEnd w:id="14"/>
       <w:proofErr w:type="spellStart"/>
       <w:r>
         <w:t>nhân</w:t>
@@ -24714,7 +24805,7 @@
 </file>
 
 <file path=customXml/itemProps1.xml><?xml version="1.0" encoding="utf-8"?>
-<ds:datastoreItem xmlns:ds="http://schemas.openxmlformats.org/officeDocument/2006/customXml" ds:itemID="{269F545E-F916-4E39-8B99-EDC6202845F7}">
+<ds:datastoreItem xmlns:ds="http://schemas.openxmlformats.org/officeDocument/2006/customXml" ds:itemID="{2AB0F13F-A1F7-440E-A1D8-920D56E464EE}">
   <ds:schemaRefs>
     <ds:schemaRef ds:uri="http://schemas.openxmlformats.org/officeDocument/2006/bibliography"/>
   </ds:schemaRefs>

</xml_diff>

<commit_message>
giao tiep - trao doi thong tin
</commit_message>
<xml_diff>
--- a/docs/MyProjectMgnt.docx
+++ b/docs/MyProjectMgnt.docx
@@ -13770,77 +13770,112 @@
       <w:r>
         <w:t xml:space="preserve"> </w:t>
       </w:r>
-      <w:bookmarkStart w:id="11" w:name="_GoBack"/>
+    </w:p>
+    <w:p>
+      <w:pPr>
+        <w:pStyle w:val="u1"/>
+      </w:pPr>
+      <w:bookmarkStart w:id="11" w:name="_Toc25660390"/>
+      <w:proofErr w:type="spellStart"/>
+      <w:r>
+        <w:lastRenderedPageBreak/>
+        <w:t>Giao</w:t>
+      </w:r>
+      <w:proofErr w:type="spellEnd"/>
+      <w:r>
+        <w:t xml:space="preserve"> </w:t>
+      </w:r>
+      <w:proofErr w:type="spellStart"/>
+      <w:r>
+        <w:t>tiếp</w:t>
+      </w:r>
+      <w:proofErr w:type="spellEnd"/>
+      <w:r>
+        <w:t>/</w:t>
+      </w:r>
+      <w:proofErr w:type="spellStart"/>
+      <w:r>
+        <w:t>Trao</w:t>
+      </w:r>
+      <w:proofErr w:type="spellEnd"/>
+      <w:r>
+        <w:t xml:space="preserve"> </w:t>
+      </w:r>
+      <w:proofErr w:type="spellStart"/>
+      <w:r>
+        <w:t>đổi</w:t>
+      </w:r>
+      <w:proofErr w:type="spellEnd"/>
+      <w:r>
+        <w:t xml:space="preserve"> </w:t>
+      </w:r>
+      <w:proofErr w:type="spellStart"/>
+      <w:r>
+        <w:t>thông</w:t>
+      </w:r>
+      <w:proofErr w:type="spellEnd"/>
+      <w:r>
+        <w:t xml:space="preserve"> tin</w:t>
+      </w:r>
       <w:bookmarkEnd w:id="11"/>
     </w:p>
     <w:p>
-      <w:pPr>
-        <w:pStyle w:val="u1"/>
-      </w:pPr>
-      <w:bookmarkStart w:id="12" w:name="_Toc25660390"/>
-      <w:proofErr w:type="spellStart"/>
-      <w:r>
-        <w:lastRenderedPageBreak/>
-        <w:t>Giao</w:t>
-      </w:r>
-      <w:proofErr w:type="spellEnd"/>
-      <w:r>
-        <w:t xml:space="preserve"> </w:t>
-      </w:r>
-      <w:proofErr w:type="spellStart"/>
-      <w:r>
-        <w:t>tiếp</w:t>
-      </w:r>
-      <w:proofErr w:type="spellEnd"/>
-      <w:r>
-        <w:t>/</w:t>
-      </w:r>
-      <w:proofErr w:type="spellStart"/>
-      <w:r>
-        <w:t>Trao</w:t>
-      </w:r>
-      <w:proofErr w:type="spellEnd"/>
-      <w:r>
-        <w:t xml:space="preserve"> </w:t>
-      </w:r>
-      <w:proofErr w:type="spellStart"/>
-      <w:r>
-        <w:t>đổi</w:t>
-      </w:r>
-      <w:proofErr w:type="spellEnd"/>
-      <w:r>
-        <w:t xml:space="preserve"> </w:t>
-      </w:r>
-      <w:proofErr w:type="spellStart"/>
-      <w:r>
-        <w:t>thông</w:t>
-      </w:r>
-      <w:proofErr w:type="spellEnd"/>
-      <w:r>
-        <w:t xml:space="preserve"> tin</w:t>
-      </w:r>
-      <w:bookmarkEnd w:id="12"/>
+      <w:proofErr w:type="spellStart"/>
+      <w:r>
+        <w:t>Quy</w:t>
+      </w:r>
+      <w:proofErr w:type="spellEnd"/>
+      <w:r>
+        <w:t xml:space="preserve"> </w:t>
+      </w:r>
+      <w:proofErr w:type="spellStart"/>
+      <w:r>
+        <w:t>định</w:t>
+      </w:r>
+      <w:proofErr w:type="spellEnd"/>
+      <w:r>
+        <w:t xml:space="preserve"> </w:t>
+      </w:r>
+      <w:proofErr w:type="spellStart"/>
+      <w:r>
+        <w:t>về</w:t>
+      </w:r>
+      <w:proofErr w:type="spellEnd"/>
+      <w:r>
+        <w:t xml:space="preserve"> </w:t>
+      </w:r>
+      <w:proofErr w:type="spellStart"/>
+      <w:r>
+        <w:t>họp</w:t>
+      </w:r>
+      <w:proofErr w:type="spellEnd"/>
+      <w:r>
+        <w:t xml:space="preserve"> </w:t>
+      </w:r>
+      <w:proofErr w:type="spellStart"/>
+      <w:r>
+        <w:t>nội</w:t>
+      </w:r>
+      <w:proofErr w:type="spellEnd"/>
+      <w:r>
+        <w:t xml:space="preserve"> </w:t>
+      </w:r>
+      <w:proofErr w:type="spellStart"/>
+      <w:r>
+        <w:t>bộ</w:t>
+      </w:r>
+      <w:proofErr w:type="spellEnd"/>
+      <w:r>
+        <w:t>:</w:t>
+      </w:r>
     </w:p>
     <w:p>
-      <w:proofErr w:type="spellStart"/>
-      <w:r>
-        <w:t>Quy</w:t>
-      </w:r>
-      <w:proofErr w:type="spellEnd"/>
-      <w:r>
-        <w:t xml:space="preserve"> </w:t>
-      </w:r>
-      <w:proofErr w:type="spellStart"/>
-      <w:r>
-        <w:t>định</w:t>
-      </w:r>
-      <w:proofErr w:type="spellEnd"/>
-      <w:r>
-        <w:t xml:space="preserve"> </w:t>
-      </w:r>
-      <w:proofErr w:type="spellStart"/>
-      <w:r>
-        <w:t>về</w:t>
+      <w:r>
+        <w:t xml:space="preserve">1 </w:t>
+      </w:r>
+      <w:proofErr w:type="spellStart"/>
+      <w:r>
+        <w:t>tuần</w:t>
       </w:r>
       <w:proofErr w:type="spellEnd"/>
       <w:r>
@@ -13852,202 +13887,285 @@
       </w:r>
       <w:proofErr w:type="spellEnd"/>
       <w:r>
-        <w:t xml:space="preserve"> </w:t>
-      </w:r>
-      <w:proofErr w:type="spellStart"/>
-      <w:r>
-        <w:t>nội</w:t>
-      </w:r>
-      <w:proofErr w:type="spellEnd"/>
-      <w:r>
-        <w:t xml:space="preserve"> </w:t>
-      </w:r>
-      <w:proofErr w:type="spellStart"/>
-      <w:r>
-        <w:t>bộ</w:t>
-      </w:r>
-      <w:proofErr w:type="spellEnd"/>
-      <w:r>
-        <w:t>:</w:t>
-      </w:r>
+        <w:t xml:space="preserve"> team </w:t>
+      </w:r>
+      <w:proofErr w:type="spellStart"/>
+      <w:r>
+        <w:t>một</w:t>
+      </w:r>
+      <w:proofErr w:type="spellEnd"/>
+      <w:r>
+        <w:t xml:space="preserve"> </w:t>
+      </w:r>
+      <w:proofErr w:type="spellStart"/>
+      <w:r>
+        <w:t>lần</w:t>
+      </w:r>
+      <w:proofErr w:type="spellEnd"/>
+      <w:r>
+        <w:t xml:space="preserve"> </w:t>
+      </w:r>
+      <w:proofErr w:type="spellStart"/>
+      <w:r>
+        <w:t>để</w:t>
+      </w:r>
+      <w:proofErr w:type="spellEnd"/>
+      <w:r>
+        <w:t xml:space="preserve"> </w:t>
+      </w:r>
+      <w:proofErr w:type="spellStart"/>
+      <w:r>
+        <w:t>báo</w:t>
+      </w:r>
+      <w:proofErr w:type="spellEnd"/>
+      <w:r>
+        <w:t xml:space="preserve"> </w:t>
+      </w:r>
+      <w:proofErr w:type="spellStart"/>
+      <w:r>
+        <w:t>cáo</w:t>
+      </w:r>
+      <w:proofErr w:type="spellEnd"/>
+      <w:r>
+        <w:t xml:space="preserve"> </w:t>
+      </w:r>
+      <w:proofErr w:type="spellStart"/>
+      <w:r>
+        <w:t>tiến</w:t>
+      </w:r>
+      <w:proofErr w:type="spellEnd"/>
+      <w:r>
+        <w:t xml:space="preserve"> </w:t>
+      </w:r>
+      <w:proofErr w:type="spellStart"/>
+      <w:r>
+        <w:t>độ</w:t>
+      </w:r>
+      <w:proofErr w:type="spellEnd"/>
+      <w:r>
+        <w:t xml:space="preserve"> </w:t>
+      </w:r>
+      <w:proofErr w:type="spellStart"/>
+      <w:r>
+        <w:t>cũng</w:t>
+      </w:r>
+      <w:proofErr w:type="spellEnd"/>
+      <w:r>
+        <w:t xml:space="preserve"> </w:t>
+      </w:r>
+      <w:proofErr w:type="spellStart"/>
+      <w:r>
+        <w:t>như</w:t>
+      </w:r>
+      <w:proofErr w:type="spellEnd"/>
+      <w:r>
+        <w:t xml:space="preserve"> </w:t>
+      </w:r>
+      <w:proofErr w:type="spellStart"/>
+      <w:r>
+        <w:t>trao</w:t>
+      </w:r>
+      <w:proofErr w:type="spellEnd"/>
+      <w:r>
+        <w:t xml:space="preserve"> </w:t>
+      </w:r>
+      <w:proofErr w:type="spellStart"/>
+      <w:r>
+        <w:t>đổi</w:t>
+      </w:r>
+      <w:proofErr w:type="spellEnd"/>
+      <w:r>
+        <w:t xml:space="preserve">, </w:t>
+      </w:r>
+      <w:proofErr w:type="spellStart"/>
+      <w:r>
+        <w:t>cập</w:t>
+      </w:r>
+      <w:proofErr w:type="spellEnd"/>
+      <w:r>
+        <w:t xml:space="preserve"> </w:t>
+      </w:r>
+      <w:proofErr w:type="spellStart"/>
+      <w:r>
+        <w:t>nhật</w:t>
+      </w:r>
+      <w:proofErr w:type="spellEnd"/>
+      <w:r>
+        <w:t xml:space="preserve"> </w:t>
+      </w:r>
+      <w:proofErr w:type="spellStart"/>
+      <w:r>
+        <w:t>thêm</w:t>
+      </w:r>
+      <w:proofErr w:type="spellEnd"/>
+      <w:r>
+        <w:t xml:space="preserve"> </w:t>
+      </w:r>
+      <w:proofErr w:type="spellStart"/>
+      <w:r>
+        <w:t>các</w:t>
+      </w:r>
+      <w:proofErr w:type="spellEnd"/>
+      <w:r>
+        <w:t xml:space="preserve"> </w:t>
+      </w:r>
+      <w:proofErr w:type="spellStart"/>
+      <w:r>
+        <w:t>tính</w:t>
+      </w:r>
+      <w:proofErr w:type="spellEnd"/>
+      <w:r>
+        <w:t xml:space="preserve"> </w:t>
+      </w:r>
+      <w:proofErr w:type="spellStart"/>
+      <w:r>
+        <w:t>năng</w:t>
+      </w:r>
+      <w:proofErr w:type="spellEnd"/>
+      <w:r>
+        <w:t xml:space="preserve"> </w:t>
+      </w:r>
+      <w:proofErr w:type="spellStart"/>
+      <w:r>
+        <w:t>trong</w:t>
+      </w:r>
+      <w:proofErr w:type="spellEnd"/>
+      <w:r>
+        <w:t xml:space="preserve"> </w:t>
+      </w:r>
+      <w:proofErr w:type="spellStart"/>
+      <w:r>
+        <w:t>dự</w:t>
+      </w:r>
+      <w:proofErr w:type="spellEnd"/>
+      <w:r>
+        <w:t xml:space="preserve"> </w:t>
+      </w:r>
+      <w:proofErr w:type="spellStart"/>
+      <w:r>
+        <w:t>án</w:t>
+      </w:r>
+      <w:proofErr w:type="spellEnd"/>
     </w:p>
     <w:p>
-      <w:r>
-        <w:t xml:space="preserve">1 </w:t>
-      </w:r>
-      <w:proofErr w:type="spellStart"/>
-      <w:r>
-        <w:t>tuần</w:t>
-      </w:r>
-      <w:proofErr w:type="spellEnd"/>
-      <w:r>
-        <w:t xml:space="preserve"> </w:t>
-      </w:r>
-      <w:proofErr w:type="spellStart"/>
-      <w:r>
+      <w:pPr>
+        <w:rPr>
+          <w:i/>
+          <w:iCs/>
+        </w:rPr>
+      </w:pPr>
+      <w:proofErr w:type="spellStart"/>
+      <w:r>
+        <w:rPr>
+          <w:i/>
+          <w:iCs/>
+        </w:rPr>
+        <w:t>Quy</w:t>
+      </w:r>
+      <w:proofErr w:type="spellEnd"/>
+      <w:r>
+        <w:rPr>
+          <w:i/>
+          <w:iCs/>
+        </w:rPr>
+        <w:t xml:space="preserve"> </w:t>
+      </w:r>
+      <w:proofErr w:type="spellStart"/>
+      <w:r>
+        <w:rPr>
+          <w:i/>
+          <w:iCs/>
+        </w:rPr>
+        <w:t>định</w:t>
+      </w:r>
+      <w:proofErr w:type="spellEnd"/>
+      <w:r>
+        <w:rPr>
+          <w:i/>
+          <w:iCs/>
+        </w:rPr>
+        <w:t xml:space="preserve"> </w:t>
+      </w:r>
+      <w:proofErr w:type="spellStart"/>
+      <w:r>
+        <w:rPr>
+          <w:i/>
+          <w:iCs/>
+        </w:rPr>
+        <w:t>về</w:t>
+      </w:r>
+      <w:proofErr w:type="spellEnd"/>
+      <w:r>
+        <w:rPr>
+          <w:i/>
+          <w:iCs/>
+        </w:rPr>
+        <w:t xml:space="preserve"> </w:t>
+      </w:r>
+      <w:proofErr w:type="spellStart"/>
+      <w:r>
+        <w:rPr>
+          <w:i/>
+          <w:iCs/>
+        </w:rPr>
         <w:t>họp</w:t>
       </w:r>
       <w:proofErr w:type="spellEnd"/>
       <w:r>
-        <w:t xml:space="preserve"> team </w:t>
-      </w:r>
-      <w:proofErr w:type="spellStart"/>
-      <w:r>
-        <w:t>một</w:t>
-      </w:r>
-      <w:proofErr w:type="spellEnd"/>
-      <w:r>
-        <w:t xml:space="preserve"> </w:t>
-      </w:r>
-      <w:proofErr w:type="spellStart"/>
-      <w:r>
-        <w:t>lần</w:t>
-      </w:r>
-      <w:proofErr w:type="spellEnd"/>
-      <w:r>
-        <w:t xml:space="preserve"> </w:t>
-      </w:r>
-      <w:proofErr w:type="spellStart"/>
-      <w:r>
-        <w:t>để</w:t>
-      </w:r>
-      <w:proofErr w:type="spellEnd"/>
-      <w:r>
-        <w:t xml:space="preserve"> </w:t>
-      </w:r>
-      <w:proofErr w:type="spellStart"/>
-      <w:r>
-        <w:t>báo</w:t>
-      </w:r>
-      <w:proofErr w:type="spellEnd"/>
-      <w:r>
-        <w:t xml:space="preserve"> </w:t>
-      </w:r>
-      <w:proofErr w:type="spellStart"/>
-      <w:r>
-        <w:t>cáo</w:t>
-      </w:r>
-      <w:proofErr w:type="spellEnd"/>
-      <w:r>
-        <w:t xml:space="preserve"> </w:t>
-      </w:r>
-      <w:proofErr w:type="spellStart"/>
-      <w:r>
-        <w:t>tiến</w:t>
-      </w:r>
-      <w:proofErr w:type="spellEnd"/>
-      <w:r>
-        <w:t xml:space="preserve"> </w:t>
-      </w:r>
-      <w:proofErr w:type="spellStart"/>
-      <w:r>
-        <w:t>độ</w:t>
-      </w:r>
-      <w:proofErr w:type="spellEnd"/>
-      <w:r>
-        <w:t xml:space="preserve"> </w:t>
-      </w:r>
-      <w:proofErr w:type="spellStart"/>
-      <w:r>
-        <w:t>cũng</w:t>
-      </w:r>
-      <w:proofErr w:type="spellEnd"/>
-      <w:r>
-        <w:t xml:space="preserve"> </w:t>
-      </w:r>
-      <w:proofErr w:type="spellStart"/>
-      <w:r>
-        <w:t>như</w:t>
-      </w:r>
-      <w:proofErr w:type="spellEnd"/>
-      <w:r>
-        <w:t xml:space="preserve"> </w:t>
-      </w:r>
-      <w:proofErr w:type="spellStart"/>
-      <w:r>
-        <w:t>trao</w:t>
-      </w:r>
-      <w:proofErr w:type="spellEnd"/>
-      <w:r>
-        <w:t xml:space="preserve"> </w:t>
-      </w:r>
-      <w:proofErr w:type="spellStart"/>
-      <w:r>
-        <w:t>đổi</w:t>
-      </w:r>
-      <w:proofErr w:type="spellEnd"/>
-      <w:r>
-        <w:t xml:space="preserve">, </w:t>
-      </w:r>
-      <w:proofErr w:type="spellStart"/>
-      <w:r>
-        <w:t>cập</w:t>
-      </w:r>
-      <w:proofErr w:type="spellEnd"/>
-      <w:r>
-        <w:t xml:space="preserve"> </w:t>
-      </w:r>
-      <w:proofErr w:type="spellStart"/>
-      <w:r>
-        <w:t>nhật</w:t>
-      </w:r>
-      <w:proofErr w:type="spellEnd"/>
-      <w:r>
-        <w:t xml:space="preserve"> </w:t>
-      </w:r>
-      <w:proofErr w:type="spellStart"/>
-      <w:r>
-        <w:t>thêm</w:t>
-      </w:r>
-      <w:proofErr w:type="spellEnd"/>
-      <w:r>
-        <w:t xml:space="preserve"> </w:t>
-      </w:r>
-      <w:proofErr w:type="spellStart"/>
-      <w:r>
-        <w:t>các</w:t>
-      </w:r>
-      <w:proofErr w:type="spellEnd"/>
-      <w:r>
-        <w:t xml:space="preserve"> </w:t>
-      </w:r>
-      <w:proofErr w:type="spellStart"/>
-      <w:r>
-        <w:t>tính</w:t>
-      </w:r>
-      <w:proofErr w:type="spellEnd"/>
-      <w:r>
-        <w:t xml:space="preserve"> </w:t>
-      </w:r>
-      <w:proofErr w:type="spellStart"/>
-      <w:r>
-        <w:t>năng</w:t>
-      </w:r>
-      <w:proofErr w:type="spellEnd"/>
-      <w:r>
-        <w:t xml:space="preserve"> </w:t>
-      </w:r>
-      <w:proofErr w:type="spellStart"/>
-      <w:r>
-        <w:t>trong</w:t>
-      </w:r>
-      <w:proofErr w:type="spellEnd"/>
-      <w:r>
-        <w:t xml:space="preserve"> </w:t>
-      </w:r>
-      <w:proofErr w:type="spellStart"/>
-      <w:r>
-        <w:t>dự</w:t>
-      </w:r>
-      <w:proofErr w:type="spellEnd"/>
-      <w:r>
-        <w:t xml:space="preserve"> </w:t>
-      </w:r>
-      <w:proofErr w:type="spellStart"/>
-      <w:r>
-        <w:t>án</w:t>
-      </w:r>
-      <w:proofErr w:type="spellEnd"/>
+        <w:rPr>
+          <w:i/>
+          <w:iCs/>
+        </w:rPr>
+        <w:t xml:space="preserve"> </w:t>
+      </w:r>
+      <w:proofErr w:type="spellStart"/>
+      <w:r>
+        <w:rPr>
+          <w:i/>
+          <w:iCs/>
+        </w:rPr>
+        <w:t>với</w:t>
+      </w:r>
+      <w:proofErr w:type="spellEnd"/>
+      <w:r>
+        <w:rPr>
+          <w:i/>
+          <w:iCs/>
+        </w:rPr>
+        <w:t xml:space="preserve"> </w:t>
+      </w:r>
+      <w:proofErr w:type="spellStart"/>
+      <w:r>
+        <w:rPr>
+          <w:i/>
+          <w:iCs/>
+        </w:rPr>
+        <w:t>khách</w:t>
+      </w:r>
+      <w:proofErr w:type="spellEnd"/>
+      <w:r>
+        <w:rPr>
+          <w:i/>
+          <w:iCs/>
+        </w:rPr>
+        <w:t xml:space="preserve"> </w:t>
+      </w:r>
+      <w:proofErr w:type="spellStart"/>
+      <w:r>
+        <w:rPr>
+          <w:i/>
+          <w:iCs/>
+        </w:rPr>
+        <w:t>hàng</w:t>
+      </w:r>
+      <w:proofErr w:type="spellEnd"/>
+      <w:r>
+        <w:rPr>
+          <w:i/>
+          <w:iCs/>
+        </w:rPr>
+        <w:t>:</w:t>
+      </w:r>
     </w:p>
     <w:p>
       <w:pPr>
@@ -14056,29 +14174,308 @@
           <w:iCs/>
         </w:rPr>
       </w:pPr>
-      <w:proofErr w:type="spellStart"/>
-      <w:r>
-        <w:rPr>
-          <w:i/>
-          <w:iCs/>
-        </w:rPr>
-        <w:t>Quy</w:t>
-      </w:r>
-      <w:proofErr w:type="spellEnd"/>
-      <w:r>
-        <w:rPr>
-          <w:i/>
-          <w:iCs/>
-        </w:rPr>
-        <w:t xml:space="preserve"> </w:t>
-      </w:r>
-      <w:proofErr w:type="spellStart"/>
-      <w:r>
-        <w:rPr>
-          <w:i/>
-          <w:iCs/>
-        </w:rPr>
-        <w:t>định</w:t>
+      <w:r>
+        <w:rPr>
+          <w:i/>
+          <w:iCs/>
+        </w:rPr>
+        <w:t xml:space="preserve">2 </w:t>
+      </w:r>
+      <w:proofErr w:type="spellStart"/>
+      <w:r>
+        <w:rPr>
+          <w:i/>
+          <w:iCs/>
+        </w:rPr>
+        <w:t>tuần</w:t>
+      </w:r>
+      <w:proofErr w:type="spellEnd"/>
+      <w:r>
+        <w:rPr>
+          <w:i/>
+          <w:iCs/>
+        </w:rPr>
+        <w:t xml:space="preserve"> </w:t>
+      </w:r>
+      <w:proofErr w:type="spellStart"/>
+      <w:r>
+        <w:rPr>
+          <w:i/>
+          <w:iCs/>
+        </w:rPr>
+        <w:t>họp</w:t>
+      </w:r>
+      <w:proofErr w:type="spellEnd"/>
+      <w:r>
+        <w:rPr>
+          <w:i/>
+          <w:iCs/>
+        </w:rPr>
+        <w:t xml:space="preserve"> </w:t>
+      </w:r>
+      <w:proofErr w:type="spellStart"/>
+      <w:r>
+        <w:rPr>
+          <w:i/>
+          <w:iCs/>
+        </w:rPr>
+        <w:t>với</w:t>
+      </w:r>
+      <w:proofErr w:type="spellEnd"/>
+      <w:r>
+        <w:rPr>
+          <w:i/>
+          <w:iCs/>
+        </w:rPr>
+        <w:t xml:space="preserve"> </w:t>
+      </w:r>
+      <w:proofErr w:type="spellStart"/>
+      <w:r>
+        <w:rPr>
+          <w:i/>
+          <w:iCs/>
+        </w:rPr>
+        <w:t>khách</w:t>
+      </w:r>
+      <w:proofErr w:type="spellEnd"/>
+      <w:r>
+        <w:rPr>
+          <w:i/>
+          <w:iCs/>
+        </w:rPr>
+        <w:t xml:space="preserve"> </w:t>
+      </w:r>
+      <w:proofErr w:type="spellStart"/>
+      <w:r>
+        <w:rPr>
+          <w:i/>
+          <w:iCs/>
+        </w:rPr>
+        <w:t>hàng</w:t>
+      </w:r>
+      <w:proofErr w:type="spellEnd"/>
+      <w:r>
+        <w:rPr>
+          <w:i/>
+          <w:iCs/>
+        </w:rPr>
+        <w:t xml:space="preserve"> 1 </w:t>
+      </w:r>
+      <w:proofErr w:type="spellStart"/>
+      <w:r>
+        <w:rPr>
+          <w:i/>
+          <w:iCs/>
+        </w:rPr>
+        <w:t>lần</w:t>
+      </w:r>
+      <w:proofErr w:type="spellEnd"/>
+      <w:r>
+        <w:rPr>
+          <w:i/>
+          <w:iCs/>
+        </w:rPr>
+        <w:t xml:space="preserve"> </w:t>
+      </w:r>
+      <w:proofErr w:type="spellStart"/>
+      <w:r>
+        <w:rPr>
+          <w:i/>
+          <w:iCs/>
+        </w:rPr>
+        <w:t>để</w:t>
+      </w:r>
+      <w:proofErr w:type="spellEnd"/>
+      <w:r>
+        <w:rPr>
+          <w:i/>
+          <w:iCs/>
+        </w:rPr>
+        <w:t xml:space="preserve"> </w:t>
+      </w:r>
+      <w:proofErr w:type="spellStart"/>
+      <w:r>
+        <w:rPr>
+          <w:i/>
+          <w:iCs/>
+        </w:rPr>
+        <w:t>lấy</w:t>
+      </w:r>
+      <w:proofErr w:type="spellEnd"/>
+      <w:r>
+        <w:rPr>
+          <w:i/>
+          <w:iCs/>
+        </w:rPr>
+        <w:t xml:space="preserve"> </w:t>
+      </w:r>
+      <w:proofErr w:type="spellStart"/>
+      <w:r>
+        <w:rPr>
+          <w:i/>
+          <w:iCs/>
+        </w:rPr>
+        <w:t>thêm</w:t>
+      </w:r>
+      <w:proofErr w:type="spellEnd"/>
+      <w:r>
+        <w:rPr>
+          <w:i/>
+          <w:iCs/>
+        </w:rPr>
+        <w:t xml:space="preserve"> </w:t>
+      </w:r>
+      <w:proofErr w:type="spellStart"/>
+      <w:r>
+        <w:rPr>
+          <w:i/>
+          <w:iCs/>
+        </w:rPr>
+        <w:t>yêu</w:t>
+      </w:r>
+      <w:proofErr w:type="spellEnd"/>
+      <w:r>
+        <w:rPr>
+          <w:i/>
+          <w:iCs/>
+        </w:rPr>
+        <w:t xml:space="preserve"> </w:t>
+      </w:r>
+      <w:proofErr w:type="spellStart"/>
+      <w:r>
+        <w:rPr>
+          <w:i/>
+          <w:iCs/>
+        </w:rPr>
+        <w:t>cầu</w:t>
+      </w:r>
+      <w:proofErr w:type="spellEnd"/>
+      <w:r>
+        <w:rPr>
+          <w:i/>
+          <w:iCs/>
+        </w:rPr>
+        <w:t xml:space="preserve"> </w:t>
+      </w:r>
+      <w:proofErr w:type="spellStart"/>
+      <w:r>
+        <w:rPr>
+          <w:i/>
+          <w:iCs/>
+        </w:rPr>
+        <w:t>của</w:t>
+      </w:r>
+      <w:proofErr w:type="spellEnd"/>
+      <w:r>
+        <w:rPr>
+          <w:i/>
+          <w:iCs/>
+        </w:rPr>
+        <w:t xml:space="preserve"> </w:t>
+      </w:r>
+      <w:proofErr w:type="spellStart"/>
+      <w:r>
+        <w:rPr>
+          <w:i/>
+          <w:iCs/>
+        </w:rPr>
+        <w:t>khách</w:t>
+      </w:r>
+      <w:proofErr w:type="spellEnd"/>
+      <w:r>
+        <w:rPr>
+          <w:i/>
+          <w:iCs/>
+        </w:rPr>
+        <w:t xml:space="preserve"> </w:t>
+      </w:r>
+      <w:proofErr w:type="spellStart"/>
+      <w:r>
+        <w:rPr>
+          <w:i/>
+          <w:iCs/>
+        </w:rPr>
+        <w:t>hàng</w:t>
+      </w:r>
+      <w:proofErr w:type="spellEnd"/>
+      <w:r>
+        <w:rPr>
+          <w:i/>
+          <w:iCs/>
+        </w:rPr>
+        <w:t xml:space="preserve"> (</w:t>
+      </w:r>
+      <w:proofErr w:type="spellStart"/>
+      <w:r>
+        <w:rPr>
+          <w:i/>
+          <w:iCs/>
+        </w:rPr>
+        <w:t>nếu</w:t>
+      </w:r>
+      <w:proofErr w:type="spellEnd"/>
+      <w:r>
+        <w:rPr>
+          <w:i/>
+          <w:iCs/>
+        </w:rPr>
+        <w:t xml:space="preserve"> </w:t>
+      </w:r>
+      <w:proofErr w:type="spellStart"/>
+      <w:r>
+        <w:rPr>
+          <w:i/>
+          <w:iCs/>
+        </w:rPr>
+        <w:t>có</w:t>
+      </w:r>
+      <w:proofErr w:type="spellEnd"/>
+      <w:r>
+        <w:rPr>
+          <w:i/>
+          <w:iCs/>
+        </w:rPr>
+        <w:t xml:space="preserve">) </w:t>
+      </w:r>
+      <w:proofErr w:type="spellStart"/>
+      <w:r>
+        <w:rPr>
+          <w:i/>
+          <w:iCs/>
+        </w:rPr>
+        <w:t>và</w:t>
+      </w:r>
+      <w:proofErr w:type="spellEnd"/>
+      <w:r>
+        <w:rPr>
+          <w:i/>
+          <w:iCs/>
+        </w:rPr>
+        <w:t xml:space="preserve"> </w:t>
+      </w:r>
+      <w:proofErr w:type="spellStart"/>
+      <w:r>
+        <w:rPr>
+          <w:i/>
+          <w:iCs/>
+        </w:rPr>
+        <w:t>trao</w:t>
+      </w:r>
+      <w:proofErr w:type="spellEnd"/>
+      <w:r>
+        <w:rPr>
+          <w:i/>
+          <w:iCs/>
+        </w:rPr>
+        <w:t xml:space="preserve"> </w:t>
+      </w:r>
+      <w:proofErr w:type="spellStart"/>
+      <w:r>
+        <w:rPr>
+          <w:i/>
+          <w:iCs/>
+        </w:rPr>
+        <w:t>đổi</w:t>
       </w:r>
       <w:proofErr w:type="spellEnd"/>
       <w:r>
@@ -14110,574 +14507,203 @@
           <w:i/>
           <w:iCs/>
         </w:rPr>
-        <w:t>họp</w:t>
-      </w:r>
-      <w:proofErr w:type="spellEnd"/>
-      <w:r>
-        <w:rPr>
-          <w:i/>
-          <w:iCs/>
-        </w:rPr>
-        <w:t xml:space="preserve"> </w:t>
-      </w:r>
-      <w:proofErr w:type="spellStart"/>
-      <w:r>
-        <w:rPr>
-          <w:i/>
-          <w:iCs/>
-        </w:rPr>
-        <w:t>với</w:t>
-      </w:r>
-      <w:proofErr w:type="spellEnd"/>
-      <w:r>
-        <w:rPr>
-          <w:i/>
-          <w:iCs/>
-        </w:rPr>
-        <w:t xml:space="preserve"> </w:t>
-      </w:r>
-      <w:proofErr w:type="spellStart"/>
-      <w:r>
-        <w:rPr>
-          <w:i/>
-          <w:iCs/>
-        </w:rPr>
-        <w:t>khách</w:t>
-      </w:r>
-      <w:proofErr w:type="spellEnd"/>
-      <w:r>
-        <w:rPr>
-          <w:i/>
-          <w:iCs/>
-        </w:rPr>
-        <w:t xml:space="preserve"> </w:t>
-      </w:r>
-      <w:proofErr w:type="spellStart"/>
-      <w:r>
-        <w:rPr>
-          <w:i/>
-          <w:iCs/>
-        </w:rPr>
-        <w:t>hàng</w:t>
-      </w:r>
-      <w:proofErr w:type="spellEnd"/>
-      <w:r>
-        <w:rPr>
-          <w:i/>
-          <w:iCs/>
-        </w:rPr>
-        <w:t>:</w:t>
-      </w:r>
+        <w:t>tiến</w:t>
+      </w:r>
+      <w:proofErr w:type="spellEnd"/>
+      <w:r>
+        <w:rPr>
+          <w:i/>
+          <w:iCs/>
+        </w:rPr>
+        <w:t xml:space="preserve"> </w:t>
+      </w:r>
+      <w:proofErr w:type="spellStart"/>
+      <w:r>
+        <w:rPr>
+          <w:i/>
+          <w:iCs/>
+        </w:rPr>
+        <w:t>độ</w:t>
+      </w:r>
+      <w:proofErr w:type="spellEnd"/>
+      <w:r>
+        <w:rPr>
+          <w:i/>
+          <w:iCs/>
+        </w:rPr>
+        <w:t xml:space="preserve"> </w:t>
+      </w:r>
+      <w:proofErr w:type="spellStart"/>
+      <w:r>
+        <w:rPr>
+          <w:i/>
+          <w:iCs/>
+        </w:rPr>
+        <w:t>công</w:t>
+      </w:r>
+      <w:proofErr w:type="spellEnd"/>
+      <w:r>
+        <w:rPr>
+          <w:i/>
+          <w:iCs/>
+        </w:rPr>
+        <w:t xml:space="preserve"> </w:t>
+      </w:r>
+      <w:proofErr w:type="spellStart"/>
+      <w:r>
+        <w:rPr>
+          <w:i/>
+          <w:iCs/>
+        </w:rPr>
+        <w:t>việc</w:t>
+      </w:r>
+      <w:proofErr w:type="spellEnd"/>
+      <w:r>
+        <w:rPr>
+          <w:i/>
+          <w:iCs/>
+        </w:rPr>
+        <w:t xml:space="preserve">, </w:t>
+      </w:r>
+      <w:proofErr w:type="spellStart"/>
+      <w:r>
+        <w:rPr>
+          <w:i/>
+          <w:iCs/>
+        </w:rPr>
+        <w:t>cũng</w:t>
+      </w:r>
+      <w:proofErr w:type="spellEnd"/>
+      <w:r>
+        <w:rPr>
+          <w:i/>
+          <w:iCs/>
+        </w:rPr>
+        <w:t xml:space="preserve"> </w:t>
+      </w:r>
+      <w:proofErr w:type="spellStart"/>
+      <w:r>
+        <w:rPr>
+          <w:i/>
+          <w:iCs/>
+        </w:rPr>
+        <w:t>như</w:t>
+      </w:r>
+      <w:proofErr w:type="spellEnd"/>
+      <w:r>
+        <w:rPr>
+          <w:i/>
+          <w:iCs/>
+        </w:rPr>
+        <w:t xml:space="preserve"> </w:t>
+      </w:r>
+      <w:proofErr w:type="spellStart"/>
+      <w:r>
+        <w:rPr>
+          <w:i/>
+          <w:iCs/>
+        </w:rPr>
+        <w:t>những</w:t>
+      </w:r>
+      <w:proofErr w:type="spellEnd"/>
+      <w:r>
+        <w:rPr>
+          <w:i/>
+          <w:iCs/>
+        </w:rPr>
+        <w:t xml:space="preserve"> </w:t>
+      </w:r>
+      <w:proofErr w:type="spellStart"/>
+      <w:r>
+        <w:rPr>
+          <w:i/>
+          <w:iCs/>
+        </w:rPr>
+        <w:t>vấn</w:t>
+      </w:r>
+      <w:proofErr w:type="spellEnd"/>
+      <w:r>
+        <w:rPr>
+          <w:i/>
+          <w:iCs/>
+        </w:rPr>
+        <w:t xml:space="preserve"> </w:t>
+      </w:r>
+      <w:proofErr w:type="spellStart"/>
+      <w:r>
+        <w:rPr>
+          <w:i/>
+          <w:iCs/>
+        </w:rPr>
+        <w:t>đề</w:t>
+      </w:r>
+      <w:proofErr w:type="spellEnd"/>
+      <w:r>
+        <w:rPr>
+          <w:i/>
+          <w:iCs/>
+        </w:rPr>
+        <w:t xml:space="preserve"> </w:t>
+      </w:r>
+      <w:proofErr w:type="spellStart"/>
+      <w:r>
+        <w:rPr>
+          <w:i/>
+          <w:iCs/>
+        </w:rPr>
+        <w:t>phát</w:t>
+      </w:r>
+      <w:proofErr w:type="spellEnd"/>
+      <w:r>
+        <w:rPr>
+          <w:i/>
+          <w:iCs/>
+        </w:rPr>
+        <w:t xml:space="preserve"> </w:t>
+      </w:r>
+      <w:proofErr w:type="spellStart"/>
+      <w:r>
+        <w:rPr>
+          <w:i/>
+          <w:iCs/>
+        </w:rPr>
+        <w:t>sinh</w:t>
+      </w:r>
+      <w:proofErr w:type="spellEnd"/>
     </w:p>
     <w:p>
       <w:pPr>
-        <w:rPr>
-          <w:i/>
-          <w:iCs/>
-        </w:rPr>
-      </w:pPr>
-      <w:r>
-        <w:rPr>
-          <w:i/>
-          <w:iCs/>
-        </w:rPr>
-        <w:t xml:space="preserve">2 </w:t>
-      </w:r>
-      <w:proofErr w:type="spellStart"/>
-      <w:r>
-        <w:rPr>
-          <w:i/>
-          <w:iCs/>
-        </w:rPr>
-        <w:t>tuần</w:t>
-      </w:r>
-      <w:proofErr w:type="spellEnd"/>
-      <w:r>
-        <w:rPr>
-          <w:i/>
-          <w:iCs/>
-        </w:rPr>
-        <w:t xml:space="preserve"> </w:t>
-      </w:r>
-      <w:proofErr w:type="spellStart"/>
-      <w:r>
-        <w:rPr>
-          <w:i/>
-          <w:iCs/>
-        </w:rPr>
-        <w:t>họp</w:t>
-      </w:r>
-      <w:proofErr w:type="spellEnd"/>
-      <w:r>
-        <w:rPr>
-          <w:i/>
-          <w:iCs/>
-        </w:rPr>
-        <w:t xml:space="preserve"> </w:t>
-      </w:r>
-      <w:proofErr w:type="spellStart"/>
-      <w:r>
-        <w:rPr>
-          <w:i/>
-          <w:iCs/>
-        </w:rPr>
-        <w:t>với</w:t>
-      </w:r>
-      <w:proofErr w:type="spellEnd"/>
-      <w:r>
-        <w:rPr>
-          <w:i/>
-          <w:iCs/>
-        </w:rPr>
-        <w:t xml:space="preserve"> </w:t>
-      </w:r>
-      <w:proofErr w:type="spellStart"/>
-      <w:r>
-        <w:rPr>
-          <w:i/>
-          <w:iCs/>
-        </w:rPr>
-        <w:t>khách</w:t>
-      </w:r>
-      <w:proofErr w:type="spellEnd"/>
-      <w:r>
-        <w:rPr>
-          <w:i/>
-          <w:iCs/>
-        </w:rPr>
-        <w:t xml:space="preserve"> </w:t>
-      </w:r>
-      <w:proofErr w:type="spellStart"/>
-      <w:r>
-        <w:rPr>
-          <w:i/>
-          <w:iCs/>
-        </w:rPr>
-        <w:t>hàng</w:t>
-      </w:r>
-      <w:proofErr w:type="spellEnd"/>
-      <w:r>
-        <w:rPr>
-          <w:i/>
-          <w:iCs/>
-        </w:rPr>
-        <w:t xml:space="preserve"> 1 </w:t>
-      </w:r>
-      <w:proofErr w:type="spellStart"/>
-      <w:r>
-        <w:rPr>
-          <w:i/>
-          <w:iCs/>
-        </w:rPr>
-        <w:t>lần</w:t>
-      </w:r>
-      <w:proofErr w:type="spellEnd"/>
-      <w:r>
-        <w:rPr>
-          <w:i/>
-          <w:iCs/>
-        </w:rPr>
-        <w:t xml:space="preserve"> </w:t>
-      </w:r>
-      <w:proofErr w:type="spellStart"/>
-      <w:r>
-        <w:rPr>
-          <w:i/>
-          <w:iCs/>
-        </w:rPr>
-        <w:t>để</w:t>
-      </w:r>
-      <w:proofErr w:type="spellEnd"/>
-      <w:r>
-        <w:rPr>
-          <w:i/>
-          <w:iCs/>
-        </w:rPr>
-        <w:t xml:space="preserve"> </w:t>
-      </w:r>
-      <w:proofErr w:type="spellStart"/>
-      <w:r>
-        <w:rPr>
-          <w:i/>
-          <w:iCs/>
-        </w:rPr>
-        <w:t>lấy</w:t>
-      </w:r>
-      <w:proofErr w:type="spellEnd"/>
-      <w:r>
-        <w:rPr>
-          <w:i/>
-          <w:iCs/>
-        </w:rPr>
-        <w:t xml:space="preserve"> </w:t>
-      </w:r>
-      <w:proofErr w:type="spellStart"/>
-      <w:r>
-        <w:rPr>
-          <w:i/>
-          <w:iCs/>
-        </w:rPr>
-        <w:t>thêm</w:t>
-      </w:r>
-      <w:proofErr w:type="spellEnd"/>
-      <w:r>
-        <w:rPr>
-          <w:i/>
-          <w:iCs/>
-        </w:rPr>
-        <w:t xml:space="preserve"> </w:t>
-      </w:r>
-      <w:proofErr w:type="spellStart"/>
-      <w:r>
-        <w:rPr>
-          <w:i/>
-          <w:iCs/>
-        </w:rPr>
-        <w:t>yêu</w:t>
-      </w:r>
-      <w:proofErr w:type="spellEnd"/>
-      <w:r>
-        <w:rPr>
-          <w:i/>
-          <w:iCs/>
-        </w:rPr>
-        <w:t xml:space="preserve"> </w:t>
-      </w:r>
-      <w:proofErr w:type="spellStart"/>
-      <w:r>
-        <w:rPr>
-          <w:i/>
-          <w:iCs/>
-        </w:rPr>
-        <w:t>cầu</w:t>
-      </w:r>
-      <w:proofErr w:type="spellEnd"/>
-      <w:r>
-        <w:rPr>
-          <w:i/>
-          <w:iCs/>
-        </w:rPr>
-        <w:t xml:space="preserve"> </w:t>
-      </w:r>
-      <w:proofErr w:type="spellStart"/>
-      <w:r>
-        <w:rPr>
-          <w:i/>
-          <w:iCs/>
-        </w:rPr>
-        <w:t>của</w:t>
-      </w:r>
-      <w:proofErr w:type="spellEnd"/>
-      <w:r>
-        <w:rPr>
-          <w:i/>
-          <w:iCs/>
-        </w:rPr>
-        <w:t xml:space="preserve"> </w:t>
-      </w:r>
-      <w:proofErr w:type="spellStart"/>
-      <w:r>
-        <w:rPr>
-          <w:i/>
-          <w:iCs/>
-        </w:rPr>
-        <w:t>khách</w:t>
-      </w:r>
-      <w:proofErr w:type="spellEnd"/>
-      <w:r>
-        <w:rPr>
-          <w:i/>
-          <w:iCs/>
-        </w:rPr>
-        <w:t xml:space="preserve"> </w:t>
-      </w:r>
-      <w:proofErr w:type="spellStart"/>
-      <w:r>
-        <w:rPr>
-          <w:i/>
-          <w:iCs/>
-        </w:rPr>
-        <w:t>hàng</w:t>
-      </w:r>
-      <w:proofErr w:type="spellEnd"/>
-      <w:r>
-        <w:rPr>
-          <w:i/>
-          <w:iCs/>
-        </w:rPr>
-        <w:t xml:space="preserve"> (</w:t>
-      </w:r>
-      <w:proofErr w:type="spellStart"/>
-      <w:r>
-        <w:rPr>
-          <w:i/>
-          <w:iCs/>
-        </w:rPr>
-        <w:t>nếu</w:t>
-      </w:r>
-      <w:proofErr w:type="spellEnd"/>
-      <w:r>
-        <w:rPr>
-          <w:i/>
-          <w:iCs/>
-        </w:rPr>
-        <w:t xml:space="preserve"> </w:t>
-      </w:r>
-      <w:proofErr w:type="spellStart"/>
-      <w:r>
-        <w:rPr>
-          <w:i/>
-          <w:iCs/>
-        </w:rPr>
-        <w:t>có</w:t>
-      </w:r>
-      <w:proofErr w:type="spellEnd"/>
-      <w:r>
-        <w:rPr>
-          <w:i/>
-          <w:iCs/>
-        </w:rPr>
-        <w:t xml:space="preserve">) </w:t>
-      </w:r>
-      <w:proofErr w:type="spellStart"/>
-      <w:r>
-        <w:rPr>
-          <w:i/>
-          <w:iCs/>
-        </w:rPr>
-        <w:t>và</w:t>
-      </w:r>
-      <w:proofErr w:type="spellEnd"/>
-      <w:r>
-        <w:rPr>
-          <w:i/>
-          <w:iCs/>
-        </w:rPr>
-        <w:t xml:space="preserve"> </w:t>
-      </w:r>
-      <w:proofErr w:type="spellStart"/>
-      <w:r>
-        <w:rPr>
-          <w:i/>
-          <w:iCs/>
-        </w:rPr>
-        <w:t>trao</w:t>
-      </w:r>
-      <w:proofErr w:type="spellEnd"/>
-      <w:r>
-        <w:rPr>
-          <w:i/>
-          <w:iCs/>
-        </w:rPr>
-        <w:t xml:space="preserve"> </w:t>
-      </w:r>
-      <w:proofErr w:type="spellStart"/>
-      <w:r>
-        <w:rPr>
-          <w:i/>
-          <w:iCs/>
-        </w:rPr>
-        <w:t>đổi</w:t>
-      </w:r>
-      <w:proofErr w:type="spellEnd"/>
-      <w:r>
-        <w:rPr>
-          <w:i/>
-          <w:iCs/>
-        </w:rPr>
-        <w:t xml:space="preserve"> </w:t>
-      </w:r>
-      <w:proofErr w:type="spellStart"/>
-      <w:r>
-        <w:rPr>
-          <w:i/>
-          <w:iCs/>
-        </w:rPr>
-        <w:t>về</w:t>
-      </w:r>
-      <w:proofErr w:type="spellEnd"/>
-      <w:r>
-        <w:rPr>
-          <w:i/>
-          <w:iCs/>
-        </w:rPr>
-        <w:t xml:space="preserve"> </w:t>
-      </w:r>
-      <w:proofErr w:type="spellStart"/>
-      <w:r>
-        <w:rPr>
-          <w:i/>
-          <w:iCs/>
-        </w:rPr>
-        <w:t>tiến</w:t>
-      </w:r>
-      <w:proofErr w:type="spellEnd"/>
-      <w:r>
-        <w:rPr>
-          <w:i/>
-          <w:iCs/>
-        </w:rPr>
-        <w:t xml:space="preserve"> </w:t>
-      </w:r>
-      <w:proofErr w:type="spellStart"/>
-      <w:r>
-        <w:rPr>
-          <w:i/>
-          <w:iCs/>
-        </w:rPr>
-        <w:t>độ</w:t>
-      </w:r>
-      <w:proofErr w:type="spellEnd"/>
-      <w:r>
-        <w:rPr>
-          <w:i/>
-          <w:iCs/>
-        </w:rPr>
-        <w:t xml:space="preserve"> </w:t>
-      </w:r>
-      <w:proofErr w:type="spellStart"/>
-      <w:r>
-        <w:rPr>
-          <w:i/>
-          <w:iCs/>
-        </w:rPr>
-        <w:t>công</w:t>
-      </w:r>
-      <w:proofErr w:type="spellEnd"/>
-      <w:r>
-        <w:rPr>
-          <w:i/>
-          <w:iCs/>
-        </w:rPr>
-        <w:t xml:space="preserve"> </w:t>
-      </w:r>
-      <w:proofErr w:type="spellStart"/>
-      <w:r>
-        <w:rPr>
-          <w:i/>
-          <w:iCs/>
-        </w:rPr>
-        <w:t>việc</w:t>
-      </w:r>
-      <w:proofErr w:type="spellEnd"/>
-      <w:r>
-        <w:rPr>
-          <w:i/>
-          <w:iCs/>
-        </w:rPr>
-        <w:t xml:space="preserve">, </w:t>
-      </w:r>
-      <w:proofErr w:type="spellStart"/>
-      <w:r>
-        <w:rPr>
-          <w:i/>
-          <w:iCs/>
-        </w:rPr>
-        <w:t>cũng</w:t>
-      </w:r>
-      <w:proofErr w:type="spellEnd"/>
-      <w:r>
-        <w:rPr>
-          <w:i/>
-          <w:iCs/>
-        </w:rPr>
-        <w:t xml:space="preserve"> </w:t>
-      </w:r>
-      <w:proofErr w:type="spellStart"/>
-      <w:r>
-        <w:rPr>
-          <w:i/>
-          <w:iCs/>
-        </w:rPr>
-        <w:t>như</w:t>
-      </w:r>
-      <w:proofErr w:type="spellEnd"/>
-      <w:r>
-        <w:rPr>
-          <w:i/>
-          <w:iCs/>
-        </w:rPr>
-        <w:t xml:space="preserve"> </w:t>
-      </w:r>
-      <w:proofErr w:type="spellStart"/>
-      <w:r>
-        <w:rPr>
-          <w:i/>
-          <w:iCs/>
-        </w:rPr>
-        <w:t>những</w:t>
-      </w:r>
-      <w:proofErr w:type="spellEnd"/>
-      <w:r>
-        <w:rPr>
-          <w:i/>
-          <w:iCs/>
-        </w:rPr>
-        <w:t xml:space="preserve"> </w:t>
-      </w:r>
-      <w:proofErr w:type="spellStart"/>
-      <w:r>
-        <w:rPr>
-          <w:i/>
-          <w:iCs/>
-        </w:rPr>
-        <w:t>vấn</w:t>
-      </w:r>
-      <w:proofErr w:type="spellEnd"/>
-      <w:r>
-        <w:rPr>
-          <w:i/>
-          <w:iCs/>
-        </w:rPr>
-        <w:t xml:space="preserve"> </w:t>
-      </w:r>
-      <w:proofErr w:type="spellStart"/>
-      <w:r>
-        <w:rPr>
-          <w:i/>
-          <w:iCs/>
-        </w:rPr>
-        <w:t>đề</w:t>
-      </w:r>
-      <w:proofErr w:type="spellEnd"/>
-      <w:r>
-        <w:rPr>
-          <w:i/>
-          <w:iCs/>
-        </w:rPr>
-        <w:t xml:space="preserve"> </w:t>
-      </w:r>
-      <w:proofErr w:type="spellStart"/>
-      <w:r>
-        <w:rPr>
-          <w:i/>
-          <w:iCs/>
-        </w:rPr>
-        <w:t>phát</w:t>
-      </w:r>
-      <w:proofErr w:type="spellEnd"/>
-      <w:r>
-        <w:rPr>
-          <w:i/>
-          <w:iCs/>
-        </w:rPr>
-        <w:t xml:space="preserve"> </w:t>
-      </w:r>
-      <w:proofErr w:type="spellStart"/>
-      <w:r>
-        <w:rPr>
-          <w:i/>
-          <w:iCs/>
-        </w:rPr>
-        <w:t>sinh</w:t>
-      </w:r>
+        <w:pStyle w:val="u1"/>
+      </w:pPr>
+      <w:bookmarkStart w:id="12" w:name="_Toc25660391"/>
+      <w:proofErr w:type="spellStart"/>
+      <w:r>
+        <w:t>Ước</w:t>
+      </w:r>
+      <w:proofErr w:type="spellEnd"/>
+      <w:r>
+        <w:t xml:space="preserve"> </w:t>
+      </w:r>
+      <w:proofErr w:type="spellStart"/>
+      <w:r>
+        <w:t>lượng</w:t>
+      </w:r>
+      <w:proofErr w:type="spellEnd"/>
+      <w:r>
+        <w:t xml:space="preserve"> </w:t>
+      </w:r>
+      <w:proofErr w:type="spellStart"/>
+      <w:r>
+        <w:t>chung</w:t>
+      </w:r>
+      <w:bookmarkEnd w:id="12"/>
       <w:proofErr w:type="spellEnd"/>
     </w:p>
     <w:p>
       <w:pPr>
-        <w:pStyle w:val="u1"/>
-      </w:pPr>
-      <w:bookmarkStart w:id="13" w:name="_Toc25660391"/>
+        <w:pStyle w:val="u2"/>
+      </w:pPr>
+      <w:bookmarkStart w:id="13" w:name="_Toc25660392"/>
       <w:proofErr w:type="spellStart"/>
       <w:r>
         <w:t>Ước</w:t>
@@ -14696,45 +14722,17 @@
       </w:r>
       <w:proofErr w:type="spellStart"/>
       <w:r>
-        <w:t>chung</w:t>
+        <w:t>tính</w:t>
+      </w:r>
+      <w:proofErr w:type="spellEnd"/>
+      <w:r>
+        <w:t xml:space="preserve"> </w:t>
+      </w:r>
+      <w:proofErr w:type="spellStart"/>
+      <w:r>
+        <w:t>năng</w:t>
       </w:r>
       <w:bookmarkEnd w:id="13"/>
-      <w:proofErr w:type="spellEnd"/>
-    </w:p>
-    <w:p>
-      <w:pPr>
-        <w:pStyle w:val="u2"/>
-      </w:pPr>
-      <w:bookmarkStart w:id="14" w:name="_Toc25660392"/>
-      <w:proofErr w:type="spellStart"/>
-      <w:r>
-        <w:t>Ước</w:t>
-      </w:r>
-      <w:proofErr w:type="spellEnd"/>
-      <w:r>
-        <w:t xml:space="preserve"> </w:t>
-      </w:r>
-      <w:proofErr w:type="spellStart"/>
-      <w:r>
-        <w:t>lượng</w:t>
-      </w:r>
-      <w:proofErr w:type="spellEnd"/>
-      <w:r>
-        <w:t xml:space="preserve"> </w:t>
-      </w:r>
-      <w:proofErr w:type="spellStart"/>
-      <w:r>
-        <w:t>tính</w:t>
-      </w:r>
-      <w:proofErr w:type="spellEnd"/>
-      <w:r>
-        <w:t xml:space="preserve"> </w:t>
-      </w:r>
-      <w:proofErr w:type="spellStart"/>
-      <w:r>
-        <w:t>năng</w:t>
-      </w:r>
-      <w:bookmarkEnd w:id="14"/>
       <w:proofErr w:type="spellEnd"/>
     </w:p>
     <w:p>
@@ -15035,11 +15033,11 @@
       <w:pPr>
         <w:pStyle w:val="u2"/>
       </w:pPr>
-      <w:bookmarkStart w:id="15" w:name="_Toc25660393"/>
+      <w:bookmarkStart w:id="14" w:name="_Toc25660393"/>
       <w:r>
         <w:t>Work Breakdown Structure</w:t>
       </w:r>
-      <w:bookmarkEnd w:id="15"/>
+      <w:bookmarkEnd w:id="14"/>
     </w:p>
     <w:p>
       <w:pPr>
@@ -15500,7 +15498,7 @@
       <w:pPr>
         <w:pStyle w:val="u2"/>
       </w:pPr>
-      <w:bookmarkStart w:id="16" w:name="_Toc25660394"/>
+      <w:bookmarkStart w:id="15" w:name="_Toc25660394"/>
       <w:proofErr w:type="spellStart"/>
       <w:r>
         <w:t>Ước</w:t>
@@ -15529,7 +15527,7 @@
       <w:r>
         <w:t>gian</w:t>
       </w:r>
-      <w:bookmarkEnd w:id="16"/>
+      <w:bookmarkEnd w:id="15"/>
       <w:proofErr w:type="spellEnd"/>
     </w:p>
     <w:p>
@@ -15821,7 +15819,7 @@
       <w:pPr>
         <w:pStyle w:val="u2"/>
       </w:pPr>
-      <w:bookmarkStart w:id="17" w:name="_Toc25660395"/>
+      <w:bookmarkStart w:id="16" w:name="_Toc25660395"/>
       <w:proofErr w:type="spellStart"/>
       <w:r>
         <w:t>Ước</w:t>
@@ -15850,7 +15848,7 @@
       <w:r>
         <w:t>ro</w:t>
       </w:r>
-      <w:bookmarkEnd w:id="17"/>
+      <w:bookmarkEnd w:id="16"/>
       <w:proofErr w:type="spellEnd"/>
     </w:p>
     <w:p/>
@@ -15858,7 +15856,7 @@
       <w:pPr>
         <w:pStyle w:val="u1"/>
       </w:pPr>
-      <w:bookmarkStart w:id="18" w:name="_Toc25660396"/>
+      <w:bookmarkStart w:id="17" w:name="_Toc25660396"/>
       <w:proofErr w:type="spellStart"/>
       <w:r>
         <w:t>Ước</w:t>
@@ -15887,7 +15885,7 @@
       <w:r>
         <w:t>thành</w:t>
       </w:r>
-      <w:bookmarkEnd w:id="18"/>
+      <w:bookmarkEnd w:id="17"/>
       <w:proofErr w:type="spellEnd"/>
     </w:p>
     <w:p>
@@ -15988,6 +15986,32 @@
         <w:t>thử</w:t>
       </w:r>
       <w:proofErr w:type="spellEnd"/>
+      <w:r>
+        <w:rPr>
+          <w:i/>
+        </w:rPr>
+        <w:t xml:space="preserve">: </w:t>
+      </w:r>
+      <w:r>
+        <w:rPr>
+          <w:i/>
+        </w:rPr>
+        <w:t>3</w:t>
+      </w:r>
+      <w:r>
+        <w:rPr>
+          <w:i/>
+        </w:rPr>
+        <w:t xml:space="preserve">00 </w:t>
+      </w:r>
+      <w:proofErr w:type="spellStart"/>
+      <w:r>
+        <w:rPr>
+          <w:i/>
+        </w:rPr>
+        <w:t>triệu</w:t>
+      </w:r>
+      <w:proofErr w:type="spellEnd"/>
     </w:p>
     <w:p>
       <w:pPr>
@@ -15995,11 +16019,117 @@
           <w:i/>
         </w:rPr>
       </w:pPr>
-      <w:r>
-        <w:rPr>
-          <w:i/>
-        </w:rPr>
-        <w:t xml:space="preserve">Chi </w:t>
+      <w:proofErr w:type="spellStart"/>
+      <w:r>
+        <w:rPr>
+          <w:i/>
+        </w:rPr>
+        <w:t>Bảo</w:t>
+      </w:r>
+      <w:proofErr w:type="spellEnd"/>
+      <w:r>
+        <w:rPr>
+          <w:i/>
+        </w:rPr>
+        <w:t xml:space="preserve"> </w:t>
+      </w:r>
+      <w:proofErr w:type="spellStart"/>
+      <w:r>
+        <w:rPr>
+          <w:i/>
+        </w:rPr>
+        <w:t>hành</w:t>
+      </w:r>
+      <w:proofErr w:type="spellEnd"/>
+      <w:r>
+        <w:rPr>
+          <w:i/>
+        </w:rPr>
+        <w:t xml:space="preserve">, </w:t>
+      </w:r>
+      <w:proofErr w:type="spellStart"/>
+      <w:r>
+        <w:rPr>
+          <w:i/>
+        </w:rPr>
+        <w:t>bảo</w:t>
+      </w:r>
+      <w:proofErr w:type="spellEnd"/>
+      <w:r>
+        <w:rPr>
+          <w:i/>
+        </w:rPr>
+        <w:t xml:space="preserve"> </w:t>
+      </w:r>
+      <w:proofErr w:type="spellStart"/>
+      <w:r>
+        <w:rPr>
+          <w:i/>
+        </w:rPr>
+        <w:t>trì</w:t>
+      </w:r>
+      <w:proofErr w:type="spellEnd"/>
+      <w:r>
+        <w:rPr>
+          <w:i/>
+        </w:rPr>
+        <w:t xml:space="preserve"> </w:t>
+      </w:r>
+      <w:proofErr w:type="spellStart"/>
+      <w:r>
+        <w:rPr>
+          <w:i/>
+        </w:rPr>
+        <w:t>và</w:t>
+      </w:r>
+      <w:proofErr w:type="spellEnd"/>
+      <w:r>
+        <w:rPr>
+          <w:i/>
+        </w:rPr>
+        <w:t xml:space="preserve"> </w:t>
+      </w:r>
+      <w:proofErr w:type="spellStart"/>
+      <w:r>
+        <w:rPr>
+          <w:i/>
+        </w:rPr>
+        <w:t>nâng</w:t>
+      </w:r>
+      <w:proofErr w:type="spellEnd"/>
+      <w:r>
+        <w:rPr>
+          <w:i/>
+        </w:rPr>
+        <w:t xml:space="preserve"> </w:t>
+      </w:r>
+      <w:proofErr w:type="spellStart"/>
+      <w:r>
+        <w:rPr>
+          <w:i/>
+        </w:rPr>
+        <w:t>cấp</w:t>
+      </w:r>
+      <w:proofErr w:type="spellEnd"/>
+      <w:r>
+        <w:rPr>
+          <w:i/>
+        </w:rPr>
+        <w:t xml:space="preserve"> </w:t>
+      </w:r>
+      <w:proofErr w:type="spellStart"/>
+      <w:r>
+        <w:rPr>
+          <w:i/>
+        </w:rPr>
+        <w:t>miễn</w:t>
+      </w:r>
+      <w:proofErr w:type="spellEnd"/>
+      <w:r>
+        <w:rPr>
+          <w:i/>
+        </w:rPr>
+        <w:t xml:space="preserve"> </w:t>
       </w:r>
       <w:proofErr w:type="spellStart"/>
       <w:r>
@@ -16020,77 +16150,147 @@
         <w:rPr>
           <w:i/>
         </w:rPr>
-        <w:t>vận</w:t>
-      </w:r>
-      <w:proofErr w:type="spellEnd"/>
-      <w:r>
-        <w:rPr>
-          <w:i/>
-        </w:rPr>
-        <w:t xml:space="preserve"> </w:t>
-      </w:r>
-      <w:proofErr w:type="spellStart"/>
-      <w:r>
-        <w:rPr>
-          <w:i/>
-        </w:rPr>
-        <w:t>hành</w:t>
-      </w:r>
-      <w:proofErr w:type="spellEnd"/>
-      <w:r>
-        <w:rPr>
-          <w:i/>
-        </w:rPr>
-        <w:t xml:space="preserve">, </w:t>
-      </w:r>
-      <w:proofErr w:type="spellStart"/>
-      <w:r>
-        <w:rPr>
-          <w:i/>
-        </w:rPr>
-        <w:t>quản</w:t>
-      </w:r>
-      <w:proofErr w:type="spellEnd"/>
-      <w:r>
-        <w:rPr>
-          <w:i/>
-        </w:rPr>
-        <w:t xml:space="preserve"> </w:t>
-      </w:r>
-      <w:proofErr w:type="spellStart"/>
-      <w:r>
-        <w:rPr>
-          <w:i/>
-        </w:rPr>
-        <w:t>lý</w:t>
-      </w:r>
-      <w:proofErr w:type="spellEnd"/>
-      <w:r>
-        <w:rPr>
-          <w:i/>
-        </w:rPr>
-        <w:t xml:space="preserve">, </w:t>
-      </w:r>
-      <w:proofErr w:type="spellStart"/>
-      <w:r>
-        <w:rPr>
-          <w:i/>
-        </w:rPr>
-        <w:t>hành</w:t>
-      </w:r>
-      <w:proofErr w:type="spellEnd"/>
-      <w:r>
-        <w:rPr>
-          <w:i/>
-        </w:rPr>
-        <w:t xml:space="preserve"> </w:t>
-      </w:r>
-      <w:proofErr w:type="spellStart"/>
-      <w:r>
-        <w:rPr>
-          <w:i/>
-        </w:rPr>
-        <w:t>chính</w:t>
+        <w:t>phần</w:t>
+      </w:r>
+      <w:proofErr w:type="spellEnd"/>
+      <w:r>
+        <w:rPr>
+          <w:i/>
+        </w:rPr>
+        <w:t xml:space="preserve"> </w:t>
+      </w:r>
+      <w:proofErr w:type="spellStart"/>
+      <w:r>
+        <w:rPr>
+          <w:i/>
+        </w:rPr>
+        <w:t>mềm</w:t>
+      </w:r>
+      <w:proofErr w:type="spellEnd"/>
+      <w:r>
+        <w:rPr>
+          <w:i/>
+        </w:rPr>
+        <w:t xml:space="preserve"> </w:t>
+      </w:r>
+      <w:proofErr w:type="spellStart"/>
+      <w:r>
+        <w:rPr>
+          <w:i/>
+        </w:rPr>
+        <w:t>trong</w:t>
+      </w:r>
+      <w:proofErr w:type="spellEnd"/>
+      <w:r>
+        <w:rPr>
+          <w:i/>
+        </w:rPr>
+        <w:t xml:space="preserve"> 2 </w:t>
+      </w:r>
+      <w:proofErr w:type="spellStart"/>
+      <w:r>
+        <w:rPr>
+          <w:i/>
+        </w:rPr>
+        <w:t>năm</w:t>
+      </w:r>
+      <w:proofErr w:type="spellEnd"/>
+      <w:r>
+        <w:rPr>
+          <w:i/>
+        </w:rPr>
+        <w:t xml:space="preserve"> </w:t>
+      </w:r>
+      <w:proofErr w:type="spellStart"/>
+      <w:r>
+        <w:rPr>
+          <w:i/>
+        </w:rPr>
+        <w:t>tính</w:t>
+      </w:r>
+      <w:proofErr w:type="spellEnd"/>
+      <w:r>
+        <w:rPr>
+          <w:i/>
+        </w:rPr>
+        <w:t xml:space="preserve"> </w:t>
+      </w:r>
+      <w:proofErr w:type="spellStart"/>
+      <w:r>
+        <w:rPr>
+          <w:i/>
+        </w:rPr>
+        <w:t>từ</w:t>
+      </w:r>
+      <w:proofErr w:type="spellEnd"/>
+      <w:r>
+        <w:rPr>
+          <w:i/>
+        </w:rPr>
+        <w:t xml:space="preserve"> </w:t>
+      </w:r>
+      <w:proofErr w:type="spellStart"/>
+      <w:r>
+        <w:rPr>
+          <w:i/>
+        </w:rPr>
+        <w:t>ngày</w:t>
+      </w:r>
+      <w:proofErr w:type="spellEnd"/>
+      <w:r>
+        <w:rPr>
+          <w:i/>
+        </w:rPr>
+        <w:t xml:space="preserve"> </w:t>
+      </w:r>
+      <w:proofErr w:type="spellStart"/>
+      <w:r>
+        <w:rPr>
+          <w:i/>
+        </w:rPr>
+        <w:t>bàn</w:t>
+      </w:r>
+      <w:proofErr w:type="spellEnd"/>
+      <w:r>
+        <w:rPr>
+          <w:i/>
+        </w:rPr>
+        <w:t xml:space="preserve"> </w:t>
+      </w:r>
+      <w:proofErr w:type="spellStart"/>
+      <w:r>
+        <w:rPr>
+          <w:i/>
+        </w:rPr>
+        <w:t>giao</w:t>
+      </w:r>
+      <w:proofErr w:type="spellEnd"/>
+      <w:r>
+        <w:rPr>
+          <w:i/>
+        </w:rPr>
+        <w:t xml:space="preserve"> </w:t>
+      </w:r>
+      <w:proofErr w:type="spellStart"/>
+      <w:r>
+        <w:rPr>
+          <w:i/>
+        </w:rPr>
+        <w:t>phần</w:t>
+      </w:r>
+      <w:proofErr w:type="spellEnd"/>
+      <w:r>
+        <w:rPr>
+          <w:i/>
+        </w:rPr>
+        <w:t xml:space="preserve"> </w:t>
+      </w:r>
+      <w:proofErr w:type="spellStart"/>
+      <w:r>
+        <w:rPr>
+          <w:i/>
+        </w:rPr>
+        <w:t>mềm</w:t>
       </w:r>
       <w:proofErr w:type="spellEnd"/>
     </w:p>
@@ -16100,11 +16300,201 @@
           <w:i/>
         </w:rPr>
       </w:pPr>
-      <w:r>
-        <w:rPr>
-          <w:i/>
-        </w:rPr>
-        <w:t xml:space="preserve">Chi </w:t>
+      <w:proofErr w:type="spellStart"/>
+      <w:r>
+        <w:rPr>
+          <w:i/>
+        </w:rPr>
+        <w:t>Riêng</w:t>
+      </w:r>
+      <w:proofErr w:type="spellEnd"/>
+      <w:r>
+        <w:rPr>
+          <w:i/>
+        </w:rPr>
+        <w:t xml:space="preserve"> </w:t>
+      </w:r>
+      <w:proofErr w:type="spellStart"/>
+      <w:r>
+        <w:rPr>
+          <w:i/>
+        </w:rPr>
+        <w:t>nâng</w:t>
+      </w:r>
+      <w:proofErr w:type="spellEnd"/>
+      <w:r>
+        <w:rPr>
+          <w:i/>
+        </w:rPr>
+        <w:t xml:space="preserve"> </w:t>
+      </w:r>
+      <w:proofErr w:type="spellStart"/>
+      <w:r>
+        <w:rPr>
+          <w:i/>
+        </w:rPr>
+        <w:t>cấp</w:t>
+      </w:r>
+      <w:proofErr w:type="spellEnd"/>
+      <w:r>
+        <w:rPr>
+          <w:i/>
+        </w:rPr>
+        <w:t xml:space="preserve"> </w:t>
+      </w:r>
+      <w:proofErr w:type="spellStart"/>
+      <w:r>
+        <w:rPr>
+          <w:i/>
+        </w:rPr>
+        <w:t>phần</w:t>
+      </w:r>
+      <w:proofErr w:type="spellEnd"/>
+      <w:r>
+        <w:rPr>
+          <w:i/>
+        </w:rPr>
+        <w:t xml:space="preserve"> </w:t>
+      </w:r>
+      <w:proofErr w:type="spellStart"/>
+      <w:r>
+        <w:rPr>
+          <w:i/>
+        </w:rPr>
+        <w:t>mềm</w:t>
+      </w:r>
+      <w:proofErr w:type="spellEnd"/>
+      <w:r>
+        <w:rPr>
+          <w:i/>
+        </w:rPr>
+        <w:t xml:space="preserve"> </w:t>
+      </w:r>
+      <w:proofErr w:type="spellStart"/>
+      <w:r>
+        <w:rPr>
+          <w:i/>
+        </w:rPr>
+        <w:t>tối</w:t>
+      </w:r>
+      <w:proofErr w:type="spellEnd"/>
+      <w:r>
+        <w:rPr>
+          <w:i/>
+        </w:rPr>
+        <w:t xml:space="preserve"> </w:t>
+      </w:r>
+      <w:proofErr w:type="spellStart"/>
+      <w:r>
+        <w:rPr>
+          <w:i/>
+        </w:rPr>
+        <w:t>đa</w:t>
+      </w:r>
+      <w:proofErr w:type="spellEnd"/>
+      <w:r>
+        <w:rPr>
+          <w:i/>
+        </w:rPr>
+        <w:t xml:space="preserve"> 3 </w:t>
+      </w:r>
+      <w:proofErr w:type="spellStart"/>
+      <w:r>
+        <w:rPr>
+          <w:i/>
+        </w:rPr>
+        <w:t>lần</w:t>
+      </w:r>
+      <w:proofErr w:type="spellEnd"/>
+      <w:r>
+        <w:rPr>
+          <w:i/>
+        </w:rPr>
+        <w:t xml:space="preserve"> </w:t>
+      </w:r>
+      <w:proofErr w:type="spellStart"/>
+      <w:r>
+        <w:rPr>
+          <w:i/>
+        </w:rPr>
+        <w:t>trong</w:t>
+      </w:r>
+      <w:proofErr w:type="spellEnd"/>
+      <w:r>
+        <w:rPr>
+          <w:i/>
+        </w:rPr>
+        <w:t xml:space="preserve"> </w:t>
+      </w:r>
+      <w:proofErr w:type="spellStart"/>
+      <w:r>
+        <w:rPr>
+          <w:i/>
+        </w:rPr>
+        <w:t>thời</w:t>
+      </w:r>
+      <w:proofErr w:type="spellEnd"/>
+      <w:r>
+        <w:rPr>
+          <w:i/>
+        </w:rPr>
+        <w:t xml:space="preserve"> </w:t>
+      </w:r>
+      <w:proofErr w:type="spellStart"/>
+      <w:r>
+        <w:rPr>
+          <w:i/>
+        </w:rPr>
+        <w:t>gian</w:t>
+      </w:r>
+      <w:proofErr w:type="spellEnd"/>
+      <w:r>
+        <w:rPr>
+          <w:i/>
+        </w:rPr>
+        <w:t xml:space="preserve"> </w:t>
+      </w:r>
+      <w:proofErr w:type="spellStart"/>
+      <w:r>
+        <w:rPr>
+          <w:i/>
+        </w:rPr>
+        <w:t>bảo</w:t>
+      </w:r>
+      <w:proofErr w:type="spellEnd"/>
+      <w:r>
+        <w:rPr>
+          <w:i/>
+        </w:rPr>
+        <w:t xml:space="preserve"> </w:t>
+      </w:r>
+      <w:proofErr w:type="spellStart"/>
+      <w:r>
+        <w:rPr>
+          <w:i/>
+        </w:rPr>
+        <w:t>hành</w:t>
+      </w:r>
+      <w:proofErr w:type="spellEnd"/>
+      <w:r>
+        <w:rPr>
+          <w:i/>
+        </w:rPr>
+        <w:t xml:space="preserve"> </w:t>
+      </w:r>
+      <w:proofErr w:type="spellStart"/>
+      <w:r>
+        <w:rPr>
+          <w:i/>
+        </w:rPr>
+        <w:t>miễn</w:t>
+      </w:r>
+      <w:proofErr w:type="spellEnd"/>
+      <w:r>
+        <w:rPr>
+          <w:i/>
+        </w:rPr>
+        <w:t xml:space="preserve"> </w:t>
       </w:r>
       <w:proofErr w:type="spellStart"/>
       <w:r>
@@ -16112,191 +16502,449 @@
           <w:i/>
         </w:rPr>
         <w:t>phí</w:t>
-      </w:r>
-      <w:proofErr w:type="spellEnd"/>
-      <w:r>
-        <w:rPr>
-          <w:i/>
-        </w:rPr>
-        <w:t xml:space="preserve"> </w:t>
-      </w:r>
-      <w:proofErr w:type="spellStart"/>
-      <w:r>
-        <w:rPr>
-          <w:i/>
-        </w:rPr>
-        <w:t>kính</w:t>
-      </w:r>
-      <w:proofErr w:type="spellEnd"/>
-      <w:r>
-        <w:rPr>
-          <w:i/>
-        </w:rPr>
-        <w:t xml:space="preserve"> </w:t>
-      </w:r>
-      <w:proofErr w:type="spellStart"/>
-      <w:r>
-        <w:rPr>
-          <w:i/>
-        </w:rPr>
-        <w:t>doanh</w:t>
-      </w:r>
-      <w:proofErr w:type="spellEnd"/>
-      <w:r>
-        <w:rPr>
-          <w:i/>
-        </w:rPr>
-        <w:t xml:space="preserve">, </w:t>
-      </w:r>
-      <w:proofErr w:type="spellStart"/>
-      <w:r>
-        <w:rPr>
-          <w:i/>
-        </w:rPr>
-        <w:t>quảng</w:t>
-      </w:r>
-      <w:proofErr w:type="spellEnd"/>
-      <w:r>
-        <w:rPr>
-          <w:i/>
-        </w:rPr>
-        <w:t xml:space="preserve"> </w:t>
-      </w:r>
-      <w:proofErr w:type="spellStart"/>
-      <w:r>
-        <w:rPr>
-          <w:i/>
-        </w:rPr>
-        <w:t>cáo</w:t>
-      </w:r>
-      <w:proofErr w:type="spellEnd"/>
-      <w:r>
-        <w:rPr>
-          <w:i/>
-        </w:rPr>
-        <w:t xml:space="preserve">, </w:t>
-      </w:r>
-      <w:proofErr w:type="spellStart"/>
-      <w:r>
-        <w:rPr>
-          <w:i/>
-        </w:rPr>
-        <w:t>tiếp</w:t>
-      </w:r>
-      <w:proofErr w:type="spellEnd"/>
-      <w:r>
-        <w:rPr>
-          <w:i/>
-        </w:rPr>
-        <w:t xml:space="preserve"> </w:t>
-      </w:r>
-      <w:proofErr w:type="spellStart"/>
-      <w:r>
-        <w:rPr>
-          <w:i/>
-        </w:rPr>
-        <w:t>thị</w:t>
       </w:r>
       <w:proofErr w:type="spellEnd"/>
     </w:p>
     <w:p>
       <w:pPr>
-        <w:pStyle w:val="u1"/>
-      </w:pPr>
-      <w:bookmarkStart w:id="19" w:name="_Toc25660397"/>
-      <w:proofErr w:type="spellStart"/>
-      <w:r>
-        <w:t>Ước</w:t>
-      </w:r>
-      <w:proofErr w:type="spellEnd"/>
-      <w:r>
-        <w:t xml:space="preserve"> </w:t>
-      </w:r>
-      <w:proofErr w:type="spellStart"/>
-      <w:r>
-        <w:t>lượng</w:t>
-      </w:r>
-      <w:proofErr w:type="spellEnd"/>
-      <w:r>
-        <w:t xml:space="preserve"> </w:t>
-      </w:r>
-      <w:proofErr w:type="spellStart"/>
-      <w:r>
-        <w:t>chất</w:t>
-      </w:r>
-      <w:proofErr w:type="spellEnd"/>
-      <w:r>
-        <w:t xml:space="preserve"> </w:t>
-      </w:r>
-      <w:proofErr w:type="spellStart"/>
-      <w:r>
-        <w:t>lượng</w:t>
-      </w:r>
-      <w:bookmarkEnd w:id="19"/>
-      <w:proofErr w:type="spellEnd"/>
+        <w:rPr>
+          <w:i/>
+        </w:rPr>
+      </w:pPr>
+      <w:r>
+        <w:rPr>
+          <w:i/>
+        </w:rPr>
+        <w:t xml:space="preserve">Sau 2 </w:t>
+      </w:r>
+      <w:proofErr w:type="spellStart"/>
+      <w:r>
+        <w:rPr>
+          <w:i/>
+        </w:rPr>
+        <w:t>năm</w:t>
+      </w:r>
+      <w:proofErr w:type="spellEnd"/>
+      <w:r>
+        <w:rPr>
+          <w:i/>
+        </w:rPr>
+        <w:t xml:space="preserve">, </w:t>
+      </w:r>
+      <w:proofErr w:type="spellStart"/>
+      <w:r>
+        <w:rPr>
+          <w:i/>
+        </w:rPr>
+        <w:t>nếu</w:t>
+      </w:r>
+      <w:proofErr w:type="spellEnd"/>
+      <w:r>
+        <w:rPr>
+          <w:i/>
+        </w:rPr>
+        <w:t xml:space="preserve"> </w:t>
+      </w:r>
+      <w:proofErr w:type="spellStart"/>
+      <w:r>
+        <w:rPr>
+          <w:i/>
+        </w:rPr>
+        <w:t>khách</w:t>
+      </w:r>
+      <w:proofErr w:type="spellEnd"/>
+      <w:r>
+        <w:rPr>
+          <w:i/>
+        </w:rPr>
+        <w:t xml:space="preserve"> </w:t>
+      </w:r>
+      <w:proofErr w:type="spellStart"/>
+      <w:r>
+        <w:rPr>
+          <w:i/>
+        </w:rPr>
+        <w:t>hàng</w:t>
+      </w:r>
+      <w:proofErr w:type="spellEnd"/>
+      <w:r>
+        <w:rPr>
+          <w:i/>
+        </w:rPr>
+        <w:t xml:space="preserve"> </w:t>
+      </w:r>
+      <w:proofErr w:type="spellStart"/>
+      <w:r>
+        <w:rPr>
+          <w:i/>
+        </w:rPr>
+        <w:t>muốn</w:t>
+      </w:r>
+      <w:proofErr w:type="spellEnd"/>
+      <w:r>
+        <w:rPr>
+          <w:i/>
+        </w:rPr>
+        <w:t xml:space="preserve"> </w:t>
+      </w:r>
+      <w:proofErr w:type="spellStart"/>
+      <w:r>
+        <w:rPr>
+          <w:i/>
+        </w:rPr>
+        <w:t>sửa</w:t>
+      </w:r>
+      <w:proofErr w:type="spellEnd"/>
+      <w:r>
+        <w:rPr>
+          <w:i/>
+        </w:rPr>
+        <w:t xml:space="preserve"> </w:t>
+      </w:r>
+      <w:proofErr w:type="spellStart"/>
+      <w:r>
+        <w:rPr>
+          <w:i/>
+        </w:rPr>
+        <w:t>lỗi</w:t>
+      </w:r>
+      <w:proofErr w:type="spellEnd"/>
+      <w:r>
+        <w:rPr>
+          <w:i/>
+        </w:rPr>
+        <w:t xml:space="preserve"> hay </w:t>
+      </w:r>
+      <w:proofErr w:type="spellStart"/>
+      <w:r>
+        <w:rPr>
+          <w:i/>
+        </w:rPr>
+        <w:t>thêm</w:t>
+      </w:r>
+      <w:proofErr w:type="spellEnd"/>
+      <w:r>
+        <w:rPr>
+          <w:i/>
+        </w:rPr>
+        <w:t xml:space="preserve"> </w:t>
+      </w:r>
+      <w:proofErr w:type="spellStart"/>
+      <w:r>
+        <w:rPr>
+          <w:i/>
+        </w:rPr>
+        <w:t>tính</w:t>
+      </w:r>
+      <w:proofErr w:type="spellEnd"/>
+      <w:r>
+        <w:rPr>
+          <w:i/>
+        </w:rPr>
+        <w:t xml:space="preserve"> </w:t>
+      </w:r>
+      <w:proofErr w:type="spellStart"/>
+      <w:r>
+        <w:rPr>
+          <w:i/>
+        </w:rPr>
+        <w:t>năng</w:t>
+      </w:r>
+      <w:proofErr w:type="spellEnd"/>
+      <w:r>
+        <w:rPr>
+          <w:i/>
+        </w:rPr>
+        <w:t xml:space="preserve"> </w:t>
+      </w:r>
+      <w:proofErr w:type="spellStart"/>
+      <w:r>
+        <w:rPr>
+          <w:i/>
+        </w:rPr>
+        <w:t>cho</w:t>
+      </w:r>
+      <w:proofErr w:type="spellEnd"/>
+      <w:r>
+        <w:rPr>
+          <w:i/>
+        </w:rPr>
+        <w:t xml:space="preserve"> </w:t>
+      </w:r>
+      <w:proofErr w:type="spellStart"/>
+      <w:r>
+        <w:rPr>
+          <w:i/>
+        </w:rPr>
+        <w:t>phần</w:t>
+      </w:r>
+      <w:proofErr w:type="spellEnd"/>
+      <w:r>
+        <w:rPr>
+          <w:i/>
+        </w:rPr>
+        <w:t xml:space="preserve"> </w:t>
+      </w:r>
+      <w:proofErr w:type="spellStart"/>
+      <w:r>
+        <w:rPr>
+          <w:i/>
+        </w:rPr>
+        <w:t>mềm</w:t>
+      </w:r>
+      <w:proofErr w:type="spellEnd"/>
+      <w:r>
+        <w:rPr>
+          <w:i/>
+        </w:rPr>
+        <w:t xml:space="preserve"> </w:t>
+      </w:r>
+      <w:proofErr w:type="spellStart"/>
+      <w:r>
+        <w:rPr>
+          <w:i/>
+        </w:rPr>
+        <w:t>thì</w:t>
+      </w:r>
+      <w:proofErr w:type="spellEnd"/>
+      <w:r>
+        <w:rPr>
+          <w:i/>
+        </w:rPr>
+        <w:t xml:space="preserve"> </w:t>
+      </w:r>
+      <w:proofErr w:type="spellStart"/>
+      <w:r>
+        <w:rPr>
+          <w:i/>
+        </w:rPr>
+        <w:t>sẽ</w:t>
+      </w:r>
+      <w:proofErr w:type="spellEnd"/>
+      <w:r>
+        <w:rPr>
+          <w:i/>
+        </w:rPr>
+        <w:t xml:space="preserve"> </w:t>
+      </w:r>
+      <w:proofErr w:type="spellStart"/>
+      <w:r>
+        <w:rPr>
+          <w:i/>
+        </w:rPr>
+        <w:t>tùy</w:t>
+      </w:r>
+      <w:proofErr w:type="spellEnd"/>
+      <w:r>
+        <w:rPr>
+          <w:i/>
+        </w:rPr>
+        <w:t xml:space="preserve"> </w:t>
+      </w:r>
+      <w:proofErr w:type="spellStart"/>
+      <w:r>
+        <w:rPr>
+          <w:i/>
+        </w:rPr>
+        <w:t>thuộc</w:t>
+      </w:r>
+      <w:proofErr w:type="spellEnd"/>
+      <w:r>
+        <w:rPr>
+          <w:i/>
+        </w:rPr>
+        <w:t xml:space="preserve"> </w:t>
+      </w:r>
+      <w:proofErr w:type="spellStart"/>
+      <w:r>
+        <w:rPr>
+          <w:i/>
+        </w:rPr>
+        <w:t>vào</w:t>
+      </w:r>
+      <w:proofErr w:type="spellEnd"/>
+      <w:r>
+        <w:rPr>
+          <w:i/>
+        </w:rPr>
+        <w:t xml:space="preserve"> </w:t>
+      </w:r>
+      <w:proofErr w:type="spellStart"/>
+      <w:r>
+        <w:rPr>
+          <w:i/>
+        </w:rPr>
+        <w:t>độ</w:t>
+      </w:r>
+      <w:proofErr w:type="spellEnd"/>
+      <w:r>
+        <w:rPr>
+          <w:i/>
+        </w:rPr>
+        <w:t xml:space="preserve"> </w:t>
+      </w:r>
+      <w:proofErr w:type="spellStart"/>
+      <w:r>
+        <w:rPr>
+          <w:i/>
+        </w:rPr>
+        <w:t>phức</w:t>
+      </w:r>
+      <w:proofErr w:type="spellEnd"/>
+      <w:r>
+        <w:rPr>
+          <w:i/>
+        </w:rPr>
+        <w:t xml:space="preserve"> </w:t>
+      </w:r>
+      <w:proofErr w:type="spellStart"/>
+      <w:r>
+        <w:rPr>
+          <w:i/>
+        </w:rPr>
+        <w:t>tạp</w:t>
+      </w:r>
+      <w:proofErr w:type="spellEnd"/>
+      <w:r>
+        <w:rPr>
+          <w:i/>
+        </w:rPr>
+        <w:t xml:space="preserve"> </w:t>
+      </w:r>
+      <w:proofErr w:type="spellStart"/>
+      <w:r>
+        <w:rPr>
+          <w:i/>
+        </w:rPr>
+        <w:t>của</w:t>
+      </w:r>
+      <w:proofErr w:type="spellEnd"/>
+      <w:r>
+        <w:rPr>
+          <w:i/>
+        </w:rPr>
+        <w:t xml:space="preserve"> </w:t>
+      </w:r>
+      <w:proofErr w:type="spellStart"/>
+      <w:r>
+        <w:rPr>
+          <w:i/>
+        </w:rPr>
+        <w:t>quy</w:t>
+      </w:r>
+      <w:proofErr w:type="spellEnd"/>
+      <w:r>
+        <w:rPr>
+          <w:i/>
+        </w:rPr>
+        <w:t xml:space="preserve"> </w:t>
+      </w:r>
+      <w:proofErr w:type="spellStart"/>
+      <w:r>
+        <w:rPr>
+          <w:i/>
+        </w:rPr>
+        <w:t>trình</w:t>
+      </w:r>
+      <w:proofErr w:type="spellEnd"/>
+      <w:r>
+        <w:rPr>
+          <w:i/>
+        </w:rPr>
+        <w:t xml:space="preserve"> </w:t>
+      </w:r>
+      <w:proofErr w:type="spellStart"/>
+      <w:r>
+        <w:rPr>
+          <w:i/>
+        </w:rPr>
+        <w:t>để</w:t>
+      </w:r>
+      <w:proofErr w:type="spellEnd"/>
+      <w:r>
+        <w:rPr>
+          <w:i/>
+        </w:rPr>
+        <w:t xml:space="preserve"> </w:t>
+      </w:r>
+      <w:proofErr w:type="spellStart"/>
+      <w:r>
+        <w:rPr>
+          <w:i/>
+        </w:rPr>
+        <w:t>quy</w:t>
+      </w:r>
+      <w:proofErr w:type="spellEnd"/>
+      <w:r>
+        <w:rPr>
+          <w:i/>
+        </w:rPr>
+        <w:t xml:space="preserve"> ra </w:t>
+      </w:r>
+      <w:proofErr w:type="spellStart"/>
+      <w:r>
+        <w:rPr>
+          <w:i/>
+        </w:rPr>
+        <w:t>giá</w:t>
+      </w:r>
+      <w:proofErr w:type="spellEnd"/>
+      <w:r>
+        <w:rPr>
+          <w:i/>
+        </w:rPr>
+        <w:t xml:space="preserve"> </w:t>
+      </w:r>
+      <w:proofErr w:type="spellStart"/>
+      <w:r>
+        <w:rPr>
+          <w:i/>
+        </w:rPr>
+        <w:t>thành</w:t>
+      </w:r>
+      <w:proofErr w:type="spellEnd"/>
+      <w:r>
+        <w:rPr>
+          <w:i/>
+        </w:rPr>
+        <w:t xml:space="preserve"> </w:t>
+      </w:r>
     </w:p>
     <w:p>
       <w:pPr>
-        <w:rPr>
-          <w:i/>
-        </w:rPr>
-      </w:pPr>
-      <w:proofErr w:type="spellStart"/>
-      <w:r>
-        <w:rPr>
-          <w:i/>
-        </w:rPr>
+        <w:pStyle w:val="u1"/>
+      </w:pPr>
+      <w:bookmarkStart w:id="18" w:name="_Toc25660397"/>
+      <w:proofErr w:type="spellStart"/>
+      <w:r>
         <w:t>Ước</w:t>
       </w:r>
       <w:proofErr w:type="spellEnd"/>
       <w:r>
-        <w:rPr>
-          <w:i/>
-        </w:rPr>
-        <w:t xml:space="preserve"> </w:t>
-      </w:r>
-      <w:proofErr w:type="spellStart"/>
-      <w:r>
-        <w:rPr>
-          <w:i/>
-        </w:rPr>
+        <w:t xml:space="preserve"> </w:t>
+      </w:r>
+      <w:proofErr w:type="spellStart"/>
+      <w:r>
         <w:t>lượng</w:t>
       </w:r>
       <w:proofErr w:type="spellEnd"/>
       <w:r>
-        <w:rPr>
-          <w:i/>
-        </w:rPr>
-        <w:t xml:space="preserve"> </w:t>
-      </w:r>
-      <w:proofErr w:type="spellStart"/>
-      <w:r>
-        <w:rPr>
-          <w:i/>
-        </w:rPr>
-        <w:t>số</w:t>
-      </w:r>
-      <w:proofErr w:type="spellEnd"/>
-      <w:r>
-        <w:rPr>
-          <w:i/>
-        </w:rPr>
-        <w:t xml:space="preserve"> </w:t>
-      </w:r>
-      <w:proofErr w:type="spellStart"/>
-      <w:r>
-        <w:rPr>
-          <w:i/>
-        </w:rPr>
-        <w:t>dòng</w:t>
-      </w:r>
-      <w:proofErr w:type="spellEnd"/>
-      <w:r>
-        <w:rPr>
-          <w:i/>
-        </w:rPr>
-        <w:t xml:space="preserve"> code</w:t>
-      </w:r>
+        <w:t xml:space="preserve"> </w:t>
+      </w:r>
+      <w:proofErr w:type="spellStart"/>
+      <w:r>
+        <w:t>chất</w:t>
+      </w:r>
+      <w:proofErr w:type="spellEnd"/>
+      <w:r>
+        <w:t xml:space="preserve"> </w:t>
+      </w:r>
+      <w:proofErr w:type="spellStart"/>
+      <w:r>
+        <w:t>lượng</w:t>
+      </w:r>
+      <w:bookmarkEnd w:id="18"/>
+      <w:proofErr w:type="spellEnd"/>
     </w:p>
     <w:p>
       <w:pPr>
@@ -16344,44 +16992,63 @@
         <w:rPr>
           <w:i/>
         </w:rPr>
-        <w:t xml:space="preserve"> testcase </w:t>
-      </w:r>
+        <w:t xml:space="preserve"> </w:t>
+      </w:r>
+      <w:proofErr w:type="spellStart"/>
+      <w:r>
+        <w:rPr>
+          <w:i/>
+        </w:rPr>
+        <w:t>dòng</w:t>
+      </w:r>
+      <w:proofErr w:type="spellEnd"/>
+      <w:r>
+        <w:rPr>
+          <w:i/>
+        </w:rPr>
+        <w:t xml:space="preserve"> code</w:t>
+      </w:r>
+      <w:bookmarkStart w:id="19" w:name="_GoBack"/>
+      <w:bookmarkEnd w:id="19"/>
     </w:p>
     <w:p>
       <w:pPr>
         <w:rPr>
           <w:i/>
-          <w:lang w:val="fr-FR"/>
-        </w:rPr>
-      </w:pPr>
-      <w:r>
-        <w:rPr>
-          <w:i/>
-          <w:lang w:val="fr-FR"/>
-        </w:rPr>
-        <w:t xml:space="preserve">Qui </w:t>
-      </w:r>
-      <w:proofErr w:type="spellStart"/>
-      <w:r>
-        <w:rPr>
-          <w:i/>
-          <w:lang w:val="fr-FR"/>
-        </w:rPr>
-        <w:t>định</w:t>
-      </w:r>
-      <w:proofErr w:type="spellEnd"/>
-      <w:r>
-        <w:rPr>
-          <w:i/>
-          <w:lang w:val="fr-FR"/>
-        </w:rPr>
-        <w:t xml:space="preserve"> </w:t>
-      </w:r>
-      <w:proofErr w:type="spellStart"/>
-      <w:r>
-        <w:rPr>
-          <w:i/>
-          <w:lang w:val="fr-FR"/>
+        </w:rPr>
+      </w:pPr>
+      <w:proofErr w:type="spellStart"/>
+      <w:r>
+        <w:rPr>
+          <w:i/>
+        </w:rPr>
+        <w:t>Ước</w:t>
+      </w:r>
+      <w:proofErr w:type="spellEnd"/>
+      <w:r>
+        <w:rPr>
+          <w:i/>
+        </w:rPr>
+        <w:t xml:space="preserve"> </w:t>
+      </w:r>
+      <w:proofErr w:type="spellStart"/>
+      <w:r>
+        <w:rPr>
+          <w:i/>
+        </w:rPr>
+        <w:t>lượng</w:t>
+      </w:r>
+      <w:proofErr w:type="spellEnd"/>
+      <w:r>
+        <w:rPr>
+          <w:i/>
+        </w:rPr>
+        <w:t xml:space="preserve"> </w:t>
+      </w:r>
+      <w:proofErr w:type="spellStart"/>
+      <w:r>
+        <w:rPr>
+          <w:i/>
         </w:rPr>
         <w:t>số</w:t>
       </w:r>
@@ -16389,88 +17056,9 @@
       <w:r>
         <w:rPr>
           <w:i/>
-          <w:lang w:val="fr-FR"/>
-        </w:rPr>
-        <w:t xml:space="preserve"> </w:t>
-      </w:r>
-      <w:proofErr w:type="spellStart"/>
-      <w:r>
-        <w:rPr>
-          <w:i/>
-          <w:lang w:val="fr-FR"/>
-        </w:rPr>
-        <w:t>dòng</w:t>
-      </w:r>
-      <w:proofErr w:type="spellEnd"/>
-      <w:r>
-        <w:rPr>
-          <w:i/>
-          <w:lang w:val="fr-FR"/>
-        </w:rPr>
-        <w:t xml:space="preserve"> comme</w:t>
-      </w:r>
-      <w:r>
-        <w:rPr>
-          <w:i/>
-          <w:lang w:val="fr-FR"/>
-        </w:rPr>
-        <w:t xml:space="preserve">nt </w:t>
-      </w:r>
-      <w:proofErr w:type="spellStart"/>
-      <w:r>
-        <w:rPr>
-          <w:i/>
-          <w:lang w:val="fr-FR"/>
-        </w:rPr>
-        <w:t>trên</w:t>
-      </w:r>
-      <w:proofErr w:type="spellEnd"/>
-      <w:r>
-        <w:rPr>
-          <w:i/>
-          <w:lang w:val="fr-FR"/>
-        </w:rPr>
-        <w:t xml:space="preserve"> </w:t>
-      </w:r>
-      <w:proofErr w:type="spellStart"/>
-      <w:r>
-        <w:rPr>
-          <w:i/>
-          <w:lang w:val="fr-FR"/>
-        </w:rPr>
-        <w:t>mỗi</w:t>
-      </w:r>
-      <w:proofErr w:type="spellEnd"/>
-      <w:r>
-        <w:rPr>
-          <w:i/>
-          <w:lang w:val="fr-FR"/>
-        </w:rPr>
-        <w:t xml:space="preserve"> </w:t>
-      </w:r>
-      <w:proofErr w:type="spellStart"/>
-      <w:r>
-        <w:rPr>
-          <w:i/>
-          <w:lang w:val="fr-FR"/>
-        </w:rPr>
-        <w:t>K</w:t>
-      </w:r>
-      <w:r>
-        <w:rPr>
-          <w:i/>
-          <w:lang w:val="fr-FR"/>
-        </w:rPr>
-        <w:t>l</w:t>
-      </w:r>
-      <w:r>
-        <w:rPr>
-          <w:i/>
-          <w:lang w:val="fr-FR"/>
-        </w:rPr>
-        <w:t>oc</w:t>
-      </w:r>
-      <w:proofErr w:type="spellEnd"/>
+        </w:rPr>
+        <w:t xml:space="preserve"> testcase </w:t>
+      </w:r>
     </w:p>
     <w:p>
       <w:pPr>
@@ -16508,7 +17096,7 @@
           <w:i/>
           <w:lang w:val="fr-FR"/>
         </w:rPr>
-        <w:t>về</w:t>
+        <w:t>số</w:t>
       </w:r>
       <w:proofErr w:type="spellEnd"/>
       <w:r>
@@ -16524,7 +17112,7 @@
           <w:i/>
           <w:lang w:val="fr-FR"/>
         </w:rPr>
-        <w:t>số</w:t>
+        <w:t>dòng</w:t>
       </w:r>
       <w:proofErr w:type="spellEnd"/>
       <w:r>
@@ -16532,58 +17120,183 @@
           <w:i/>
           <w:lang w:val="fr-FR"/>
         </w:rPr>
-        <w:t xml:space="preserve"> unit test, au</w:t>
+        <w:t xml:space="preserve"> comme</w:t>
       </w:r>
       <w:r>
         <w:rPr>
           <w:i/>
           <w:lang w:val="fr-FR"/>
         </w:rPr>
-        <w:t>tomation test</w:t>
-      </w:r>
+        <w:t xml:space="preserve">nt </w:t>
+      </w:r>
+      <w:proofErr w:type="spellStart"/>
+      <w:r>
+        <w:rPr>
+          <w:i/>
+          <w:lang w:val="fr-FR"/>
+        </w:rPr>
+        <w:t>trên</w:t>
+      </w:r>
+      <w:proofErr w:type="spellEnd"/>
+      <w:r>
+        <w:rPr>
+          <w:i/>
+          <w:lang w:val="fr-FR"/>
+        </w:rPr>
+        <w:t xml:space="preserve"> </w:t>
+      </w:r>
+      <w:proofErr w:type="spellStart"/>
+      <w:r>
+        <w:rPr>
+          <w:i/>
+          <w:lang w:val="fr-FR"/>
+        </w:rPr>
+        <w:t>mỗi</w:t>
+      </w:r>
+      <w:proofErr w:type="spellEnd"/>
+      <w:r>
+        <w:rPr>
+          <w:i/>
+          <w:lang w:val="fr-FR"/>
+        </w:rPr>
+        <w:t xml:space="preserve"> </w:t>
+      </w:r>
+      <w:proofErr w:type="spellStart"/>
+      <w:r>
+        <w:rPr>
+          <w:i/>
+          <w:lang w:val="fr-FR"/>
+        </w:rPr>
+        <w:t>K</w:t>
+      </w:r>
+      <w:r>
+        <w:rPr>
+          <w:i/>
+          <w:lang w:val="fr-FR"/>
+        </w:rPr>
+        <w:t>l</w:t>
+      </w:r>
+      <w:r>
+        <w:rPr>
+          <w:i/>
+          <w:lang w:val="fr-FR"/>
+        </w:rPr>
+        <w:t>oc</w:t>
+      </w:r>
+      <w:proofErr w:type="spellEnd"/>
     </w:p>
     <w:p>
       <w:pPr>
-        <w:pStyle w:val="u1"/>
-      </w:pPr>
-      <w:bookmarkStart w:id="20" w:name="_Toc25660398"/>
-      <w:proofErr w:type="spellStart"/>
-      <w:r>
+        <w:rPr>
+          <w:i/>
+          <w:lang w:val="fr-FR"/>
+        </w:rPr>
+      </w:pPr>
+      <w:r>
+        <w:rPr>
+          <w:i/>
+          <w:lang w:val="fr-FR"/>
+        </w:rPr>
         <w:lastRenderedPageBreak/>
-        <w:t>Phân</w:t>
-      </w:r>
-      <w:proofErr w:type="spellEnd"/>
-      <w:r>
-        <w:t xml:space="preserve"> </w:t>
-      </w:r>
-      <w:proofErr w:type="spellStart"/>
-      <w:r>
-        <w:t>tích</w:t>
-      </w:r>
-      <w:proofErr w:type="spellEnd"/>
-      <w:r>
-        <w:t xml:space="preserve"> </w:t>
-      </w:r>
-      <w:proofErr w:type="spellStart"/>
-      <w:r>
-        <w:t>thiết</w:t>
-      </w:r>
-      <w:proofErr w:type="spellEnd"/>
-      <w:r>
-        <w:t xml:space="preserve"> </w:t>
-      </w:r>
-      <w:proofErr w:type="spellStart"/>
-      <w:r>
-        <w:t>kế</w:t>
-      </w:r>
-      <w:bookmarkEnd w:id="20"/>
-      <w:proofErr w:type="spellEnd"/>
-      <w:r>
-        <w:t xml:space="preserve"> </w:t>
+        <w:t xml:space="preserve">Qui </w:t>
+      </w:r>
+      <w:proofErr w:type="spellStart"/>
+      <w:r>
+        <w:rPr>
+          <w:i/>
+          <w:lang w:val="fr-FR"/>
+        </w:rPr>
+        <w:t>định</w:t>
+      </w:r>
+      <w:proofErr w:type="spellEnd"/>
+      <w:r>
+        <w:rPr>
+          <w:i/>
+          <w:lang w:val="fr-FR"/>
+        </w:rPr>
+        <w:t xml:space="preserve"> </w:t>
+      </w:r>
+      <w:proofErr w:type="spellStart"/>
+      <w:r>
+        <w:rPr>
+          <w:i/>
+          <w:lang w:val="fr-FR"/>
+        </w:rPr>
+        <w:t>về</w:t>
+      </w:r>
+      <w:proofErr w:type="spellEnd"/>
+      <w:r>
+        <w:rPr>
+          <w:i/>
+          <w:lang w:val="fr-FR"/>
+        </w:rPr>
+        <w:t xml:space="preserve"> </w:t>
+      </w:r>
+      <w:proofErr w:type="spellStart"/>
+      <w:r>
+        <w:rPr>
+          <w:i/>
+          <w:lang w:val="fr-FR"/>
+        </w:rPr>
+        <w:t>số</w:t>
+      </w:r>
+      <w:proofErr w:type="spellEnd"/>
+      <w:r>
+        <w:rPr>
+          <w:i/>
+          <w:lang w:val="fr-FR"/>
+        </w:rPr>
+        <w:t xml:space="preserve"> unit test, au</w:t>
+      </w:r>
+      <w:r>
+        <w:rPr>
+          <w:i/>
+          <w:lang w:val="fr-FR"/>
+        </w:rPr>
+        <w:t>tomation test</w:t>
       </w:r>
     </w:p>
     <w:p>
       <w:pPr>
+        <w:pStyle w:val="u1"/>
+      </w:pPr>
+      <w:bookmarkStart w:id="20" w:name="_Toc25660398"/>
+      <w:proofErr w:type="spellStart"/>
+      <w:r>
+        <w:t>Phân</w:t>
+      </w:r>
+      <w:proofErr w:type="spellEnd"/>
+      <w:r>
+        <w:t xml:space="preserve"> </w:t>
+      </w:r>
+      <w:proofErr w:type="spellStart"/>
+      <w:r>
+        <w:t>tích</w:t>
+      </w:r>
+      <w:proofErr w:type="spellEnd"/>
+      <w:r>
+        <w:t xml:space="preserve"> </w:t>
+      </w:r>
+      <w:proofErr w:type="spellStart"/>
+      <w:r>
+        <w:t>thiết</w:t>
+      </w:r>
+      <w:proofErr w:type="spellEnd"/>
+      <w:r>
+        <w:t xml:space="preserve"> </w:t>
+      </w:r>
+      <w:proofErr w:type="spellStart"/>
+      <w:r>
+        <w:t>kế</w:t>
+      </w:r>
+      <w:bookmarkEnd w:id="20"/>
+      <w:proofErr w:type="spellEnd"/>
+      <w:r>
+        <w:t xml:space="preserve"> </w:t>
+      </w:r>
+    </w:p>
+    <w:p>
+      <w:pPr>
         <w:pStyle w:val="u2"/>
         <w:rPr>
           <w:lang w:eastAsia="en-US" w:bidi="ar-SA"/>
@@ -16697,6 +17410,13 @@
       </w:r>
       <w:bookmarkEnd w:id="21"/>
       <w:proofErr w:type="spellEnd"/>
+    </w:p>
+    <w:p>
+      <w:pPr>
+        <w:rPr>
+          <w:lang w:eastAsia="en-US" w:bidi="ar-SA"/>
+        </w:rPr>
+      </w:pPr>
     </w:p>
     <w:p>
       <w:pPr>
@@ -18028,6 +18748,7 @@
       <w:bookmarkStart w:id="28" w:name="_Toc25660406"/>
       <w:proofErr w:type="spellStart"/>
       <w:r>
+        <w:lastRenderedPageBreak/>
         <w:t>Quản</w:t>
       </w:r>
       <w:proofErr w:type="spellEnd"/>
@@ -18253,7 +18974,6 @@
       </w:pPr>
       <w:proofErr w:type="spellStart"/>
       <w:r>
-        <w:lastRenderedPageBreak/>
         <w:t>Phân</w:t>
       </w:r>
       <w:proofErr w:type="spellEnd"/>
@@ -24805,7 +25525,7 @@
 </file>
 
 <file path=customXml/itemProps1.xml><?xml version="1.0" encoding="utf-8"?>
-<ds:datastoreItem xmlns:ds="http://schemas.openxmlformats.org/officeDocument/2006/customXml" ds:itemID="{2AB0F13F-A1F7-440E-A1D8-920D56E464EE}">
+<ds:datastoreItem xmlns:ds="http://schemas.openxmlformats.org/officeDocument/2006/customXml" ds:itemID="{C21A99A5-5596-4537-82E8-542FC23C4453}">
   <ds:schemaRefs>
     <ds:schemaRef ds:uri="http://schemas.openxmlformats.org/officeDocument/2006/bibliography"/>
   </ds:schemaRefs>

</xml_diff>

<commit_message>
uoc luong tinh nang
</commit_message>
<xml_diff>
--- a/docs/MyProjectMgnt.docx
+++ b/docs/MyProjectMgnt.docx
@@ -14812,6 +14812,11 @@
         <w:t>nhân</w:t>
       </w:r>
       <w:proofErr w:type="spellEnd"/>
+      <w:r>
+        <w:t>.</w:t>
+      </w:r>
+      <w:bookmarkStart w:id="14" w:name="_GoBack"/>
+      <w:bookmarkEnd w:id="14"/>
     </w:p>
     <w:p>
       <w:pPr>
@@ -14850,6 +14855,9 @@
         <w:t>nhân</w:t>
       </w:r>
       <w:proofErr w:type="spellEnd"/>
+      <w:r>
+        <w:t>.</w:t>
+      </w:r>
     </w:p>
     <w:p>
       <w:pPr>
@@ -14880,6 +14888,9 @@
         <w:t>nhân</w:t>
       </w:r>
       <w:proofErr w:type="spellEnd"/>
+      <w:r>
+        <w:t>.</w:t>
+      </w:r>
     </w:p>
     <w:p>
       <w:pPr>
@@ -14942,6 +14953,9 @@
         <w:t>nhân</w:t>
       </w:r>
       <w:proofErr w:type="spellEnd"/>
+      <w:r>
+        <w:t>.</w:t>
+      </w:r>
     </w:p>
     <w:p>
       <w:pPr>
@@ -15028,16 +15042,43 @@
         <w:t>nhân</w:t>
       </w:r>
       <w:proofErr w:type="spellEnd"/>
+      <w:r>
+        <w:t xml:space="preserve"> </w:t>
+      </w:r>
+      <w:proofErr w:type="spellStart"/>
+      <w:r>
+        <w:t>từ</w:t>
+      </w:r>
+      <w:proofErr w:type="spellEnd"/>
+      <w:r>
+        <w:t xml:space="preserve"> </w:t>
+      </w:r>
+      <w:proofErr w:type="spellStart"/>
+      <w:r>
+        <w:t>bác</w:t>
+      </w:r>
+      <w:proofErr w:type="spellEnd"/>
+      <w:r>
+        <w:t xml:space="preserve"> </w:t>
+      </w:r>
+      <w:proofErr w:type="spellStart"/>
+      <w:r>
+        <w:t>sĩ</w:t>
+      </w:r>
+      <w:proofErr w:type="spellEnd"/>
+      <w:r>
+        <w:t>.</w:t>
+      </w:r>
     </w:p>
     <w:p>
       <w:pPr>
         <w:pStyle w:val="u2"/>
       </w:pPr>
-      <w:bookmarkStart w:id="14" w:name="_Toc25660393"/>
+      <w:bookmarkStart w:id="15" w:name="_Toc25660393"/>
       <w:r>
         <w:t>Work Breakdown Structure</w:t>
       </w:r>
-      <w:bookmarkEnd w:id="14"/>
+      <w:bookmarkEnd w:id="15"/>
     </w:p>
     <w:p>
       <w:pPr>
@@ -15498,7 +15539,7 @@
       <w:pPr>
         <w:pStyle w:val="u2"/>
       </w:pPr>
-      <w:bookmarkStart w:id="15" w:name="_Toc25660394"/>
+      <w:bookmarkStart w:id="16" w:name="_Toc25660394"/>
       <w:proofErr w:type="spellStart"/>
       <w:r>
         <w:t>Ước</w:t>
@@ -15527,7 +15568,7 @@
       <w:r>
         <w:t>gian</w:t>
       </w:r>
-      <w:bookmarkEnd w:id="15"/>
+      <w:bookmarkEnd w:id="16"/>
       <w:proofErr w:type="spellEnd"/>
     </w:p>
     <w:p>
@@ -15819,7 +15860,7 @@
       <w:pPr>
         <w:pStyle w:val="u2"/>
       </w:pPr>
-      <w:bookmarkStart w:id="16" w:name="_Toc25660395"/>
+      <w:bookmarkStart w:id="17" w:name="_Toc25660395"/>
       <w:proofErr w:type="spellStart"/>
       <w:r>
         <w:t>Ước</w:t>
@@ -15848,7 +15889,7 @@
       <w:r>
         <w:t>ro</w:t>
       </w:r>
-      <w:bookmarkEnd w:id="16"/>
+      <w:bookmarkEnd w:id="17"/>
       <w:proofErr w:type="spellEnd"/>
     </w:p>
     <w:p/>
@@ -15856,7 +15897,7 @@
       <w:pPr>
         <w:pStyle w:val="u1"/>
       </w:pPr>
-      <w:bookmarkStart w:id="17" w:name="_Toc25660396"/>
+      <w:bookmarkStart w:id="18" w:name="_Toc25660396"/>
       <w:proofErr w:type="spellStart"/>
       <w:r>
         <w:t>Ước</w:t>
@@ -15885,7 +15926,7 @@
       <w:r>
         <w:t>thành</w:t>
       </w:r>
-      <w:bookmarkEnd w:id="17"/>
+      <w:bookmarkEnd w:id="18"/>
       <w:proofErr w:type="spellEnd"/>
     </w:p>
     <w:p>
@@ -16914,7 +16955,7 @@
       <w:pPr>
         <w:pStyle w:val="u1"/>
       </w:pPr>
-      <w:bookmarkStart w:id="18" w:name="_Toc25660397"/>
+      <w:bookmarkStart w:id="19" w:name="_Toc25660397"/>
       <w:proofErr w:type="spellStart"/>
       <w:r>
         <w:t>Ước</w:t>
@@ -16943,7 +16984,7 @@
       <w:r>
         <w:t>lượng</w:t>
       </w:r>
-      <w:bookmarkEnd w:id="18"/>
+      <w:bookmarkEnd w:id="19"/>
       <w:proofErr w:type="spellEnd"/>
     </w:p>
     <w:p>
@@ -17008,8 +17049,6 @@
         </w:rPr>
         <w:t xml:space="preserve"> code</w:t>
       </w:r>
-      <w:bookmarkStart w:id="19" w:name="_GoBack"/>
-      <w:bookmarkEnd w:id="19"/>
     </w:p>
     <w:p>
       <w:pPr>
@@ -25525,7 +25564,7 @@
 </file>
 
 <file path=customXml/itemProps1.xml><?xml version="1.0" encoding="utf-8"?>
-<ds:datastoreItem xmlns:ds="http://schemas.openxmlformats.org/officeDocument/2006/customXml" ds:itemID="{C21A99A5-5596-4537-82E8-542FC23C4453}">
+<ds:datastoreItem xmlns:ds="http://schemas.openxmlformats.org/officeDocument/2006/customXml" ds:itemID="{3C51946E-13DF-48E4-98E4-1282B1F14FC7}">
   <ds:schemaRefs>
     <ds:schemaRef ds:uri="http://schemas.openxmlformats.org/officeDocument/2006/bibliography"/>
   </ds:schemaRefs>

</xml_diff>

<commit_message>
uoc luong gia thanh
</commit_message>
<xml_diff>
--- a/docs/MyProjectMgnt.docx
+++ b/docs/MyProjectMgnt.docx
@@ -14815,8 +14815,6 @@
       <w:r>
         <w:t>.</w:t>
       </w:r>
-      <w:bookmarkStart w:id="14" w:name="_GoBack"/>
-      <w:bookmarkEnd w:id="14"/>
     </w:p>
     <w:p>
       <w:pPr>
@@ -15074,11 +15072,11 @@
       <w:pPr>
         <w:pStyle w:val="u2"/>
       </w:pPr>
-      <w:bookmarkStart w:id="15" w:name="_Toc25660393"/>
+      <w:bookmarkStart w:id="14" w:name="_Toc25660393"/>
       <w:r>
         <w:t>Work Breakdown Structure</w:t>
       </w:r>
-      <w:bookmarkEnd w:id="15"/>
+      <w:bookmarkEnd w:id="14"/>
     </w:p>
     <w:p>
       <w:pPr>
@@ -15539,7 +15537,7 @@
       <w:pPr>
         <w:pStyle w:val="u2"/>
       </w:pPr>
-      <w:bookmarkStart w:id="16" w:name="_Toc25660394"/>
+      <w:bookmarkStart w:id="15" w:name="_Toc25660394"/>
       <w:proofErr w:type="spellStart"/>
       <w:r>
         <w:t>Ước</w:t>
@@ -15568,7 +15566,7 @@
       <w:r>
         <w:t>gian</w:t>
       </w:r>
-      <w:bookmarkEnd w:id="16"/>
+      <w:bookmarkEnd w:id="15"/>
       <w:proofErr w:type="spellEnd"/>
     </w:p>
     <w:p>
@@ -15860,7 +15858,7 @@
       <w:pPr>
         <w:pStyle w:val="u2"/>
       </w:pPr>
-      <w:bookmarkStart w:id="17" w:name="_Toc25660395"/>
+      <w:bookmarkStart w:id="16" w:name="_Toc25660395"/>
       <w:proofErr w:type="spellStart"/>
       <w:r>
         <w:t>Ước</w:t>
@@ -15889,7 +15887,7 @@
       <w:r>
         <w:t>ro</w:t>
       </w:r>
-      <w:bookmarkEnd w:id="17"/>
+      <w:bookmarkEnd w:id="16"/>
       <w:proofErr w:type="spellEnd"/>
     </w:p>
     <w:p/>
@@ -15897,7 +15895,7 @@
       <w:pPr>
         <w:pStyle w:val="u1"/>
       </w:pPr>
-      <w:bookmarkStart w:id="18" w:name="_Toc25660396"/>
+      <w:bookmarkStart w:id="17" w:name="_Toc25660396"/>
       <w:proofErr w:type="spellStart"/>
       <w:r>
         <w:t>Ước</w:t>
@@ -15926,7 +15924,7 @@
       <w:r>
         <w:t>thành</w:t>
       </w:r>
-      <w:bookmarkEnd w:id="18"/>
+      <w:bookmarkEnd w:id="17"/>
       <w:proofErr w:type="spellEnd"/>
     </w:p>
     <w:p>
@@ -16053,6 +16051,12 @@
         <w:t>triệu</w:t>
       </w:r>
       <w:proofErr w:type="spellEnd"/>
+      <w:r>
+        <w:rPr>
+          <w:i/>
+        </w:rPr>
+        <w:t xml:space="preserve"> VNĐ</w:t>
+      </w:r>
     </w:p>
     <w:p>
       <w:pPr>
@@ -16226,7 +16230,15 @@
         <w:rPr>
           <w:i/>
         </w:rPr>
-        <w:t xml:space="preserve"> 2 </w:t>
+        <w:t xml:space="preserve"> 2</w:t>
+      </w:r>
+      <w:bookmarkStart w:id="18" w:name="_GoBack"/>
+      <w:bookmarkEnd w:id="18"/>
+      <w:r>
+        <w:rPr>
+          <w:i/>
+        </w:rPr>
+        <w:t xml:space="preserve"> </w:t>
       </w:r>
       <w:proofErr w:type="spellStart"/>
       <w:r>
@@ -25564,7 +25576,7 @@
 </file>
 
 <file path=customXml/itemProps1.xml><?xml version="1.0" encoding="utf-8"?>
-<ds:datastoreItem xmlns:ds="http://schemas.openxmlformats.org/officeDocument/2006/customXml" ds:itemID="{3C51946E-13DF-48E4-98E4-1282B1F14FC7}">
+<ds:datastoreItem xmlns:ds="http://schemas.openxmlformats.org/officeDocument/2006/customXml" ds:itemID="{4999ACE5-6D45-4428-B147-2AC7FF971584}">
   <ds:schemaRefs>
     <ds:schemaRef ds:uri="http://schemas.openxmlformats.org/officeDocument/2006/bibliography"/>
   </ds:schemaRefs>

</xml_diff>

<commit_message>
giam sat du an
</commit_message>
<xml_diff>
--- a/docs/MyProjectMgnt.docx
+++ b/docs/MyProjectMgnt.docx
@@ -16230,15 +16230,7 @@
         <w:rPr>
           <w:i/>
         </w:rPr>
-        <w:t xml:space="preserve"> 2</w:t>
-      </w:r>
-      <w:bookmarkStart w:id="18" w:name="_GoBack"/>
-      <w:bookmarkEnd w:id="18"/>
-      <w:r>
-        <w:rPr>
-          <w:i/>
-        </w:rPr>
-        <w:t xml:space="preserve"> </w:t>
+        <w:t xml:space="preserve"> 2 </w:t>
       </w:r>
       <w:proofErr w:type="spellStart"/>
       <w:r>
@@ -16967,7 +16959,7 @@
       <w:pPr>
         <w:pStyle w:val="u1"/>
       </w:pPr>
-      <w:bookmarkStart w:id="19" w:name="_Toc25660397"/>
+      <w:bookmarkStart w:id="18" w:name="_Toc25660397"/>
       <w:proofErr w:type="spellStart"/>
       <w:r>
         <w:t>Ước</w:t>
@@ -16996,7 +16988,7 @@
       <w:r>
         <w:t>lượng</w:t>
       </w:r>
-      <w:bookmarkEnd w:id="19"/>
+      <w:bookmarkEnd w:id="18"/>
       <w:proofErr w:type="spellEnd"/>
     </w:p>
     <w:p>
@@ -17311,7 +17303,7 @@
       <w:pPr>
         <w:pStyle w:val="u1"/>
       </w:pPr>
-      <w:bookmarkStart w:id="20" w:name="_Toc25660398"/>
+      <w:bookmarkStart w:id="19" w:name="_Toc25660398"/>
       <w:proofErr w:type="spellStart"/>
       <w:r>
         <w:t>Phân</w:t>
@@ -17340,7 +17332,7 @@
       <w:r>
         <w:t>kế</w:t>
       </w:r>
-      <w:bookmarkEnd w:id="20"/>
+      <w:bookmarkEnd w:id="19"/>
       <w:proofErr w:type="spellEnd"/>
       <w:r>
         <w:t xml:space="preserve"> </w:t>
@@ -17353,7 +17345,7 @@
           <w:lang w:eastAsia="en-US" w:bidi="ar-SA"/>
         </w:rPr>
       </w:pPr>
-      <w:bookmarkStart w:id="21" w:name="_Toc25660399"/>
+      <w:bookmarkStart w:id="20" w:name="_Toc25660399"/>
       <w:proofErr w:type="spellStart"/>
       <w:r>
         <w:rPr>
@@ -17459,7 +17451,7 @@
         </w:rPr>
         <w:t>mềm</w:t>
       </w:r>
-      <w:bookmarkEnd w:id="21"/>
+      <w:bookmarkEnd w:id="20"/>
       <w:proofErr w:type="spellEnd"/>
     </w:p>
     <w:p>
@@ -17476,7 +17468,7 @@
           <w:lang w:eastAsia="en-US" w:bidi="ar-SA"/>
         </w:rPr>
       </w:pPr>
-      <w:bookmarkStart w:id="22" w:name="_Toc25660400"/>
+      <w:bookmarkStart w:id="21" w:name="_Toc25660400"/>
       <w:proofErr w:type="spellStart"/>
       <w:r>
         <w:rPr>
@@ -17498,7 +17490,7 @@
         </w:rPr>
         <w:t>diện</w:t>
       </w:r>
-      <w:bookmarkEnd w:id="22"/>
+      <w:bookmarkEnd w:id="21"/>
       <w:proofErr w:type="spellEnd"/>
     </w:p>
     <w:p>
@@ -17508,7 +17500,7 @@
           <w:lang w:eastAsia="en-US" w:bidi="ar-SA"/>
         </w:rPr>
       </w:pPr>
-      <w:bookmarkStart w:id="23" w:name="_Toc25660401"/>
+      <w:bookmarkStart w:id="22" w:name="_Toc25660401"/>
       <w:proofErr w:type="spellStart"/>
       <w:r>
         <w:rPr>
@@ -17558,7 +17550,7 @@
         </w:rPr>
         <w:t>liệu</w:t>
       </w:r>
-      <w:bookmarkEnd w:id="23"/>
+      <w:bookmarkEnd w:id="22"/>
       <w:proofErr w:type="spellEnd"/>
     </w:p>
     <w:p>
@@ -17568,7 +17560,7 @@
           <w:lang w:eastAsia="en-US" w:bidi="ar-SA"/>
         </w:rPr>
       </w:pPr>
-      <w:bookmarkStart w:id="24" w:name="_Toc25660402"/>
+      <w:bookmarkStart w:id="23" w:name="_Toc25660402"/>
       <w:proofErr w:type="spellStart"/>
       <w:r>
         <w:rPr>
@@ -17576,14 +17568,14 @@
         </w:rPr>
         <w:t>Mạng</w:t>
       </w:r>
-      <w:bookmarkEnd w:id="24"/>
+      <w:bookmarkEnd w:id="23"/>
       <w:proofErr w:type="spellEnd"/>
     </w:p>
     <w:p>
       <w:pPr>
         <w:pStyle w:val="u1"/>
       </w:pPr>
-      <w:bookmarkStart w:id="25" w:name="_Toc25660403"/>
+      <w:bookmarkStart w:id="24" w:name="_Toc25660403"/>
       <w:proofErr w:type="spellStart"/>
       <w:r>
         <w:t>Giám</w:t>
@@ -17612,14 +17604,14 @@
       <w:r>
         <w:t>án</w:t>
       </w:r>
-      <w:bookmarkEnd w:id="25"/>
+      <w:bookmarkEnd w:id="24"/>
       <w:proofErr w:type="spellEnd"/>
     </w:p>
     <w:p>
       <w:pPr>
         <w:pStyle w:val="u2"/>
       </w:pPr>
-      <w:bookmarkStart w:id="26" w:name="_Toc25660404"/>
+      <w:bookmarkStart w:id="25" w:name="_Toc25660404"/>
       <w:proofErr w:type="spellStart"/>
       <w:r>
         <w:t>Trả</w:t>
@@ -17648,7 +17640,7 @@
       <w:r>
         <w:t>hỏi</w:t>
       </w:r>
-      <w:bookmarkEnd w:id="26"/>
+      <w:bookmarkEnd w:id="25"/>
       <w:proofErr w:type="spellEnd"/>
     </w:p>
     <w:p>
@@ -17758,11 +17750,27 @@
       </w:r>
       <w:proofErr w:type="spellStart"/>
       <w:r>
-        <w:t>công</w:t>
-      </w:r>
-      <w:proofErr w:type="spellEnd"/>
-      <w:r>
-        <w:t xml:space="preserve"> ty </w:t>
+        <w:t>bệnh</w:t>
+      </w:r>
+      <w:proofErr w:type="spellEnd"/>
+      <w:r>
+        <w:t xml:space="preserve"> </w:t>
+      </w:r>
+      <w:proofErr w:type="spellStart"/>
+      <w:r>
+        <w:t>viện</w:t>
+      </w:r>
+      <w:proofErr w:type="spellEnd"/>
+      <w:r>
+        <w:t xml:space="preserve"> </w:t>
+      </w:r>
+      <w:proofErr w:type="spellStart"/>
+      <w:r>
+        <w:t>của</w:t>
+      </w:r>
+      <w:proofErr w:type="spellEnd"/>
+      <w:r>
+        <w:t xml:space="preserve"> </w:t>
       </w:r>
       <w:proofErr w:type="spellStart"/>
       <w:r>
@@ -17910,7 +17918,831 @@
         <w:t>:</w:t>
       </w:r>
       <w:r>
-        <w:tab/>
+        <w:t xml:space="preserve"> </w:t>
+      </w:r>
+      <w:proofErr w:type="spellStart"/>
+      <w:r>
+        <w:t>Không</w:t>
+      </w:r>
+      <w:proofErr w:type="spellEnd"/>
+      <w:r>
+        <w:t xml:space="preserve"> </w:t>
+      </w:r>
+      <w:proofErr w:type="spellStart"/>
+      <w:r>
+        <w:t>cần</w:t>
+      </w:r>
+      <w:proofErr w:type="spellEnd"/>
+      <w:r>
+        <w:t xml:space="preserve"> </w:t>
+      </w:r>
+      <w:proofErr w:type="spellStart"/>
+      <w:r>
+        <w:t>thiết</w:t>
+      </w:r>
+      <w:proofErr w:type="spellEnd"/>
+      <w:r>
+        <w:t xml:space="preserve"> </w:t>
+      </w:r>
+      <w:proofErr w:type="spellStart"/>
+      <w:r>
+        <w:t>phải</w:t>
+      </w:r>
+      <w:proofErr w:type="spellEnd"/>
+      <w:r>
+        <w:t xml:space="preserve"> </w:t>
+      </w:r>
+      <w:proofErr w:type="spellStart"/>
+      <w:r>
+        <w:t>có</w:t>
+      </w:r>
+      <w:proofErr w:type="spellEnd"/>
+      <w:r>
+        <w:t xml:space="preserve"> </w:t>
+      </w:r>
+      <w:proofErr w:type="spellStart"/>
+      <w:r>
+        <w:t>nhân</w:t>
+      </w:r>
+      <w:proofErr w:type="spellEnd"/>
+      <w:r>
+        <w:t xml:space="preserve"> </w:t>
+      </w:r>
+      <w:proofErr w:type="spellStart"/>
+      <w:r>
+        <w:t>viên</w:t>
+      </w:r>
+      <w:proofErr w:type="spellEnd"/>
+      <w:r>
+        <w:t xml:space="preserve"> </w:t>
+      </w:r>
+      <w:proofErr w:type="spellStart"/>
+      <w:r>
+        <w:t>làm</w:t>
+      </w:r>
+      <w:proofErr w:type="spellEnd"/>
+      <w:r>
+        <w:t xml:space="preserve"> </w:t>
+      </w:r>
+      <w:proofErr w:type="spellStart"/>
+      <w:r>
+        <w:t>việc</w:t>
+      </w:r>
+      <w:proofErr w:type="spellEnd"/>
+      <w:r>
+        <w:t xml:space="preserve"> </w:t>
+      </w:r>
+      <w:proofErr w:type="spellStart"/>
+      <w:r>
+        <w:t>trực</w:t>
+      </w:r>
+      <w:proofErr w:type="spellEnd"/>
+      <w:r>
+        <w:t xml:space="preserve"> </w:t>
+      </w:r>
+      <w:proofErr w:type="spellStart"/>
+      <w:r>
+        <w:t>tiếp</w:t>
+      </w:r>
+      <w:proofErr w:type="spellEnd"/>
+      <w:r>
+        <w:t xml:space="preserve"> ở </w:t>
+      </w:r>
+      <w:proofErr w:type="spellStart"/>
+      <w:r>
+        <w:t>bệnh</w:t>
+      </w:r>
+      <w:proofErr w:type="spellEnd"/>
+      <w:r>
+        <w:t xml:space="preserve"> </w:t>
+      </w:r>
+      <w:proofErr w:type="spellStart"/>
+      <w:r>
+        <w:t>viện</w:t>
+      </w:r>
+      <w:proofErr w:type="spellEnd"/>
+      <w:r>
+        <w:t xml:space="preserve"> </w:t>
+      </w:r>
+      <w:proofErr w:type="spellStart"/>
+      <w:r>
+        <w:t>bởi</w:t>
+      </w:r>
+      <w:proofErr w:type="spellEnd"/>
+      <w:r>
+        <w:t xml:space="preserve"> </w:t>
+      </w:r>
+      <w:proofErr w:type="spellStart"/>
+      <w:r>
+        <w:t>vì</w:t>
+      </w:r>
+      <w:proofErr w:type="spellEnd"/>
+      <w:r>
+        <w:t xml:space="preserve"> </w:t>
+      </w:r>
+      <w:proofErr w:type="spellStart"/>
+      <w:r>
+        <w:t>nếu</w:t>
+      </w:r>
+      <w:proofErr w:type="spellEnd"/>
+      <w:r>
+        <w:t xml:space="preserve"> </w:t>
+      </w:r>
+      <w:proofErr w:type="spellStart"/>
+      <w:r>
+        <w:t>có</w:t>
+      </w:r>
+      <w:proofErr w:type="spellEnd"/>
+      <w:r>
+        <w:t xml:space="preserve"> </w:t>
+      </w:r>
+      <w:proofErr w:type="spellStart"/>
+      <w:r>
+        <w:t>vấn</w:t>
+      </w:r>
+      <w:proofErr w:type="spellEnd"/>
+      <w:r>
+        <w:t xml:space="preserve"> </w:t>
+      </w:r>
+      <w:proofErr w:type="spellStart"/>
+      <w:r>
+        <w:t>đề</w:t>
+      </w:r>
+      <w:proofErr w:type="spellEnd"/>
+      <w:r>
+        <w:t xml:space="preserve"> </w:t>
+      </w:r>
+      <w:proofErr w:type="spellStart"/>
+      <w:r>
+        <w:t>gì</w:t>
+      </w:r>
+      <w:proofErr w:type="spellEnd"/>
+      <w:r>
+        <w:t xml:space="preserve"> </w:t>
+      </w:r>
+      <w:proofErr w:type="spellStart"/>
+      <w:r>
+        <w:t>xảy</w:t>
+      </w:r>
+      <w:proofErr w:type="spellEnd"/>
+      <w:r>
+        <w:t xml:space="preserve"> ra </w:t>
+      </w:r>
+      <w:proofErr w:type="spellStart"/>
+      <w:r>
+        <w:t>chúng</w:t>
+      </w:r>
+      <w:proofErr w:type="spellEnd"/>
+      <w:r>
+        <w:t xml:space="preserve"> </w:t>
+      </w:r>
+      <w:proofErr w:type="spellStart"/>
+      <w:r>
+        <w:t>tôi</w:t>
+      </w:r>
+      <w:proofErr w:type="spellEnd"/>
+      <w:r>
+        <w:t xml:space="preserve"> </w:t>
+      </w:r>
+      <w:proofErr w:type="spellStart"/>
+      <w:r>
+        <w:t>có</w:t>
+      </w:r>
+      <w:proofErr w:type="spellEnd"/>
+      <w:r>
+        <w:t xml:space="preserve"> </w:t>
+      </w:r>
+      <w:proofErr w:type="spellStart"/>
+      <w:r>
+        <w:t>thể</w:t>
+      </w:r>
+      <w:proofErr w:type="spellEnd"/>
+      <w:r>
+        <w:t xml:space="preserve"> </w:t>
+      </w:r>
+      <w:proofErr w:type="spellStart"/>
+      <w:r>
+        <w:t>sửa</w:t>
+      </w:r>
+      <w:proofErr w:type="spellEnd"/>
+      <w:r>
+        <w:t xml:space="preserve"> </w:t>
+      </w:r>
+      <w:proofErr w:type="spellStart"/>
+      <w:r>
+        <w:t>lỗi</w:t>
+      </w:r>
+      <w:proofErr w:type="spellEnd"/>
+      <w:r>
+        <w:t xml:space="preserve"> </w:t>
+      </w:r>
+      <w:proofErr w:type="spellStart"/>
+      <w:r>
+        <w:t>và</w:t>
+      </w:r>
+      <w:proofErr w:type="spellEnd"/>
+      <w:r>
+        <w:t xml:space="preserve"> </w:t>
+      </w:r>
+      <w:proofErr w:type="spellStart"/>
+      <w:r>
+        <w:t>bảo</w:t>
+      </w:r>
+      <w:proofErr w:type="spellEnd"/>
+      <w:r>
+        <w:t xml:space="preserve"> </w:t>
+      </w:r>
+      <w:proofErr w:type="spellStart"/>
+      <w:r>
+        <w:t>trì</w:t>
+      </w:r>
+      <w:proofErr w:type="spellEnd"/>
+      <w:r>
+        <w:t xml:space="preserve"> </w:t>
+      </w:r>
+      <w:proofErr w:type="spellStart"/>
+      <w:r>
+        <w:t>ngay</w:t>
+      </w:r>
+      <w:proofErr w:type="spellEnd"/>
+      <w:r>
+        <w:t xml:space="preserve"> </w:t>
+      </w:r>
+      <w:proofErr w:type="spellStart"/>
+      <w:r>
+        <w:t>từ</w:t>
+      </w:r>
+      <w:proofErr w:type="spellEnd"/>
+      <w:r>
+        <w:t xml:space="preserve"> </w:t>
+      </w:r>
+      <w:proofErr w:type="spellStart"/>
+      <w:r>
+        <w:t>xa</w:t>
+      </w:r>
+      <w:proofErr w:type="spellEnd"/>
+      <w:r>
+        <w:t xml:space="preserve"> </w:t>
+      </w:r>
+      <w:proofErr w:type="spellStart"/>
+      <w:r>
+        <w:t>hoặc</w:t>
+      </w:r>
+      <w:proofErr w:type="spellEnd"/>
+      <w:r>
+        <w:t xml:space="preserve"> </w:t>
+      </w:r>
+      <w:proofErr w:type="spellStart"/>
+      <w:r>
+        <w:t>sẽ</w:t>
+      </w:r>
+      <w:proofErr w:type="spellEnd"/>
+      <w:r>
+        <w:t xml:space="preserve"> </w:t>
+      </w:r>
+      <w:proofErr w:type="spellStart"/>
+      <w:r>
+        <w:t>trực</w:t>
+      </w:r>
+      <w:proofErr w:type="spellEnd"/>
+      <w:r>
+        <w:t xml:space="preserve"> </w:t>
+      </w:r>
+      <w:proofErr w:type="spellStart"/>
+      <w:r>
+        <w:t>tiếp</w:t>
+      </w:r>
+      <w:proofErr w:type="spellEnd"/>
+      <w:r>
+        <w:t xml:space="preserve"> </w:t>
+      </w:r>
+      <w:proofErr w:type="spellStart"/>
+      <w:r>
+        <w:t>đến</w:t>
+      </w:r>
+      <w:proofErr w:type="spellEnd"/>
+      <w:r>
+        <w:t xml:space="preserve"> </w:t>
+      </w:r>
+      <w:proofErr w:type="spellStart"/>
+      <w:r>
+        <w:t>bệnh</w:t>
+      </w:r>
+      <w:proofErr w:type="spellEnd"/>
+      <w:r>
+        <w:t xml:space="preserve"> </w:t>
+      </w:r>
+      <w:proofErr w:type="spellStart"/>
+      <w:r>
+        <w:t>viện</w:t>
+      </w:r>
+      <w:proofErr w:type="spellEnd"/>
+      <w:r>
+        <w:t xml:space="preserve"> </w:t>
+      </w:r>
+      <w:proofErr w:type="spellStart"/>
+      <w:r>
+        <w:t>để</w:t>
+      </w:r>
+      <w:proofErr w:type="spellEnd"/>
+      <w:r>
+        <w:t xml:space="preserve"> </w:t>
+      </w:r>
+      <w:proofErr w:type="spellStart"/>
+      <w:r>
+        <w:t>sửa</w:t>
+      </w:r>
+      <w:proofErr w:type="spellEnd"/>
+      <w:r>
+        <w:t xml:space="preserve"> </w:t>
+      </w:r>
+      <w:proofErr w:type="spellStart"/>
+      <w:r>
+        <w:t>lỗi</w:t>
+      </w:r>
+      <w:proofErr w:type="spellEnd"/>
+      <w:r>
+        <w:t xml:space="preserve">. </w:t>
+      </w:r>
+      <w:proofErr w:type="spellStart"/>
+      <w:r>
+        <w:t>Lí</w:t>
+      </w:r>
+      <w:proofErr w:type="spellEnd"/>
+      <w:r>
+        <w:t xml:space="preserve"> do </w:t>
+      </w:r>
+      <w:proofErr w:type="spellStart"/>
+      <w:r>
+        <w:t>bởi</w:t>
+      </w:r>
+      <w:proofErr w:type="spellEnd"/>
+      <w:r>
+        <w:t xml:space="preserve"> </w:t>
+      </w:r>
+      <w:proofErr w:type="spellStart"/>
+      <w:r>
+        <w:t>vì</w:t>
+      </w:r>
+      <w:proofErr w:type="spellEnd"/>
+      <w:r>
+        <w:t xml:space="preserve"> </w:t>
+      </w:r>
+      <w:proofErr w:type="spellStart"/>
+      <w:r>
+        <w:t>hệ</w:t>
+      </w:r>
+      <w:proofErr w:type="spellEnd"/>
+      <w:r>
+        <w:t xml:space="preserve"> </w:t>
+      </w:r>
+      <w:proofErr w:type="spellStart"/>
+      <w:r>
+        <w:t>thống</w:t>
+      </w:r>
+      <w:proofErr w:type="spellEnd"/>
+      <w:r>
+        <w:t xml:space="preserve"> </w:t>
+      </w:r>
+      <w:proofErr w:type="spellStart"/>
+      <w:r>
+        <w:t>này</w:t>
+      </w:r>
+      <w:proofErr w:type="spellEnd"/>
+      <w:r>
+        <w:t xml:space="preserve"> </w:t>
+      </w:r>
+      <w:proofErr w:type="spellStart"/>
+      <w:r>
+        <w:t>không</w:t>
+      </w:r>
+      <w:proofErr w:type="spellEnd"/>
+      <w:r>
+        <w:t xml:space="preserve"> </w:t>
+      </w:r>
+      <w:proofErr w:type="spellStart"/>
+      <w:r>
+        <w:t>có</w:t>
+      </w:r>
+      <w:proofErr w:type="spellEnd"/>
+      <w:r>
+        <w:t xml:space="preserve"> </w:t>
+      </w:r>
+      <w:proofErr w:type="spellStart"/>
+      <w:r>
+        <w:t>gây</w:t>
+      </w:r>
+      <w:proofErr w:type="spellEnd"/>
+      <w:r>
+        <w:t xml:space="preserve"> </w:t>
+      </w:r>
+      <w:proofErr w:type="spellStart"/>
+      <w:r>
+        <w:t>ảnh</w:t>
+      </w:r>
+      <w:proofErr w:type="spellEnd"/>
+      <w:r>
+        <w:t xml:space="preserve"> </w:t>
+      </w:r>
+      <w:proofErr w:type="spellStart"/>
+      <w:r>
+        <w:t>hưởng</w:t>
+      </w:r>
+      <w:proofErr w:type="spellEnd"/>
+      <w:r>
+        <w:t xml:space="preserve"> </w:t>
+      </w:r>
+      <w:proofErr w:type="spellStart"/>
+      <w:r>
+        <w:t>ngay</w:t>
+      </w:r>
+      <w:proofErr w:type="spellEnd"/>
+      <w:r>
+        <w:t xml:space="preserve"> </w:t>
+      </w:r>
+      <w:proofErr w:type="spellStart"/>
+      <w:r>
+        <w:t>tức</w:t>
+      </w:r>
+      <w:proofErr w:type="spellEnd"/>
+      <w:r>
+        <w:t xml:space="preserve"> </w:t>
+      </w:r>
+      <w:proofErr w:type="spellStart"/>
+      <w:r>
+        <w:t>thời</w:t>
+      </w:r>
+      <w:proofErr w:type="spellEnd"/>
+      <w:r>
+        <w:t xml:space="preserve"> </w:t>
+      </w:r>
+      <w:proofErr w:type="spellStart"/>
+      <w:r>
+        <w:t>đến</w:t>
+      </w:r>
+      <w:proofErr w:type="spellEnd"/>
+      <w:r>
+        <w:t xml:space="preserve"> </w:t>
+      </w:r>
+      <w:proofErr w:type="spellStart"/>
+      <w:r>
+        <w:t>sức</w:t>
+      </w:r>
+      <w:proofErr w:type="spellEnd"/>
+      <w:r>
+        <w:t xml:space="preserve"> </w:t>
+      </w:r>
+      <w:proofErr w:type="spellStart"/>
+      <w:r>
+        <w:t>khỏe</w:t>
+      </w:r>
+      <w:proofErr w:type="spellEnd"/>
+      <w:r>
+        <w:t xml:space="preserve"> </w:t>
+      </w:r>
+      <w:proofErr w:type="spellStart"/>
+      <w:r>
+        <w:t>của</w:t>
+      </w:r>
+      <w:proofErr w:type="spellEnd"/>
+      <w:r>
+        <w:t xml:space="preserve"> </w:t>
+      </w:r>
+      <w:proofErr w:type="spellStart"/>
+      <w:r>
+        <w:t>bệnh</w:t>
+      </w:r>
+      <w:proofErr w:type="spellEnd"/>
+      <w:r>
+        <w:t xml:space="preserve"> </w:t>
+      </w:r>
+      <w:proofErr w:type="spellStart"/>
+      <w:r>
+        <w:t>nhân</w:t>
+      </w:r>
+      <w:proofErr w:type="spellEnd"/>
+      <w:r>
+        <w:t xml:space="preserve"> </w:t>
+      </w:r>
+      <w:proofErr w:type="spellStart"/>
+      <w:r>
+        <w:t>và</w:t>
+      </w:r>
+      <w:proofErr w:type="spellEnd"/>
+      <w:r>
+        <w:t xml:space="preserve"> </w:t>
+      </w:r>
+      <w:proofErr w:type="spellStart"/>
+      <w:r>
+        <w:t>số</w:t>
+      </w:r>
+      <w:proofErr w:type="spellEnd"/>
+      <w:r>
+        <w:t xml:space="preserve"> </w:t>
+      </w:r>
+      <w:proofErr w:type="spellStart"/>
+      <w:r>
+        <w:t>lượng</w:t>
+      </w:r>
+      <w:proofErr w:type="spellEnd"/>
+      <w:r>
+        <w:t xml:space="preserve"> </w:t>
+      </w:r>
+      <w:proofErr w:type="spellStart"/>
+      <w:r>
+        <w:t>người</w:t>
+      </w:r>
+      <w:proofErr w:type="spellEnd"/>
+      <w:r>
+        <w:t xml:space="preserve"> </w:t>
+      </w:r>
+      <w:proofErr w:type="spellStart"/>
+      <w:r>
+        <w:t>sử</w:t>
+      </w:r>
+      <w:proofErr w:type="spellEnd"/>
+      <w:r>
+        <w:t xml:space="preserve"> </w:t>
+      </w:r>
+      <w:proofErr w:type="spellStart"/>
+      <w:r>
+        <w:t>dụng</w:t>
+      </w:r>
+      <w:proofErr w:type="spellEnd"/>
+      <w:r>
+        <w:t xml:space="preserve"> </w:t>
+      </w:r>
+      <w:proofErr w:type="spellStart"/>
+      <w:r>
+        <w:t>trong</w:t>
+      </w:r>
+      <w:proofErr w:type="spellEnd"/>
+      <w:r>
+        <w:t xml:space="preserve"> </w:t>
+      </w:r>
+      <w:proofErr w:type="spellStart"/>
+      <w:r>
+        <w:t>một</w:t>
+      </w:r>
+      <w:proofErr w:type="spellEnd"/>
+      <w:r>
+        <w:t xml:space="preserve"> </w:t>
+      </w:r>
+      <w:proofErr w:type="spellStart"/>
+      <w:r>
+        <w:t>khoảng</w:t>
+      </w:r>
+      <w:proofErr w:type="spellEnd"/>
+      <w:r>
+        <w:t xml:space="preserve"> </w:t>
+      </w:r>
+      <w:proofErr w:type="spellStart"/>
+      <w:r>
+        <w:t>thời</w:t>
+      </w:r>
+      <w:proofErr w:type="spellEnd"/>
+      <w:r>
+        <w:t xml:space="preserve"> </w:t>
+      </w:r>
+      <w:proofErr w:type="spellStart"/>
+      <w:r>
+        <w:t>gian</w:t>
+      </w:r>
+      <w:proofErr w:type="spellEnd"/>
+      <w:r>
+        <w:t xml:space="preserve"> </w:t>
+      </w:r>
+      <w:proofErr w:type="spellStart"/>
+      <w:r>
+        <w:t>là</w:t>
+      </w:r>
+      <w:proofErr w:type="spellEnd"/>
+      <w:r>
+        <w:t xml:space="preserve"> </w:t>
+      </w:r>
+      <w:proofErr w:type="spellStart"/>
+      <w:r>
+        <w:t>ít</w:t>
+      </w:r>
+      <w:proofErr w:type="spellEnd"/>
+      <w:r>
+        <w:t xml:space="preserve"> </w:t>
+      </w:r>
+      <w:proofErr w:type="spellStart"/>
+      <w:r>
+        <w:t>và</w:t>
+      </w:r>
+      <w:proofErr w:type="spellEnd"/>
+      <w:r>
+        <w:t xml:space="preserve"> </w:t>
+      </w:r>
+      <w:proofErr w:type="spellStart"/>
+      <w:r>
+        <w:t>đa</w:t>
+      </w:r>
+      <w:proofErr w:type="spellEnd"/>
+      <w:r>
+        <w:t xml:space="preserve"> </w:t>
+      </w:r>
+      <w:proofErr w:type="spellStart"/>
+      <w:r>
+        <w:t>số</w:t>
+      </w:r>
+      <w:proofErr w:type="spellEnd"/>
+      <w:r>
+        <w:t xml:space="preserve"> </w:t>
+      </w:r>
+      <w:proofErr w:type="spellStart"/>
+      <w:r>
+        <w:t>là</w:t>
+      </w:r>
+      <w:proofErr w:type="spellEnd"/>
+      <w:r>
+        <w:t xml:space="preserve"> </w:t>
+      </w:r>
+      <w:proofErr w:type="spellStart"/>
+      <w:r>
+        <w:t>các</w:t>
+      </w:r>
+      <w:proofErr w:type="spellEnd"/>
+      <w:r>
+        <w:t xml:space="preserve"> </w:t>
+      </w:r>
+      <w:proofErr w:type="spellStart"/>
+      <w:r>
+        <w:t>nhân</w:t>
+      </w:r>
+      <w:proofErr w:type="spellEnd"/>
+      <w:r>
+        <w:t xml:space="preserve"> </w:t>
+      </w:r>
+      <w:proofErr w:type="spellStart"/>
+      <w:r>
+        <w:t>viên</w:t>
+      </w:r>
+      <w:proofErr w:type="spellEnd"/>
+      <w:r>
+        <w:t xml:space="preserve"> y </w:t>
+      </w:r>
+      <w:proofErr w:type="spellStart"/>
+      <w:r>
+        <w:t>tế</w:t>
+      </w:r>
+      <w:proofErr w:type="spellEnd"/>
+      <w:r>
+        <w:t xml:space="preserve"> </w:t>
+      </w:r>
+      <w:proofErr w:type="spellStart"/>
+      <w:r>
+        <w:t>và</w:t>
+      </w:r>
+      <w:proofErr w:type="spellEnd"/>
+      <w:r>
+        <w:t xml:space="preserve"> </w:t>
+      </w:r>
+      <w:proofErr w:type="spellStart"/>
+      <w:r>
+        <w:t>bệnh</w:t>
+      </w:r>
+      <w:proofErr w:type="spellEnd"/>
+      <w:r>
+        <w:t xml:space="preserve"> </w:t>
+      </w:r>
+      <w:proofErr w:type="spellStart"/>
+      <w:r>
+        <w:t>nhân</w:t>
+      </w:r>
+      <w:proofErr w:type="spellEnd"/>
+      <w:r>
+        <w:t xml:space="preserve"> </w:t>
+      </w:r>
+      <w:proofErr w:type="spellStart"/>
+      <w:r>
+        <w:t>trong</w:t>
+      </w:r>
+      <w:proofErr w:type="spellEnd"/>
+      <w:r>
+        <w:t xml:space="preserve"> </w:t>
+      </w:r>
+      <w:proofErr w:type="spellStart"/>
+      <w:r>
+        <w:t>bệnh</w:t>
+      </w:r>
+      <w:proofErr w:type="spellEnd"/>
+      <w:r>
+        <w:t xml:space="preserve"> </w:t>
+      </w:r>
+      <w:proofErr w:type="spellStart"/>
+      <w:r>
+        <w:t>viện</w:t>
+      </w:r>
+      <w:proofErr w:type="spellEnd"/>
+      <w:r>
+        <w:t xml:space="preserve"> </w:t>
+      </w:r>
+      <w:proofErr w:type="spellStart"/>
+      <w:r>
+        <w:t>có</w:t>
+      </w:r>
+      <w:proofErr w:type="spellEnd"/>
+      <w:r>
+        <w:t xml:space="preserve"> </w:t>
+      </w:r>
+      <w:proofErr w:type="spellStart"/>
+      <w:r>
+        <w:t>thể</w:t>
+      </w:r>
+      <w:proofErr w:type="spellEnd"/>
+      <w:r>
+        <w:t xml:space="preserve"> </w:t>
+      </w:r>
+      <w:proofErr w:type="spellStart"/>
+      <w:r>
+        <w:t>hỗ</w:t>
+      </w:r>
+      <w:proofErr w:type="spellEnd"/>
+      <w:r>
+        <w:t xml:space="preserve"> </w:t>
+      </w:r>
+      <w:proofErr w:type="spellStart"/>
+      <w:r>
+        <w:t>trợ</w:t>
+      </w:r>
+      <w:proofErr w:type="spellEnd"/>
+      <w:r>
+        <w:t xml:space="preserve"> </w:t>
+      </w:r>
+      <w:proofErr w:type="spellStart"/>
+      <w:r>
+        <w:t>trao</w:t>
+      </w:r>
+      <w:proofErr w:type="spellEnd"/>
+      <w:r>
+        <w:t xml:space="preserve"> </w:t>
+      </w:r>
+      <w:proofErr w:type="spellStart"/>
+      <w:r>
+        <w:t>đổi</w:t>
+      </w:r>
+      <w:proofErr w:type="spellEnd"/>
+      <w:r>
+        <w:t xml:space="preserve"> </w:t>
+      </w:r>
+      <w:proofErr w:type="spellStart"/>
+      <w:r>
+        <w:t>thông</w:t>
+      </w:r>
+      <w:proofErr w:type="spellEnd"/>
+      <w:r>
+        <w:t xml:space="preserve"> tin </w:t>
+      </w:r>
+      <w:proofErr w:type="spellStart"/>
+      <w:r>
+        <w:t>với</w:t>
+      </w:r>
+      <w:proofErr w:type="spellEnd"/>
+      <w:r>
+        <w:t xml:space="preserve"> </w:t>
+      </w:r>
+      <w:proofErr w:type="spellStart"/>
+      <w:r>
+        <w:t>nhau</w:t>
+      </w:r>
+      <w:proofErr w:type="spellEnd"/>
+      <w:r>
+        <w:t xml:space="preserve"> </w:t>
+      </w:r>
+      <w:proofErr w:type="spellStart"/>
+      <w:r>
+        <w:t>một</w:t>
+      </w:r>
+      <w:proofErr w:type="spellEnd"/>
+      <w:r>
+        <w:t xml:space="preserve"> </w:t>
+      </w:r>
+      <w:proofErr w:type="spellStart"/>
+      <w:r>
+        <w:t>cách</w:t>
+      </w:r>
+      <w:proofErr w:type="spellEnd"/>
+      <w:r>
+        <w:t xml:space="preserve"> </w:t>
+      </w:r>
+      <w:proofErr w:type="spellStart"/>
+      <w:r>
+        <w:t>dễ</w:t>
+      </w:r>
+      <w:proofErr w:type="spellEnd"/>
+      <w:r>
+        <w:t xml:space="preserve"> </w:t>
+      </w:r>
+      <w:proofErr w:type="spellStart"/>
+      <w:r>
+        <w:t>dàng</w:t>
+      </w:r>
+      <w:proofErr w:type="spellEnd"/>
+      <w:r>
+        <w:t>.</w:t>
       </w:r>
     </w:p>
     <w:p>
@@ -17921,8 +18753,290 @@
         </w:tabs>
         <w:ind w:left="720"/>
       </w:pPr>
-      <w:r>
-        <w:tab/>
+    </w:p>
+    <w:p>
+      <w:pPr>
+        <w:pStyle w:val="oancuaDanhsach"/>
+        <w:numPr>
+          <w:ilvl w:val="0"/>
+          <w:numId w:val="39"/>
+        </w:numPr>
+      </w:pPr>
+      <w:proofErr w:type="spellStart"/>
+      <w:r>
+        <w:t>Khách</w:t>
+      </w:r>
+      <w:proofErr w:type="spellEnd"/>
+      <w:r>
+        <w:t xml:space="preserve"> </w:t>
+      </w:r>
+      <w:proofErr w:type="spellStart"/>
+      <w:r>
+        <w:t>hàng</w:t>
+      </w:r>
+      <w:proofErr w:type="spellEnd"/>
+      <w:r>
+        <w:t xml:space="preserve"> </w:t>
+      </w:r>
+      <w:proofErr w:type="spellStart"/>
+      <w:r>
+        <w:t>yêu</w:t>
+      </w:r>
+      <w:proofErr w:type="spellEnd"/>
+      <w:r>
+        <w:t xml:space="preserve"> </w:t>
+      </w:r>
+      <w:proofErr w:type="spellStart"/>
+      <w:r>
+        <w:t>cầu</w:t>
+      </w:r>
+      <w:proofErr w:type="spellEnd"/>
+      <w:r>
+        <w:t>: “</w:t>
+      </w:r>
+      <w:r>
+        <w:t>Oh</w:t>
+      </w:r>
+      <w:r>
+        <w:t xml:space="preserve">. </w:t>
+      </w:r>
+      <w:proofErr w:type="spellStart"/>
+      <w:r>
+        <w:t>Xếp</w:t>
+      </w:r>
+      <w:proofErr w:type="spellEnd"/>
+      <w:r>
+        <w:t xml:space="preserve"> </w:t>
+      </w:r>
+      <w:proofErr w:type="spellStart"/>
+      <w:r>
+        <w:t>chúng</w:t>
+      </w:r>
+      <w:proofErr w:type="spellEnd"/>
+      <w:r>
+        <w:t xml:space="preserve"> </w:t>
+      </w:r>
+      <w:proofErr w:type="spellStart"/>
+      <w:r>
+        <w:t>tôi</w:t>
+      </w:r>
+      <w:proofErr w:type="spellEnd"/>
+      <w:r>
+        <w:t xml:space="preserve"> </w:t>
+      </w:r>
+      <w:proofErr w:type="spellStart"/>
+      <w:r>
+        <w:t>sử</w:t>
+      </w:r>
+      <w:proofErr w:type="spellEnd"/>
+      <w:r>
+        <w:t xml:space="preserve"> </w:t>
+      </w:r>
+      <w:proofErr w:type="spellStart"/>
+      <w:r>
+        <w:t>dụng</w:t>
+      </w:r>
+      <w:proofErr w:type="spellEnd"/>
+      <w:r>
+        <w:t xml:space="preserve"> </w:t>
+      </w:r>
+      <w:proofErr w:type="spellStart"/>
+      <w:r>
+        <w:t>máy</w:t>
+      </w:r>
+      <w:proofErr w:type="spellEnd"/>
+      <w:r>
+        <w:t xml:space="preserve"> </w:t>
+      </w:r>
+      <w:proofErr w:type="spellStart"/>
+      <w:r>
+        <w:t>tính</w:t>
+      </w:r>
+      <w:proofErr w:type="spellEnd"/>
+      <w:r>
+        <w:t xml:space="preserve"> </w:t>
+      </w:r>
+      <w:proofErr w:type="spellStart"/>
+      <w:r>
+        <w:t>cài</w:t>
+      </w:r>
+      <w:proofErr w:type="spellEnd"/>
+      <w:r>
+        <w:t xml:space="preserve"> </w:t>
+      </w:r>
+      <w:proofErr w:type="spellStart"/>
+      <w:r>
+        <w:t>hệ</w:t>
+      </w:r>
+      <w:proofErr w:type="spellEnd"/>
+      <w:r>
+        <w:t xml:space="preserve"> </w:t>
+      </w:r>
+      <w:proofErr w:type="spellStart"/>
+      <w:r>
+        <w:t>điều</w:t>
+      </w:r>
+      <w:proofErr w:type="spellEnd"/>
+      <w:r>
+        <w:t xml:space="preserve"> </w:t>
+      </w:r>
+      <w:proofErr w:type="spellStart"/>
+      <w:r>
+        <w:t>hành</w:t>
+      </w:r>
+      <w:proofErr w:type="spellEnd"/>
+      <w:r>
+        <w:t xml:space="preserve"> </w:t>
+      </w:r>
+      <w:r>
+        <w:t xml:space="preserve">Windows 95 </w:t>
+      </w:r>
+      <w:proofErr w:type="spellStart"/>
+      <w:r>
+        <w:t>cơ</w:t>
+      </w:r>
+      <w:proofErr w:type="spellEnd"/>
+      <w:r>
+        <w:t>.</w:t>
+      </w:r>
+      <w:r>
+        <w:t xml:space="preserve"> </w:t>
+      </w:r>
+      <w:proofErr w:type="spellStart"/>
+      <w:r>
+        <w:t>Liệu</w:t>
+      </w:r>
+      <w:proofErr w:type="spellEnd"/>
+      <w:r>
+        <w:t xml:space="preserve"> </w:t>
+      </w:r>
+      <w:proofErr w:type="spellStart"/>
+      <w:r>
+        <w:t>phần</w:t>
+      </w:r>
+      <w:proofErr w:type="spellEnd"/>
+      <w:r>
+        <w:t xml:space="preserve"> </w:t>
+      </w:r>
+      <w:proofErr w:type="spellStart"/>
+      <w:r>
+        <w:t>mềm</w:t>
+      </w:r>
+      <w:proofErr w:type="spellEnd"/>
+      <w:r>
+        <w:t xml:space="preserve"> </w:t>
+      </w:r>
+      <w:proofErr w:type="spellStart"/>
+      <w:r>
+        <w:t>này</w:t>
+      </w:r>
+      <w:proofErr w:type="spellEnd"/>
+      <w:r>
+        <w:t xml:space="preserve"> </w:t>
+      </w:r>
+      <w:proofErr w:type="spellStart"/>
+      <w:r>
+        <w:t>phải</w:t>
+      </w:r>
+      <w:proofErr w:type="spellEnd"/>
+      <w:r>
+        <w:t xml:space="preserve"> </w:t>
+      </w:r>
+      <w:proofErr w:type="spellStart"/>
+      <w:r>
+        <w:t>chạy</w:t>
+      </w:r>
+      <w:proofErr w:type="spellEnd"/>
+      <w:r>
+        <w:t xml:space="preserve"> </w:t>
+      </w:r>
+      <w:proofErr w:type="spellStart"/>
+      <w:r>
+        <w:t>được</w:t>
+      </w:r>
+      <w:proofErr w:type="spellEnd"/>
+      <w:r>
+        <w:t xml:space="preserve"> </w:t>
+      </w:r>
+      <w:proofErr w:type="spellStart"/>
+      <w:r>
+        <w:t>đấy</w:t>
+      </w:r>
+      <w:proofErr w:type="spellEnd"/>
+      <w:r>
+        <w:t xml:space="preserve"> </w:t>
+      </w:r>
+      <w:proofErr w:type="spellStart"/>
+      <w:r>
+        <w:t>nhé</w:t>
+      </w:r>
+      <w:proofErr w:type="spellEnd"/>
+      <w:r>
+        <w:t xml:space="preserve">. </w:t>
+      </w:r>
+      <w:proofErr w:type="spellStart"/>
+      <w:r>
+        <w:t>Ông</w:t>
+      </w:r>
+      <w:proofErr w:type="spellEnd"/>
+      <w:r>
+        <w:t xml:space="preserve"> </w:t>
+      </w:r>
+      <w:proofErr w:type="spellStart"/>
+      <w:r>
+        <w:t>mới</w:t>
+      </w:r>
+      <w:proofErr w:type="spellEnd"/>
+      <w:r>
+        <w:t xml:space="preserve"> </w:t>
+      </w:r>
+      <w:proofErr w:type="spellStart"/>
+      <w:r>
+        <w:t>là</w:t>
+      </w:r>
+      <w:proofErr w:type="spellEnd"/>
+      <w:r>
+        <w:t xml:space="preserve"> </w:t>
+      </w:r>
+      <w:proofErr w:type="spellStart"/>
+      <w:r>
+        <w:t>người</w:t>
+      </w:r>
+      <w:proofErr w:type="spellEnd"/>
+      <w:r>
+        <w:t xml:space="preserve"> </w:t>
+      </w:r>
+      <w:proofErr w:type="spellStart"/>
+      <w:r>
+        <w:t>duyệt</w:t>
+      </w:r>
+      <w:proofErr w:type="spellEnd"/>
+      <w:r>
+        <w:t xml:space="preserve"> </w:t>
+      </w:r>
+      <w:proofErr w:type="spellStart"/>
+      <w:r>
+        <w:t>cái</w:t>
+      </w:r>
+      <w:proofErr w:type="spellEnd"/>
+      <w:r>
+        <w:t xml:space="preserve"> </w:t>
+      </w:r>
+      <w:proofErr w:type="spellStart"/>
+      <w:r>
+        <w:t>này</w:t>
+      </w:r>
+      <w:proofErr w:type="spellEnd"/>
+      <w:r>
+        <w:t xml:space="preserve"> </w:t>
+      </w:r>
+      <w:proofErr w:type="spellStart"/>
+      <w:r>
+        <w:t>đấy</w:t>
+      </w:r>
+      <w:proofErr w:type="spellEnd"/>
+      <w:r>
+        <w:t>”.</w:t>
       </w:r>
     </w:p>
     <w:p>
@@ -17933,8 +19047,728 @@
         </w:tabs>
         <w:ind w:left="720"/>
       </w:pPr>
-      <w:r>
-        <w:tab/>
+      <w:proofErr w:type="spellStart"/>
+      <w:r>
+        <w:t>Nhóm</w:t>
+      </w:r>
+      <w:proofErr w:type="spellEnd"/>
+      <w:r>
+        <w:t xml:space="preserve"> </w:t>
+      </w:r>
+      <w:proofErr w:type="spellStart"/>
+      <w:r>
+        <w:t>quản</w:t>
+      </w:r>
+      <w:proofErr w:type="spellEnd"/>
+      <w:r>
+        <w:t xml:space="preserve"> </w:t>
+      </w:r>
+      <w:proofErr w:type="spellStart"/>
+      <w:r>
+        <w:t>lý</w:t>
+      </w:r>
+      <w:proofErr w:type="spellEnd"/>
+      <w:r>
+        <w:t xml:space="preserve"> </w:t>
+      </w:r>
+      <w:proofErr w:type="spellStart"/>
+      <w:r>
+        <w:t>sẽ</w:t>
+      </w:r>
+      <w:proofErr w:type="spellEnd"/>
+      <w:r>
+        <w:t xml:space="preserve"> </w:t>
+      </w:r>
+      <w:proofErr w:type="spellStart"/>
+      <w:r>
+        <w:t>trả</w:t>
+      </w:r>
+      <w:proofErr w:type="spellEnd"/>
+      <w:r>
+        <w:t xml:space="preserve"> </w:t>
+      </w:r>
+      <w:proofErr w:type="spellStart"/>
+      <w:r>
+        <w:t>lời</w:t>
+      </w:r>
+      <w:proofErr w:type="spellEnd"/>
+      <w:r>
+        <w:t xml:space="preserve"> </w:t>
+      </w:r>
+      <w:proofErr w:type="spellStart"/>
+      <w:r>
+        <w:t>thế</w:t>
+      </w:r>
+      <w:proofErr w:type="spellEnd"/>
+      <w:r>
+        <w:t xml:space="preserve"> </w:t>
+      </w:r>
+      <w:proofErr w:type="spellStart"/>
+      <w:r>
+        <w:t>nào</w:t>
+      </w:r>
+      <w:proofErr w:type="spellEnd"/>
+      <w:r>
+        <w:t>:</w:t>
+      </w:r>
+      <w:r>
+        <w:t xml:space="preserve"> </w:t>
+      </w:r>
+      <w:proofErr w:type="spellStart"/>
+      <w:r>
+        <w:t>Hiện</w:t>
+      </w:r>
+      <w:proofErr w:type="spellEnd"/>
+      <w:r>
+        <w:t xml:space="preserve"> </w:t>
+      </w:r>
+      <w:proofErr w:type="spellStart"/>
+      <w:r>
+        <w:t>tại</w:t>
+      </w:r>
+      <w:proofErr w:type="spellEnd"/>
+      <w:r>
+        <w:t xml:space="preserve"> </w:t>
+      </w:r>
+      <w:proofErr w:type="spellStart"/>
+      <w:r>
+        <w:t>chúng</w:t>
+      </w:r>
+      <w:proofErr w:type="spellEnd"/>
+      <w:r>
+        <w:t xml:space="preserve"> </w:t>
+      </w:r>
+      <w:proofErr w:type="spellStart"/>
+      <w:r>
+        <w:t>tôi</w:t>
+      </w:r>
+      <w:proofErr w:type="spellEnd"/>
+      <w:r>
+        <w:t xml:space="preserve"> </w:t>
+      </w:r>
+      <w:proofErr w:type="spellStart"/>
+      <w:r>
+        <w:t>xây</w:t>
+      </w:r>
+      <w:proofErr w:type="spellEnd"/>
+      <w:r>
+        <w:t xml:space="preserve"> </w:t>
+      </w:r>
+      <w:proofErr w:type="spellStart"/>
+      <w:r>
+        <w:t>dựng</w:t>
+      </w:r>
+      <w:proofErr w:type="spellEnd"/>
+      <w:r>
+        <w:t xml:space="preserve"> </w:t>
+      </w:r>
+      <w:proofErr w:type="spellStart"/>
+      <w:r>
+        <w:t>phần</w:t>
+      </w:r>
+      <w:proofErr w:type="spellEnd"/>
+      <w:r>
+        <w:t xml:space="preserve"> </w:t>
+      </w:r>
+      <w:proofErr w:type="spellStart"/>
+      <w:r>
+        <w:t>mềm</w:t>
+      </w:r>
+      <w:proofErr w:type="spellEnd"/>
+      <w:r>
+        <w:t xml:space="preserve"> </w:t>
+      </w:r>
+      <w:proofErr w:type="spellStart"/>
+      <w:r>
+        <w:t>trên</w:t>
+      </w:r>
+      <w:proofErr w:type="spellEnd"/>
+      <w:r>
+        <w:t xml:space="preserve"> </w:t>
+      </w:r>
+      <w:proofErr w:type="spellStart"/>
+      <w:r>
+        <w:t>nền</w:t>
+      </w:r>
+      <w:proofErr w:type="spellEnd"/>
+      <w:r>
+        <w:t xml:space="preserve"> </w:t>
+      </w:r>
+      <w:proofErr w:type="spellStart"/>
+      <w:r>
+        <w:t>tảng</w:t>
+      </w:r>
+      <w:proofErr w:type="spellEnd"/>
+      <w:r>
+        <w:t xml:space="preserve"> Windows 10 </w:t>
+      </w:r>
+      <w:proofErr w:type="spellStart"/>
+      <w:r>
+        <w:t>để</w:t>
+      </w:r>
+      <w:proofErr w:type="spellEnd"/>
+      <w:r>
+        <w:t xml:space="preserve"> </w:t>
+      </w:r>
+      <w:proofErr w:type="spellStart"/>
+      <w:r>
+        <w:t>dễ</w:t>
+      </w:r>
+      <w:proofErr w:type="spellEnd"/>
+      <w:r>
+        <w:t xml:space="preserve"> </w:t>
+      </w:r>
+      <w:proofErr w:type="spellStart"/>
+      <w:r>
+        <w:t>dàng</w:t>
+      </w:r>
+      <w:proofErr w:type="spellEnd"/>
+      <w:r>
+        <w:t xml:space="preserve"> </w:t>
+      </w:r>
+      <w:proofErr w:type="spellStart"/>
+      <w:r>
+        <w:t>bảo</w:t>
+      </w:r>
+      <w:proofErr w:type="spellEnd"/>
+      <w:r>
+        <w:t xml:space="preserve"> </w:t>
+      </w:r>
+      <w:proofErr w:type="spellStart"/>
+      <w:r>
+        <w:t>trì</w:t>
+      </w:r>
+      <w:proofErr w:type="spellEnd"/>
+      <w:r>
+        <w:t xml:space="preserve"> </w:t>
+      </w:r>
+      <w:proofErr w:type="spellStart"/>
+      <w:r>
+        <w:t>cũng</w:t>
+      </w:r>
+      <w:proofErr w:type="spellEnd"/>
+      <w:r>
+        <w:t xml:space="preserve"> </w:t>
+      </w:r>
+      <w:proofErr w:type="spellStart"/>
+      <w:r>
+        <w:t>như</w:t>
+      </w:r>
+      <w:proofErr w:type="spellEnd"/>
+      <w:r>
+        <w:t xml:space="preserve"> </w:t>
+      </w:r>
+      <w:proofErr w:type="spellStart"/>
+      <w:r>
+        <w:t>sửa</w:t>
+      </w:r>
+      <w:proofErr w:type="spellEnd"/>
+      <w:r>
+        <w:t xml:space="preserve"> </w:t>
+      </w:r>
+      <w:proofErr w:type="spellStart"/>
+      <w:r>
+        <w:t>lỗi</w:t>
+      </w:r>
+      <w:proofErr w:type="spellEnd"/>
+      <w:r>
+        <w:t xml:space="preserve">, </w:t>
+      </w:r>
+      <w:proofErr w:type="spellStart"/>
+      <w:r>
+        <w:t>tất</w:t>
+      </w:r>
+      <w:proofErr w:type="spellEnd"/>
+      <w:r>
+        <w:t xml:space="preserve"> </w:t>
+      </w:r>
+      <w:proofErr w:type="spellStart"/>
+      <w:r>
+        <w:t>cả</w:t>
+      </w:r>
+      <w:proofErr w:type="spellEnd"/>
+      <w:r>
+        <w:t xml:space="preserve"> </w:t>
+      </w:r>
+      <w:proofErr w:type="spellStart"/>
+      <w:r>
+        <w:t>là</w:t>
+      </w:r>
+      <w:proofErr w:type="spellEnd"/>
+      <w:r>
+        <w:t xml:space="preserve"> </w:t>
+      </w:r>
+      <w:proofErr w:type="spellStart"/>
+      <w:r>
+        <w:t>để</w:t>
+      </w:r>
+      <w:proofErr w:type="spellEnd"/>
+      <w:r>
+        <w:t xml:space="preserve"> </w:t>
+      </w:r>
+      <w:proofErr w:type="spellStart"/>
+      <w:r>
+        <w:t>cho</w:t>
+      </w:r>
+      <w:proofErr w:type="spellEnd"/>
+      <w:r>
+        <w:t xml:space="preserve"> </w:t>
+      </w:r>
+      <w:proofErr w:type="spellStart"/>
+      <w:r>
+        <w:t>giao</w:t>
+      </w:r>
+      <w:proofErr w:type="spellEnd"/>
+      <w:r>
+        <w:t xml:space="preserve"> </w:t>
+      </w:r>
+      <w:proofErr w:type="spellStart"/>
+      <w:r>
+        <w:t>diện</w:t>
+      </w:r>
+      <w:proofErr w:type="spellEnd"/>
+      <w:r>
+        <w:t xml:space="preserve"> </w:t>
+      </w:r>
+      <w:proofErr w:type="spellStart"/>
+      <w:r>
+        <w:t>cũng</w:t>
+      </w:r>
+      <w:proofErr w:type="spellEnd"/>
+      <w:r>
+        <w:t xml:space="preserve"> </w:t>
+      </w:r>
+      <w:proofErr w:type="spellStart"/>
+      <w:r>
+        <w:t>như</w:t>
+      </w:r>
+      <w:proofErr w:type="spellEnd"/>
+      <w:r>
+        <w:t xml:space="preserve"> </w:t>
+      </w:r>
+      <w:proofErr w:type="spellStart"/>
+      <w:r>
+        <w:t>phần</w:t>
+      </w:r>
+      <w:proofErr w:type="spellEnd"/>
+      <w:r>
+        <w:t xml:space="preserve"> </w:t>
+      </w:r>
+      <w:proofErr w:type="spellStart"/>
+      <w:r>
+        <w:t>mềm</w:t>
+      </w:r>
+      <w:proofErr w:type="spellEnd"/>
+      <w:r>
+        <w:t xml:space="preserve"> </w:t>
+      </w:r>
+      <w:proofErr w:type="spellStart"/>
+      <w:r>
+        <w:t>được</w:t>
+      </w:r>
+      <w:proofErr w:type="spellEnd"/>
+      <w:r>
+        <w:t xml:space="preserve"> </w:t>
+      </w:r>
+      <w:proofErr w:type="spellStart"/>
+      <w:r>
+        <w:t>hoạt</w:t>
+      </w:r>
+      <w:proofErr w:type="spellEnd"/>
+      <w:r>
+        <w:t xml:space="preserve"> </w:t>
+      </w:r>
+      <w:proofErr w:type="spellStart"/>
+      <w:r>
+        <w:t>động</w:t>
+      </w:r>
+      <w:proofErr w:type="spellEnd"/>
+      <w:r>
+        <w:t xml:space="preserve"> </w:t>
+      </w:r>
+      <w:proofErr w:type="spellStart"/>
+      <w:r>
+        <w:t>tốt</w:t>
+      </w:r>
+      <w:proofErr w:type="spellEnd"/>
+      <w:r>
+        <w:t xml:space="preserve"> </w:t>
+      </w:r>
+      <w:proofErr w:type="spellStart"/>
+      <w:r>
+        <w:t>và</w:t>
+      </w:r>
+      <w:proofErr w:type="spellEnd"/>
+      <w:r>
+        <w:t xml:space="preserve"> </w:t>
+      </w:r>
+      <w:proofErr w:type="spellStart"/>
+      <w:r>
+        <w:t>dễ</w:t>
+      </w:r>
+      <w:proofErr w:type="spellEnd"/>
+      <w:r>
+        <w:t xml:space="preserve"> </w:t>
+      </w:r>
+      <w:proofErr w:type="spellStart"/>
+      <w:r>
+        <w:t>dàng</w:t>
+      </w:r>
+      <w:proofErr w:type="spellEnd"/>
+      <w:r>
+        <w:t xml:space="preserve"> </w:t>
+      </w:r>
+      <w:proofErr w:type="spellStart"/>
+      <w:r>
+        <w:t>sử</w:t>
+      </w:r>
+      <w:proofErr w:type="spellEnd"/>
+      <w:r>
+        <w:t xml:space="preserve"> </w:t>
+      </w:r>
+      <w:proofErr w:type="spellStart"/>
+      <w:r>
+        <w:t>dụng</w:t>
+      </w:r>
+      <w:proofErr w:type="spellEnd"/>
+      <w:r>
+        <w:t xml:space="preserve">. </w:t>
+      </w:r>
+      <w:proofErr w:type="spellStart"/>
+      <w:r>
+        <w:t>Sếp</w:t>
+      </w:r>
+      <w:proofErr w:type="spellEnd"/>
+      <w:r>
+        <w:t xml:space="preserve"> </w:t>
+      </w:r>
+      <w:proofErr w:type="spellStart"/>
+      <w:r>
+        <w:t>của</w:t>
+      </w:r>
+      <w:proofErr w:type="spellEnd"/>
+      <w:r>
+        <w:t xml:space="preserve"> </w:t>
+      </w:r>
+      <w:proofErr w:type="spellStart"/>
+      <w:r>
+        <w:t>bạn</w:t>
+      </w:r>
+      <w:proofErr w:type="spellEnd"/>
+      <w:r>
+        <w:t xml:space="preserve"> </w:t>
+      </w:r>
+      <w:proofErr w:type="spellStart"/>
+      <w:r>
+        <w:t>có</w:t>
+      </w:r>
+      <w:proofErr w:type="spellEnd"/>
+      <w:r>
+        <w:t xml:space="preserve"> </w:t>
+      </w:r>
+      <w:proofErr w:type="spellStart"/>
+      <w:r>
+        <w:t>thể</w:t>
+      </w:r>
+      <w:proofErr w:type="spellEnd"/>
+      <w:r>
+        <w:t xml:space="preserve"> </w:t>
+      </w:r>
+      <w:proofErr w:type="spellStart"/>
+      <w:r>
+        <w:t>duyệt</w:t>
+      </w:r>
+      <w:proofErr w:type="spellEnd"/>
+      <w:r>
+        <w:t xml:space="preserve"> </w:t>
+      </w:r>
+      <w:proofErr w:type="spellStart"/>
+      <w:r>
+        <w:t>dự</w:t>
+      </w:r>
+      <w:proofErr w:type="spellEnd"/>
+      <w:r>
+        <w:t xml:space="preserve"> </w:t>
+      </w:r>
+      <w:proofErr w:type="spellStart"/>
+      <w:r>
+        <w:t>án</w:t>
+      </w:r>
+      <w:proofErr w:type="spellEnd"/>
+      <w:r>
+        <w:t xml:space="preserve"> </w:t>
+      </w:r>
+      <w:proofErr w:type="spellStart"/>
+      <w:r>
+        <w:t>này</w:t>
+      </w:r>
+      <w:proofErr w:type="spellEnd"/>
+      <w:r>
+        <w:t xml:space="preserve"> qua </w:t>
+      </w:r>
+      <w:proofErr w:type="spellStart"/>
+      <w:r>
+        <w:t>máy</w:t>
+      </w:r>
+      <w:proofErr w:type="spellEnd"/>
+      <w:r>
+        <w:t xml:space="preserve"> </w:t>
+      </w:r>
+      <w:proofErr w:type="spellStart"/>
+      <w:r>
+        <w:t>tính</w:t>
+      </w:r>
+      <w:proofErr w:type="spellEnd"/>
+      <w:r>
+        <w:t xml:space="preserve"> </w:t>
+      </w:r>
+      <w:proofErr w:type="spellStart"/>
+      <w:r>
+        <w:t>của</w:t>
+      </w:r>
+      <w:proofErr w:type="spellEnd"/>
+      <w:r>
+        <w:t xml:space="preserve"> </w:t>
+      </w:r>
+      <w:proofErr w:type="spellStart"/>
+      <w:r>
+        <w:t>bạn</w:t>
+      </w:r>
+      <w:proofErr w:type="spellEnd"/>
+      <w:r>
+        <w:t xml:space="preserve"> </w:t>
+      </w:r>
+      <w:proofErr w:type="spellStart"/>
+      <w:r>
+        <w:t>cơ</w:t>
+      </w:r>
+      <w:proofErr w:type="spellEnd"/>
+      <w:r>
+        <w:t xml:space="preserve"> </w:t>
+      </w:r>
+      <w:proofErr w:type="spellStart"/>
+      <w:r>
+        <w:t>mà</w:t>
+      </w:r>
+      <w:proofErr w:type="spellEnd"/>
+      <w:r>
+        <w:t xml:space="preserve">, </w:t>
+      </w:r>
+      <w:proofErr w:type="spellStart"/>
+      <w:r>
+        <w:t>hoặc</w:t>
+      </w:r>
+      <w:proofErr w:type="spellEnd"/>
+      <w:r>
+        <w:t xml:space="preserve"> </w:t>
+      </w:r>
+      <w:proofErr w:type="spellStart"/>
+      <w:r>
+        <w:t>nếu</w:t>
+      </w:r>
+      <w:proofErr w:type="spellEnd"/>
+      <w:r>
+        <w:t xml:space="preserve"> </w:t>
+      </w:r>
+      <w:proofErr w:type="spellStart"/>
+      <w:r>
+        <w:t>bạn</w:t>
+      </w:r>
+      <w:proofErr w:type="spellEnd"/>
+      <w:r>
+        <w:t xml:space="preserve"> </w:t>
+      </w:r>
+      <w:proofErr w:type="spellStart"/>
+      <w:r>
+        <w:t>muốn</w:t>
+      </w:r>
+      <w:proofErr w:type="spellEnd"/>
+      <w:r>
+        <w:t xml:space="preserve"> </w:t>
+      </w:r>
+      <w:proofErr w:type="spellStart"/>
+      <w:r>
+        <w:t>chúng</w:t>
+      </w:r>
+      <w:proofErr w:type="spellEnd"/>
+      <w:r>
+        <w:t xml:space="preserve"> </w:t>
+      </w:r>
+      <w:proofErr w:type="spellStart"/>
+      <w:r>
+        <w:t>tôi</w:t>
+      </w:r>
+      <w:proofErr w:type="spellEnd"/>
+      <w:r>
+        <w:t xml:space="preserve"> </w:t>
+      </w:r>
+      <w:proofErr w:type="spellStart"/>
+      <w:r>
+        <w:t>làm</w:t>
+      </w:r>
+      <w:proofErr w:type="spellEnd"/>
+      <w:r>
+        <w:t xml:space="preserve"> </w:t>
+      </w:r>
+      <w:proofErr w:type="spellStart"/>
+      <w:r>
+        <w:t>phần</w:t>
+      </w:r>
+      <w:proofErr w:type="spellEnd"/>
+      <w:r>
+        <w:t xml:space="preserve"> </w:t>
+      </w:r>
+      <w:proofErr w:type="spellStart"/>
+      <w:r>
+        <w:t>mềm</w:t>
+      </w:r>
+      <w:proofErr w:type="spellEnd"/>
+      <w:r>
+        <w:t xml:space="preserve"> </w:t>
+      </w:r>
+      <w:proofErr w:type="spellStart"/>
+      <w:r>
+        <w:t>chạy</w:t>
+      </w:r>
+      <w:proofErr w:type="spellEnd"/>
+      <w:r>
+        <w:t xml:space="preserve"> </w:t>
+      </w:r>
+      <w:proofErr w:type="spellStart"/>
+      <w:r>
+        <w:t>trên</w:t>
+      </w:r>
+      <w:proofErr w:type="spellEnd"/>
+      <w:r>
+        <w:t xml:space="preserve"> win 95 </w:t>
+      </w:r>
+      <w:proofErr w:type="spellStart"/>
+      <w:r>
+        <w:t>cũng</w:t>
+      </w:r>
+      <w:proofErr w:type="spellEnd"/>
+      <w:r>
+        <w:t xml:space="preserve"> </w:t>
+      </w:r>
+      <w:proofErr w:type="spellStart"/>
+      <w:r>
+        <w:t>được</w:t>
+      </w:r>
+      <w:proofErr w:type="spellEnd"/>
+      <w:r>
+        <w:t xml:space="preserve"> </w:t>
+      </w:r>
+      <w:proofErr w:type="spellStart"/>
+      <w:r>
+        <w:t>thôi</w:t>
+      </w:r>
+      <w:proofErr w:type="spellEnd"/>
+      <w:r>
+        <w:t xml:space="preserve"> </w:t>
+      </w:r>
+      <w:proofErr w:type="spellStart"/>
+      <w:r>
+        <w:t>nhưng</w:t>
+      </w:r>
+      <w:proofErr w:type="spellEnd"/>
+      <w:r>
+        <w:t xml:space="preserve"> </w:t>
+      </w:r>
+      <w:proofErr w:type="spellStart"/>
+      <w:r>
+        <w:t>có</w:t>
+      </w:r>
+      <w:proofErr w:type="spellEnd"/>
+      <w:r>
+        <w:t xml:space="preserve"> </w:t>
+      </w:r>
+      <w:proofErr w:type="spellStart"/>
+      <w:r>
+        <w:t>vấn</w:t>
+      </w:r>
+      <w:proofErr w:type="spellEnd"/>
+      <w:r>
+        <w:t xml:space="preserve"> </w:t>
+      </w:r>
+      <w:proofErr w:type="spellStart"/>
+      <w:r>
+        <w:t>đề</w:t>
+      </w:r>
+      <w:proofErr w:type="spellEnd"/>
+      <w:r>
+        <w:t xml:space="preserve"> </w:t>
+      </w:r>
+      <w:proofErr w:type="spellStart"/>
+      <w:r>
+        <w:t>gì</w:t>
+      </w:r>
+      <w:proofErr w:type="spellEnd"/>
+      <w:r>
+        <w:t xml:space="preserve"> </w:t>
+      </w:r>
+      <w:proofErr w:type="spellStart"/>
+      <w:r>
+        <w:t>xảy</w:t>
+      </w:r>
+      <w:proofErr w:type="spellEnd"/>
+      <w:r>
+        <w:t xml:space="preserve"> ra </w:t>
+      </w:r>
+      <w:proofErr w:type="spellStart"/>
+      <w:r>
+        <w:t>chúng</w:t>
+      </w:r>
+      <w:proofErr w:type="spellEnd"/>
+      <w:r>
+        <w:t xml:space="preserve"> </w:t>
+      </w:r>
+      <w:proofErr w:type="spellStart"/>
+      <w:r>
+        <w:t>tôi</w:t>
+      </w:r>
+      <w:proofErr w:type="spellEnd"/>
+      <w:r>
+        <w:t xml:space="preserve"> </w:t>
+      </w:r>
+      <w:proofErr w:type="spellStart"/>
+      <w:r>
+        <w:t>sẽ</w:t>
+      </w:r>
+      <w:proofErr w:type="spellEnd"/>
+      <w:r>
+        <w:t xml:space="preserve"> </w:t>
+      </w:r>
+      <w:proofErr w:type="spellStart"/>
+      <w:r>
+        <w:t>không</w:t>
+      </w:r>
+      <w:proofErr w:type="spellEnd"/>
+      <w:r>
+        <w:t xml:space="preserve"> </w:t>
+      </w:r>
+      <w:proofErr w:type="spellStart"/>
+      <w:r>
+        <w:t>chịu</w:t>
+      </w:r>
+      <w:proofErr w:type="spellEnd"/>
+      <w:r>
+        <w:t xml:space="preserve"> </w:t>
+      </w:r>
+      <w:proofErr w:type="spellStart"/>
+      <w:r>
+        <w:t>trách</w:t>
+      </w:r>
+      <w:proofErr w:type="spellEnd"/>
+      <w:r>
+        <w:t xml:space="preserve"> </w:t>
+      </w:r>
+      <w:proofErr w:type="spellStart"/>
+      <w:r>
+        <w:t>nhiệm</w:t>
+      </w:r>
+      <w:proofErr w:type="spellEnd"/>
+      <w:r>
+        <w:t>.</w:t>
       </w:r>
     </w:p>
     <w:p>
@@ -17945,9 +19779,6 @@
         </w:tabs>
         <w:ind w:left="720"/>
       </w:pPr>
-      <w:r>
-        <w:tab/>
-      </w:r>
     </w:p>
     <w:p>
       <w:pPr>
@@ -17989,133 +19820,81 @@
       <w:r>
         <w:t>: “</w:t>
       </w:r>
-      <w:r>
-        <w:t>Oh</w:t>
-      </w:r>
+      <w:proofErr w:type="spellStart"/>
+      <w:r>
+        <w:t>Dự</w:t>
+      </w:r>
+      <w:proofErr w:type="spellEnd"/>
+      <w:r>
+        <w:t xml:space="preserve"> </w:t>
+      </w:r>
+      <w:proofErr w:type="spellStart"/>
+      <w:r>
+        <w:t>án</w:t>
+      </w:r>
+      <w:proofErr w:type="spellEnd"/>
+      <w:r>
+        <w:t xml:space="preserve"> </w:t>
+      </w:r>
+      <w:proofErr w:type="spellStart"/>
+      <w:r>
+        <w:t>phát</w:t>
+      </w:r>
+      <w:proofErr w:type="spellEnd"/>
+      <w:r>
+        <w:t xml:space="preserve"> </w:t>
+      </w:r>
+      <w:proofErr w:type="spellStart"/>
+      <w:r>
+        <w:t>triển</w:t>
+      </w:r>
+      <w:proofErr w:type="spellEnd"/>
+      <w:r>
+        <w:t xml:space="preserve"> </w:t>
+      </w:r>
+      <w:proofErr w:type="spellStart"/>
+      <w:r>
+        <w:t>phần</w:t>
+      </w:r>
+      <w:proofErr w:type="spellEnd"/>
+      <w:r>
+        <w:t xml:space="preserve"> </w:t>
+      </w:r>
+      <w:proofErr w:type="spellStart"/>
+      <w:r>
+        <w:t>mềm</w:t>
+      </w:r>
+      <w:proofErr w:type="spellEnd"/>
+      <w:r>
+        <w:t xml:space="preserve"> </w:t>
+      </w:r>
+      <w:proofErr w:type="spellStart"/>
+      <w:r>
+        <w:t>này</w:t>
+      </w:r>
+      <w:proofErr w:type="spellEnd"/>
+      <w:r>
+        <w:t xml:space="preserve"> </w:t>
+      </w:r>
+      <w:proofErr w:type="spellStart"/>
+      <w:r>
+        <w:t>giá</w:t>
+      </w:r>
+      <w:proofErr w:type="spellEnd"/>
+      <w:r>
+        <w:t xml:space="preserve"> 100 </w:t>
+      </w:r>
+      <w:proofErr w:type="spellStart"/>
+      <w:r>
+        <w:t>triệu</w:t>
+      </w:r>
+      <w:proofErr w:type="spellEnd"/>
       <w:r>
         <w:t xml:space="preserve">. </w:t>
       </w:r>
       <w:proofErr w:type="spellStart"/>
       <w:r>
-        <w:t>Xếp</w:t>
-      </w:r>
-      <w:proofErr w:type="spellEnd"/>
-      <w:r>
-        <w:t xml:space="preserve"> </w:t>
-      </w:r>
-      <w:proofErr w:type="spellStart"/>
-      <w:r>
-        <w:t>chúng</w:t>
-      </w:r>
-      <w:proofErr w:type="spellEnd"/>
-      <w:r>
-        <w:t xml:space="preserve"> </w:t>
-      </w:r>
-      <w:proofErr w:type="spellStart"/>
-      <w:r>
-        <w:t>tôi</w:t>
-      </w:r>
-      <w:proofErr w:type="spellEnd"/>
-      <w:r>
-        <w:t xml:space="preserve"> </w:t>
-      </w:r>
-      <w:proofErr w:type="spellStart"/>
-      <w:r>
-        <w:t>sử</w:t>
-      </w:r>
-      <w:proofErr w:type="spellEnd"/>
-      <w:r>
-        <w:t xml:space="preserve"> </w:t>
-      </w:r>
-      <w:proofErr w:type="spellStart"/>
-      <w:r>
-        <w:t>dụng</w:t>
-      </w:r>
-      <w:proofErr w:type="spellEnd"/>
-      <w:r>
-        <w:t xml:space="preserve"> </w:t>
-      </w:r>
-      <w:proofErr w:type="spellStart"/>
-      <w:r>
-        <w:t>máy</w:t>
-      </w:r>
-      <w:proofErr w:type="spellEnd"/>
-      <w:r>
-        <w:t xml:space="preserve"> </w:t>
-      </w:r>
-      <w:proofErr w:type="spellStart"/>
-      <w:r>
-        <w:t>tính</w:t>
-      </w:r>
-      <w:proofErr w:type="spellEnd"/>
-      <w:r>
-        <w:t xml:space="preserve"> </w:t>
-      </w:r>
-      <w:proofErr w:type="spellStart"/>
-      <w:r>
-        <w:t>cài</w:t>
-      </w:r>
-      <w:proofErr w:type="spellEnd"/>
-      <w:r>
-        <w:t xml:space="preserve"> </w:t>
-      </w:r>
-      <w:proofErr w:type="spellStart"/>
-      <w:r>
-        <w:t>hệ</w:t>
-      </w:r>
-      <w:proofErr w:type="spellEnd"/>
-      <w:r>
-        <w:t xml:space="preserve"> </w:t>
-      </w:r>
-      <w:proofErr w:type="spellStart"/>
-      <w:r>
-        <w:t>điều</w:t>
-      </w:r>
-      <w:proofErr w:type="spellEnd"/>
-      <w:r>
-        <w:t xml:space="preserve"> </w:t>
-      </w:r>
-      <w:proofErr w:type="spellStart"/>
-      <w:r>
-        <w:t>hành</w:t>
-      </w:r>
-      <w:proofErr w:type="spellEnd"/>
-      <w:r>
-        <w:t xml:space="preserve"> </w:t>
-      </w:r>
-      <w:r>
-        <w:t xml:space="preserve">Windows 95 </w:t>
-      </w:r>
-      <w:proofErr w:type="spellStart"/>
-      <w:r>
-        <w:t>cơ</w:t>
-      </w:r>
-      <w:proofErr w:type="spellEnd"/>
-      <w:r>
-        <w:t>.</w:t>
-      </w:r>
-      <w:r>
-        <w:t xml:space="preserve"> </w:t>
-      </w:r>
-      <w:proofErr w:type="spellStart"/>
-      <w:r>
-        <w:t>Liệu</w:t>
-      </w:r>
-      <w:proofErr w:type="spellEnd"/>
-      <w:r>
-        <w:t xml:space="preserve"> </w:t>
-      </w:r>
-      <w:proofErr w:type="spellStart"/>
-      <w:r>
-        <w:t>phần</w:t>
-      </w:r>
-      <w:proofErr w:type="spellEnd"/>
-      <w:r>
-        <w:t xml:space="preserve"> </w:t>
-      </w:r>
-      <w:proofErr w:type="spellStart"/>
-      <w:r>
-        <w:t>mềm</w:t>
+        <w:t>Giá</w:t>
       </w:r>
       <w:proofErr w:type="spellEnd"/>
       <w:r>
@@ -18131,59 +19910,116 @@
       </w:r>
       <w:proofErr w:type="spellStart"/>
       <w:r>
-        <w:t>phải</w:t>
-      </w:r>
-      <w:proofErr w:type="spellEnd"/>
-      <w:r>
-        <w:t xml:space="preserve"> </w:t>
-      </w:r>
-      <w:proofErr w:type="spellStart"/>
-      <w:r>
-        <w:t>chạy</w:t>
-      </w:r>
-      <w:proofErr w:type="spellEnd"/>
-      <w:r>
-        <w:t xml:space="preserve"> </w:t>
-      </w:r>
-      <w:proofErr w:type="spellStart"/>
-      <w:r>
-        <w:t>được</w:t>
-      </w:r>
-      <w:proofErr w:type="spellEnd"/>
-      <w:r>
-        <w:t xml:space="preserve"> </w:t>
-      </w:r>
-      <w:proofErr w:type="spellStart"/>
-      <w:r>
-        <w:t>đấy</w:t>
-      </w:r>
-      <w:proofErr w:type="spellEnd"/>
-      <w:r>
-        <w:t xml:space="preserve"> </w:t>
-      </w:r>
-      <w:proofErr w:type="spellStart"/>
-      <w:r>
-        <w:t>nhé</w:t>
-      </w:r>
-      <w:proofErr w:type="spellEnd"/>
-      <w:r>
-        <w:t xml:space="preserve">. </w:t>
-      </w:r>
-      <w:proofErr w:type="spellStart"/>
-      <w:r>
-        <w:t>Ông</w:t>
-      </w:r>
-      <w:proofErr w:type="spellEnd"/>
-      <w:r>
-        <w:t xml:space="preserve"> </w:t>
-      </w:r>
-      <w:proofErr w:type="spellStart"/>
-      <w:r>
-        <w:t>mới</w:t>
-      </w:r>
-      <w:proofErr w:type="spellEnd"/>
-      <w:r>
-        <w:t xml:space="preserve"> </w:t>
+        <w:t>c</w:t>
+      </w:r>
+      <w:r>
+        <w:t>ó</w:t>
+      </w:r>
+      <w:proofErr w:type="spellEnd"/>
+      <w:r>
+        <w:t xml:space="preserve"> </w:t>
+      </w:r>
+      <w:r>
+        <w:t xml:space="preserve">bao </w:t>
+      </w:r>
+      <w:proofErr w:type="spellStart"/>
+      <w:r>
+        <w:t>gồm</w:t>
+      </w:r>
+      <w:proofErr w:type="spellEnd"/>
+      <w:r>
+        <w:t xml:space="preserve"> </w:t>
+      </w:r>
+      <w:r>
+        <w:t xml:space="preserve">VAT hay </w:t>
+      </w:r>
+      <w:proofErr w:type="spellStart"/>
+      <w:r>
+        <w:t>không</w:t>
+      </w:r>
+      <w:proofErr w:type="spellEnd"/>
+      <w:r>
+        <w:t xml:space="preserve"> </w:t>
+      </w:r>
+      <w:proofErr w:type="spellStart"/>
+      <w:r>
+        <w:t>nhỉ</w:t>
+      </w:r>
+      <w:proofErr w:type="spellEnd"/>
+      <w:r>
+        <w:t xml:space="preserve">? </w:t>
+      </w:r>
+      <w:proofErr w:type="spellStart"/>
+      <w:r>
+        <w:t>Giá</w:t>
+      </w:r>
+      <w:proofErr w:type="spellEnd"/>
+      <w:r>
+        <w:t xml:space="preserve"> </w:t>
+      </w:r>
+      <w:proofErr w:type="spellStart"/>
+      <w:r>
+        <w:t>cụ</w:t>
+      </w:r>
+      <w:proofErr w:type="spellEnd"/>
+      <w:r>
+        <w:t xml:space="preserve"> </w:t>
+      </w:r>
+      <w:proofErr w:type="spellStart"/>
+      <w:r>
+        <w:t>thể</w:t>
+      </w:r>
+      <w:proofErr w:type="spellEnd"/>
+      <w:r>
+        <w:t xml:space="preserve"> </w:t>
+      </w:r>
+      <w:proofErr w:type="spellStart"/>
+      <w:r>
+        <w:t>cho</w:t>
+      </w:r>
+      <w:proofErr w:type="spellEnd"/>
+      <w:r>
+        <w:t xml:space="preserve"> </w:t>
+      </w:r>
+      <w:proofErr w:type="spellStart"/>
+      <w:r>
+        <w:t>tình</w:t>
+      </w:r>
+      <w:proofErr w:type="spellEnd"/>
+      <w:r>
+        <w:t xml:space="preserve"> </w:t>
+      </w:r>
+      <w:proofErr w:type="spellStart"/>
+      <w:r>
+        <w:t>huống</w:t>
+      </w:r>
+      <w:proofErr w:type="spellEnd"/>
+      <w:r>
+        <w:t xml:space="preserve"> </w:t>
+      </w:r>
+      <w:proofErr w:type="spellStart"/>
+      <w:r>
+        <w:t>có</w:t>
+      </w:r>
+      <w:proofErr w:type="spellEnd"/>
+      <w:r>
+        <w:t xml:space="preserve"> VAT </w:t>
+      </w:r>
+      <w:proofErr w:type="spellStart"/>
+      <w:r>
+        <w:t>và</w:t>
+      </w:r>
+      <w:proofErr w:type="spellEnd"/>
+      <w:r>
+        <w:t xml:space="preserve"> </w:t>
+      </w:r>
+      <w:proofErr w:type="spellStart"/>
+      <w:r>
+        <w:t>không</w:t>
+      </w:r>
+      <w:proofErr w:type="spellEnd"/>
+      <w:r>
+        <w:t xml:space="preserve"> VAT </w:t>
       </w:r>
       <w:proofErr w:type="spellStart"/>
       <w:r>
@@ -18191,47 +20027,15 @@
       </w:r>
       <w:proofErr w:type="spellEnd"/>
       <w:r>
-        <w:t xml:space="preserve"> </w:t>
-      </w:r>
-      <w:proofErr w:type="spellStart"/>
-      <w:r>
-        <w:t>người</w:t>
-      </w:r>
-      <w:proofErr w:type="spellEnd"/>
-      <w:r>
-        <w:t xml:space="preserve"> </w:t>
-      </w:r>
-      <w:proofErr w:type="spellStart"/>
-      <w:r>
-        <w:t>duyệt</w:t>
-      </w:r>
-      <w:proofErr w:type="spellEnd"/>
-      <w:r>
-        <w:t xml:space="preserve"> </w:t>
-      </w:r>
-      <w:proofErr w:type="spellStart"/>
-      <w:r>
-        <w:t>cái</w:t>
-      </w:r>
-      <w:proofErr w:type="spellEnd"/>
-      <w:r>
-        <w:t xml:space="preserve"> </w:t>
-      </w:r>
-      <w:proofErr w:type="spellStart"/>
-      <w:r>
-        <w:t>này</w:t>
-      </w:r>
-      <w:proofErr w:type="spellEnd"/>
-      <w:r>
-        <w:t xml:space="preserve"> </w:t>
-      </w:r>
-      <w:proofErr w:type="spellStart"/>
-      <w:r>
-        <w:t>đấy</w:t>
-      </w:r>
-      <w:proofErr w:type="spellEnd"/>
-      <w:r>
-        <w:t>”.</w:t>
+        <w:t xml:space="preserve"> bao </w:t>
+      </w:r>
+      <w:proofErr w:type="spellStart"/>
+      <w:r>
+        <w:t>nhiêu</w:t>
+      </w:r>
+      <w:proofErr w:type="spellEnd"/>
+      <w:r>
+        <w:t>?”</w:t>
       </w:r>
     </w:p>
     <w:p>
@@ -18349,484 +20153,114 @@
     <w:p>
       <w:pPr>
         <w:pStyle w:val="oancuaDanhsach"/>
-        <w:numPr>
-          <w:ilvl w:val="0"/>
-          <w:numId w:val="39"/>
-        </w:numPr>
-      </w:pPr>
-      <w:proofErr w:type="spellStart"/>
-      <w:r>
-        <w:t>Khách</w:t>
-      </w:r>
-      <w:proofErr w:type="spellEnd"/>
-      <w:r>
-        <w:t xml:space="preserve"> </w:t>
-      </w:r>
-      <w:proofErr w:type="spellStart"/>
-      <w:r>
-        <w:t>hàng</w:t>
-      </w:r>
-      <w:proofErr w:type="spellEnd"/>
-      <w:r>
-        <w:t xml:space="preserve"> </w:t>
-      </w:r>
-      <w:proofErr w:type="spellStart"/>
-      <w:r>
-        <w:t>yêu</w:t>
-      </w:r>
-      <w:proofErr w:type="spellEnd"/>
-      <w:r>
-        <w:t xml:space="preserve"> </w:t>
-      </w:r>
-      <w:proofErr w:type="spellStart"/>
-      <w:r>
-        <w:t>cầu</w:t>
-      </w:r>
-      <w:proofErr w:type="spellEnd"/>
-      <w:r>
-        <w:t>: “</w:t>
-      </w:r>
-      <w:proofErr w:type="spellStart"/>
-      <w:r>
-        <w:t>Dự</w:t>
-      </w:r>
-      <w:proofErr w:type="spellEnd"/>
-      <w:r>
-        <w:t xml:space="preserve"> </w:t>
-      </w:r>
-      <w:proofErr w:type="spellStart"/>
-      <w:r>
-        <w:t>án</w:t>
-      </w:r>
-      <w:proofErr w:type="spellEnd"/>
-      <w:r>
-        <w:t xml:space="preserve"> </w:t>
-      </w:r>
-      <w:proofErr w:type="spellStart"/>
-      <w:r>
-        <w:t>phát</w:t>
-      </w:r>
-      <w:proofErr w:type="spellEnd"/>
-      <w:r>
-        <w:t xml:space="preserve"> </w:t>
-      </w:r>
-      <w:proofErr w:type="spellStart"/>
-      <w:r>
-        <w:t>triển</w:t>
-      </w:r>
-      <w:proofErr w:type="spellEnd"/>
-      <w:r>
-        <w:t xml:space="preserve"> </w:t>
-      </w:r>
-      <w:proofErr w:type="spellStart"/>
-      <w:r>
-        <w:t>phần</w:t>
-      </w:r>
-      <w:proofErr w:type="spellEnd"/>
-      <w:r>
-        <w:t xml:space="preserve"> </w:t>
-      </w:r>
-      <w:proofErr w:type="spellStart"/>
-      <w:r>
-        <w:t>mềm</w:t>
-      </w:r>
-      <w:proofErr w:type="spellEnd"/>
-      <w:r>
-        <w:t xml:space="preserve"> </w:t>
-      </w:r>
-      <w:proofErr w:type="spellStart"/>
-      <w:r>
-        <w:t>này</w:t>
-      </w:r>
-      <w:proofErr w:type="spellEnd"/>
-      <w:r>
-        <w:t xml:space="preserve"> </w:t>
-      </w:r>
-      <w:proofErr w:type="spellStart"/>
-      <w:r>
-        <w:t>giá</w:t>
-      </w:r>
-      <w:proofErr w:type="spellEnd"/>
-      <w:r>
-        <w:t xml:space="preserve"> 100 </w:t>
-      </w:r>
-      <w:proofErr w:type="spellStart"/>
-      <w:r>
-        <w:t>triệu</w:t>
-      </w:r>
-      <w:proofErr w:type="spellEnd"/>
-      <w:r>
-        <w:t xml:space="preserve">. </w:t>
-      </w:r>
-      <w:proofErr w:type="spellStart"/>
-      <w:r>
-        <w:t>Giá</w:t>
-      </w:r>
-      <w:proofErr w:type="spellEnd"/>
-      <w:r>
-        <w:t xml:space="preserve"> </w:t>
-      </w:r>
-      <w:proofErr w:type="spellStart"/>
-      <w:r>
-        <w:t>này</w:t>
-      </w:r>
-      <w:proofErr w:type="spellEnd"/>
-      <w:r>
-        <w:t xml:space="preserve"> </w:t>
-      </w:r>
-      <w:proofErr w:type="spellStart"/>
-      <w:r>
-        <w:t>c</w:t>
-      </w:r>
-      <w:r>
-        <w:t>ó</w:t>
-      </w:r>
-      <w:proofErr w:type="spellEnd"/>
-      <w:r>
-        <w:t xml:space="preserve"> </w:t>
-      </w:r>
-      <w:r>
-        <w:t xml:space="preserve">bao </w:t>
-      </w:r>
-      <w:proofErr w:type="spellStart"/>
-      <w:r>
-        <w:t>gồm</w:t>
-      </w:r>
-      <w:proofErr w:type="spellEnd"/>
-      <w:r>
-        <w:t xml:space="preserve"> </w:t>
-      </w:r>
-      <w:r>
-        <w:t xml:space="preserve">VAT hay </w:t>
-      </w:r>
-      <w:proofErr w:type="spellStart"/>
-      <w:r>
-        <w:t>không</w:t>
-      </w:r>
-      <w:proofErr w:type="spellEnd"/>
-      <w:r>
-        <w:t xml:space="preserve"> </w:t>
-      </w:r>
-      <w:proofErr w:type="spellStart"/>
-      <w:r>
-        <w:t>nhỉ</w:t>
-      </w:r>
-      <w:proofErr w:type="spellEnd"/>
-      <w:r>
-        <w:t xml:space="preserve">? </w:t>
-      </w:r>
-      <w:proofErr w:type="spellStart"/>
-      <w:r>
-        <w:t>Giá</w:t>
-      </w:r>
-      <w:proofErr w:type="spellEnd"/>
-      <w:r>
-        <w:t xml:space="preserve"> </w:t>
-      </w:r>
-      <w:proofErr w:type="spellStart"/>
-      <w:r>
-        <w:t>cụ</w:t>
-      </w:r>
-      <w:proofErr w:type="spellEnd"/>
-      <w:r>
-        <w:t xml:space="preserve"> </w:t>
-      </w:r>
-      <w:proofErr w:type="spellStart"/>
-      <w:r>
-        <w:t>thể</w:t>
-      </w:r>
-      <w:proofErr w:type="spellEnd"/>
-      <w:r>
-        <w:t xml:space="preserve"> </w:t>
-      </w:r>
-      <w:proofErr w:type="spellStart"/>
-      <w:r>
-        <w:t>cho</w:t>
-      </w:r>
-      <w:proofErr w:type="spellEnd"/>
-      <w:r>
-        <w:t xml:space="preserve"> </w:t>
-      </w:r>
-      <w:proofErr w:type="spellStart"/>
-      <w:r>
-        <w:t>tình</w:t>
-      </w:r>
-      <w:proofErr w:type="spellEnd"/>
-      <w:r>
-        <w:t xml:space="preserve"> </w:t>
-      </w:r>
-      <w:proofErr w:type="spellStart"/>
-      <w:r>
-        <w:t>huống</w:t>
-      </w:r>
-      <w:proofErr w:type="spellEnd"/>
-      <w:r>
-        <w:t xml:space="preserve"> </w:t>
-      </w:r>
-      <w:proofErr w:type="spellStart"/>
-      <w:r>
-        <w:t>có</w:t>
-      </w:r>
-      <w:proofErr w:type="spellEnd"/>
-      <w:r>
-        <w:t xml:space="preserve"> VAT </w:t>
-      </w:r>
-      <w:proofErr w:type="spellStart"/>
-      <w:r>
-        <w:t>và</w:t>
-      </w:r>
-      <w:proofErr w:type="spellEnd"/>
-      <w:r>
-        <w:t xml:space="preserve"> </w:t>
-      </w:r>
-      <w:proofErr w:type="spellStart"/>
-      <w:r>
-        <w:t>không</w:t>
-      </w:r>
-      <w:proofErr w:type="spellEnd"/>
-      <w:r>
-        <w:t xml:space="preserve"> VAT </w:t>
-      </w:r>
-      <w:proofErr w:type="spellStart"/>
-      <w:r>
-        <w:t>là</w:t>
-      </w:r>
-      <w:proofErr w:type="spellEnd"/>
-      <w:r>
-        <w:t xml:space="preserve"> bao </w:t>
-      </w:r>
-      <w:proofErr w:type="spellStart"/>
-      <w:r>
-        <w:t>nhiêu</w:t>
-      </w:r>
-      <w:proofErr w:type="spellEnd"/>
-      <w:r>
-        <w:t>?”</w:t>
-      </w:r>
-    </w:p>
-    <w:p>
-      <w:pPr>
-        <w:pStyle w:val="oancuaDanhsach"/>
         <w:tabs>
           <w:tab w:val="right" w:leader="dot" w:pos="8780"/>
         </w:tabs>
         <w:ind w:left="720"/>
       </w:pPr>
-      <w:proofErr w:type="spellStart"/>
-      <w:r>
-        <w:t>Nhóm</w:t>
-      </w:r>
-      <w:proofErr w:type="spellEnd"/>
-      <w:r>
-        <w:t xml:space="preserve"> </w:t>
-      </w:r>
-      <w:proofErr w:type="spellStart"/>
-      <w:r>
-        <w:t>quản</w:t>
-      </w:r>
-      <w:proofErr w:type="spellEnd"/>
-      <w:r>
-        <w:t xml:space="preserve"> </w:t>
-      </w:r>
-      <w:proofErr w:type="spellStart"/>
-      <w:r>
-        <w:t>lý</w:t>
-      </w:r>
-      <w:proofErr w:type="spellEnd"/>
-      <w:r>
-        <w:t xml:space="preserve"> </w:t>
-      </w:r>
-      <w:proofErr w:type="spellStart"/>
-      <w:r>
-        <w:t>sẽ</w:t>
-      </w:r>
-      <w:proofErr w:type="spellEnd"/>
-      <w:r>
-        <w:t xml:space="preserve"> </w:t>
-      </w:r>
-      <w:proofErr w:type="spellStart"/>
-      <w:r>
-        <w:t>trả</w:t>
-      </w:r>
-      <w:proofErr w:type="spellEnd"/>
-      <w:r>
-        <w:t xml:space="preserve"> </w:t>
-      </w:r>
-      <w:proofErr w:type="spellStart"/>
-      <w:r>
-        <w:t>lời</w:t>
-      </w:r>
-      <w:proofErr w:type="spellEnd"/>
-      <w:r>
-        <w:t xml:space="preserve"> </w:t>
-      </w:r>
-      <w:proofErr w:type="spellStart"/>
-      <w:r>
-        <w:t>thế</w:t>
-      </w:r>
-      <w:proofErr w:type="spellEnd"/>
-      <w:r>
-        <w:t xml:space="preserve"> </w:t>
-      </w:r>
-      <w:proofErr w:type="spellStart"/>
-      <w:r>
-        <w:t>nào</w:t>
-      </w:r>
-      <w:proofErr w:type="spellEnd"/>
-      <w:r>
-        <w:t>:</w:t>
-      </w:r>
-      <w:r>
-        <w:tab/>
-      </w:r>
     </w:p>
     <w:p>
       <w:pPr>
-        <w:pStyle w:val="oancuaDanhsach"/>
-        <w:tabs>
-          <w:tab w:val="right" w:leader="dot" w:pos="8780"/>
-        </w:tabs>
-        <w:ind w:left="720"/>
-      </w:pPr>
-      <w:r>
-        <w:tab/>
-      </w:r>
+        <w:pStyle w:val="u1"/>
+      </w:pPr>
+      <w:bookmarkStart w:id="26" w:name="_Toc25660405"/>
+      <w:proofErr w:type="spellStart"/>
+      <w:r>
+        <w:lastRenderedPageBreak/>
+        <w:t>Đóng</w:t>
+      </w:r>
+      <w:proofErr w:type="spellEnd"/>
+      <w:r>
+        <w:t xml:space="preserve"> </w:t>
+      </w:r>
+      <w:proofErr w:type="spellStart"/>
+      <w:r>
+        <w:t>dự</w:t>
+      </w:r>
+      <w:proofErr w:type="spellEnd"/>
+      <w:r>
+        <w:t xml:space="preserve"> </w:t>
+      </w:r>
+      <w:proofErr w:type="spellStart"/>
+      <w:r>
+        <w:t>án</w:t>
+      </w:r>
+      <w:bookmarkEnd w:id="26"/>
+      <w:proofErr w:type="spellEnd"/>
     </w:p>
     <w:p>
-      <w:pPr>
-        <w:pStyle w:val="oancuaDanhsach"/>
-        <w:tabs>
-          <w:tab w:val="right" w:leader="dot" w:pos="8780"/>
-        </w:tabs>
-        <w:ind w:left="720"/>
-      </w:pPr>
-      <w:r>
-        <w:tab/>
-      </w:r>
+      <w:proofErr w:type="spellStart"/>
+      <w:r>
+        <w:t>Thực</w:t>
+      </w:r>
+      <w:proofErr w:type="spellEnd"/>
+      <w:r>
+        <w:t xml:space="preserve"> </w:t>
+      </w:r>
+      <w:proofErr w:type="spellStart"/>
+      <w:r>
+        <w:t>hiện</w:t>
+      </w:r>
+      <w:proofErr w:type="spellEnd"/>
+      <w:r>
+        <w:t xml:space="preserve"> </w:t>
+      </w:r>
+      <w:proofErr w:type="spellStart"/>
+      <w:r>
+        <w:t>các</w:t>
+      </w:r>
+      <w:proofErr w:type="spellEnd"/>
+      <w:r>
+        <w:t xml:space="preserve"> </w:t>
+      </w:r>
+      <w:proofErr w:type="spellStart"/>
+      <w:r>
+        <w:t>thống</w:t>
+      </w:r>
+      <w:proofErr w:type="spellEnd"/>
+      <w:r>
+        <w:t xml:space="preserve"> </w:t>
+      </w:r>
+      <w:proofErr w:type="spellStart"/>
+      <w:r>
+        <w:t>kê</w:t>
+      </w:r>
+      <w:proofErr w:type="spellEnd"/>
     </w:p>
     <w:p>
       <w:pPr>
-        <w:pStyle w:val="oancuaDanhsach"/>
-        <w:tabs>
-          <w:tab w:val="right" w:leader="dot" w:pos="8780"/>
-        </w:tabs>
-        <w:ind w:left="720"/>
-      </w:pPr>
-      <w:r>
-        <w:tab/>
-      </w:r>
-    </w:p>
-    <w:p>
-      <w:pPr>
-        <w:pStyle w:val="oancuaDanhsach"/>
-        <w:tabs>
-          <w:tab w:val="right" w:leader="dot" w:pos="8780"/>
-        </w:tabs>
-        <w:ind w:left="720"/>
-      </w:pPr>
-    </w:p>
-    <w:p>
-      <w:pPr>
-        <w:pStyle w:val="u1"/>
-      </w:pPr>
-      <w:bookmarkStart w:id="27" w:name="_Toc25660405"/>
-      <w:proofErr w:type="spellStart"/>
-      <w:r>
-        <w:t>Đóng</w:t>
-      </w:r>
-      <w:proofErr w:type="spellEnd"/>
-      <w:r>
-        <w:t xml:space="preserve"> </w:t>
-      </w:r>
-      <w:proofErr w:type="spellStart"/>
-      <w:r>
-        <w:t>dự</w:t>
-      </w:r>
-      <w:proofErr w:type="spellEnd"/>
-      <w:r>
-        <w:t xml:space="preserve"> </w:t>
-      </w:r>
-      <w:proofErr w:type="spellStart"/>
-      <w:r>
-        <w:t>án</w:t>
+        <w:pStyle w:val="u2"/>
+      </w:pPr>
+      <w:bookmarkStart w:id="27" w:name="_Toc25660406"/>
+      <w:proofErr w:type="spellStart"/>
+      <w:r>
+        <w:t>Quản</w:t>
+      </w:r>
+      <w:proofErr w:type="spellEnd"/>
+      <w:r>
+        <w:t xml:space="preserve"> </w:t>
+      </w:r>
+      <w:proofErr w:type="spellStart"/>
+      <w:r>
+        <w:t>lý</w:t>
+      </w:r>
+      <w:proofErr w:type="spellEnd"/>
+      <w:r>
+        <w:t xml:space="preserve"> </w:t>
+      </w:r>
+      <w:proofErr w:type="spellStart"/>
+      <w:r>
+        <w:t>mã</w:t>
+      </w:r>
+      <w:proofErr w:type="spellEnd"/>
+      <w:r>
+        <w:t xml:space="preserve"> </w:t>
+      </w:r>
+      <w:proofErr w:type="spellStart"/>
+      <w:r>
+        <w:t>nguồn</w:t>
       </w:r>
       <w:bookmarkEnd w:id="27"/>
-      <w:proofErr w:type="spellEnd"/>
-    </w:p>
-    <w:p>
-      <w:proofErr w:type="spellStart"/>
-      <w:r>
-        <w:t>Thực</w:t>
-      </w:r>
-      <w:proofErr w:type="spellEnd"/>
-      <w:r>
-        <w:t xml:space="preserve"> </w:t>
-      </w:r>
-      <w:proofErr w:type="spellStart"/>
-      <w:r>
-        <w:t>hiện</w:t>
-      </w:r>
-      <w:proofErr w:type="spellEnd"/>
-      <w:r>
-        <w:t xml:space="preserve"> </w:t>
-      </w:r>
-      <w:proofErr w:type="spellStart"/>
-      <w:r>
-        <w:t>các</w:t>
-      </w:r>
-      <w:proofErr w:type="spellEnd"/>
-      <w:r>
-        <w:t xml:space="preserve"> </w:t>
-      </w:r>
-      <w:proofErr w:type="spellStart"/>
-      <w:r>
-        <w:t>thống</w:t>
-      </w:r>
-      <w:proofErr w:type="spellEnd"/>
-      <w:r>
-        <w:t xml:space="preserve"> </w:t>
-      </w:r>
-      <w:proofErr w:type="spellStart"/>
-      <w:r>
-        <w:t>kê</w:t>
-      </w:r>
-      <w:proofErr w:type="spellEnd"/>
-    </w:p>
-    <w:p>
-      <w:pPr>
-        <w:pStyle w:val="u2"/>
-      </w:pPr>
-      <w:bookmarkStart w:id="28" w:name="_Toc25660406"/>
-      <w:proofErr w:type="spellStart"/>
-      <w:r>
-        <w:lastRenderedPageBreak/>
-        <w:t>Quản</w:t>
-      </w:r>
-      <w:proofErr w:type="spellEnd"/>
-      <w:r>
-        <w:t xml:space="preserve"> </w:t>
-      </w:r>
-      <w:proofErr w:type="spellStart"/>
-      <w:r>
-        <w:t>lý</w:t>
-      </w:r>
-      <w:proofErr w:type="spellEnd"/>
-      <w:r>
-        <w:t xml:space="preserve"> </w:t>
-      </w:r>
-      <w:proofErr w:type="spellStart"/>
-      <w:r>
-        <w:t>mã</w:t>
-      </w:r>
-      <w:proofErr w:type="spellEnd"/>
-      <w:r>
-        <w:t xml:space="preserve"> </w:t>
-      </w:r>
-      <w:proofErr w:type="spellStart"/>
-      <w:r>
-        <w:t>nguồn</w:t>
-      </w:r>
-      <w:bookmarkEnd w:id="28"/>
       <w:proofErr w:type="spellEnd"/>
     </w:p>
     <w:p>
@@ -19013,6 +20447,8 @@
       <w:r>
         <w:t>người</w:t>
       </w:r>
+      <w:bookmarkStart w:id="28" w:name="_GoBack"/>
+      <w:bookmarkEnd w:id="28"/>
       <w:proofErr w:type="spellEnd"/>
     </w:p>
     <w:p>
@@ -25576,7 +27012,7 @@
 </file>
 
 <file path=customXml/itemProps1.xml><?xml version="1.0" encoding="utf-8"?>
-<ds:datastoreItem xmlns:ds="http://schemas.openxmlformats.org/officeDocument/2006/customXml" ds:itemID="{4999ACE5-6D45-4428-B147-2AC7FF971584}">
+<ds:datastoreItem xmlns:ds="http://schemas.openxmlformats.org/officeDocument/2006/customXml" ds:itemID="{D63BD3CF-90D1-4C7D-9678-3B8850AC155C}">
   <ds:schemaRefs>
     <ds:schemaRef ds:uri="http://schemas.openxmlformats.org/officeDocument/2006/bibliography"/>
   </ds:schemaRefs>

</xml_diff>

<commit_message>
Thêm bảng vai trò của cacsc thành viên trong Dự án
</commit_message>
<xml_diff>
--- a/docs/MyProjectMgnt.docx
+++ b/docs/MyProjectMgnt.docx
@@ -1240,23 +1240,7 @@
             <w:rFonts w:ascii="Arial" w:hAnsi="Arial" w:cs="Arial"/>
             <w:noProof/>
           </w:rPr>
-          <w:t>Các nhân sự tham gia</w:t>
-        </w:r>
-        <w:r>
-          <w:rPr>
-            <w:rStyle w:val="Hyperlink"/>
-            <w:rFonts w:ascii="Arial" w:hAnsi="Arial" w:cs="Arial"/>
-            <w:noProof/>
-          </w:rPr>
-          <w:t xml:space="preserve"> </w:t>
-        </w:r>
-        <w:r>
-          <w:rPr>
-            <w:rStyle w:val="Hyperlink"/>
-            <w:rFonts w:ascii="Arial" w:hAnsi="Arial" w:cs="Arial"/>
-            <w:noProof/>
-          </w:rPr>
-          <w:t>dự án</w:t>
+          <w:t>Các nhân sự tham gia dự án</w:t>
         </w:r>
         <w:r>
           <w:rPr>
@@ -12957,15 +12941,7 @@
         <w:rPr>
           <w:rFonts w:ascii="Arial" w:hAnsi="Arial" w:cs="Arial"/>
         </w:rPr>
-        <w:t>thô</w:t>
-      </w:r>
-      <w:bookmarkStart w:id="2" w:name="_GoBack"/>
-      <w:bookmarkEnd w:id="2"/>
-      <w:r>
-        <w:rPr>
-          <w:rFonts w:ascii="Arial" w:hAnsi="Arial" w:cs="Arial"/>
-        </w:rPr>
-        <w:t>ng</w:t>
+        <w:t>thông</w:t>
       </w:r>
       <w:proofErr w:type="spellEnd"/>
       <w:r>
@@ -15605,7 +15581,7 @@
           <w:rFonts w:ascii="Arial" w:hAnsi="Arial" w:cs="Arial"/>
         </w:rPr>
       </w:pPr>
-      <w:bookmarkStart w:id="3" w:name="_Toc25660380"/>
+      <w:bookmarkStart w:id="2" w:name="_Toc25660380"/>
       <w:proofErr w:type="spellStart"/>
       <w:r>
         <w:rPr>
@@ -15655,7 +15631,7 @@
         </w:rPr>
         <w:t>lý</w:t>
       </w:r>
-      <w:bookmarkEnd w:id="3"/>
+      <w:bookmarkEnd w:id="2"/>
       <w:proofErr w:type="spellEnd"/>
     </w:p>
     <w:p>
@@ -15887,7 +15863,7 @@
           <w:rFonts w:ascii="Arial" w:hAnsi="Arial" w:cs="Arial"/>
         </w:rPr>
       </w:pPr>
-      <w:bookmarkStart w:id="4" w:name="_Toc25660381"/>
+      <w:bookmarkStart w:id="3" w:name="_Toc25660381"/>
       <w:proofErr w:type="spellStart"/>
       <w:r>
         <w:rPr>
@@ -15979,7 +15955,7 @@
         </w:rPr>
         <w:t>án</w:t>
       </w:r>
-      <w:bookmarkEnd w:id="4"/>
+      <w:bookmarkEnd w:id="3"/>
       <w:proofErr w:type="spellEnd"/>
     </w:p>
     <w:p>
@@ -15989,7 +15965,7 @@
           <w:rFonts w:ascii="Arial" w:hAnsi="Arial" w:cs="Arial"/>
         </w:rPr>
       </w:pPr>
-      <w:bookmarkStart w:id="5" w:name="_Toc25660382"/>
+      <w:bookmarkStart w:id="4" w:name="_Toc25660382"/>
       <w:proofErr w:type="spellStart"/>
       <w:r>
         <w:rPr>
@@ -16067,7 +16043,7 @@
         </w:rPr>
         <w:t>hàng</w:t>
       </w:r>
-      <w:bookmarkEnd w:id="5"/>
+      <w:bookmarkEnd w:id="4"/>
       <w:proofErr w:type="spellEnd"/>
     </w:p>
     <w:p>
@@ -16360,7 +16336,7 @@
           <w:rFonts w:ascii="Arial" w:hAnsi="Arial" w:cs="Arial"/>
         </w:rPr>
       </w:pPr>
-      <w:bookmarkStart w:id="6" w:name="_Toc25660383"/>
+      <w:bookmarkStart w:id="5" w:name="_Toc25660383"/>
       <w:proofErr w:type="spellStart"/>
       <w:r>
         <w:rPr>
@@ -16431,7 +16407,7 @@
         </w:rPr>
         <w:t xml:space="preserve"> ty</w:t>
       </w:r>
-      <w:bookmarkEnd w:id="6"/>
+      <w:bookmarkEnd w:id="5"/>
     </w:p>
     <w:p>
       <w:pPr>
@@ -16819,21 +16795,7 @@
             <w:rStyle w:val="Hyperlink"/>
             <w:rFonts w:ascii="Arial" w:hAnsi="Arial" w:cs="Arial"/>
           </w:rPr>
-          <w:t>hung.nd@h3b.com</w:t>
-        </w:r>
-        <w:r>
-          <w:rPr>
-            <w:rStyle w:val="Hyperlink"/>
-            <w:rFonts w:ascii="Arial" w:hAnsi="Arial" w:cs="Arial"/>
-          </w:rPr>
-          <w:t>.</w:t>
-        </w:r>
-        <w:r>
-          <w:rPr>
-            <w:rStyle w:val="Hyperlink"/>
-            <w:rFonts w:ascii="Arial" w:hAnsi="Arial" w:cs="Arial"/>
-          </w:rPr>
-          <w:t>vn</w:t>
+          <w:t>hung.nd@h3b.com.vn</w:t>
         </w:r>
       </w:hyperlink>
     </w:p>
@@ -16894,7 +16856,7 @@
           <w:rFonts w:ascii="Arial" w:hAnsi="Arial" w:cs="Arial"/>
         </w:rPr>
       </w:pPr>
-      <w:bookmarkStart w:id="7" w:name="_Toc25660384"/>
+      <w:bookmarkStart w:id="6" w:name="_Toc25660384"/>
       <w:proofErr w:type="spellStart"/>
       <w:r>
         <w:rPr>
@@ -17006,1340 +16968,2036 @@
         </w:rPr>
         <w:t>án</w:t>
       </w:r>
-      <w:bookmarkEnd w:id="7"/>
+      <w:bookmarkEnd w:id="6"/>
+      <w:proofErr w:type="spellEnd"/>
+    </w:p>
+    <w:tbl>
+      <w:tblPr>
+        <w:tblStyle w:val="TableGrid"/>
+        <w:tblW w:w="9625" w:type="dxa"/>
+        <w:tblLayout w:type="fixed"/>
+        <w:tblLook w:val="04A0" w:firstRow="1" w:lastRow="0" w:firstColumn="1" w:lastColumn="0" w:noHBand="0" w:noVBand="1"/>
+      </w:tblPr>
+      <w:tblGrid>
+        <w:gridCol w:w="625"/>
+        <w:gridCol w:w="1980"/>
+        <w:gridCol w:w="2250"/>
+        <w:gridCol w:w="1170"/>
+        <w:gridCol w:w="1170"/>
+        <w:gridCol w:w="1170"/>
+        <w:gridCol w:w="1260"/>
+      </w:tblGrid>
+      <w:tr>
+        <w:tc>
+          <w:tcPr>
+            <w:tcW w:w="625" w:type="dxa"/>
+          </w:tcPr>
+          <w:p>
+            <w:pPr>
+              <w:jc w:val="center"/>
+            </w:pPr>
+            <w:r>
+              <w:t>STT</w:t>
+            </w:r>
+          </w:p>
+        </w:tc>
+        <w:tc>
+          <w:tcPr>
+            <w:tcW w:w="1980" w:type="dxa"/>
+          </w:tcPr>
+          <w:p>
+            <w:pPr>
+              <w:jc w:val="center"/>
+            </w:pPr>
+            <w:proofErr w:type="spellStart"/>
+            <w:r>
+              <w:t>Người</w:t>
+            </w:r>
+            <w:proofErr w:type="spellEnd"/>
+            <w:r>
+              <w:t xml:space="preserve"> </w:t>
+            </w:r>
+            <w:proofErr w:type="spellStart"/>
+            <w:r>
+              <w:t>liên</w:t>
+            </w:r>
+            <w:proofErr w:type="spellEnd"/>
+            <w:r>
+              <w:t xml:space="preserve"> </w:t>
+            </w:r>
+            <w:proofErr w:type="spellStart"/>
+            <w:r>
+              <w:t>hệ</w:t>
+            </w:r>
+            <w:proofErr w:type="spellEnd"/>
+          </w:p>
+        </w:tc>
+        <w:tc>
+          <w:tcPr>
+            <w:tcW w:w="2250" w:type="dxa"/>
+          </w:tcPr>
+          <w:p>
+            <w:pPr>
+              <w:jc w:val="center"/>
+            </w:pPr>
+            <w:r>
+              <w:t>Mail</w:t>
+            </w:r>
+          </w:p>
+        </w:tc>
+        <w:tc>
+          <w:tcPr>
+            <w:tcW w:w="1170" w:type="dxa"/>
+          </w:tcPr>
+          <w:p>
+            <w:pPr>
+              <w:jc w:val="center"/>
+            </w:pPr>
+            <w:r>
+              <w:t>Tel</w:t>
+            </w:r>
+          </w:p>
+        </w:tc>
+        <w:tc>
+          <w:tcPr>
+            <w:tcW w:w="1170" w:type="dxa"/>
+          </w:tcPr>
+          <w:p>
+            <w:pPr>
+              <w:jc w:val="center"/>
+            </w:pPr>
+            <w:proofErr w:type="spellStart"/>
+            <w:r>
+              <w:t>Mô</w:t>
+            </w:r>
+            <w:proofErr w:type="spellEnd"/>
+            <w:r>
+              <w:t xml:space="preserve"> </w:t>
+            </w:r>
+            <w:proofErr w:type="spellStart"/>
+            <w:r>
+              <w:t>tả</w:t>
+            </w:r>
+            <w:proofErr w:type="spellEnd"/>
+          </w:p>
+        </w:tc>
+        <w:tc>
+          <w:tcPr>
+            <w:tcW w:w="1170" w:type="dxa"/>
+          </w:tcPr>
+          <w:p>
+            <w:pPr>
+              <w:jc w:val="center"/>
+            </w:pPr>
+            <w:proofErr w:type="spellStart"/>
+            <w:r>
+              <w:t>Thời</w:t>
+            </w:r>
+            <w:proofErr w:type="spellEnd"/>
+            <w:r>
+              <w:t xml:space="preserve"> </w:t>
+            </w:r>
+            <w:proofErr w:type="spellStart"/>
+            <w:r>
+              <w:t>lượng</w:t>
+            </w:r>
+            <w:proofErr w:type="spellEnd"/>
+            <w:r>
+              <w:t xml:space="preserve"> </w:t>
+            </w:r>
+            <w:proofErr w:type="spellStart"/>
+            <w:r>
+              <w:t>tham</w:t>
+            </w:r>
+            <w:proofErr w:type="spellEnd"/>
+            <w:r>
+              <w:t xml:space="preserve"> </w:t>
+            </w:r>
+            <w:proofErr w:type="spellStart"/>
+            <w:r>
+              <w:t>dự</w:t>
+            </w:r>
+            <w:proofErr w:type="spellEnd"/>
+          </w:p>
+        </w:tc>
+        <w:tc>
+          <w:tcPr>
+            <w:tcW w:w="1260" w:type="dxa"/>
+          </w:tcPr>
+          <w:p>
+            <w:pPr>
+              <w:jc w:val="center"/>
+            </w:pPr>
+            <w:proofErr w:type="spellStart"/>
+            <w:r>
+              <w:t>Thế</w:t>
+            </w:r>
+            <w:proofErr w:type="spellEnd"/>
+            <w:r>
+              <w:t xml:space="preserve"> </w:t>
+            </w:r>
+            <w:proofErr w:type="spellStart"/>
+            <w:r>
+              <w:t>mạnh</w:t>
+            </w:r>
+            <w:proofErr w:type="spellEnd"/>
+          </w:p>
+        </w:tc>
+      </w:tr>
+      <w:tr>
+        <w:tc>
+          <w:tcPr>
+            <w:tcW w:w="625" w:type="dxa"/>
+          </w:tcPr>
+          <w:p>
+            <w:pPr>
+              <w:jc w:val="center"/>
+            </w:pPr>
+            <w:bookmarkStart w:id="7" w:name="_GoBack"/>
+            <w:bookmarkEnd w:id="7"/>
+            <w:r>
+              <w:t>1</w:t>
+            </w:r>
+          </w:p>
+        </w:tc>
+        <w:tc>
+          <w:tcPr>
+            <w:tcW w:w="1980" w:type="dxa"/>
+          </w:tcPr>
+          <w:p>
+            <w:proofErr w:type="spellStart"/>
+            <w:r>
+              <w:rPr>
+                <w:rFonts w:ascii="Arial" w:hAnsi="Arial" w:cs="Arial"/>
+              </w:rPr>
+              <w:t>Nguyễn</w:t>
+            </w:r>
+            <w:proofErr w:type="spellEnd"/>
+            <w:r>
+              <w:rPr>
+                <w:rFonts w:ascii="Arial" w:hAnsi="Arial" w:cs="Arial"/>
+              </w:rPr>
+              <w:t xml:space="preserve"> </w:t>
+            </w:r>
+            <w:proofErr w:type="spellStart"/>
+            <w:r>
+              <w:rPr>
+                <w:rFonts w:ascii="Arial" w:hAnsi="Arial" w:cs="Arial"/>
+              </w:rPr>
+              <w:t>Ngọc</w:t>
+            </w:r>
+            <w:proofErr w:type="spellEnd"/>
+            <w:r>
+              <w:rPr>
+                <w:rFonts w:ascii="Arial" w:hAnsi="Arial" w:cs="Arial"/>
+              </w:rPr>
+              <w:t xml:space="preserve"> </w:t>
+            </w:r>
+            <w:proofErr w:type="spellStart"/>
+            <w:r>
+              <w:rPr>
+                <w:rFonts w:ascii="Arial" w:hAnsi="Arial" w:cs="Arial"/>
+              </w:rPr>
+              <w:t>Bình</w:t>
+            </w:r>
+            <w:proofErr w:type="spellEnd"/>
+          </w:p>
+        </w:tc>
+        <w:tc>
+          <w:tcPr>
+            <w:tcW w:w="2250" w:type="dxa"/>
+          </w:tcPr>
+          <w:p>
+            <w:hyperlink r:id="rId23" w:history="1">
+              <w:r>
+                <w:rPr>
+                  <w:rStyle w:val="Hyperlink"/>
+                  <w:rFonts w:ascii="Arial" w:hAnsi="Arial" w:cs="Arial"/>
+                </w:rPr>
+                <w:t>binh.nn@h3b.com.vn</w:t>
+              </w:r>
+            </w:hyperlink>
+          </w:p>
+        </w:tc>
+        <w:tc>
+          <w:tcPr>
+            <w:tcW w:w="1170" w:type="dxa"/>
+          </w:tcPr>
+          <w:p>
+            <w:pPr>
+              <w:jc w:val="center"/>
+            </w:pPr>
+            <w:r>
+              <w:t>09456789</w:t>
+            </w:r>
+          </w:p>
+        </w:tc>
+        <w:tc>
+          <w:tcPr>
+            <w:tcW w:w="1170" w:type="dxa"/>
+          </w:tcPr>
+          <w:p>
+            <w:proofErr w:type="spellStart"/>
+            <w:r>
+              <w:rPr>
+                <w:rFonts w:ascii="Arial" w:hAnsi="Arial" w:cs="Arial"/>
+              </w:rPr>
+              <w:t>Quản</w:t>
+            </w:r>
+            <w:proofErr w:type="spellEnd"/>
+            <w:r>
+              <w:rPr>
+                <w:rFonts w:ascii="Arial" w:hAnsi="Arial" w:cs="Arial"/>
+              </w:rPr>
+              <w:t xml:space="preserve"> </w:t>
+            </w:r>
+            <w:proofErr w:type="spellStart"/>
+            <w:r>
+              <w:rPr>
+                <w:rFonts w:ascii="Arial" w:hAnsi="Arial" w:cs="Arial"/>
+              </w:rPr>
+              <w:t>lý</w:t>
+            </w:r>
+            <w:proofErr w:type="spellEnd"/>
+            <w:proofErr w:type="gramStart"/>
+            <w:r>
+              <w:rPr>
+                <w:rFonts w:ascii="Arial" w:hAnsi="Arial" w:cs="Arial"/>
+              </w:rPr>
+              <w:t>+  Back</w:t>
+            </w:r>
+            <w:proofErr w:type="gramEnd"/>
+            <w:r>
+              <w:rPr>
+                <w:rFonts w:ascii="Arial" w:hAnsi="Arial" w:cs="Arial"/>
+              </w:rPr>
+              <w:t>-End Dev</w:t>
+            </w:r>
+          </w:p>
+        </w:tc>
+        <w:tc>
+          <w:tcPr>
+            <w:tcW w:w="1170" w:type="dxa"/>
+          </w:tcPr>
+          <w:p>
+            <w:pPr>
+              <w:jc w:val="center"/>
+            </w:pPr>
+            <w:r>
+              <w:t>90%</w:t>
+            </w:r>
+          </w:p>
+        </w:tc>
+        <w:tc>
+          <w:tcPr>
+            <w:tcW w:w="1260" w:type="dxa"/>
+          </w:tcPr>
+          <w:p>
+            <w:r>
+              <w:t>PHP, C#, C++</w:t>
+            </w:r>
+          </w:p>
+        </w:tc>
+      </w:tr>
+      <w:tr>
+        <w:tc>
+          <w:tcPr>
+            <w:tcW w:w="625" w:type="dxa"/>
+          </w:tcPr>
+          <w:p>
+            <w:pPr>
+              <w:jc w:val="center"/>
+            </w:pPr>
+            <w:r>
+              <w:t>2</w:t>
+            </w:r>
+          </w:p>
+        </w:tc>
+        <w:tc>
+          <w:tcPr>
+            <w:tcW w:w="1980" w:type="dxa"/>
+          </w:tcPr>
+          <w:p>
+            <w:proofErr w:type="spellStart"/>
+            <w:r>
+              <w:rPr>
+                <w:rFonts w:ascii="Arial" w:hAnsi="Arial" w:cs="Arial"/>
+              </w:rPr>
+              <w:t>Nguyễn</w:t>
+            </w:r>
+            <w:proofErr w:type="spellEnd"/>
+            <w:r>
+              <w:rPr>
+                <w:rFonts w:ascii="Arial" w:hAnsi="Arial" w:cs="Arial"/>
+              </w:rPr>
+              <w:t xml:space="preserve"> </w:t>
+            </w:r>
+            <w:proofErr w:type="spellStart"/>
+            <w:r>
+              <w:rPr>
+                <w:rFonts w:ascii="Arial" w:hAnsi="Arial" w:cs="Arial"/>
+              </w:rPr>
+              <w:t>Đình</w:t>
+            </w:r>
+            <w:proofErr w:type="spellEnd"/>
+            <w:r>
+              <w:rPr>
+                <w:rFonts w:ascii="Arial" w:hAnsi="Arial" w:cs="Arial"/>
+              </w:rPr>
+              <w:t xml:space="preserve"> </w:t>
+            </w:r>
+            <w:proofErr w:type="spellStart"/>
+            <w:r>
+              <w:rPr>
+                <w:rFonts w:ascii="Arial" w:hAnsi="Arial" w:cs="Arial"/>
+              </w:rPr>
+              <w:t>Hưng</w:t>
+            </w:r>
+            <w:proofErr w:type="spellEnd"/>
+          </w:p>
+        </w:tc>
+        <w:tc>
+          <w:tcPr>
+            <w:tcW w:w="2250" w:type="dxa"/>
+          </w:tcPr>
+          <w:p>
+            <w:hyperlink r:id="rId24" w:history="1">
+              <w:r>
+                <w:rPr>
+                  <w:rStyle w:val="Hyperlink"/>
+                  <w:rFonts w:ascii="Arial" w:hAnsi="Arial" w:cs="Arial"/>
+                </w:rPr>
+                <w:t>hung.nd@h3b.com.vn</w:t>
+              </w:r>
+            </w:hyperlink>
+          </w:p>
+        </w:tc>
+        <w:tc>
+          <w:tcPr>
+            <w:tcW w:w="1170" w:type="dxa"/>
+          </w:tcPr>
+          <w:p>
+            <w:pPr>
+              <w:jc w:val="center"/>
+            </w:pPr>
+            <w:r>
+              <w:t>09563245</w:t>
+            </w:r>
+          </w:p>
+        </w:tc>
+        <w:tc>
+          <w:tcPr>
+            <w:tcW w:w="1170" w:type="dxa"/>
+          </w:tcPr>
+          <w:p>
+            <w:r>
+              <w:rPr>
+                <w:rFonts w:ascii="Arial" w:hAnsi="Arial" w:cs="Arial"/>
+              </w:rPr>
+              <w:t>Front-End</w:t>
+            </w:r>
+            <w:r>
+              <w:rPr>
+                <w:rFonts w:ascii="Arial" w:hAnsi="Arial" w:cs="Arial"/>
+              </w:rPr>
+              <w:t xml:space="preserve"> Dev</w:t>
+            </w:r>
+          </w:p>
+        </w:tc>
+        <w:tc>
+          <w:tcPr>
+            <w:tcW w:w="1170" w:type="dxa"/>
+          </w:tcPr>
+          <w:p>
+            <w:pPr>
+              <w:jc w:val="center"/>
+            </w:pPr>
+            <w:r>
+              <w:t>80%</w:t>
+            </w:r>
+          </w:p>
+        </w:tc>
+        <w:tc>
+          <w:tcPr>
+            <w:tcW w:w="1260" w:type="dxa"/>
+          </w:tcPr>
+          <w:p>
+            <w:r>
+              <w:t>CSS, HTML, JS</w:t>
+            </w:r>
+          </w:p>
+        </w:tc>
+      </w:tr>
+      <w:tr>
+        <w:tc>
+          <w:tcPr>
+            <w:tcW w:w="625" w:type="dxa"/>
+          </w:tcPr>
+          <w:p>
+            <w:pPr>
+              <w:jc w:val="center"/>
+            </w:pPr>
+            <w:r>
+              <w:t>3</w:t>
+            </w:r>
+          </w:p>
+        </w:tc>
+        <w:tc>
+          <w:tcPr>
+            <w:tcW w:w="1980" w:type="dxa"/>
+          </w:tcPr>
+          <w:p>
+            <w:proofErr w:type="spellStart"/>
+            <w:r>
+              <w:rPr>
+                <w:rFonts w:ascii="Arial" w:hAnsi="Arial" w:cs="Arial"/>
+              </w:rPr>
+              <w:t>Vũ</w:t>
+            </w:r>
+            <w:proofErr w:type="spellEnd"/>
+            <w:r>
+              <w:rPr>
+                <w:rFonts w:ascii="Arial" w:hAnsi="Arial" w:cs="Arial"/>
+              </w:rPr>
+              <w:t xml:space="preserve"> </w:t>
+            </w:r>
+            <w:proofErr w:type="spellStart"/>
+            <w:r>
+              <w:rPr>
+                <w:rFonts w:ascii="Arial" w:hAnsi="Arial" w:cs="Arial"/>
+              </w:rPr>
+              <w:t>Văn</w:t>
+            </w:r>
+            <w:proofErr w:type="spellEnd"/>
+            <w:r>
+              <w:rPr>
+                <w:rFonts w:ascii="Arial" w:hAnsi="Arial" w:cs="Arial"/>
+              </w:rPr>
+              <w:t xml:space="preserve"> </w:t>
+            </w:r>
+            <w:proofErr w:type="spellStart"/>
+            <w:r>
+              <w:rPr>
+                <w:rFonts w:ascii="Arial" w:hAnsi="Arial" w:cs="Arial"/>
+              </w:rPr>
+              <w:t>Hưng</w:t>
+            </w:r>
+            <w:proofErr w:type="spellEnd"/>
+          </w:p>
+        </w:tc>
+        <w:tc>
+          <w:tcPr>
+            <w:tcW w:w="2250" w:type="dxa"/>
+          </w:tcPr>
+          <w:p>
+            <w:hyperlink r:id="rId25" w:history="1">
+              <w:r>
+                <w:rPr>
+                  <w:rStyle w:val="Hyperlink"/>
+                  <w:rFonts w:ascii="Arial" w:hAnsi="Arial" w:cs="Arial"/>
+                </w:rPr>
+                <w:t>hung.vh@h3b.com.vn</w:t>
+              </w:r>
+            </w:hyperlink>
+          </w:p>
+        </w:tc>
+        <w:tc>
+          <w:tcPr>
+            <w:tcW w:w="1170" w:type="dxa"/>
+          </w:tcPr>
+          <w:p>
+            <w:pPr>
+              <w:jc w:val="center"/>
+            </w:pPr>
+            <w:r>
+              <w:t>01456987</w:t>
+            </w:r>
+          </w:p>
+        </w:tc>
+        <w:tc>
+          <w:tcPr>
+            <w:tcW w:w="1170" w:type="dxa"/>
+          </w:tcPr>
+          <w:p>
+            <w:r>
+              <w:rPr>
+                <w:rFonts w:ascii="Arial" w:hAnsi="Arial" w:cs="Arial"/>
+              </w:rPr>
+              <w:t>Tester</w:t>
+            </w:r>
+          </w:p>
+        </w:tc>
+        <w:tc>
+          <w:tcPr>
+            <w:tcW w:w="1170" w:type="dxa"/>
+          </w:tcPr>
+          <w:p>
+            <w:pPr>
+              <w:jc w:val="center"/>
+            </w:pPr>
+            <w:r>
+              <w:t>80%</w:t>
+            </w:r>
+          </w:p>
+        </w:tc>
+        <w:tc>
+          <w:tcPr>
+            <w:tcW w:w="1260" w:type="dxa"/>
+          </w:tcPr>
+          <w:p>
+            <w:r>
+              <w:t>C++, C#, PHP</w:t>
+            </w:r>
+          </w:p>
+        </w:tc>
+      </w:tr>
+      <w:tr>
+        <w:tc>
+          <w:tcPr>
+            <w:tcW w:w="625" w:type="dxa"/>
+          </w:tcPr>
+          <w:p>
+            <w:pPr>
+              <w:jc w:val="center"/>
+            </w:pPr>
+            <w:r>
+              <w:t>4</w:t>
+            </w:r>
+          </w:p>
+        </w:tc>
+        <w:tc>
+          <w:tcPr>
+            <w:tcW w:w="1980" w:type="dxa"/>
+          </w:tcPr>
+          <w:p>
+            <w:proofErr w:type="spellStart"/>
+            <w:r>
+              <w:rPr>
+                <w:rFonts w:ascii="Arial" w:hAnsi="Arial" w:cs="Arial"/>
+              </w:rPr>
+              <w:t>Bùi</w:t>
+            </w:r>
+            <w:proofErr w:type="spellEnd"/>
+            <w:r>
+              <w:rPr>
+                <w:rFonts w:ascii="Arial" w:hAnsi="Arial" w:cs="Arial"/>
+              </w:rPr>
+              <w:t xml:space="preserve"> Kim</w:t>
+            </w:r>
+            <w:r>
+              <w:rPr>
+                <w:rFonts w:ascii="Arial" w:hAnsi="Arial" w:cs="Arial"/>
+              </w:rPr>
+              <w:t xml:space="preserve"> </w:t>
+            </w:r>
+            <w:proofErr w:type="spellStart"/>
+            <w:r>
+              <w:rPr>
+                <w:rFonts w:ascii="Arial" w:hAnsi="Arial" w:cs="Arial"/>
+              </w:rPr>
+              <w:t>Huy</w:t>
+            </w:r>
+            <w:proofErr w:type="spellEnd"/>
+          </w:p>
+        </w:tc>
+        <w:tc>
+          <w:tcPr>
+            <w:tcW w:w="2250" w:type="dxa"/>
+          </w:tcPr>
+          <w:p>
+            <w:hyperlink r:id="rId26" w:history="1">
+              <w:r>
+                <w:rPr>
+                  <w:rStyle w:val="Hyperlink"/>
+                  <w:rFonts w:ascii="Arial" w:hAnsi="Arial" w:cs="Arial"/>
+                </w:rPr>
+                <w:t>huy.bk@h3b.com.vn</w:t>
+              </w:r>
+            </w:hyperlink>
+          </w:p>
+        </w:tc>
+        <w:tc>
+          <w:tcPr>
+            <w:tcW w:w="1170" w:type="dxa"/>
+          </w:tcPr>
+          <w:p>
+            <w:pPr>
+              <w:jc w:val="center"/>
+            </w:pPr>
+            <w:r>
+              <w:t>09645867</w:t>
+            </w:r>
+          </w:p>
+        </w:tc>
+        <w:tc>
+          <w:tcPr>
+            <w:tcW w:w="1170" w:type="dxa"/>
+          </w:tcPr>
+          <w:p>
+            <w:r>
+              <w:rPr>
+                <w:rFonts w:ascii="Arial" w:hAnsi="Arial" w:cs="Arial"/>
+              </w:rPr>
+              <w:t>Tester + Database</w:t>
+            </w:r>
+          </w:p>
+        </w:tc>
+        <w:tc>
+          <w:tcPr>
+            <w:tcW w:w="1170" w:type="dxa"/>
+          </w:tcPr>
+          <w:p>
+            <w:pPr>
+              <w:jc w:val="center"/>
+            </w:pPr>
+            <w:r>
+              <w:t>85%</w:t>
+            </w:r>
+          </w:p>
+        </w:tc>
+        <w:tc>
+          <w:tcPr>
+            <w:tcW w:w="1260" w:type="dxa"/>
+          </w:tcPr>
+          <w:p>
+            <w:r>
+              <w:t>MySQL, C#, PHP</w:t>
+            </w:r>
+          </w:p>
+        </w:tc>
+      </w:tr>
+    </w:tbl>
+    <w:p/>
+    <w:p>
+      <w:pPr>
+        <w:pStyle w:val="Heading1"/>
+        <w:rPr>
+          <w:rFonts w:ascii="Arial" w:hAnsi="Arial" w:cs="Arial"/>
+        </w:rPr>
+      </w:pPr>
+      <w:bookmarkStart w:id="8" w:name="_Toc25660385"/>
+      <w:proofErr w:type="spellStart"/>
+      <w:r>
+        <w:rPr>
+          <w:rFonts w:ascii="Arial" w:hAnsi="Arial" w:cs="Arial"/>
+        </w:rPr>
+        <w:t>Khảo</w:t>
+      </w:r>
+      <w:proofErr w:type="spellEnd"/>
+      <w:r>
+        <w:rPr>
+          <w:rFonts w:ascii="Arial" w:hAnsi="Arial" w:cs="Arial"/>
+        </w:rPr>
+        <w:t xml:space="preserve"> </w:t>
+      </w:r>
+      <w:proofErr w:type="spellStart"/>
+      <w:r>
+        <w:rPr>
+          <w:rFonts w:ascii="Arial" w:hAnsi="Arial" w:cs="Arial"/>
+        </w:rPr>
+        <w:t>sát</w:t>
+      </w:r>
+      <w:proofErr w:type="spellEnd"/>
+      <w:r>
+        <w:rPr>
+          <w:rFonts w:ascii="Arial" w:hAnsi="Arial" w:cs="Arial"/>
+        </w:rPr>
+        <w:t xml:space="preserve"> </w:t>
+      </w:r>
+      <w:proofErr w:type="spellStart"/>
+      <w:r>
+        <w:rPr>
+          <w:rFonts w:ascii="Arial" w:hAnsi="Arial" w:cs="Arial"/>
+        </w:rPr>
+        <w:t>dự</w:t>
+      </w:r>
+      <w:proofErr w:type="spellEnd"/>
+      <w:r>
+        <w:rPr>
+          <w:rFonts w:ascii="Arial" w:hAnsi="Arial" w:cs="Arial"/>
+        </w:rPr>
+        <w:t xml:space="preserve"> </w:t>
+      </w:r>
+      <w:proofErr w:type="spellStart"/>
+      <w:r>
+        <w:rPr>
+          <w:rFonts w:ascii="Arial" w:hAnsi="Arial" w:cs="Arial"/>
+        </w:rPr>
+        <w:t>án</w:t>
+      </w:r>
+      <w:bookmarkEnd w:id="8"/>
+      <w:proofErr w:type="spellEnd"/>
+    </w:p>
+    <w:p>
+      <w:pPr>
+        <w:pStyle w:val="Heading2"/>
+        <w:rPr>
+          <w:rFonts w:ascii="Arial" w:hAnsi="Arial" w:cs="Arial"/>
+        </w:rPr>
+      </w:pPr>
+      <w:bookmarkStart w:id="9" w:name="_Toc25660386"/>
+      <w:proofErr w:type="spellStart"/>
+      <w:r>
+        <w:rPr>
+          <w:rFonts w:ascii="Arial" w:hAnsi="Arial" w:cs="Arial"/>
+        </w:rPr>
+        <w:t>Yêu</w:t>
+      </w:r>
+      <w:proofErr w:type="spellEnd"/>
+      <w:r>
+        <w:rPr>
+          <w:rFonts w:ascii="Arial" w:hAnsi="Arial" w:cs="Arial"/>
+        </w:rPr>
+        <w:t xml:space="preserve"> </w:t>
+      </w:r>
+      <w:proofErr w:type="spellStart"/>
+      <w:r>
+        <w:rPr>
+          <w:rFonts w:ascii="Arial" w:hAnsi="Arial" w:cs="Arial"/>
+        </w:rPr>
+        <w:t>cầu</w:t>
+      </w:r>
+      <w:proofErr w:type="spellEnd"/>
+      <w:r>
+        <w:rPr>
+          <w:rFonts w:ascii="Arial" w:hAnsi="Arial" w:cs="Arial"/>
+        </w:rPr>
+        <w:t xml:space="preserve"> </w:t>
+      </w:r>
+      <w:proofErr w:type="spellStart"/>
+      <w:r>
+        <w:rPr>
+          <w:rFonts w:ascii="Arial" w:hAnsi="Arial" w:cs="Arial"/>
+        </w:rPr>
+        <w:t>khách</w:t>
+      </w:r>
+      <w:proofErr w:type="spellEnd"/>
+      <w:r>
+        <w:rPr>
+          <w:rFonts w:ascii="Arial" w:hAnsi="Arial" w:cs="Arial"/>
+        </w:rPr>
+        <w:t xml:space="preserve"> </w:t>
+      </w:r>
+      <w:proofErr w:type="spellStart"/>
+      <w:r>
+        <w:rPr>
+          <w:rFonts w:ascii="Arial" w:hAnsi="Arial" w:cs="Arial"/>
+        </w:rPr>
+        <w:t>hàng</w:t>
+      </w:r>
+      <w:bookmarkEnd w:id="9"/>
+      <w:proofErr w:type="spellEnd"/>
+    </w:p>
+    <w:p>
+      <w:pPr>
+        <w:spacing w:before="60" w:after="60" w:line="312" w:lineRule="auto"/>
+        <w:jc w:val="left"/>
+        <w:rPr>
+          <w:rFonts w:ascii="Arial" w:eastAsiaTheme="minorHAnsi" w:hAnsi="Arial" w:cs="Arial"/>
+          <w:spacing w:val="-4"/>
+          <w:lang w:eastAsia="en-US" w:bidi="ar-SA"/>
+        </w:rPr>
+      </w:pPr>
+      <w:r>
+        <w:rPr>
+          <w:rFonts w:ascii="Arial" w:hAnsi="Arial" w:cs="Arial"/>
+        </w:rPr>
+        <w:t xml:space="preserve">- </w:t>
+      </w:r>
+      <w:proofErr w:type="spellStart"/>
+      <w:r>
+        <w:rPr>
+          <w:rFonts w:ascii="Arial" w:hAnsi="Arial" w:cs="Arial"/>
+        </w:rPr>
+        <w:t>Giao</w:t>
+      </w:r>
+      <w:proofErr w:type="spellEnd"/>
+      <w:r>
+        <w:rPr>
+          <w:rFonts w:ascii="Arial" w:hAnsi="Arial" w:cs="Arial"/>
+        </w:rPr>
+        <w:t xml:space="preserve"> </w:t>
+      </w:r>
+      <w:proofErr w:type="spellStart"/>
+      <w:r>
+        <w:rPr>
+          <w:rFonts w:ascii="Arial" w:hAnsi="Arial" w:cs="Arial"/>
+        </w:rPr>
+        <w:t>diện</w:t>
+      </w:r>
+      <w:proofErr w:type="spellEnd"/>
+      <w:r>
+        <w:rPr>
+          <w:rFonts w:ascii="Arial" w:hAnsi="Arial" w:cs="Arial"/>
+        </w:rPr>
+        <w:t xml:space="preserve"> </w:t>
+      </w:r>
+      <w:proofErr w:type="spellStart"/>
+      <w:r>
+        <w:rPr>
+          <w:rFonts w:ascii="Arial" w:hAnsi="Arial" w:cs="Arial"/>
+        </w:rPr>
+        <w:t>đẹp</w:t>
+      </w:r>
+      <w:proofErr w:type="spellEnd"/>
+      <w:r>
+        <w:rPr>
+          <w:rFonts w:ascii="Arial" w:hAnsi="Arial" w:cs="Arial"/>
+        </w:rPr>
+        <w:t xml:space="preserve">, </w:t>
+      </w:r>
+      <w:proofErr w:type="spellStart"/>
+      <w:r>
+        <w:rPr>
+          <w:rFonts w:ascii="Arial" w:hAnsi="Arial" w:cs="Arial"/>
+        </w:rPr>
+        <w:t>thân</w:t>
+      </w:r>
+      <w:proofErr w:type="spellEnd"/>
+      <w:r>
+        <w:rPr>
+          <w:rFonts w:ascii="Arial" w:hAnsi="Arial" w:cs="Arial"/>
+        </w:rPr>
+        <w:t xml:space="preserve"> </w:t>
+      </w:r>
+      <w:proofErr w:type="spellStart"/>
+      <w:r>
+        <w:rPr>
+          <w:rFonts w:ascii="Arial" w:hAnsi="Arial" w:cs="Arial"/>
+        </w:rPr>
+        <w:t>thiện</w:t>
+      </w:r>
+      <w:proofErr w:type="spellEnd"/>
+      <w:r>
+        <w:rPr>
+          <w:rFonts w:ascii="Arial" w:hAnsi="Arial" w:cs="Arial"/>
+        </w:rPr>
+        <w:t xml:space="preserve"> </w:t>
+      </w:r>
+      <w:proofErr w:type="spellStart"/>
+      <w:r>
+        <w:rPr>
+          <w:rFonts w:ascii="Arial" w:hAnsi="Arial" w:cs="Arial"/>
+        </w:rPr>
+        <w:t>phù</w:t>
+      </w:r>
+      <w:proofErr w:type="spellEnd"/>
+      <w:r>
+        <w:rPr>
+          <w:rFonts w:ascii="Arial" w:hAnsi="Arial" w:cs="Arial"/>
+        </w:rPr>
+        <w:t xml:space="preserve"> </w:t>
+      </w:r>
+      <w:proofErr w:type="spellStart"/>
+      <w:r>
+        <w:rPr>
+          <w:rFonts w:ascii="Arial" w:hAnsi="Arial" w:cs="Arial"/>
+        </w:rPr>
+        <w:t>hợp</w:t>
+      </w:r>
+      <w:proofErr w:type="spellEnd"/>
+      <w:r>
+        <w:rPr>
+          <w:rFonts w:ascii="Arial" w:hAnsi="Arial" w:cs="Arial"/>
+        </w:rPr>
+        <w:t xml:space="preserve"> </w:t>
+      </w:r>
+      <w:proofErr w:type="spellStart"/>
+      <w:r>
+        <w:rPr>
+          <w:rFonts w:ascii="Arial" w:hAnsi="Arial" w:cs="Arial"/>
+        </w:rPr>
+        <w:t>với</w:t>
+      </w:r>
+      <w:proofErr w:type="spellEnd"/>
+      <w:r>
+        <w:rPr>
+          <w:rFonts w:ascii="Arial" w:hAnsi="Arial" w:cs="Arial"/>
+        </w:rPr>
+        <w:t xml:space="preserve"> </w:t>
+      </w:r>
+      <w:proofErr w:type="spellStart"/>
+      <w:r>
+        <w:rPr>
+          <w:rFonts w:ascii="Arial" w:hAnsi="Arial" w:cs="Arial"/>
+        </w:rPr>
+        <w:t>yêu</w:t>
+      </w:r>
+      <w:proofErr w:type="spellEnd"/>
+      <w:r>
+        <w:rPr>
+          <w:rFonts w:ascii="Arial" w:hAnsi="Arial" w:cs="Arial"/>
+        </w:rPr>
+        <w:t xml:space="preserve"> </w:t>
+      </w:r>
+      <w:proofErr w:type="spellStart"/>
+      <w:r>
+        <w:rPr>
+          <w:rFonts w:ascii="Arial" w:hAnsi="Arial" w:cs="Arial"/>
+          <w:spacing w:val="-4"/>
+        </w:rPr>
+        <w:t>cầu</w:t>
+      </w:r>
+      <w:proofErr w:type="spellEnd"/>
+      <w:r>
+        <w:rPr>
+          <w:rFonts w:ascii="Arial" w:hAnsi="Arial" w:cs="Arial"/>
+          <w:spacing w:val="-4"/>
+        </w:rPr>
+        <w:t xml:space="preserve"> </w:t>
+      </w:r>
+      <w:proofErr w:type="spellStart"/>
+      <w:r>
+        <w:rPr>
+          <w:rFonts w:ascii="Arial" w:hAnsi="Arial" w:cs="Arial"/>
+          <w:spacing w:val="-4"/>
+        </w:rPr>
+        <w:t>khách</w:t>
+      </w:r>
+      <w:proofErr w:type="spellEnd"/>
+      <w:r>
+        <w:rPr>
+          <w:rFonts w:ascii="Arial" w:hAnsi="Arial" w:cs="Arial"/>
+          <w:spacing w:val="-4"/>
+        </w:rPr>
+        <w:t xml:space="preserve"> </w:t>
+      </w:r>
+      <w:proofErr w:type="spellStart"/>
+      <w:r>
+        <w:rPr>
+          <w:rFonts w:ascii="Arial" w:hAnsi="Arial" w:cs="Arial"/>
+          <w:spacing w:val="-4"/>
+        </w:rPr>
+        <w:t>hàng</w:t>
+      </w:r>
+      <w:proofErr w:type="spellEnd"/>
+      <w:r>
+        <w:rPr>
+          <w:rFonts w:ascii="Arial" w:hAnsi="Arial" w:cs="Arial"/>
+          <w:spacing w:val="-4"/>
+        </w:rPr>
+        <w:t>.</w:t>
+      </w:r>
+    </w:p>
+    <w:p>
+      <w:pPr>
+        <w:spacing w:before="60" w:after="60" w:line="312" w:lineRule="auto"/>
+        <w:jc w:val="left"/>
+        <w:rPr>
+          <w:rFonts w:ascii="Arial" w:hAnsi="Arial" w:cs="Arial"/>
+          <w:spacing w:val="-6"/>
+        </w:rPr>
+      </w:pPr>
+      <w:r>
+        <w:rPr>
+          <w:rFonts w:ascii="Arial" w:hAnsi="Arial" w:cs="Arial"/>
+        </w:rPr>
+        <w:t xml:space="preserve">- </w:t>
+      </w:r>
+      <w:proofErr w:type="spellStart"/>
+      <w:r>
+        <w:rPr>
+          <w:rFonts w:ascii="Arial" w:hAnsi="Arial" w:cs="Arial"/>
+        </w:rPr>
+        <w:t>Dễ</w:t>
+      </w:r>
+      <w:proofErr w:type="spellEnd"/>
+      <w:r>
+        <w:rPr>
+          <w:rFonts w:ascii="Arial" w:hAnsi="Arial" w:cs="Arial"/>
+        </w:rPr>
+        <w:t xml:space="preserve"> </w:t>
+      </w:r>
+      <w:proofErr w:type="spellStart"/>
+      <w:r>
+        <w:rPr>
+          <w:rFonts w:ascii="Arial" w:hAnsi="Arial" w:cs="Arial"/>
+        </w:rPr>
+        <w:t>sử</w:t>
+      </w:r>
+      <w:proofErr w:type="spellEnd"/>
+      <w:r>
+        <w:rPr>
+          <w:rFonts w:ascii="Arial" w:hAnsi="Arial" w:cs="Arial"/>
+        </w:rPr>
+        <w:t xml:space="preserve"> </w:t>
+      </w:r>
+      <w:proofErr w:type="spellStart"/>
+      <w:r>
+        <w:rPr>
+          <w:rFonts w:ascii="Arial" w:hAnsi="Arial" w:cs="Arial"/>
+        </w:rPr>
+        <w:t>dụng</w:t>
+      </w:r>
+      <w:proofErr w:type="spellEnd"/>
+      <w:r>
+        <w:rPr>
+          <w:rFonts w:ascii="Arial" w:hAnsi="Arial" w:cs="Arial"/>
+        </w:rPr>
+        <w:t xml:space="preserve"> </w:t>
+      </w:r>
+      <w:proofErr w:type="spellStart"/>
+      <w:r>
+        <w:rPr>
+          <w:rFonts w:ascii="Arial" w:hAnsi="Arial" w:cs="Arial"/>
+        </w:rPr>
+        <w:t>với</w:t>
+      </w:r>
+      <w:proofErr w:type="spellEnd"/>
+      <w:r>
+        <w:rPr>
+          <w:rFonts w:ascii="Arial" w:hAnsi="Arial" w:cs="Arial"/>
+        </w:rPr>
+        <w:t xml:space="preserve"> </w:t>
+      </w:r>
+      <w:proofErr w:type="spellStart"/>
+      <w:r>
+        <w:rPr>
+          <w:rFonts w:ascii="Arial" w:hAnsi="Arial" w:cs="Arial"/>
+        </w:rPr>
+        <w:t>các</w:t>
+      </w:r>
+      <w:proofErr w:type="spellEnd"/>
+      <w:r>
+        <w:rPr>
+          <w:rFonts w:ascii="Arial" w:hAnsi="Arial" w:cs="Arial"/>
+        </w:rPr>
+        <w:t xml:space="preserve"> </w:t>
+      </w:r>
+      <w:proofErr w:type="spellStart"/>
+      <w:r>
+        <w:rPr>
+          <w:rFonts w:ascii="Arial" w:hAnsi="Arial" w:cs="Arial"/>
+        </w:rPr>
+        <w:t>đối</w:t>
+      </w:r>
+      <w:proofErr w:type="spellEnd"/>
+      <w:r>
+        <w:rPr>
+          <w:rFonts w:ascii="Arial" w:hAnsi="Arial" w:cs="Arial"/>
+        </w:rPr>
+        <w:t xml:space="preserve"> </w:t>
+      </w:r>
+      <w:proofErr w:type="spellStart"/>
+      <w:r>
+        <w:rPr>
+          <w:rFonts w:ascii="Arial" w:hAnsi="Arial" w:cs="Arial"/>
+        </w:rPr>
+        <w:t>tượng</w:t>
+      </w:r>
+      <w:proofErr w:type="spellEnd"/>
+      <w:r>
+        <w:rPr>
+          <w:rFonts w:ascii="Arial" w:hAnsi="Arial" w:cs="Arial"/>
+        </w:rPr>
+        <w:t xml:space="preserve"> </w:t>
+      </w:r>
+      <w:proofErr w:type="spellStart"/>
+      <w:r>
+        <w:rPr>
+          <w:rFonts w:ascii="Arial" w:hAnsi="Arial" w:cs="Arial"/>
+        </w:rPr>
+        <w:t>người</w:t>
+      </w:r>
+      <w:proofErr w:type="spellEnd"/>
+      <w:r>
+        <w:rPr>
+          <w:rFonts w:ascii="Arial" w:hAnsi="Arial" w:cs="Arial"/>
+        </w:rPr>
+        <w:t xml:space="preserve"> </w:t>
+      </w:r>
+      <w:proofErr w:type="spellStart"/>
+      <w:r>
+        <w:rPr>
+          <w:rFonts w:ascii="Arial" w:hAnsi="Arial" w:cs="Arial"/>
+        </w:rPr>
+        <w:t>dùng</w:t>
+      </w:r>
+      <w:proofErr w:type="spellEnd"/>
+      <w:r>
+        <w:rPr>
+          <w:rFonts w:ascii="Arial" w:hAnsi="Arial" w:cs="Arial"/>
+        </w:rPr>
+        <w:t xml:space="preserve">, </w:t>
+      </w:r>
+      <w:proofErr w:type="spellStart"/>
+      <w:r>
+        <w:rPr>
+          <w:rFonts w:ascii="Arial" w:hAnsi="Arial" w:cs="Arial"/>
+          <w:spacing w:val="-6"/>
+        </w:rPr>
+        <w:t>thuận</w:t>
+      </w:r>
+      <w:proofErr w:type="spellEnd"/>
+      <w:r>
+        <w:rPr>
+          <w:rFonts w:ascii="Arial" w:hAnsi="Arial" w:cs="Arial"/>
+          <w:spacing w:val="-6"/>
+        </w:rPr>
+        <w:t xml:space="preserve"> </w:t>
+      </w:r>
+      <w:proofErr w:type="spellStart"/>
+      <w:r>
+        <w:rPr>
+          <w:rFonts w:ascii="Arial" w:hAnsi="Arial" w:cs="Arial"/>
+          <w:spacing w:val="-6"/>
+        </w:rPr>
+        <w:t>tiện</w:t>
+      </w:r>
+      <w:proofErr w:type="spellEnd"/>
+      <w:r>
+        <w:rPr>
+          <w:rFonts w:ascii="Arial" w:hAnsi="Arial" w:cs="Arial"/>
+          <w:spacing w:val="-6"/>
+        </w:rPr>
+        <w:t xml:space="preserve"> </w:t>
+      </w:r>
+      <w:proofErr w:type="spellStart"/>
+      <w:r>
+        <w:rPr>
+          <w:rFonts w:ascii="Arial" w:hAnsi="Arial" w:cs="Arial"/>
+          <w:spacing w:val="-6"/>
+        </w:rPr>
+        <w:t>trong</w:t>
+      </w:r>
+      <w:proofErr w:type="spellEnd"/>
+      <w:r>
+        <w:rPr>
+          <w:rFonts w:ascii="Arial" w:hAnsi="Arial" w:cs="Arial"/>
+          <w:spacing w:val="-6"/>
+        </w:rPr>
+        <w:t xml:space="preserve"> </w:t>
+      </w:r>
+      <w:proofErr w:type="spellStart"/>
+      <w:r>
+        <w:rPr>
+          <w:rFonts w:ascii="Arial" w:hAnsi="Arial" w:cs="Arial"/>
+          <w:spacing w:val="-6"/>
+        </w:rPr>
+        <w:t>quản</w:t>
+      </w:r>
+      <w:proofErr w:type="spellEnd"/>
+      <w:r>
+        <w:rPr>
+          <w:rFonts w:ascii="Arial" w:hAnsi="Arial" w:cs="Arial"/>
+          <w:spacing w:val="-6"/>
+        </w:rPr>
+        <w:t xml:space="preserve"> </w:t>
+      </w:r>
+      <w:proofErr w:type="spellStart"/>
+      <w:r>
+        <w:rPr>
+          <w:rFonts w:ascii="Arial" w:hAnsi="Arial" w:cs="Arial"/>
+          <w:spacing w:val="-6"/>
+        </w:rPr>
+        <w:t>trị</w:t>
+      </w:r>
+      <w:proofErr w:type="spellEnd"/>
+      <w:r>
+        <w:rPr>
+          <w:rFonts w:ascii="Arial" w:hAnsi="Arial" w:cs="Arial"/>
+          <w:spacing w:val="-6"/>
+        </w:rPr>
+        <w:t xml:space="preserve">, </w:t>
+      </w:r>
+      <w:proofErr w:type="spellStart"/>
+      <w:r>
+        <w:rPr>
+          <w:rFonts w:ascii="Arial" w:hAnsi="Arial" w:cs="Arial"/>
+          <w:spacing w:val="-6"/>
+        </w:rPr>
+        <w:t>dễ</w:t>
+      </w:r>
+      <w:proofErr w:type="spellEnd"/>
+      <w:r>
+        <w:rPr>
+          <w:rFonts w:ascii="Arial" w:hAnsi="Arial" w:cs="Arial"/>
+          <w:spacing w:val="-6"/>
+        </w:rPr>
+        <w:t xml:space="preserve"> </w:t>
+      </w:r>
+      <w:proofErr w:type="spellStart"/>
+      <w:r>
+        <w:rPr>
+          <w:rFonts w:ascii="Arial" w:hAnsi="Arial" w:cs="Arial"/>
+          <w:spacing w:val="-6"/>
+        </w:rPr>
+        <w:t>bảo</w:t>
+      </w:r>
+      <w:proofErr w:type="spellEnd"/>
+      <w:r>
+        <w:rPr>
+          <w:rFonts w:ascii="Arial" w:hAnsi="Arial" w:cs="Arial"/>
+          <w:spacing w:val="-6"/>
+        </w:rPr>
+        <w:t xml:space="preserve"> </w:t>
+      </w:r>
+      <w:proofErr w:type="spellStart"/>
+      <w:r>
+        <w:rPr>
+          <w:rFonts w:ascii="Arial" w:hAnsi="Arial" w:cs="Arial"/>
+          <w:spacing w:val="-6"/>
+        </w:rPr>
+        <w:t>trì</w:t>
+      </w:r>
+      <w:proofErr w:type="spellEnd"/>
+      <w:r>
+        <w:rPr>
+          <w:rFonts w:ascii="Arial" w:hAnsi="Arial" w:cs="Arial"/>
+          <w:spacing w:val="-6"/>
+        </w:rPr>
+        <w:t>.</w:t>
+      </w:r>
+    </w:p>
+    <w:p>
+      <w:pPr>
+        <w:spacing w:before="60" w:after="60" w:line="312" w:lineRule="auto"/>
+        <w:jc w:val="left"/>
+        <w:rPr>
+          <w:rFonts w:ascii="Arial" w:hAnsi="Arial" w:cs="Arial"/>
+        </w:rPr>
+      </w:pPr>
+      <w:r>
+        <w:rPr>
+          <w:rFonts w:ascii="Arial" w:hAnsi="Arial" w:cs="Arial"/>
+          <w:spacing w:val="-7"/>
+        </w:rPr>
+        <w:t xml:space="preserve">- </w:t>
+      </w:r>
+      <w:proofErr w:type="spellStart"/>
+      <w:r>
+        <w:rPr>
+          <w:rFonts w:ascii="Arial" w:hAnsi="Arial" w:cs="Arial"/>
+          <w:spacing w:val="-7"/>
+        </w:rPr>
+        <w:t>Thông</w:t>
+      </w:r>
+      <w:proofErr w:type="spellEnd"/>
+      <w:r>
+        <w:rPr>
+          <w:rFonts w:ascii="Arial" w:hAnsi="Arial" w:cs="Arial"/>
+          <w:spacing w:val="-7"/>
+        </w:rPr>
+        <w:t xml:space="preserve"> tin </w:t>
+      </w:r>
+      <w:proofErr w:type="spellStart"/>
+      <w:r>
+        <w:rPr>
+          <w:rFonts w:ascii="Arial" w:hAnsi="Arial" w:cs="Arial"/>
+          <w:spacing w:val="-7"/>
+        </w:rPr>
+        <w:t>hiển</w:t>
+      </w:r>
+      <w:proofErr w:type="spellEnd"/>
+      <w:r>
+        <w:rPr>
+          <w:rFonts w:ascii="Arial" w:hAnsi="Arial" w:cs="Arial"/>
+          <w:spacing w:val="-7"/>
+        </w:rPr>
+        <w:t xml:space="preserve"> </w:t>
+      </w:r>
+      <w:proofErr w:type="spellStart"/>
+      <w:r>
+        <w:rPr>
+          <w:rFonts w:ascii="Arial" w:hAnsi="Arial" w:cs="Arial"/>
+          <w:spacing w:val="-7"/>
+        </w:rPr>
+        <w:t>thị</w:t>
+      </w:r>
+      <w:proofErr w:type="spellEnd"/>
+      <w:r>
+        <w:rPr>
+          <w:rFonts w:ascii="Arial" w:hAnsi="Arial" w:cs="Arial"/>
+          <w:spacing w:val="-7"/>
+        </w:rPr>
+        <w:t xml:space="preserve"> chi </w:t>
+      </w:r>
+      <w:proofErr w:type="spellStart"/>
+      <w:r>
+        <w:rPr>
+          <w:rFonts w:ascii="Arial" w:hAnsi="Arial" w:cs="Arial"/>
+          <w:spacing w:val="-7"/>
+        </w:rPr>
+        <w:t>tiết</w:t>
+      </w:r>
+      <w:proofErr w:type="spellEnd"/>
+      <w:r>
+        <w:rPr>
+          <w:rFonts w:ascii="Arial" w:hAnsi="Arial" w:cs="Arial"/>
+          <w:spacing w:val="-7"/>
+        </w:rPr>
+        <w:t xml:space="preserve">. </w:t>
+      </w:r>
+    </w:p>
+    <w:p>
+      <w:pPr>
+        <w:spacing w:before="60" w:after="60" w:line="312" w:lineRule="auto"/>
+        <w:jc w:val="left"/>
+        <w:rPr>
+          <w:rFonts w:ascii="Arial" w:hAnsi="Arial" w:cs="Arial"/>
+          <w:spacing w:val="-12"/>
+          <w:w w:val="92"/>
+        </w:rPr>
+      </w:pPr>
+      <w:r>
+        <w:rPr>
+          <w:rFonts w:ascii="Arial" w:hAnsi="Arial" w:cs="Arial"/>
+        </w:rPr>
+        <w:t xml:space="preserve">- </w:t>
+      </w:r>
+      <w:proofErr w:type="spellStart"/>
+      <w:r>
+        <w:rPr>
+          <w:rFonts w:ascii="Arial" w:hAnsi="Arial" w:cs="Arial"/>
+        </w:rPr>
+        <w:t>Hoàn</w:t>
+      </w:r>
+      <w:proofErr w:type="spellEnd"/>
+      <w:r>
+        <w:rPr>
+          <w:rFonts w:ascii="Arial" w:hAnsi="Arial" w:cs="Arial"/>
+        </w:rPr>
+        <w:t xml:space="preserve"> </w:t>
+      </w:r>
+      <w:proofErr w:type="spellStart"/>
+      <w:r>
+        <w:rPr>
+          <w:rFonts w:ascii="Arial" w:hAnsi="Arial" w:cs="Arial"/>
+        </w:rPr>
+        <w:t>thành</w:t>
+      </w:r>
+      <w:proofErr w:type="spellEnd"/>
+      <w:r>
+        <w:rPr>
+          <w:rFonts w:ascii="Arial" w:hAnsi="Arial" w:cs="Arial"/>
+        </w:rPr>
+        <w:t xml:space="preserve"> </w:t>
+      </w:r>
+      <w:proofErr w:type="spellStart"/>
+      <w:r>
+        <w:rPr>
+          <w:rFonts w:ascii="Arial" w:hAnsi="Arial" w:cs="Arial"/>
+        </w:rPr>
+        <w:t>sản</w:t>
+      </w:r>
+      <w:proofErr w:type="spellEnd"/>
+      <w:r>
+        <w:rPr>
+          <w:rFonts w:ascii="Arial" w:hAnsi="Arial" w:cs="Arial"/>
+        </w:rPr>
+        <w:t xml:space="preserve"> </w:t>
+      </w:r>
+      <w:proofErr w:type="spellStart"/>
+      <w:r>
+        <w:rPr>
+          <w:rFonts w:ascii="Arial" w:hAnsi="Arial" w:cs="Arial"/>
+        </w:rPr>
+        <w:t>phẩm</w:t>
+      </w:r>
+      <w:proofErr w:type="spellEnd"/>
+      <w:r>
+        <w:rPr>
+          <w:rFonts w:ascii="Arial" w:hAnsi="Arial" w:cs="Arial"/>
+        </w:rPr>
+        <w:t xml:space="preserve"> </w:t>
+      </w:r>
+      <w:proofErr w:type="spellStart"/>
+      <w:r>
+        <w:rPr>
+          <w:rFonts w:ascii="Arial" w:hAnsi="Arial" w:cs="Arial"/>
+        </w:rPr>
+        <w:t>đúng</w:t>
+      </w:r>
+      <w:proofErr w:type="spellEnd"/>
+      <w:r>
+        <w:rPr>
+          <w:rFonts w:ascii="Arial" w:hAnsi="Arial" w:cs="Arial"/>
+        </w:rPr>
+        <w:t xml:space="preserve"> </w:t>
+      </w:r>
+      <w:proofErr w:type="spellStart"/>
+      <w:r>
+        <w:rPr>
+          <w:rFonts w:ascii="Arial" w:hAnsi="Arial" w:cs="Arial"/>
+        </w:rPr>
+        <w:t>thời</w:t>
+      </w:r>
+      <w:proofErr w:type="spellEnd"/>
+      <w:r>
+        <w:rPr>
+          <w:rFonts w:ascii="Arial" w:hAnsi="Arial" w:cs="Arial"/>
+        </w:rPr>
+        <w:t xml:space="preserve"> </w:t>
+      </w:r>
+      <w:proofErr w:type="spellStart"/>
+      <w:r>
+        <w:rPr>
+          <w:rFonts w:ascii="Arial" w:hAnsi="Arial" w:cs="Arial"/>
+        </w:rPr>
+        <w:t>gian</w:t>
+      </w:r>
+      <w:proofErr w:type="spellEnd"/>
+      <w:r>
+        <w:rPr>
+          <w:rFonts w:ascii="Arial" w:hAnsi="Arial" w:cs="Arial"/>
+        </w:rPr>
+        <w:t xml:space="preserve"> </w:t>
+      </w:r>
+      <w:proofErr w:type="spellStart"/>
+      <w:r>
+        <w:rPr>
+          <w:rFonts w:ascii="Arial" w:hAnsi="Arial" w:cs="Arial"/>
+        </w:rPr>
+        <w:t>quy</w:t>
+      </w:r>
+      <w:proofErr w:type="spellEnd"/>
+      <w:r>
+        <w:rPr>
+          <w:rFonts w:ascii="Arial" w:hAnsi="Arial" w:cs="Arial"/>
+        </w:rPr>
+        <w:t xml:space="preserve"> </w:t>
+      </w:r>
+      <w:proofErr w:type="spellStart"/>
+      <w:r>
+        <w:rPr>
+          <w:rFonts w:ascii="Arial" w:hAnsi="Arial" w:cs="Arial"/>
+          <w:spacing w:val="-12"/>
+          <w:w w:val="92"/>
+        </w:rPr>
+        <w:t>định</w:t>
+      </w:r>
+      <w:proofErr w:type="spellEnd"/>
+      <w:r>
+        <w:rPr>
+          <w:rFonts w:ascii="Arial" w:hAnsi="Arial" w:cs="Arial"/>
+          <w:spacing w:val="-12"/>
+          <w:w w:val="92"/>
+        </w:rPr>
+        <w:t>.</w:t>
+      </w:r>
+    </w:p>
+    <w:p>
+      <w:pPr>
+        <w:spacing w:before="60" w:after="60" w:line="312" w:lineRule="auto"/>
+        <w:jc w:val="left"/>
+        <w:rPr>
+          <w:rFonts w:ascii="Arial" w:eastAsiaTheme="minorHAnsi" w:hAnsi="Arial" w:cs="Arial"/>
+          <w:spacing w:val="-3"/>
+          <w:lang w:eastAsia="en-US" w:bidi="ar-SA"/>
+        </w:rPr>
+      </w:pPr>
+      <w:r>
+        <w:rPr>
+          <w:rFonts w:ascii="Arial" w:hAnsi="Arial" w:cs="Arial"/>
+        </w:rPr>
+        <w:t xml:space="preserve">- </w:t>
+      </w:r>
+      <w:proofErr w:type="spellStart"/>
+      <w:r>
+        <w:rPr>
+          <w:rFonts w:ascii="Arial" w:hAnsi="Arial" w:cs="Arial"/>
+        </w:rPr>
+        <w:t>Dễ</w:t>
+      </w:r>
+      <w:proofErr w:type="spellEnd"/>
+      <w:r>
+        <w:rPr>
+          <w:rFonts w:ascii="Arial" w:hAnsi="Arial" w:cs="Arial"/>
+        </w:rPr>
+        <w:t xml:space="preserve"> </w:t>
+      </w:r>
+      <w:proofErr w:type="spellStart"/>
+      <w:r>
+        <w:rPr>
+          <w:rFonts w:ascii="Arial" w:hAnsi="Arial" w:cs="Arial"/>
+        </w:rPr>
+        <w:t>dàng</w:t>
+      </w:r>
+      <w:proofErr w:type="spellEnd"/>
+      <w:r>
+        <w:rPr>
+          <w:rFonts w:ascii="Arial" w:hAnsi="Arial" w:cs="Arial"/>
+        </w:rPr>
+        <w:t xml:space="preserve"> </w:t>
+      </w:r>
+      <w:proofErr w:type="spellStart"/>
+      <w:r>
+        <w:rPr>
+          <w:rFonts w:ascii="Arial" w:hAnsi="Arial" w:cs="Arial"/>
+        </w:rPr>
+        <w:t>tùy</w:t>
+      </w:r>
+      <w:proofErr w:type="spellEnd"/>
+      <w:r>
+        <w:rPr>
+          <w:rFonts w:ascii="Arial" w:hAnsi="Arial" w:cs="Arial"/>
+        </w:rPr>
+        <w:t xml:space="preserve"> </w:t>
+      </w:r>
+      <w:proofErr w:type="spellStart"/>
+      <w:r>
+        <w:rPr>
+          <w:rFonts w:ascii="Arial" w:hAnsi="Arial" w:cs="Arial"/>
+        </w:rPr>
+        <w:t>chỉnh</w:t>
+      </w:r>
+      <w:proofErr w:type="spellEnd"/>
+      <w:r>
+        <w:rPr>
+          <w:rFonts w:ascii="Arial" w:hAnsi="Arial" w:cs="Arial"/>
+        </w:rPr>
+        <w:t xml:space="preserve">, </w:t>
+      </w:r>
+      <w:proofErr w:type="spellStart"/>
+      <w:r>
+        <w:rPr>
+          <w:rFonts w:ascii="Arial" w:hAnsi="Arial" w:cs="Arial"/>
+        </w:rPr>
+        <w:t>thay</w:t>
+      </w:r>
+      <w:proofErr w:type="spellEnd"/>
+      <w:r>
+        <w:rPr>
+          <w:rFonts w:ascii="Arial" w:hAnsi="Arial" w:cs="Arial"/>
+        </w:rPr>
+        <w:t xml:space="preserve"> </w:t>
+      </w:r>
+      <w:proofErr w:type="spellStart"/>
+      <w:r>
+        <w:rPr>
+          <w:rFonts w:ascii="Arial" w:hAnsi="Arial" w:cs="Arial"/>
+        </w:rPr>
+        <w:t>đổi</w:t>
+      </w:r>
+      <w:proofErr w:type="spellEnd"/>
+      <w:r>
+        <w:rPr>
+          <w:rFonts w:ascii="Arial" w:hAnsi="Arial" w:cs="Arial"/>
+        </w:rPr>
+        <w:t xml:space="preserve"> </w:t>
+      </w:r>
+      <w:proofErr w:type="spellStart"/>
+      <w:r>
+        <w:rPr>
+          <w:rFonts w:ascii="Arial" w:hAnsi="Arial" w:cs="Arial"/>
+        </w:rPr>
+        <w:t>các</w:t>
+      </w:r>
+      <w:proofErr w:type="spellEnd"/>
+      <w:r>
+        <w:rPr>
+          <w:rFonts w:ascii="Arial" w:hAnsi="Arial" w:cs="Arial"/>
+        </w:rPr>
+        <w:t xml:space="preserve"> </w:t>
+      </w:r>
+      <w:proofErr w:type="spellStart"/>
+      <w:r>
+        <w:rPr>
+          <w:rFonts w:ascii="Arial" w:hAnsi="Arial" w:cs="Arial"/>
+        </w:rPr>
+        <w:t>modul</w:t>
+      </w:r>
+      <w:proofErr w:type="spellEnd"/>
+      <w:r>
+        <w:rPr>
+          <w:rFonts w:ascii="Arial" w:hAnsi="Arial" w:cs="Arial"/>
+        </w:rPr>
+        <w:t xml:space="preserve">, </w:t>
+      </w:r>
+      <w:proofErr w:type="spellStart"/>
+      <w:r>
+        <w:rPr>
+          <w:rFonts w:ascii="Arial" w:hAnsi="Arial" w:cs="Arial"/>
+        </w:rPr>
+        <w:t>có</w:t>
+      </w:r>
+      <w:proofErr w:type="spellEnd"/>
+      <w:r>
+        <w:rPr>
+          <w:rFonts w:ascii="Arial" w:hAnsi="Arial" w:cs="Arial"/>
+        </w:rPr>
+        <w:t xml:space="preserve"> </w:t>
+      </w:r>
+      <w:proofErr w:type="spellStart"/>
+      <w:r>
+        <w:rPr>
+          <w:rFonts w:ascii="Arial" w:hAnsi="Arial" w:cs="Arial"/>
+        </w:rPr>
+        <w:t>khả</w:t>
+      </w:r>
+      <w:proofErr w:type="spellEnd"/>
+      <w:r>
+        <w:rPr>
+          <w:rFonts w:ascii="Arial" w:hAnsi="Arial" w:cs="Arial"/>
+        </w:rPr>
+        <w:t xml:space="preserve"> </w:t>
+      </w:r>
+      <w:proofErr w:type="spellStart"/>
+      <w:r>
+        <w:rPr>
+          <w:rFonts w:ascii="Arial" w:hAnsi="Arial" w:cs="Arial"/>
+          <w:spacing w:val="-3"/>
+        </w:rPr>
+        <w:t>năng</w:t>
+      </w:r>
+      <w:proofErr w:type="spellEnd"/>
+      <w:r>
+        <w:rPr>
+          <w:rFonts w:ascii="Arial" w:hAnsi="Arial" w:cs="Arial"/>
+          <w:spacing w:val="-3"/>
+        </w:rPr>
+        <w:t xml:space="preserve"> </w:t>
+      </w:r>
+      <w:proofErr w:type="spellStart"/>
+      <w:r>
+        <w:rPr>
+          <w:rFonts w:ascii="Arial" w:hAnsi="Arial" w:cs="Arial"/>
+          <w:spacing w:val="-3"/>
+        </w:rPr>
+        <w:t>tích</w:t>
+      </w:r>
+      <w:proofErr w:type="spellEnd"/>
+      <w:r>
+        <w:rPr>
+          <w:rFonts w:ascii="Arial" w:hAnsi="Arial" w:cs="Arial"/>
+          <w:spacing w:val="-3"/>
+        </w:rPr>
+        <w:t xml:space="preserve"> </w:t>
+      </w:r>
+      <w:proofErr w:type="spellStart"/>
+      <w:r>
+        <w:rPr>
+          <w:rFonts w:ascii="Arial" w:hAnsi="Arial" w:cs="Arial"/>
+          <w:spacing w:val="-3"/>
+        </w:rPr>
+        <w:t>hợp</w:t>
+      </w:r>
+      <w:proofErr w:type="spellEnd"/>
+      <w:r>
+        <w:rPr>
+          <w:rFonts w:ascii="Arial" w:hAnsi="Arial" w:cs="Arial"/>
+          <w:spacing w:val="-3"/>
+        </w:rPr>
+        <w:t xml:space="preserve"> </w:t>
+      </w:r>
+      <w:proofErr w:type="spellStart"/>
+      <w:r>
+        <w:rPr>
+          <w:rFonts w:ascii="Arial" w:hAnsi="Arial" w:cs="Arial"/>
+          <w:spacing w:val="-3"/>
+        </w:rPr>
+        <w:t>nhiều</w:t>
+      </w:r>
+      <w:proofErr w:type="spellEnd"/>
+      <w:r>
+        <w:rPr>
+          <w:rFonts w:ascii="Arial" w:hAnsi="Arial" w:cs="Arial"/>
+          <w:spacing w:val="-3"/>
+        </w:rPr>
+        <w:t xml:space="preserve"> </w:t>
+      </w:r>
+      <w:proofErr w:type="spellStart"/>
+      <w:r>
+        <w:rPr>
+          <w:rFonts w:ascii="Arial" w:hAnsi="Arial" w:cs="Arial"/>
+          <w:spacing w:val="-3"/>
+        </w:rPr>
+        <w:t>thành</w:t>
+      </w:r>
+      <w:proofErr w:type="spellEnd"/>
+      <w:r>
+        <w:rPr>
+          <w:rFonts w:ascii="Arial" w:hAnsi="Arial" w:cs="Arial"/>
+          <w:spacing w:val="-3"/>
+        </w:rPr>
+        <w:t xml:space="preserve"> </w:t>
+      </w:r>
+      <w:proofErr w:type="spellStart"/>
+      <w:r>
+        <w:rPr>
+          <w:rFonts w:ascii="Arial" w:hAnsi="Arial" w:cs="Arial"/>
+          <w:spacing w:val="-3"/>
+        </w:rPr>
+        <w:t>phần</w:t>
+      </w:r>
+      <w:proofErr w:type="spellEnd"/>
+      <w:r>
+        <w:rPr>
+          <w:rFonts w:ascii="Arial" w:hAnsi="Arial" w:cs="Arial"/>
+          <w:spacing w:val="-3"/>
+        </w:rPr>
+        <w:t>.</w:t>
+      </w:r>
+    </w:p>
+    <w:p>
+      <w:pPr>
+        <w:spacing w:before="60" w:after="60" w:line="312" w:lineRule="auto"/>
+        <w:jc w:val="left"/>
+        <w:rPr>
+          <w:rFonts w:ascii="Arial" w:hAnsi="Arial" w:cs="Arial"/>
+        </w:rPr>
+      </w:pPr>
+      <w:r>
+        <w:rPr>
+          <w:rFonts w:ascii="Arial" w:hAnsi="Arial" w:cs="Arial"/>
+        </w:rPr>
+        <w:t xml:space="preserve">- </w:t>
+      </w:r>
+      <w:proofErr w:type="spellStart"/>
+      <w:r>
+        <w:rPr>
+          <w:rFonts w:ascii="Arial" w:hAnsi="Arial" w:cs="Arial"/>
+        </w:rPr>
+        <w:t>Có</w:t>
+      </w:r>
+      <w:proofErr w:type="spellEnd"/>
+      <w:r>
+        <w:rPr>
+          <w:rFonts w:ascii="Arial" w:hAnsi="Arial" w:cs="Arial"/>
+        </w:rPr>
+        <w:t xml:space="preserve"> </w:t>
+      </w:r>
+      <w:proofErr w:type="spellStart"/>
+      <w:r>
+        <w:rPr>
+          <w:rFonts w:ascii="Arial" w:hAnsi="Arial" w:cs="Arial"/>
+        </w:rPr>
+        <w:t>tính</w:t>
+      </w:r>
+      <w:proofErr w:type="spellEnd"/>
+      <w:r>
+        <w:rPr>
+          <w:rFonts w:ascii="Arial" w:hAnsi="Arial" w:cs="Arial"/>
+        </w:rPr>
+        <w:t xml:space="preserve"> </w:t>
+      </w:r>
+      <w:proofErr w:type="spellStart"/>
+      <w:r>
+        <w:rPr>
+          <w:rFonts w:ascii="Arial" w:hAnsi="Arial" w:cs="Arial"/>
+        </w:rPr>
+        <w:t>hiệu</w:t>
+      </w:r>
+      <w:proofErr w:type="spellEnd"/>
+      <w:r>
+        <w:rPr>
+          <w:rFonts w:ascii="Arial" w:hAnsi="Arial" w:cs="Arial"/>
+        </w:rPr>
+        <w:t xml:space="preserve"> </w:t>
+      </w:r>
+      <w:proofErr w:type="spellStart"/>
+      <w:r>
+        <w:rPr>
+          <w:rFonts w:ascii="Arial" w:hAnsi="Arial" w:cs="Arial"/>
+        </w:rPr>
+        <w:t>quả</w:t>
+      </w:r>
+      <w:proofErr w:type="spellEnd"/>
+      <w:r>
+        <w:rPr>
+          <w:rFonts w:ascii="Arial" w:hAnsi="Arial" w:cs="Arial"/>
+        </w:rPr>
+        <w:t xml:space="preserve"> </w:t>
+      </w:r>
+      <w:proofErr w:type="spellStart"/>
+      <w:r>
+        <w:rPr>
+          <w:rFonts w:ascii="Arial" w:hAnsi="Arial" w:cs="Arial"/>
+        </w:rPr>
+        <w:t>cao</w:t>
+      </w:r>
+      <w:proofErr w:type="spellEnd"/>
+      <w:r>
+        <w:rPr>
+          <w:rFonts w:ascii="Arial" w:hAnsi="Arial" w:cs="Arial"/>
+        </w:rPr>
+        <w:t>.</w:t>
+      </w:r>
+      <w:r>
+        <w:rPr>
+          <w:rFonts w:ascii="Arial" w:hAnsi="Arial" w:cs="Arial"/>
+        </w:rPr>
+        <w:br/>
+        <w:t xml:space="preserve">- </w:t>
+      </w:r>
+      <w:proofErr w:type="spellStart"/>
+      <w:r>
+        <w:rPr>
+          <w:rFonts w:ascii="Arial" w:hAnsi="Arial" w:cs="Arial"/>
+        </w:rPr>
+        <w:t>Có</w:t>
+      </w:r>
+      <w:proofErr w:type="spellEnd"/>
+      <w:r>
+        <w:rPr>
+          <w:rFonts w:ascii="Arial" w:hAnsi="Arial" w:cs="Arial"/>
+        </w:rPr>
+        <w:t xml:space="preserve"> </w:t>
+      </w:r>
+      <w:proofErr w:type="spellStart"/>
+      <w:r>
+        <w:rPr>
+          <w:rFonts w:ascii="Arial" w:hAnsi="Arial" w:cs="Arial"/>
+        </w:rPr>
+        <w:t>tính</w:t>
+      </w:r>
+      <w:proofErr w:type="spellEnd"/>
+      <w:r>
+        <w:rPr>
+          <w:rFonts w:ascii="Arial" w:hAnsi="Arial" w:cs="Arial"/>
+        </w:rPr>
+        <w:t xml:space="preserve"> </w:t>
+      </w:r>
+      <w:proofErr w:type="spellStart"/>
+      <w:r>
+        <w:rPr>
+          <w:rFonts w:ascii="Arial" w:hAnsi="Arial" w:cs="Arial"/>
+        </w:rPr>
+        <w:t>bảo</w:t>
+      </w:r>
+      <w:proofErr w:type="spellEnd"/>
+      <w:r>
+        <w:rPr>
+          <w:rFonts w:ascii="Arial" w:hAnsi="Arial" w:cs="Arial"/>
+        </w:rPr>
+        <w:t xml:space="preserve"> </w:t>
+      </w:r>
+      <w:proofErr w:type="spellStart"/>
+      <w:r>
+        <w:rPr>
+          <w:rFonts w:ascii="Arial" w:hAnsi="Arial" w:cs="Arial"/>
+        </w:rPr>
+        <w:t>mật</w:t>
+      </w:r>
+      <w:proofErr w:type="spellEnd"/>
+      <w:r>
+        <w:rPr>
+          <w:rFonts w:ascii="Arial" w:hAnsi="Arial" w:cs="Arial"/>
+        </w:rPr>
+        <w:t xml:space="preserve"> </w:t>
+      </w:r>
+      <w:proofErr w:type="spellStart"/>
+      <w:r>
+        <w:rPr>
+          <w:rFonts w:ascii="Arial" w:hAnsi="Arial" w:cs="Arial"/>
+        </w:rPr>
+        <w:t>cao</w:t>
+      </w:r>
+      <w:proofErr w:type="spellEnd"/>
+      <w:r>
+        <w:rPr>
+          <w:rFonts w:ascii="Arial" w:hAnsi="Arial" w:cs="Arial"/>
+        </w:rPr>
+        <w:t>.</w:t>
+      </w:r>
+    </w:p>
+    <w:p>
+      <w:pPr>
+        <w:spacing w:before="60" w:after="60" w:line="312" w:lineRule="auto"/>
+        <w:rPr>
+          <w:rFonts w:ascii="Arial" w:hAnsi="Arial" w:cs="Arial"/>
+          <w:spacing w:val="-12"/>
+          <w:w w:val="92"/>
+        </w:rPr>
+      </w:pPr>
+    </w:p>
+    <w:p>
+      <w:pPr>
+        <w:rPr>
+          <w:rFonts w:ascii="Arial" w:hAnsi="Arial" w:cs="Arial"/>
+        </w:rPr>
+      </w:pPr>
+    </w:p>
+    <w:p>
+      <w:pPr>
+        <w:pStyle w:val="Heading2"/>
+        <w:rPr>
+          <w:rFonts w:ascii="Arial" w:hAnsi="Arial" w:cs="Arial"/>
+        </w:rPr>
+      </w:pPr>
+      <w:bookmarkStart w:id="10" w:name="_Toc25660388"/>
+      <w:proofErr w:type="spellStart"/>
+      <w:r>
+        <w:rPr>
+          <w:rFonts w:ascii="Arial" w:hAnsi="Arial" w:cs="Arial"/>
+        </w:rPr>
+        <w:t>Mô</w:t>
+      </w:r>
+      <w:proofErr w:type="spellEnd"/>
+      <w:r>
+        <w:rPr>
+          <w:rFonts w:ascii="Arial" w:hAnsi="Arial" w:cs="Arial"/>
+        </w:rPr>
+        <w:t xml:space="preserve"> </w:t>
+      </w:r>
+      <w:proofErr w:type="spellStart"/>
+      <w:r>
+        <w:rPr>
+          <w:rFonts w:ascii="Arial" w:hAnsi="Arial" w:cs="Arial"/>
+        </w:rPr>
+        <w:t>hình</w:t>
+      </w:r>
+      <w:proofErr w:type="spellEnd"/>
+      <w:r>
+        <w:rPr>
+          <w:rFonts w:ascii="Arial" w:hAnsi="Arial" w:cs="Arial"/>
+        </w:rPr>
+        <w:t xml:space="preserve"> </w:t>
+      </w:r>
+      <w:proofErr w:type="spellStart"/>
+      <w:r>
+        <w:rPr>
+          <w:rFonts w:ascii="Arial" w:hAnsi="Arial" w:cs="Arial"/>
+        </w:rPr>
+        <w:t>hoạt</w:t>
+      </w:r>
+      <w:proofErr w:type="spellEnd"/>
+      <w:r>
+        <w:rPr>
+          <w:rFonts w:ascii="Arial" w:hAnsi="Arial" w:cs="Arial"/>
+        </w:rPr>
+        <w:t xml:space="preserve"> </w:t>
+      </w:r>
+      <w:proofErr w:type="spellStart"/>
+      <w:r>
+        <w:rPr>
+          <w:rFonts w:ascii="Arial" w:hAnsi="Arial" w:cs="Arial"/>
+        </w:rPr>
+        <w:t>động</w:t>
+      </w:r>
+      <w:proofErr w:type="spellEnd"/>
+      <w:r>
+        <w:rPr>
+          <w:rFonts w:ascii="Arial" w:hAnsi="Arial" w:cs="Arial"/>
+        </w:rPr>
+        <w:t xml:space="preserve"> </w:t>
+      </w:r>
+      <w:proofErr w:type="spellStart"/>
+      <w:r>
+        <w:rPr>
+          <w:rFonts w:ascii="Arial" w:hAnsi="Arial" w:cs="Arial"/>
+        </w:rPr>
+        <w:t>dự</w:t>
+      </w:r>
+      <w:proofErr w:type="spellEnd"/>
+      <w:r>
+        <w:rPr>
+          <w:rFonts w:ascii="Arial" w:hAnsi="Arial" w:cs="Arial"/>
+        </w:rPr>
+        <w:t xml:space="preserve"> </w:t>
+      </w:r>
+      <w:proofErr w:type="spellStart"/>
+      <w:r>
+        <w:rPr>
+          <w:rFonts w:ascii="Arial" w:hAnsi="Arial" w:cs="Arial"/>
+        </w:rPr>
+        <w:t>kiến</w:t>
+      </w:r>
+      <w:bookmarkEnd w:id="10"/>
       <w:proofErr w:type="spellEnd"/>
     </w:p>
     <w:p/>
     <w:p>
-      <w:pPr>
-        <w:pStyle w:val="Heading1"/>
-        <w:rPr>
-          <w:rFonts w:ascii="Arial" w:hAnsi="Arial" w:cs="Arial"/>
-        </w:rPr>
-      </w:pPr>
-      <w:bookmarkStart w:id="8" w:name="_Toc25660385"/>
-      <w:proofErr w:type="spellStart"/>
-      <w:r>
-        <w:rPr>
-          <w:rFonts w:ascii="Arial" w:hAnsi="Arial" w:cs="Arial"/>
-        </w:rPr>
-        <w:t>Khảo</w:t>
-      </w:r>
-      <w:proofErr w:type="spellEnd"/>
-      <w:r>
-        <w:rPr>
-          <w:rFonts w:ascii="Arial" w:hAnsi="Arial" w:cs="Arial"/>
-        </w:rPr>
-        <w:t xml:space="preserve"> </w:t>
-      </w:r>
-      <w:proofErr w:type="spellStart"/>
-      <w:r>
-        <w:rPr>
-          <w:rFonts w:ascii="Arial" w:hAnsi="Arial" w:cs="Arial"/>
-        </w:rPr>
-        <w:t>sát</w:t>
-      </w:r>
-      <w:proofErr w:type="spellEnd"/>
-      <w:r>
-        <w:rPr>
-          <w:rFonts w:ascii="Arial" w:hAnsi="Arial" w:cs="Arial"/>
-        </w:rPr>
-        <w:t xml:space="preserve"> </w:t>
-      </w:r>
-      <w:proofErr w:type="spellStart"/>
-      <w:r>
-        <w:rPr>
-          <w:rFonts w:ascii="Arial" w:hAnsi="Arial" w:cs="Arial"/>
-        </w:rPr>
-        <w:t>dự</w:t>
-      </w:r>
-      <w:proofErr w:type="spellEnd"/>
-      <w:r>
-        <w:rPr>
-          <w:rFonts w:ascii="Arial" w:hAnsi="Arial" w:cs="Arial"/>
-        </w:rPr>
-        <w:t xml:space="preserve"> </w:t>
-      </w:r>
-      <w:proofErr w:type="spellStart"/>
-      <w:r>
-        <w:rPr>
-          <w:rFonts w:ascii="Arial" w:hAnsi="Arial" w:cs="Arial"/>
-        </w:rPr>
-        <w:t>án</w:t>
-      </w:r>
-      <w:bookmarkEnd w:id="8"/>
-      <w:proofErr w:type="spellEnd"/>
-    </w:p>
-    <w:p>
-      <w:pPr>
-        <w:pStyle w:val="Heading2"/>
-        <w:rPr>
-          <w:rFonts w:ascii="Arial" w:hAnsi="Arial" w:cs="Arial"/>
-        </w:rPr>
-      </w:pPr>
-      <w:bookmarkStart w:id="9" w:name="_Toc25660386"/>
-      <w:proofErr w:type="spellStart"/>
-      <w:r>
-        <w:rPr>
-          <w:rFonts w:ascii="Arial" w:hAnsi="Arial" w:cs="Arial"/>
-        </w:rPr>
-        <w:t>Yêu</w:t>
-      </w:r>
-      <w:proofErr w:type="spellEnd"/>
-      <w:r>
-        <w:rPr>
-          <w:rFonts w:ascii="Arial" w:hAnsi="Arial" w:cs="Arial"/>
-        </w:rPr>
-        <w:t xml:space="preserve"> </w:t>
-      </w:r>
-      <w:proofErr w:type="spellStart"/>
-      <w:r>
-        <w:rPr>
-          <w:rFonts w:ascii="Arial" w:hAnsi="Arial" w:cs="Arial"/>
-        </w:rPr>
-        <w:t>cầu</w:t>
-      </w:r>
-      <w:proofErr w:type="spellEnd"/>
-      <w:r>
-        <w:rPr>
-          <w:rFonts w:ascii="Arial" w:hAnsi="Arial" w:cs="Arial"/>
-        </w:rPr>
-        <w:t xml:space="preserve"> </w:t>
-      </w:r>
-      <w:proofErr w:type="spellStart"/>
-      <w:r>
-        <w:rPr>
-          <w:rFonts w:ascii="Arial" w:hAnsi="Arial" w:cs="Arial"/>
-        </w:rPr>
-        <w:t>khách</w:t>
-      </w:r>
-      <w:proofErr w:type="spellEnd"/>
-      <w:r>
-        <w:rPr>
-          <w:rFonts w:ascii="Arial" w:hAnsi="Arial" w:cs="Arial"/>
-        </w:rPr>
-        <w:t xml:space="preserve"> </w:t>
-      </w:r>
-      <w:proofErr w:type="spellStart"/>
-      <w:r>
-        <w:rPr>
-          <w:rFonts w:ascii="Arial" w:hAnsi="Arial" w:cs="Arial"/>
-        </w:rPr>
-        <w:t>hàng</w:t>
-      </w:r>
-      <w:bookmarkEnd w:id="9"/>
-      <w:proofErr w:type="spellEnd"/>
-    </w:p>
-    <w:p>
-      <w:pPr>
-        <w:spacing w:before="60" w:after="60" w:line="312" w:lineRule="auto"/>
-        <w:jc w:val="left"/>
-        <w:rPr>
-          <w:rFonts w:ascii="Arial" w:eastAsiaTheme="minorHAnsi" w:hAnsi="Arial" w:cs="Arial"/>
-          <w:spacing w:val="-4"/>
-          <w:lang w:eastAsia="en-US" w:bidi="ar-SA"/>
-        </w:rPr>
-      </w:pPr>
-      <w:r>
-        <w:rPr>
-          <w:rFonts w:ascii="Arial" w:hAnsi="Arial" w:cs="Arial"/>
-        </w:rPr>
-        <w:t xml:space="preserve">- </w:t>
-      </w:r>
-      <w:proofErr w:type="spellStart"/>
-      <w:r>
-        <w:rPr>
-          <w:rFonts w:ascii="Arial" w:hAnsi="Arial" w:cs="Arial"/>
-        </w:rPr>
-        <w:t>Giao</w:t>
-      </w:r>
-      <w:proofErr w:type="spellEnd"/>
-      <w:r>
-        <w:rPr>
-          <w:rFonts w:ascii="Arial" w:hAnsi="Arial" w:cs="Arial"/>
-        </w:rPr>
-        <w:t xml:space="preserve"> </w:t>
-      </w:r>
-      <w:proofErr w:type="spellStart"/>
-      <w:r>
-        <w:rPr>
-          <w:rFonts w:ascii="Arial" w:hAnsi="Arial" w:cs="Arial"/>
-        </w:rPr>
-        <w:t>diện</w:t>
-      </w:r>
-      <w:proofErr w:type="spellEnd"/>
-      <w:r>
-        <w:rPr>
-          <w:rFonts w:ascii="Arial" w:hAnsi="Arial" w:cs="Arial"/>
-        </w:rPr>
-        <w:t xml:space="preserve"> </w:t>
-      </w:r>
-      <w:proofErr w:type="spellStart"/>
-      <w:r>
-        <w:rPr>
-          <w:rFonts w:ascii="Arial" w:hAnsi="Arial" w:cs="Arial"/>
-        </w:rPr>
-        <w:t>đẹp</w:t>
-      </w:r>
-      <w:proofErr w:type="spellEnd"/>
-      <w:r>
-        <w:rPr>
-          <w:rFonts w:ascii="Arial" w:hAnsi="Arial" w:cs="Arial"/>
-        </w:rPr>
-        <w:t xml:space="preserve">, </w:t>
-      </w:r>
-      <w:proofErr w:type="spellStart"/>
-      <w:r>
-        <w:rPr>
-          <w:rFonts w:ascii="Arial" w:hAnsi="Arial" w:cs="Arial"/>
-        </w:rPr>
-        <w:t>thân</w:t>
-      </w:r>
-      <w:proofErr w:type="spellEnd"/>
-      <w:r>
-        <w:rPr>
-          <w:rFonts w:ascii="Arial" w:hAnsi="Arial" w:cs="Arial"/>
-        </w:rPr>
-        <w:t xml:space="preserve"> </w:t>
-      </w:r>
-      <w:proofErr w:type="spellStart"/>
-      <w:r>
-        <w:rPr>
-          <w:rFonts w:ascii="Arial" w:hAnsi="Arial" w:cs="Arial"/>
-        </w:rPr>
-        <w:t>thiện</w:t>
-      </w:r>
-      <w:proofErr w:type="spellEnd"/>
-      <w:r>
-        <w:rPr>
-          <w:rFonts w:ascii="Arial" w:hAnsi="Arial" w:cs="Arial"/>
-        </w:rPr>
-        <w:t xml:space="preserve"> </w:t>
-      </w:r>
-      <w:proofErr w:type="spellStart"/>
-      <w:r>
-        <w:rPr>
-          <w:rFonts w:ascii="Arial" w:hAnsi="Arial" w:cs="Arial"/>
-        </w:rPr>
-        <w:t>phù</w:t>
-      </w:r>
-      <w:proofErr w:type="spellEnd"/>
-      <w:r>
-        <w:rPr>
-          <w:rFonts w:ascii="Arial" w:hAnsi="Arial" w:cs="Arial"/>
-        </w:rPr>
-        <w:t xml:space="preserve"> </w:t>
-      </w:r>
-      <w:proofErr w:type="spellStart"/>
-      <w:r>
-        <w:rPr>
-          <w:rFonts w:ascii="Arial" w:hAnsi="Arial" w:cs="Arial"/>
-        </w:rPr>
-        <w:t>hợp</w:t>
-      </w:r>
-      <w:proofErr w:type="spellEnd"/>
-      <w:r>
-        <w:rPr>
-          <w:rFonts w:ascii="Arial" w:hAnsi="Arial" w:cs="Arial"/>
-        </w:rPr>
-        <w:t xml:space="preserve"> </w:t>
-      </w:r>
-      <w:proofErr w:type="spellStart"/>
-      <w:r>
-        <w:rPr>
-          <w:rFonts w:ascii="Arial" w:hAnsi="Arial" w:cs="Arial"/>
-        </w:rPr>
-        <w:t>với</w:t>
-      </w:r>
-      <w:proofErr w:type="spellEnd"/>
-      <w:r>
-        <w:rPr>
-          <w:rFonts w:ascii="Arial" w:hAnsi="Arial" w:cs="Arial"/>
-        </w:rPr>
-        <w:t xml:space="preserve"> </w:t>
-      </w:r>
-      <w:proofErr w:type="spellStart"/>
-      <w:r>
-        <w:rPr>
-          <w:rFonts w:ascii="Arial" w:hAnsi="Arial" w:cs="Arial"/>
-        </w:rPr>
-        <w:t>yêu</w:t>
-      </w:r>
-      <w:proofErr w:type="spellEnd"/>
-      <w:r>
-        <w:rPr>
-          <w:rFonts w:ascii="Arial" w:hAnsi="Arial" w:cs="Arial"/>
-        </w:rPr>
-        <w:t xml:space="preserve"> </w:t>
-      </w:r>
-      <w:proofErr w:type="spellStart"/>
-      <w:r>
-        <w:rPr>
-          <w:rFonts w:ascii="Arial" w:hAnsi="Arial" w:cs="Arial"/>
-          <w:spacing w:val="-4"/>
-        </w:rPr>
-        <w:t>cầu</w:t>
-      </w:r>
-      <w:proofErr w:type="spellEnd"/>
-      <w:r>
-        <w:rPr>
-          <w:rFonts w:ascii="Arial" w:hAnsi="Arial" w:cs="Arial"/>
-          <w:spacing w:val="-4"/>
-        </w:rPr>
-        <w:t xml:space="preserve"> </w:t>
-      </w:r>
-      <w:proofErr w:type="spellStart"/>
-      <w:r>
-        <w:rPr>
-          <w:rFonts w:ascii="Arial" w:hAnsi="Arial" w:cs="Arial"/>
-          <w:spacing w:val="-4"/>
-        </w:rPr>
-        <w:t>khách</w:t>
-      </w:r>
-      <w:proofErr w:type="spellEnd"/>
-      <w:r>
-        <w:rPr>
-          <w:rFonts w:ascii="Arial" w:hAnsi="Arial" w:cs="Arial"/>
-          <w:spacing w:val="-4"/>
-        </w:rPr>
-        <w:t xml:space="preserve"> </w:t>
-      </w:r>
-      <w:proofErr w:type="spellStart"/>
-      <w:r>
-        <w:rPr>
-          <w:rFonts w:ascii="Arial" w:hAnsi="Arial" w:cs="Arial"/>
-          <w:spacing w:val="-4"/>
-        </w:rPr>
-        <w:t>hàng</w:t>
-      </w:r>
-      <w:proofErr w:type="spellEnd"/>
-      <w:r>
-        <w:rPr>
-          <w:rFonts w:ascii="Arial" w:hAnsi="Arial" w:cs="Arial"/>
-          <w:spacing w:val="-4"/>
-        </w:rPr>
-        <w:t>.</w:t>
-      </w:r>
-    </w:p>
-    <w:p>
-      <w:pPr>
-        <w:spacing w:before="60" w:after="60" w:line="312" w:lineRule="auto"/>
-        <w:jc w:val="left"/>
-        <w:rPr>
-          <w:rFonts w:ascii="Arial" w:hAnsi="Arial" w:cs="Arial"/>
-          <w:spacing w:val="-6"/>
-        </w:rPr>
-      </w:pPr>
-      <w:r>
-        <w:rPr>
-          <w:rFonts w:ascii="Arial" w:hAnsi="Arial" w:cs="Arial"/>
-        </w:rPr>
-        <w:t xml:space="preserve">- </w:t>
-      </w:r>
-      <w:proofErr w:type="spellStart"/>
-      <w:r>
-        <w:rPr>
-          <w:rFonts w:ascii="Arial" w:hAnsi="Arial" w:cs="Arial"/>
-        </w:rPr>
-        <w:t>Dễ</w:t>
-      </w:r>
-      <w:proofErr w:type="spellEnd"/>
-      <w:r>
-        <w:rPr>
-          <w:rFonts w:ascii="Arial" w:hAnsi="Arial" w:cs="Arial"/>
-        </w:rPr>
-        <w:t xml:space="preserve"> </w:t>
-      </w:r>
-      <w:proofErr w:type="spellStart"/>
-      <w:r>
-        <w:rPr>
-          <w:rFonts w:ascii="Arial" w:hAnsi="Arial" w:cs="Arial"/>
-        </w:rPr>
-        <w:t>sử</w:t>
-      </w:r>
-      <w:proofErr w:type="spellEnd"/>
-      <w:r>
-        <w:rPr>
-          <w:rFonts w:ascii="Arial" w:hAnsi="Arial" w:cs="Arial"/>
-        </w:rPr>
-        <w:t xml:space="preserve"> </w:t>
-      </w:r>
-      <w:proofErr w:type="spellStart"/>
-      <w:r>
-        <w:rPr>
-          <w:rFonts w:ascii="Arial" w:hAnsi="Arial" w:cs="Arial"/>
-        </w:rPr>
-        <w:t>dụng</w:t>
-      </w:r>
-      <w:proofErr w:type="spellEnd"/>
-      <w:r>
-        <w:rPr>
-          <w:rFonts w:ascii="Arial" w:hAnsi="Arial" w:cs="Arial"/>
-        </w:rPr>
-        <w:t xml:space="preserve"> </w:t>
-      </w:r>
-      <w:proofErr w:type="spellStart"/>
-      <w:r>
-        <w:rPr>
-          <w:rFonts w:ascii="Arial" w:hAnsi="Arial" w:cs="Arial"/>
-        </w:rPr>
-        <w:t>với</w:t>
-      </w:r>
-      <w:proofErr w:type="spellEnd"/>
-      <w:r>
-        <w:rPr>
-          <w:rFonts w:ascii="Arial" w:hAnsi="Arial" w:cs="Arial"/>
-        </w:rPr>
-        <w:t xml:space="preserve"> </w:t>
-      </w:r>
-      <w:proofErr w:type="spellStart"/>
-      <w:r>
-        <w:rPr>
-          <w:rFonts w:ascii="Arial" w:hAnsi="Arial" w:cs="Arial"/>
-        </w:rPr>
-        <w:t>các</w:t>
-      </w:r>
-      <w:proofErr w:type="spellEnd"/>
-      <w:r>
-        <w:rPr>
-          <w:rFonts w:ascii="Arial" w:hAnsi="Arial" w:cs="Arial"/>
-        </w:rPr>
-        <w:t xml:space="preserve"> </w:t>
-      </w:r>
-      <w:proofErr w:type="spellStart"/>
-      <w:r>
-        <w:rPr>
-          <w:rFonts w:ascii="Arial" w:hAnsi="Arial" w:cs="Arial"/>
-        </w:rPr>
-        <w:t>đối</w:t>
-      </w:r>
-      <w:proofErr w:type="spellEnd"/>
-      <w:r>
-        <w:rPr>
-          <w:rFonts w:ascii="Arial" w:hAnsi="Arial" w:cs="Arial"/>
-        </w:rPr>
-        <w:t xml:space="preserve"> </w:t>
-      </w:r>
-      <w:proofErr w:type="spellStart"/>
-      <w:r>
-        <w:rPr>
-          <w:rFonts w:ascii="Arial" w:hAnsi="Arial" w:cs="Arial"/>
-        </w:rPr>
-        <w:t>tượng</w:t>
-      </w:r>
-      <w:proofErr w:type="spellEnd"/>
-      <w:r>
-        <w:rPr>
-          <w:rFonts w:ascii="Arial" w:hAnsi="Arial" w:cs="Arial"/>
-        </w:rPr>
-        <w:t xml:space="preserve"> </w:t>
-      </w:r>
-      <w:proofErr w:type="spellStart"/>
-      <w:r>
-        <w:rPr>
-          <w:rFonts w:ascii="Arial" w:hAnsi="Arial" w:cs="Arial"/>
-        </w:rPr>
-        <w:t>người</w:t>
-      </w:r>
-      <w:proofErr w:type="spellEnd"/>
-      <w:r>
-        <w:rPr>
-          <w:rFonts w:ascii="Arial" w:hAnsi="Arial" w:cs="Arial"/>
-        </w:rPr>
-        <w:t xml:space="preserve"> </w:t>
-      </w:r>
-      <w:proofErr w:type="spellStart"/>
-      <w:r>
-        <w:rPr>
-          <w:rFonts w:ascii="Arial" w:hAnsi="Arial" w:cs="Arial"/>
-        </w:rPr>
-        <w:t>dùng</w:t>
-      </w:r>
-      <w:proofErr w:type="spellEnd"/>
-      <w:r>
-        <w:rPr>
-          <w:rFonts w:ascii="Arial" w:hAnsi="Arial" w:cs="Arial"/>
-        </w:rPr>
-        <w:t xml:space="preserve">, </w:t>
-      </w:r>
-      <w:proofErr w:type="spellStart"/>
-      <w:r>
-        <w:rPr>
-          <w:rFonts w:ascii="Arial" w:hAnsi="Arial" w:cs="Arial"/>
-          <w:spacing w:val="-6"/>
-        </w:rPr>
-        <w:t>thuận</w:t>
-      </w:r>
-      <w:proofErr w:type="spellEnd"/>
-      <w:r>
-        <w:rPr>
-          <w:rFonts w:ascii="Arial" w:hAnsi="Arial" w:cs="Arial"/>
-          <w:spacing w:val="-6"/>
-        </w:rPr>
-        <w:t xml:space="preserve"> </w:t>
-      </w:r>
-      <w:proofErr w:type="spellStart"/>
-      <w:r>
-        <w:rPr>
-          <w:rFonts w:ascii="Arial" w:hAnsi="Arial" w:cs="Arial"/>
-          <w:spacing w:val="-6"/>
-        </w:rPr>
-        <w:t>tiện</w:t>
-      </w:r>
-      <w:proofErr w:type="spellEnd"/>
-      <w:r>
-        <w:rPr>
-          <w:rFonts w:ascii="Arial" w:hAnsi="Arial" w:cs="Arial"/>
-          <w:spacing w:val="-6"/>
-        </w:rPr>
-        <w:t xml:space="preserve"> </w:t>
-      </w:r>
-      <w:proofErr w:type="spellStart"/>
-      <w:r>
-        <w:rPr>
-          <w:rFonts w:ascii="Arial" w:hAnsi="Arial" w:cs="Arial"/>
-          <w:spacing w:val="-6"/>
-        </w:rPr>
-        <w:t>trong</w:t>
-      </w:r>
-      <w:proofErr w:type="spellEnd"/>
-      <w:r>
-        <w:rPr>
-          <w:rFonts w:ascii="Arial" w:hAnsi="Arial" w:cs="Arial"/>
-          <w:spacing w:val="-6"/>
-        </w:rPr>
-        <w:t xml:space="preserve"> </w:t>
-      </w:r>
-      <w:proofErr w:type="spellStart"/>
-      <w:r>
-        <w:rPr>
-          <w:rFonts w:ascii="Arial" w:hAnsi="Arial" w:cs="Arial"/>
-          <w:spacing w:val="-6"/>
-        </w:rPr>
-        <w:t>quản</w:t>
-      </w:r>
-      <w:proofErr w:type="spellEnd"/>
-      <w:r>
-        <w:rPr>
-          <w:rFonts w:ascii="Arial" w:hAnsi="Arial" w:cs="Arial"/>
-          <w:spacing w:val="-6"/>
-        </w:rPr>
-        <w:t xml:space="preserve"> </w:t>
-      </w:r>
-      <w:proofErr w:type="spellStart"/>
-      <w:r>
-        <w:rPr>
-          <w:rFonts w:ascii="Arial" w:hAnsi="Arial" w:cs="Arial"/>
-          <w:spacing w:val="-6"/>
-        </w:rPr>
-        <w:t>trị</w:t>
-      </w:r>
-      <w:proofErr w:type="spellEnd"/>
-      <w:r>
-        <w:rPr>
-          <w:rFonts w:ascii="Arial" w:hAnsi="Arial" w:cs="Arial"/>
-          <w:spacing w:val="-6"/>
-        </w:rPr>
-        <w:t xml:space="preserve">, </w:t>
-      </w:r>
-      <w:proofErr w:type="spellStart"/>
-      <w:r>
-        <w:rPr>
-          <w:rFonts w:ascii="Arial" w:hAnsi="Arial" w:cs="Arial"/>
-          <w:spacing w:val="-6"/>
-        </w:rPr>
-        <w:t>dễ</w:t>
-      </w:r>
-      <w:proofErr w:type="spellEnd"/>
-      <w:r>
-        <w:rPr>
-          <w:rFonts w:ascii="Arial" w:hAnsi="Arial" w:cs="Arial"/>
-          <w:spacing w:val="-6"/>
-        </w:rPr>
-        <w:t xml:space="preserve"> </w:t>
-      </w:r>
-      <w:proofErr w:type="spellStart"/>
-      <w:r>
-        <w:rPr>
-          <w:rFonts w:ascii="Arial" w:hAnsi="Arial" w:cs="Arial"/>
-          <w:spacing w:val="-6"/>
-        </w:rPr>
-        <w:t>bảo</w:t>
-      </w:r>
-      <w:proofErr w:type="spellEnd"/>
-      <w:r>
-        <w:rPr>
-          <w:rFonts w:ascii="Arial" w:hAnsi="Arial" w:cs="Arial"/>
-          <w:spacing w:val="-6"/>
-        </w:rPr>
-        <w:t xml:space="preserve"> </w:t>
-      </w:r>
-      <w:proofErr w:type="spellStart"/>
-      <w:r>
-        <w:rPr>
-          <w:rFonts w:ascii="Arial" w:hAnsi="Arial" w:cs="Arial"/>
-          <w:spacing w:val="-6"/>
-        </w:rPr>
-        <w:t>trì</w:t>
-      </w:r>
-      <w:proofErr w:type="spellEnd"/>
-      <w:r>
-        <w:rPr>
-          <w:rFonts w:ascii="Arial" w:hAnsi="Arial" w:cs="Arial"/>
-          <w:spacing w:val="-6"/>
-        </w:rPr>
-        <w:t>.</w:t>
-      </w:r>
-    </w:p>
-    <w:p>
-      <w:pPr>
-        <w:spacing w:before="60" w:after="60" w:line="312" w:lineRule="auto"/>
-        <w:jc w:val="left"/>
-        <w:rPr>
-          <w:rFonts w:ascii="Arial" w:hAnsi="Arial" w:cs="Arial"/>
-        </w:rPr>
-      </w:pPr>
-      <w:r>
-        <w:rPr>
-          <w:rFonts w:ascii="Arial" w:hAnsi="Arial" w:cs="Arial"/>
-          <w:spacing w:val="-7"/>
-        </w:rPr>
-        <w:t xml:space="preserve">- </w:t>
-      </w:r>
-      <w:proofErr w:type="spellStart"/>
-      <w:r>
-        <w:rPr>
-          <w:rFonts w:ascii="Arial" w:hAnsi="Arial" w:cs="Arial"/>
-          <w:spacing w:val="-7"/>
-        </w:rPr>
-        <w:t>Thông</w:t>
-      </w:r>
-      <w:proofErr w:type="spellEnd"/>
-      <w:r>
-        <w:rPr>
-          <w:rFonts w:ascii="Arial" w:hAnsi="Arial" w:cs="Arial"/>
-          <w:spacing w:val="-7"/>
-        </w:rPr>
-        <w:t xml:space="preserve"> tin </w:t>
-      </w:r>
-      <w:proofErr w:type="spellStart"/>
-      <w:r>
-        <w:rPr>
-          <w:rFonts w:ascii="Arial" w:hAnsi="Arial" w:cs="Arial"/>
-          <w:spacing w:val="-7"/>
-        </w:rPr>
-        <w:t>hiển</w:t>
-      </w:r>
-      <w:proofErr w:type="spellEnd"/>
-      <w:r>
-        <w:rPr>
-          <w:rFonts w:ascii="Arial" w:hAnsi="Arial" w:cs="Arial"/>
-          <w:spacing w:val="-7"/>
-        </w:rPr>
-        <w:t xml:space="preserve"> </w:t>
-      </w:r>
-      <w:proofErr w:type="spellStart"/>
-      <w:r>
-        <w:rPr>
-          <w:rFonts w:ascii="Arial" w:hAnsi="Arial" w:cs="Arial"/>
-          <w:spacing w:val="-7"/>
-        </w:rPr>
-        <w:t>thị</w:t>
-      </w:r>
-      <w:proofErr w:type="spellEnd"/>
-      <w:r>
-        <w:rPr>
-          <w:rFonts w:ascii="Arial" w:hAnsi="Arial" w:cs="Arial"/>
-          <w:spacing w:val="-7"/>
-        </w:rPr>
-        <w:t xml:space="preserve"> chi </w:t>
-      </w:r>
-      <w:proofErr w:type="spellStart"/>
-      <w:r>
-        <w:rPr>
-          <w:rFonts w:ascii="Arial" w:hAnsi="Arial" w:cs="Arial"/>
-          <w:spacing w:val="-7"/>
-        </w:rPr>
-        <w:t>tiết</w:t>
-      </w:r>
-      <w:proofErr w:type="spellEnd"/>
-      <w:r>
-        <w:rPr>
-          <w:rFonts w:ascii="Arial" w:hAnsi="Arial" w:cs="Arial"/>
-          <w:spacing w:val="-7"/>
-        </w:rPr>
-        <w:t xml:space="preserve">. </w:t>
-      </w:r>
-    </w:p>
-    <w:p>
-      <w:pPr>
-        <w:spacing w:before="60" w:after="60" w:line="312" w:lineRule="auto"/>
-        <w:jc w:val="left"/>
-        <w:rPr>
-          <w:rFonts w:ascii="Arial" w:hAnsi="Arial" w:cs="Arial"/>
-          <w:spacing w:val="-12"/>
-          <w:w w:val="92"/>
-        </w:rPr>
-      </w:pPr>
-      <w:r>
-        <w:rPr>
-          <w:rFonts w:ascii="Arial" w:hAnsi="Arial" w:cs="Arial"/>
-        </w:rPr>
-        <w:t xml:space="preserve">- </w:t>
-      </w:r>
-      <w:proofErr w:type="spellStart"/>
-      <w:r>
-        <w:rPr>
-          <w:rFonts w:ascii="Arial" w:hAnsi="Arial" w:cs="Arial"/>
-        </w:rPr>
-        <w:t>Hoàn</w:t>
-      </w:r>
-      <w:proofErr w:type="spellEnd"/>
-      <w:r>
-        <w:rPr>
-          <w:rFonts w:ascii="Arial" w:hAnsi="Arial" w:cs="Arial"/>
-        </w:rPr>
-        <w:t xml:space="preserve"> </w:t>
-      </w:r>
-      <w:proofErr w:type="spellStart"/>
-      <w:r>
-        <w:rPr>
-          <w:rFonts w:ascii="Arial" w:hAnsi="Arial" w:cs="Arial"/>
-        </w:rPr>
-        <w:t>thành</w:t>
-      </w:r>
-      <w:proofErr w:type="spellEnd"/>
-      <w:r>
-        <w:rPr>
-          <w:rFonts w:ascii="Arial" w:hAnsi="Arial" w:cs="Arial"/>
-        </w:rPr>
-        <w:t xml:space="preserve"> </w:t>
-      </w:r>
-      <w:proofErr w:type="spellStart"/>
-      <w:r>
-        <w:rPr>
-          <w:rFonts w:ascii="Arial" w:hAnsi="Arial" w:cs="Arial"/>
-        </w:rPr>
-        <w:t>sản</w:t>
-      </w:r>
-      <w:proofErr w:type="spellEnd"/>
-      <w:r>
-        <w:rPr>
-          <w:rFonts w:ascii="Arial" w:hAnsi="Arial" w:cs="Arial"/>
-        </w:rPr>
-        <w:t xml:space="preserve"> </w:t>
-      </w:r>
-      <w:proofErr w:type="spellStart"/>
-      <w:r>
-        <w:rPr>
-          <w:rFonts w:ascii="Arial" w:hAnsi="Arial" w:cs="Arial"/>
-        </w:rPr>
-        <w:t>phẩm</w:t>
-      </w:r>
-      <w:proofErr w:type="spellEnd"/>
-      <w:r>
-        <w:rPr>
-          <w:rFonts w:ascii="Arial" w:hAnsi="Arial" w:cs="Arial"/>
-        </w:rPr>
-        <w:t xml:space="preserve"> </w:t>
-      </w:r>
-      <w:proofErr w:type="spellStart"/>
-      <w:r>
-        <w:rPr>
-          <w:rFonts w:ascii="Arial" w:hAnsi="Arial" w:cs="Arial"/>
-        </w:rPr>
-        <w:t>đúng</w:t>
-      </w:r>
-      <w:proofErr w:type="spellEnd"/>
-      <w:r>
-        <w:rPr>
-          <w:rFonts w:ascii="Arial" w:hAnsi="Arial" w:cs="Arial"/>
-        </w:rPr>
-        <w:t xml:space="preserve"> </w:t>
-      </w:r>
-      <w:proofErr w:type="spellStart"/>
-      <w:r>
-        <w:rPr>
-          <w:rFonts w:ascii="Arial" w:hAnsi="Arial" w:cs="Arial"/>
-        </w:rPr>
-        <w:t>thời</w:t>
-      </w:r>
-      <w:proofErr w:type="spellEnd"/>
-      <w:r>
-        <w:rPr>
-          <w:rFonts w:ascii="Arial" w:hAnsi="Arial" w:cs="Arial"/>
-        </w:rPr>
-        <w:t xml:space="preserve"> </w:t>
-      </w:r>
-      <w:proofErr w:type="spellStart"/>
-      <w:r>
-        <w:rPr>
-          <w:rFonts w:ascii="Arial" w:hAnsi="Arial" w:cs="Arial"/>
-        </w:rPr>
-        <w:t>gian</w:t>
-      </w:r>
-      <w:proofErr w:type="spellEnd"/>
-      <w:r>
-        <w:rPr>
-          <w:rFonts w:ascii="Arial" w:hAnsi="Arial" w:cs="Arial"/>
-        </w:rPr>
-        <w:t xml:space="preserve"> </w:t>
-      </w:r>
-      <w:proofErr w:type="spellStart"/>
-      <w:r>
-        <w:rPr>
-          <w:rFonts w:ascii="Arial" w:hAnsi="Arial" w:cs="Arial"/>
-        </w:rPr>
-        <w:t>quy</w:t>
-      </w:r>
-      <w:proofErr w:type="spellEnd"/>
-      <w:r>
-        <w:rPr>
-          <w:rFonts w:ascii="Arial" w:hAnsi="Arial" w:cs="Arial"/>
-        </w:rPr>
-        <w:t xml:space="preserve"> </w:t>
-      </w:r>
-      <w:proofErr w:type="spellStart"/>
-      <w:r>
-        <w:rPr>
-          <w:rFonts w:ascii="Arial" w:hAnsi="Arial" w:cs="Arial"/>
-          <w:spacing w:val="-12"/>
-          <w:w w:val="92"/>
-        </w:rPr>
-        <w:t>định</w:t>
-      </w:r>
-      <w:proofErr w:type="spellEnd"/>
-      <w:r>
-        <w:rPr>
-          <w:rFonts w:ascii="Arial" w:hAnsi="Arial" w:cs="Arial"/>
-          <w:spacing w:val="-12"/>
-          <w:w w:val="92"/>
-        </w:rPr>
-        <w:t>.</w:t>
-      </w:r>
-    </w:p>
-    <w:p>
-      <w:pPr>
-        <w:spacing w:before="60" w:after="60" w:line="312" w:lineRule="auto"/>
-        <w:jc w:val="left"/>
-        <w:rPr>
-          <w:rFonts w:ascii="Arial" w:eastAsiaTheme="minorHAnsi" w:hAnsi="Arial" w:cs="Arial"/>
-          <w:spacing w:val="-3"/>
-          <w:lang w:eastAsia="en-US" w:bidi="ar-SA"/>
-        </w:rPr>
-      </w:pPr>
-      <w:r>
-        <w:rPr>
-          <w:rFonts w:ascii="Arial" w:hAnsi="Arial" w:cs="Arial"/>
-        </w:rPr>
-        <w:t xml:space="preserve">- </w:t>
-      </w:r>
-      <w:proofErr w:type="spellStart"/>
-      <w:r>
-        <w:rPr>
-          <w:rFonts w:ascii="Arial" w:hAnsi="Arial" w:cs="Arial"/>
-        </w:rPr>
-        <w:t>Dễ</w:t>
-      </w:r>
-      <w:proofErr w:type="spellEnd"/>
-      <w:r>
-        <w:rPr>
-          <w:rFonts w:ascii="Arial" w:hAnsi="Arial" w:cs="Arial"/>
-        </w:rPr>
-        <w:t xml:space="preserve"> </w:t>
-      </w:r>
-      <w:proofErr w:type="spellStart"/>
-      <w:r>
-        <w:rPr>
-          <w:rFonts w:ascii="Arial" w:hAnsi="Arial" w:cs="Arial"/>
-        </w:rPr>
-        <w:t>dàng</w:t>
-      </w:r>
-      <w:proofErr w:type="spellEnd"/>
-      <w:r>
-        <w:rPr>
-          <w:rFonts w:ascii="Arial" w:hAnsi="Arial" w:cs="Arial"/>
-        </w:rPr>
-        <w:t xml:space="preserve"> </w:t>
-      </w:r>
-      <w:proofErr w:type="spellStart"/>
-      <w:r>
-        <w:rPr>
-          <w:rFonts w:ascii="Arial" w:hAnsi="Arial" w:cs="Arial"/>
-        </w:rPr>
-        <w:t>tùy</w:t>
-      </w:r>
-      <w:proofErr w:type="spellEnd"/>
-      <w:r>
-        <w:rPr>
-          <w:rFonts w:ascii="Arial" w:hAnsi="Arial" w:cs="Arial"/>
-        </w:rPr>
-        <w:t xml:space="preserve"> </w:t>
-      </w:r>
-      <w:proofErr w:type="spellStart"/>
-      <w:r>
-        <w:rPr>
-          <w:rFonts w:ascii="Arial" w:hAnsi="Arial" w:cs="Arial"/>
-        </w:rPr>
-        <w:t>chỉnh</w:t>
-      </w:r>
-      <w:proofErr w:type="spellEnd"/>
-      <w:r>
-        <w:rPr>
-          <w:rFonts w:ascii="Arial" w:hAnsi="Arial" w:cs="Arial"/>
-        </w:rPr>
-        <w:t xml:space="preserve">, </w:t>
-      </w:r>
-      <w:proofErr w:type="spellStart"/>
-      <w:r>
-        <w:rPr>
-          <w:rFonts w:ascii="Arial" w:hAnsi="Arial" w:cs="Arial"/>
-        </w:rPr>
-        <w:t>thay</w:t>
-      </w:r>
-      <w:proofErr w:type="spellEnd"/>
-      <w:r>
-        <w:rPr>
-          <w:rFonts w:ascii="Arial" w:hAnsi="Arial" w:cs="Arial"/>
-        </w:rPr>
-        <w:t xml:space="preserve"> </w:t>
-      </w:r>
-      <w:proofErr w:type="spellStart"/>
-      <w:r>
-        <w:rPr>
-          <w:rFonts w:ascii="Arial" w:hAnsi="Arial" w:cs="Arial"/>
-        </w:rPr>
-        <w:t>đổi</w:t>
-      </w:r>
-      <w:proofErr w:type="spellEnd"/>
-      <w:r>
-        <w:rPr>
-          <w:rFonts w:ascii="Arial" w:hAnsi="Arial" w:cs="Arial"/>
-        </w:rPr>
-        <w:t xml:space="preserve"> </w:t>
-      </w:r>
-      <w:proofErr w:type="spellStart"/>
-      <w:r>
-        <w:rPr>
-          <w:rFonts w:ascii="Arial" w:hAnsi="Arial" w:cs="Arial"/>
-        </w:rPr>
-        <w:t>các</w:t>
-      </w:r>
-      <w:proofErr w:type="spellEnd"/>
-      <w:r>
-        <w:rPr>
-          <w:rFonts w:ascii="Arial" w:hAnsi="Arial" w:cs="Arial"/>
-        </w:rPr>
-        <w:t xml:space="preserve"> </w:t>
-      </w:r>
-      <w:proofErr w:type="spellStart"/>
-      <w:r>
-        <w:rPr>
-          <w:rFonts w:ascii="Arial" w:hAnsi="Arial" w:cs="Arial"/>
-        </w:rPr>
-        <w:t>modul</w:t>
-      </w:r>
-      <w:proofErr w:type="spellEnd"/>
-      <w:r>
-        <w:rPr>
-          <w:rFonts w:ascii="Arial" w:hAnsi="Arial" w:cs="Arial"/>
-        </w:rPr>
-        <w:t xml:space="preserve">, </w:t>
-      </w:r>
-      <w:proofErr w:type="spellStart"/>
-      <w:r>
-        <w:rPr>
-          <w:rFonts w:ascii="Arial" w:hAnsi="Arial" w:cs="Arial"/>
-        </w:rPr>
-        <w:t>có</w:t>
-      </w:r>
-      <w:proofErr w:type="spellEnd"/>
-      <w:r>
-        <w:rPr>
-          <w:rFonts w:ascii="Arial" w:hAnsi="Arial" w:cs="Arial"/>
-        </w:rPr>
-        <w:t xml:space="preserve"> </w:t>
-      </w:r>
-      <w:proofErr w:type="spellStart"/>
-      <w:r>
-        <w:rPr>
-          <w:rFonts w:ascii="Arial" w:hAnsi="Arial" w:cs="Arial"/>
-        </w:rPr>
-        <w:t>khả</w:t>
-      </w:r>
-      <w:proofErr w:type="spellEnd"/>
-      <w:r>
-        <w:rPr>
-          <w:rFonts w:ascii="Arial" w:hAnsi="Arial" w:cs="Arial"/>
-        </w:rPr>
-        <w:t xml:space="preserve"> </w:t>
-      </w:r>
-      <w:proofErr w:type="spellStart"/>
-      <w:r>
-        <w:rPr>
-          <w:rFonts w:ascii="Arial" w:hAnsi="Arial" w:cs="Arial"/>
-          <w:spacing w:val="-3"/>
-        </w:rPr>
-        <w:t>năng</w:t>
-      </w:r>
-      <w:proofErr w:type="spellEnd"/>
-      <w:r>
-        <w:rPr>
-          <w:rFonts w:ascii="Arial" w:hAnsi="Arial" w:cs="Arial"/>
-          <w:spacing w:val="-3"/>
-        </w:rPr>
-        <w:t xml:space="preserve"> </w:t>
-      </w:r>
-      <w:proofErr w:type="spellStart"/>
-      <w:r>
-        <w:rPr>
-          <w:rFonts w:ascii="Arial" w:hAnsi="Arial" w:cs="Arial"/>
-          <w:spacing w:val="-3"/>
-        </w:rPr>
-        <w:t>tích</w:t>
-      </w:r>
-      <w:proofErr w:type="spellEnd"/>
-      <w:r>
-        <w:rPr>
-          <w:rFonts w:ascii="Arial" w:hAnsi="Arial" w:cs="Arial"/>
-          <w:spacing w:val="-3"/>
-        </w:rPr>
-        <w:t xml:space="preserve"> </w:t>
-      </w:r>
-      <w:proofErr w:type="spellStart"/>
-      <w:r>
-        <w:rPr>
-          <w:rFonts w:ascii="Arial" w:hAnsi="Arial" w:cs="Arial"/>
-          <w:spacing w:val="-3"/>
-        </w:rPr>
-        <w:t>hợp</w:t>
-      </w:r>
-      <w:proofErr w:type="spellEnd"/>
-      <w:r>
-        <w:rPr>
-          <w:rFonts w:ascii="Arial" w:hAnsi="Arial" w:cs="Arial"/>
-          <w:spacing w:val="-3"/>
-        </w:rPr>
-        <w:t xml:space="preserve"> </w:t>
-      </w:r>
-      <w:proofErr w:type="spellStart"/>
-      <w:r>
-        <w:rPr>
-          <w:rFonts w:ascii="Arial" w:hAnsi="Arial" w:cs="Arial"/>
-          <w:spacing w:val="-3"/>
-        </w:rPr>
-        <w:t>nhiều</w:t>
-      </w:r>
-      <w:proofErr w:type="spellEnd"/>
-      <w:r>
-        <w:rPr>
-          <w:rFonts w:ascii="Arial" w:hAnsi="Arial" w:cs="Arial"/>
-          <w:spacing w:val="-3"/>
-        </w:rPr>
-        <w:t xml:space="preserve"> </w:t>
-      </w:r>
-      <w:proofErr w:type="spellStart"/>
-      <w:r>
-        <w:rPr>
-          <w:rFonts w:ascii="Arial" w:hAnsi="Arial" w:cs="Arial"/>
-          <w:spacing w:val="-3"/>
-        </w:rPr>
-        <w:t>thành</w:t>
-      </w:r>
-      <w:proofErr w:type="spellEnd"/>
-      <w:r>
-        <w:rPr>
-          <w:rFonts w:ascii="Arial" w:hAnsi="Arial" w:cs="Arial"/>
-          <w:spacing w:val="-3"/>
-        </w:rPr>
-        <w:t xml:space="preserve"> </w:t>
-      </w:r>
-      <w:proofErr w:type="spellStart"/>
-      <w:r>
-        <w:rPr>
-          <w:rFonts w:ascii="Arial" w:hAnsi="Arial" w:cs="Arial"/>
-          <w:spacing w:val="-3"/>
-        </w:rPr>
-        <w:t>phần</w:t>
-      </w:r>
-      <w:proofErr w:type="spellEnd"/>
-      <w:r>
-        <w:rPr>
-          <w:rFonts w:ascii="Arial" w:hAnsi="Arial" w:cs="Arial"/>
-          <w:spacing w:val="-3"/>
-        </w:rPr>
-        <w:t>.</w:t>
-      </w:r>
-    </w:p>
-    <w:p>
-      <w:pPr>
-        <w:spacing w:before="60" w:after="60" w:line="312" w:lineRule="auto"/>
-        <w:jc w:val="left"/>
-        <w:rPr>
-          <w:rFonts w:ascii="Arial" w:hAnsi="Arial" w:cs="Arial"/>
-        </w:rPr>
-      </w:pPr>
-      <w:r>
-        <w:rPr>
-          <w:rFonts w:ascii="Arial" w:hAnsi="Arial" w:cs="Arial"/>
-        </w:rPr>
-        <w:t xml:space="preserve">- </w:t>
-      </w:r>
-      <w:proofErr w:type="spellStart"/>
-      <w:r>
-        <w:rPr>
-          <w:rFonts w:ascii="Arial" w:hAnsi="Arial" w:cs="Arial"/>
-        </w:rPr>
-        <w:t>Có</w:t>
-      </w:r>
-      <w:proofErr w:type="spellEnd"/>
-      <w:r>
-        <w:rPr>
-          <w:rFonts w:ascii="Arial" w:hAnsi="Arial" w:cs="Arial"/>
-        </w:rPr>
-        <w:t xml:space="preserve"> </w:t>
-      </w:r>
-      <w:proofErr w:type="spellStart"/>
-      <w:r>
-        <w:rPr>
-          <w:rFonts w:ascii="Arial" w:hAnsi="Arial" w:cs="Arial"/>
-        </w:rPr>
-        <w:t>tính</w:t>
-      </w:r>
-      <w:proofErr w:type="spellEnd"/>
-      <w:r>
-        <w:rPr>
-          <w:rFonts w:ascii="Arial" w:hAnsi="Arial" w:cs="Arial"/>
-        </w:rPr>
-        <w:t xml:space="preserve"> </w:t>
-      </w:r>
-      <w:proofErr w:type="spellStart"/>
-      <w:r>
-        <w:rPr>
-          <w:rFonts w:ascii="Arial" w:hAnsi="Arial" w:cs="Arial"/>
-        </w:rPr>
-        <w:t>hiệu</w:t>
-      </w:r>
-      <w:proofErr w:type="spellEnd"/>
-      <w:r>
-        <w:rPr>
-          <w:rFonts w:ascii="Arial" w:hAnsi="Arial" w:cs="Arial"/>
-        </w:rPr>
-        <w:t xml:space="preserve"> </w:t>
-      </w:r>
-      <w:proofErr w:type="spellStart"/>
-      <w:r>
-        <w:rPr>
-          <w:rFonts w:ascii="Arial" w:hAnsi="Arial" w:cs="Arial"/>
-        </w:rPr>
-        <w:t>quả</w:t>
-      </w:r>
-      <w:proofErr w:type="spellEnd"/>
-      <w:r>
-        <w:rPr>
-          <w:rFonts w:ascii="Arial" w:hAnsi="Arial" w:cs="Arial"/>
-        </w:rPr>
-        <w:t xml:space="preserve"> </w:t>
-      </w:r>
-      <w:proofErr w:type="spellStart"/>
-      <w:r>
-        <w:rPr>
-          <w:rFonts w:ascii="Arial" w:hAnsi="Arial" w:cs="Arial"/>
-        </w:rPr>
-        <w:t>cao</w:t>
-      </w:r>
-      <w:proofErr w:type="spellEnd"/>
-      <w:r>
-        <w:rPr>
-          <w:rFonts w:ascii="Arial" w:hAnsi="Arial" w:cs="Arial"/>
-        </w:rPr>
-        <w:t>.</w:t>
-      </w:r>
-      <w:r>
-        <w:rPr>
-          <w:rFonts w:ascii="Arial" w:hAnsi="Arial" w:cs="Arial"/>
-        </w:rPr>
-        <w:br/>
-        <w:t xml:space="preserve">- </w:t>
-      </w:r>
-      <w:proofErr w:type="spellStart"/>
-      <w:r>
-        <w:rPr>
-          <w:rFonts w:ascii="Arial" w:hAnsi="Arial" w:cs="Arial"/>
-        </w:rPr>
-        <w:t>Có</w:t>
-      </w:r>
-      <w:proofErr w:type="spellEnd"/>
-      <w:r>
-        <w:rPr>
-          <w:rFonts w:ascii="Arial" w:hAnsi="Arial" w:cs="Arial"/>
-        </w:rPr>
-        <w:t xml:space="preserve"> </w:t>
-      </w:r>
-      <w:proofErr w:type="spellStart"/>
-      <w:r>
-        <w:rPr>
-          <w:rFonts w:ascii="Arial" w:hAnsi="Arial" w:cs="Arial"/>
-        </w:rPr>
-        <w:t>tính</w:t>
-      </w:r>
-      <w:proofErr w:type="spellEnd"/>
-      <w:r>
-        <w:rPr>
-          <w:rFonts w:ascii="Arial" w:hAnsi="Arial" w:cs="Arial"/>
-        </w:rPr>
-        <w:t xml:space="preserve"> </w:t>
-      </w:r>
-      <w:proofErr w:type="spellStart"/>
-      <w:r>
-        <w:rPr>
-          <w:rFonts w:ascii="Arial" w:hAnsi="Arial" w:cs="Arial"/>
-        </w:rPr>
-        <w:t>bảo</w:t>
-      </w:r>
-      <w:proofErr w:type="spellEnd"/>
-      <w:r>
-        <w:rPr>
-          <w:rFonts w:ascii="Arial" w:hAnsi="Arial" w:cs="Arial"/>
-        </w:rPr>
-        <w:t xml:space="preserve"> </w:t>
-      </w:r>
-      <w:proofErr w:type="spellStart"/>
-      <w:r>
-        <w:rPr>
-          <w:rFonts w:ascii="Arial" w:hAnsi="Arial" w:cs="Arial"/>
-        </w:rPr>
-        <w:t>mật</w:t>
-      </w:r>
-      <w:proofErr w:type="spellEnd"/>
-      <w:r>
-        <w:rPr>
-          <w:rFonts w:ascii="Arial" w:hAnsi="Arial" w:cs="Arial"/>
-        </w:rPr>
-        <w:t xml:space="preserve"> </w:t>
-      </w:r>
-      <w:proofErr w:type="spellStart"/>
-      <w:r>
-        <w:rPr>
-          <w:rFonts w:ascii="Arial" w:hAnsi="Arial" w:cs="Arial"/>
-        </w:rPr>
-        <w:t>cao</w:t>
-      </w:r>
-      <w:proofErr w:type="spellEnd"/>
-      <w:r>
-        <w:rPr>
-          <w:rFonts w:ascii="Arial" w:hAnsi="Arial" w:cs="Arial"/>
-        </w:rPr>
-        <w:t>.</w:t>
-      </w:r>
-    </w:p>
-    <w:p>
-      <w:pPr>
-        <w:spacing w:before="60" w:after="60" w:line="312" w:lineRule="auto"/>
-        <w:rPr>
-          <w:rFonts w:ascii="Arial" w:hAnsi="Arial" w:cs="Arial"/>
-          <w:spacing w:val="-12"/>
-          <w:w w:val="92"/>
-        </w:rPr>
-      </w:pPr>
-    </w:p>
-    <w:p>
-      <w:pPr>
-        <w:rPr>
-          <w:rFonts w:ascii="Arial" w:hAnsi="Arial" w:cs="Arial"/>
-        </w:rPr>
-      </w:pPr>
-    </w:p>
-    <w:p>
-      <w:pPr>
-        <w:pStyle w:val="Heading2"/>
-        <w:rPr>
-          <w:rFonts w:ascii="Arial" w:hAnsi="Arial" w:cs="Arial"/>
-        </w:rPr>
-      </w:pPr>
-      <w:bookmarkStart w:id="10" w:name="_Toc25660388"/>
-      <w:proofErr w:type="spellStart"/>
-      <w:r>
-        <w:rPr>
-          <w:rFonts w:ascii="Arial" w:hAnsi="Arial" w:cs="Arial"/>
-        </w:rPr>
-        <w:t>Mô</w:t>
-      </w:r>
-      <w:proofErr w:type="spellEnd"/>
-      <w:r>
-        <w:rPr>
-          <w:rFonts w:ascii="Arial" w:hAnsi="Arial" w:cs="Arial"/>
-        </w:rPr>
-        <w:t xml:space="preserve"> </w:t>
-      </w:r>
-      <w:proofErr w:type="spellStart"/>
-      <w:r>
-        <w:rPr>
-          <w:rFonts w:ascii="Arial" w:hAnsi="Arial" w:cs="Arial"/>
-        </w:rPr>
-        <w:t>hình</w:t>
-      </w:r>
-      <w:proofErr w:type="spellEnd"/>
-      <w:r>
-        <w:rPr>
-          <w:rFonts w:ascii="Arial" w:hAnsi="Arial" w:cs="Arial"/>
-        </w:rPr>
-        <w:t xml:space="preserve"> </w:t>
-      </w:r>
-      <w:proofErr w:type="spellStart"/>
-      <w:r>
-        <w:rPr>
-          <w:rFonts w:ascii="Arial" w:hAnsi="Arial" w:cs="Arial"/>
-        </w:rPr>
-        <w:t>hoạt</w:t>
-      </w:r>
-      <w:proofErr w:type="spellEnd"/>
-      <w:r>
-        <w:rPr>
-          <w:rFonts w:ascii="Arial" w:hAnsi="Arial" w:cs="Arial"/>
-        </w:rPr>
-        <w:t xml:space="preserve"> </w:t>
-      </w:r>
-      <w:proofErr w:type="spellStart"/>
-      <w:r>
-        <w:rPr>
-          <w:rFonts w:ascii="Arial" w:hAnsi="Arial" w:cs="Arial"/>
-        </w:rPr>
-        <w:t>động</w:t>
-      </w:r>
-      <w:proofErr w:type="spellEnd"/>
-      <w:r>
-        <w:rPr>
-          <w:rFonts w:ascii="Arial" w:hAnsi="Arial" w:cs="Arial"/>
-        </w:rPr>
-        <w:t xml:space="preserve"> </w:t>
-      </w:r>
-      <w:proofErr w:type="spellStart"/>
-      <w:r>
-        <w:rPr>
-          <w:rFonts w:ascii="Arial" w:hAnsi="Arial" w:cs="Arial"/>
-        </w:rPr>
-        <w:t>dự</w:t>
-      </w:r>
-      <w:proofErr w:type="spellEnd"/>
-      <w:r>
-        <w:rPr>
-          <w:rFonts w:ascii="Arial" w:hAnsi="Arial" w:cs="Arial"/>
-        </w:rPr>
-        <w:t xml:space="preserve"> </w:t>
-      </w:r>
-      <w:proofErr w:type="spellStart"/>
-      <w:r>
-        <w:rPr>
-          <w:rFonts w:ascii="Arial" w:hAnsi="Arial" w:cs="Arial"/>
-        </w:rPr>
-        <w:t>kiến</w:t>
-      </w:r>
-      <w:bookmarkEnd w:id="10"/>
-      <w:proofErr w:type="spellEnd"/>
-    </w:p>
-    <w:p/>
-    <w:p>
       <w:r>
         <w:rPr>
           <w:rFonts w:ascii="Arial" w:hAnsi="Arial" w:cs="Arial"/>
@@ -18347,6 +19005,7 @@
           <w:sz w:val="28"/>
           <w:szCs w:val="28"/>
         </w:rPr>
+        <w:lastRenderedPageBreak/>
         <w:drawing>
           <wp:inline distT="0" distB="0" distL="0" distR="0" wp14:anchorId="7A1B3DE0" wp14:editId="688B54AE">
             <wp:extent cx="5574665" cy="3321050"/>
@@ -18363,7 +19022,7 @@
                     <pic:cNvPicPr/>
                   </pic:nvPicPr>
                   <pic:blipFill>
-                    <a:blip r:embed="rId23">
+                    <a:blip r:embed="rId27">
                       <a:extLst>
                         <a:ext uri="{28A0092B-C50C-407E-A947-70E740481C1C}">
                           <a14:useLocalDpi xmlns:a14="http://schemas.microsoft.com/office/drawing/2010/main" val="0"/>
@@ -20266,6 +20925,7 @@
           <w:i/>
           <w:iCs/>
         </w:rPr>
+        <w:lastRenderedPageBreak/>
         <w:t>Phải</w:t>
       </w:r>
       <w:proofErr w:type="spellEnd"/>
@@ -22669,7 +23329,6 @@
           <w:i/>
           <w:lang w:val="fr-FR"/>
         </w:rPr>
-        <w:lastRenderedPageBreak/>
         <w:t xml:space="preserve">Qui </w:t>
       </w:r>
       <w:proofErr w:type="spellStart"/>
@@ -23564,6 +24223,7 @@
         <w:rPr>
           <w:rFonts w:ascii="Arial" w:hAnsi="Arial" w:cs="Arial"/>
         </w:rPr>
+        <w:lastRenderedPageBreak/>
         <w:t>Nhóm</w:t>
       </w:r>
       <w:proofErr w:type="spellEnd"/>
@@ -27625,7 +28285,6 @@
         <w:rPr>
           <w:rFonts w:ascii="Arial" w:hAnsi="Arial" w:cs="Arial"/>
         </w:rPr>
-        <w:lastRenderedPageBreak/>
         <w:t>Đóng</w:t>
       </w:r>
       <w:proofErr w:type="spellEnd"/>
@@ -29126,12 +29785,12 @@
       </w:pPr>
     </w:p>
     <w:sectPr>
-      <w:headerReference w:type="even" r:id="rId24"/>
-      <w:headerReference w:type="default" r:id="rId25"/>
-      <w:footerReference w:type="even" r:id="rId26"/>
-      <w:footerReference w:type="default" r:id="rId27"/>
-      <w:headerReference w:type="first" r:id="rId28"/>
-      <w:footerReference w:type="first" r:id="rId29"/>
+      <w:headerReference w:type="even" r:id="rId28"/>
+      <w:headerReference w:type="default" r:id="rId29"/>
+      <w:footerReference w:type="even" r:id="rId30"/>
+      <w:footerReference w:type="default" r:id="rId31"/>
+      <w:headerReference w:type="first" r:id="rId32"/>
+      <w:footerReference w:type="first" r:id="rId33"/>
       <w:footnotePr>
         <w:pos w:val="beneathText"/>
       </w:footnotePr>
@@ -35922,7 +36581,7 @@
 </file>
 
 <file path=customXml/itemProps1.xml><?xml version="1.0" encoding="utf-8"?>
-<ds:datastoreItem xmlns:ds="http://schemas.openxmlformats.org/officeDocument/2006/customXml" ds:itemID="{9B941EB8-C65B-4BCA-AFED-A7C2C907CDC0}">
+<ds:datastoreItem xmlns:ds="http://schemas.openxmlformats.org/officeDocument/2006/customXml" ds:itemID="{84A93C72-CFC7-4902-A0D1-226D599F98B9}">
   <ds:schemaRefs>
     <ds:schemaRef ds:uri="http://schemas.openxmlformats.org/officeDocument/2006/bibliography"/>
   </ds:schemaRefs>

</xml_diff>

<commit_message>
Sửa nội dung phần 4
</commit_message>
<xml_diff>
--- a/docs/MyProjectMgnt.docx
+++ b/docs/MyProjectMgnt.docx
@@ -17153,8 +17153,6 @@
             <w:pPr>
               <w:jc w:val="center"/>
             </w:pPr>
-            <w:bookmarkStart w:id="7" w:name="_GoBack"/>
-            <w:bookmarkEnd w:id="7"/>
             <w:r>
               <w:t>1</w:t>
             </w:r>
@@ -17675,7 +17673,7 @@
           <w:rFonts w:ascii="Arial" w:hAnsi="Arial" w:cs="Arial"/>
         </w:rPr>
       </w:pPr>
-      <w:bookmarkStart w:id="8" w:name="_Toc25660385"/>
+      <w:bookmarkStart w:id="7" w:name="_Toc25660385"/>
       <w:proofErr w:type="spellStart"/>
       <w:r>
         <w:rPr>
@@ -17725,7 +17723,7 @@
         </w:rPr>
         <w:t>án</w:t>
       </w:r>
-      <w:bookmarkEnd w:id="8"/>
+      <w:bookmarkEnd w:id="7"/>
       <w:proofErr w:type="spellEnd"/>
     </w:p>
     <w:p>
@@ -17735,7 +17733,7 @@
           <w:rFonts w:ascii="Arial" w:hAnsi="Arial" w:cs="Arial"/>
         </w:rPr>
       </w:pPr>
-      <w:bookmarkStart w:id="9" w:name="_Toc25660386"/>
+      <w:bookmarkStart w:id="8" w:name="_Toc25660386"/>
       <w:proofErr w:type="spellStart"/>
       <w:r>
         <w:rPr>
@@ -17785,7 +17783,7 @@
         </w:rPr>
         <w:t>hàng</w:t>
       </w:r>
-      <w:bookmarkEnd w:id="9"/>
+      <w:bookmarkEnd w:id="8"/>
       <w:proofErr w:type="spellEnd"/>
     </w:p>
     <w:p>
@@ -18915,7 +18913,7 @@
           <w:rFonts w:ascii="Arial" w:hAnsi="Arial" w:cs="Arial"/>
         </w:rPr>
       </w:pPr>
-      <w:bookmarkStart w:id="10" w:name="_Toc25660388"/>
+      <w:bookmarkStart w:id="9" w:name="_Toc25660388"/>
       <w:proofErr w:type="spellStart"/>
       <w:r>
         <w:rPr>
@@ -18993,7 +18991,7 @@
         </w:rPr>
         <w:t>kiến</w:t>
       </w:r>
-      <w:bookmarkEnd w:id="10"/>
+      <w:bookmarkEnd w:id="9"/>
       <w:proofErr w:type="spellEnd"/>
     </w:p>
     <w:p/>
@@ -19116,7 +19114,7 @@
           <w:rFonts w:ascii="Arial" w:hAnsi="Arial" w:cs="Arial"/>
         </w:rPr>
       </w:pPr>
-      <w:bookmarkStart w:id="11" w:name="_Toc25660389"/>
+      <w:bookmarkStart w:id="10" w:name="_Toc25660389"/>
       <w:proofErr w:type="spellStart"/>
       <w:r>
         <w:rPr>
@@ -19158,7 +19156,7 @@
         </w:rPr>
         <w:t>án</w:t>
       </w:r>
-      <w:bookmarkEnd w:id="11"/>
+      <w:bookmarkEnd w:id="10"/>
       <w:proofErr w:type="spellEnd"/>
     </w:p>
     <w:p>
@@ -19996,7 +19994,7 @@
           <w:rFonts w:ascii="Arial" w:hAnsi="Arial" w:cs="Arial"/>
         </w:rPr>
       </w:pPr>
-      <w:bookmarkStart w:id="12" w:name="_Toc25660390"/>
+      <w:bookmarkStart w:id="11" w:name="_Toc25660390"/>
       <w:proofErr w:type="spellStart"/>
       <w:r>
         <w:rPr>
@@ -20067,8 +20065,2258 @@
         </w:rPr>
         <w:t xml:space="preserve"> tin</w:t>
       </w:r>
+      <w:bookmarkEnd w:id="11"/>
+    </w:p>
+    <w:p>
+      <w:pPr>
+        <w:pStyle w:val="ListParagraph"/>
+        <w:numPr>
+          <w:ilvl w:val="0"/>
+          <w:numId w:val="41"/>
+        </w:numPr>
+        <w:rPr>
+          <w:rFonts w:ascii="Arial" w:hAnsi="Arial" w:cs="Arial"/>
+        </w:rPr>
+      </w:pPr>
+      <w:bookmarkStart w:id="12" w:name="_GoBack"/>
       <w:bookmarkEnd w:id="12"/>
+      <w:proofErr w:type="spellStart"/>
+      <w:r>
+        <w:rPr>
+          <w:rFonts w:ascii="Arial" w:hAnsi="Arial" w:cs="Arial"/>
+        </w:rPr>
+        <w:t>Quy</w:t>
+      </w:r>
+      <w:proofErr w:type="spellEnd"/>
+      <w:r>
+        <w:rPr>
+          <w:rFonts w:ascii="Arial" w:hAnsi="Arial" w:cs="Arial"/>
+        </w:rPr>
+        <w:t xml:space="preserve"> </w:t>
+      </w:r>
+      <w:proofErr w:type="spellStart"/>
+      <w:r>
+        <w:rPr>
+          <w:rFonts w:ascii="Arial" w:hAnsi="Arial" w:cs="Arial"/>
+        </w:rPr>
+        <w:t>định</w:t>
+      </w:r>
+      <w:proofErr w:type="spellEnd"/>
+      <w:r>
+        <w:rPr>
+          <w:rFonts w:ascii="Arial" w:hAnsi="Arial" w:cs="Arial"/>
+        </w:rPr>
+        <w:t xml:space="preserve"> </w:t>
+      </w:r>
+      <w:proofErr w:type="spellStart"/>
+      <w:r>
+        <w:rPr>
+          <w:rFonts w:ascii="Arial" w:hAnsi="Arial" w:cs="Arial"/>
+        </w:rPr>
+        <w:t>về</w:t>
+      </w:r>
+      <w:proofErr w:type="spellEnd"/>
+      <w:r>
+        <w:rPr>
+          <w:rFonts w:ascii="Arial" w:hAnsi="Arial" w:cs="Arial"/>
+        </w:rPr>
+        <w:t xml:space="preserve"> </w:t>
+      </w:r>
+      <w:proofErr w:type="spellStart"/>
+      <w:r>
+        <w:rPr>
+          <w:rFonts w:ascii="Arial" w:hAnsi="Arial" w:cs="Arial"/>
+        </w:rPr>
+        <w:t>họp</w:t>
+      </w:r>
+      <w:proofErr w:type="spellEnd"/>
+      <w:r>
+        <w:rPr>
+          <w:rFonts w:ascii="Arial" w:hAnsi="Arial" w:cs="Arial"/>
+        </w:rPr>
+        <w:t xml:space="preserve"> </w:t>
+      </w:r>
+      <w:proofErr w:type="spellStart"/>
+      <w:r>
+        <w:rPr>
+          <w:rFonts w:ascii="Arial" w:hAnsi="Arial" w:cs="Arial"/>
+        </w:rPr>
+        <w:t>nội</w:t>
+      </w:r>
+      <w:proofErr w:type="spellEnd"/>
+      <w:r>
+        <w:rPr>
+          <w:rFonts w:ascii="Arial" w:hAnsi="Arial" w:cs="Arial"/>
+        </w:rPr>
+        <w:t xml:space="preserve"> </w:t>
+      </w:r>
+      <w:proofErr w:type="spellStart"/>
+      <w:r>
+        <w:rPr>
+          <w:rFonts w:ascii="Arial" w:hAnsi="Arial" w:cs="Arial"/>
+        </w:rPr>
+        <w:t>bộ</w:t>
+      </w:r>
+      <w:proofErr w:type="spellEnd"/>
+      <w:r>
+        <w:rPr>
+          <w:rFonts w:ascii="Arial" w:hAnsi="Arial" w:cs="Arial"/>
+        </w:rPr>
+        <w:t>:</w:t>
+      </w:r>
     </w:p>
+    <w:p>
+      <w:pPr>
+        <w:pStyle w:val="ListParagraph"/>
+        <w:numPr>
+          <w:ilvl w:val="0"/>
+          <w:numId w:val="47"/>
+        </w:numPr>
+        <w:rPr>
+          <w:rFonts w:ascii="Arial" w:hAnsi="Arial" w:cs="Arial"/>
+        </w:rPr>
+      </w:pPr>
+      <w:proofErr w:type="spellStart"/>
+      <w:r>
+        <w:rPr>
+          <w:rFonts w:ascii="Arial" w:hAnsi="Arial" w:cs="Arial"/>
+        </w:rPr>
+        <w:t>Mọi</w:t>
+      </w:r>
+      <w:proofErr w:type="spellEnd"/>
+      <w:r>
+        <w:rPr>
+          <w:rFonts w:ascii="Arial" w:hAnsi="Arial" w:cs="Arial"/>
+        </w:rPr>
+        <w:t xml:space="preserve"> </w:t>
+      </w:r>
+      <w:proofErr w:type="spellStart"/>
+      <w:r>
+        <w:rPr>
+          <w:rFonts w:ascii="Arial" w:hAnsi="Arial" w:cs="Arial"/>
+        </w:rPr>
+        <w:t>trao</w:t>
+      </w:r>
+      <w:proofErr w:type="spellEnd"/>
+      <w:r>
+        <w:rPr>
+          <w:rFonts w:ascii="Arial" w:hAnsi="Arial" w:cs="Arial"/>
+        </w:rPr>
+        <w:t xml:space="preserve"> </w:t>
+      </w:r>
+      <w:proofErr w:type="spellStart"/>
+      <w:r>
+        <w:rPr>
+          <w:rFonts w:ascii="Arial" w:hAnsi="Arial" w:cs="Arial"/>
+        </w:rPr>
+        <w:t>đổi</w:t>
+      </w:r>
+      <w:proofErr w:type="spellEnd"/>
+      <w:r>
+        <w:rPr>
+          <w:rFonts w:ascii="Arial" w:hAnsi="Arial" w:cs="Arial"/>
+        </w:rPr>
+        <w:t xml:space="preserve"> </w:t>
+      </w:r>
+      <w:proofErr w:type="spellStart"/>
+      <w:r>
+        <w:rPr>
+          <w:rFonts w:ascii="Arial" w:hAnsi="Arial" w:cs="Arial"/>
+        </w:rPr>
+        <w:t>phải</w:t>
+      </w:r>
+      <w:proofErr w:type="spellEnd"/>
+      <w:r>
+        <w:rPr>
+          <w:rFonts w:ascii="Arial" w:hAnsi="Arial" w:cs="Arial"/>
+        </w:rPr>
+        <w:t xml:space="preserve"> </w:t>
+      </w:r>
+      <w:proofErr w:type="spellStart"/>
+      <w:r>
+        <w:rPr>
+          <w:rFonts w:ascii="Arial" w:hAnsi="Arial" w:cs="Arial"/>
+        </w:rPr>
+        <w:t>dưới</w:t>
+      </w:r>
+      <w:proofErr w:type="spellEnd"/>
+      <w:r>
+        <w:rPr>
+          <w:rFonts w:ascii="Arial" w:hAnsi="Arial" w:cs="Arial"/>
+        </w:rPr>
+        <w:t xml:space="preserve"> </w:t>
+      </w:r>
+      <w:proofErr w:type="spellStart"/>
+      <w:r>
+        <w:rPr>
+          <w:rFonts w:ascii="Arial" w:hAnsi="Arial" w:cs="Arial"/>
+        </w:rPr>
+        <w:t>hình</w:t>
+      </w:r>
+      <w:proofErr w:type="spellEnd"/>
+      <w:r>
+        <w:rPr>
+          <w:rFonts w:ascii="Arial" w:hAnsi="Arial" w:cs="Arial"/>
+        </w:rPr>
+        <w:t xml:space="preserve"> </w:t>
+      </w:r>
+      <w:proofErr w:type="spellStart"/>
+      <w:r>
+        <w:rPr>
+          <w:rFonts w:ascii="Arial" w:hAnsi="Arial" w:cs="Arial"/>
+        </w:rPr>
+        <w:t>thức</w:t>
+      </w:r>
+      <w:proofErr w:type="spellEnd"/>
+      <w:r>
+        <w:rPr>
+          <w:rFonts w:ascii="Arial" w:hAnsi="Arial" w:cs="Arial"/>
+        </w:rPr>
+        <w:t xml:space="preserve"> Email, </w:t>
+      </w:r>
+      <w:proofErr w:type="spellStart"/>
+      <w:r>
+        <w:rPr>
+          <w:rFonts w:ascii="Arial" w:hAnsi="Arial" w:cs="Arial"/>
+        </w:rPr>
+        <w:t>hoặc</w:t>
+      </w:r>
+      <w:proofErr w:type="spellEnd"/>
+      <w:r>
+        <w:rPr>
+          <w:rFonts w:ascii="Arial" w:hAnsi="Arial" w:cs="Arial"/>
+        </w:rPr>
+        <w:t xml:space="preserve"> </w:t>
+      </w:r>
+      <w:proofErr w:type="spellStart"/>
+      <w:r>
+        <w:rPr>
+          <w:rFonts w:ascii="Arial" w:hAnsi="Arial" w:cs="Arial"/>
+        </w:rPr>
+        <w:t>tổng</w:t>
+      </w:r>
+      <w:proofErr w:type="spellEnd"/>
+      <w:r>
+        <w:rPr>
+          <w:rFonts w:ascii="Arial" w:hAnsi="Arial" w:cs="Arial"/>
+        </w:rPr>
+        <w:t xml:space="preserve"> </w:t>
+      </w:r>
+      <w:proofErr w:type="spellStart"/>
+      <w:r>
+        <w:rPr>
+          <w:rFonts w:ascii="Arial" w:hAnsi="Arial" w:cs="Arial"/>
+        </w:rPr>
+        <w:t>kết</w:t>
+      </w:r>
+      <w:proofErr w:type="spellEnd"/>
+      <w:r>
+        <w:rPr>
+          <w:rFonts w:ascii="Arial" w:hAnsi="Arial" w:cs="Arial"/>
+        </w:rPr>
+        <w:t xml:space="preserve"> </w:t>
+      </w:r>
+      <w:proofErr w:type="spellStart"/>
+      <w:r>
+        <w:rPr>
+          <w:rFonts w:ascii="Arial" w:hAnsi="Arial" w:cs="Arial"/>
+        </w:rPr>
+        <w:t>lại</w:t>
+      </w:r>
+      <w:proofErr w:type="spellEnd"/>
+      <w:r>
+        <w:rPr>
+          <w:rFonts w:ascii="Arial" w:hAnsi="Arial" w:cs="Arial"/>
+        </w:rPr>
+        <w:t xml:space="preserve"> </w:t>
+      </w:r>
+      <w:proofErr w:type="spellStart"/>
+      <w:r>
+        <w:rPr>
+          <w:rFonts w:ascii="Arial" w:hAnsi="Arial" w:cs="Arial"/>
+        </w:rPr>
+        <w:t>trên</w:t>
+      </w:r>
+      <w:proofErr w:type="spellEnd"/>
+      <w:r>
+        <w:rPr>
+          <w:rFonts w:ascii="Arial" w:hAnsi="Arial" w:cs="Arial"/>
+        </w:rPr>
+        <w:t xml:space="preserve"> Email </w:t>
+      </w:r>
+      <w:proofErr w:type="spellStart"/>
+      <w:r>
+        <w:rPr>
+          <w:rFonts w:ascii="Arial" w:hAnsi="Arial" w:cs="Arial"/>
+        </w:rPr>
+        <w:t>mới</w:t>
+      </w:r>
+      <w:proofErr w:type="spellEnd"/>
+      <w:r>
+        <w:rPr>
+          <w:rFonts w:ascii="Arial" w:hAnsi="Arial" w:cs="Arial"/>
+        </w:rPr>
+        <w:t xml:space="preserve"> </w:t>
+      </w:r>
+      <w:proofErr w:type="spellStart"/>
+      <w:r>
+        <w:rPr>
+          <w:rFonts w:ascii="Arial" w:hAnsi="Arial" w:cs="Arial"/>
+        </w:rPr>
+        <w:t>có</w:t>
+      </w:r>
+      <w:proofErr w:type="spellEnd"/>
+      <w:r>
+        <w:rPr>
+          <w:rFonts w:ascii="Arial" w:hAnsi="Arial" w:cs="Arial"/>
+        </w:rPr>
+        <w:t xml:space="preserve"> </w:t>
+      </w:r>
+      <w:proofErr w:type="spellStart"/>
+      <w:r>
+        <w:rPr>
+          <w:rFonts w:ascii="Arial" w:hAnsi="Arial" w:cs="Arial"/>
+        </w:rPr>
+        <w:t>giá</w:t>
+      </w:r>
+      <w:proofErr w:type="spellEnd"/>
+      <w:r>
+        <w:rPr>
+          <w:rFonts w:ascii="Arial" w:hAnsi="Arial" w:cs="Arial"/>
+        </w:rPr>
+        <w:t xml:space="preserve"> </w:t>
+      </w:r>
+      <w:proofErr w:type="spellStart"/>
+      <w:r>
+        <w:rPr>
+          <w:rFonts w:ascii="Arial" w:hAnsi="Arial" w:cs="Arial"/>
+        </w:rPr>
+        <w:t>trị</w:t>
+      </w:r>
+      <w:proofErr w:type="spellEnd"/>
+      <w:r>
+        <w:rPr>
+          <w:rFonts w:ascii="Arial" w:hAnsi="Arial" w:cs="Arial"/>
+        </w:rPr>
+        <w:t xml:space="preserve"> </w:t>
+      </w:r>
+      <w:proofErr w:type="spellStart"/>
+      <w:r>
+        <w:rPr>
+          <w:rFonts w:ascii="Arial" w:hAnsi="Arial" w:cs="Arial"/>
+        </w:rPr>
+        <w:t>pháp</w:t>
+      </w:r>
+      <w:proofErr w:type="spellEnd"/>
+      <w:r>
+        <w:rPr>
+          <w:rFonts w:ascii="Arial" w:hAnsi="Arial" w:cs="Arial"/>
+        </w:rPr>
+        <w:t xml:space="preserve"> </w:t>
+      </w:r>
+      <w:proofErr w:type="spellStart"/>
+      <w:r>
+        <w:rPr>
+          <w:rFonts w:ascii="Arial" w:hAnsi="Arial" w:cs="Arial"/>
+        </w:rPr>
+        <w:t>lý</w:t>
+      </w:r>
+      <w:proofErr w:type="spellEnd"/>
+      <w:r>
+        <w:rPr>
+          <w:rFonts w:ascii="Arial" w:hAnsi="Arial" w:cs="Arial"/>
+        </w:rPr>
+        <w:t xml:space="preserve">. </w:t>
+      </w:r>
+    </w:p>
+    <w:p>
+      <w:pPr>
+        <w:pStyle w:val="ListParagraph"/>
+        <w:numPr>
+          <w:ilvl w:val="0"/>
+          <w:numId w:val="47"/>
+        </w:numPr>
+        <w:rPr>
+          <w:rFonts w:ascii="Arial" w:hAnsi="Arial" w:cs="Arial"/>
+        </w:rPr>
+      </w:pPr>
+      <w:proofErr w:type="spellStart"/>
+      <w:r>
+        <w:rPr>
+          <w:rFonts w:ascii="Arial" w:hAnsi="Arial" w:cs="Arial"/>
+        </w:rPr>
+        <w:t>Không</w:t>
+      </w:r>
+      <w:proofErr w:type="spellEnd"/>
+      <w:r>
+        <w:rPr>
+          <w:rFonts w:ascii="Arial" w:hAnsi="Arial" w:cs="Arial"/>
+        </w:rPr>
+        <w:t xml:space="preserve"> </w:t>
+      </w:r>
+      <w:proofErr w:type="spellStart"/>
+      <w:r>
+        <w:rPr>
+          <w:rFonts w:ascii="Arial" w:hAnsi="Arial" w:cs="Arial"/>
+        </w:rPr>
+        <w:t>chấp</w:t>
+      </w:r>
+      <w:proofErr w:type="spellEnd"/>
+      <w:r>
+        <w:rPr>
+          <w:rFonts w:ascii="Arial" w:hAnsi="Arial" w:cs="Arial"/>
+        </w:rPr>
+        <w:t xml:space="preserve"> </w:t>
+      </w:r>
+      <w:proofErr w:type="spellStart"/>
+      <w:r>
+        <w:rPr>
+          <w:rFonts w:ascii="Arial" w:hAnsi="Arial" w:cs="Arial"/>
+        </w:rPr>
+        <w:t>nhận</w:t>
+      </w:r>
+      <w:proofErr w:type="spellEnd"/>
+      <w:r>
+        <w:rPr>
+          <w:rFonts w:ascii="Arial" w:hAnsi="Arial" w:cs="Arial"/>
+        </w:rPr>
+        <w:t xml:space="preserve"> Facebook </w:t>
+      </w:r>
+    </w:p>
+    <w:p>
+      <w:pPr>
+        <w:pStyle w:val="ListParagraph"/>
+        <w:numPr>
+          <w:ilvl w:val="0"/>
+          <w:numId w:val="47"/>
+        </w:numPr>
+        <w:rPr>
+          <w:rFonts w:ascii="Arial" w:hAnsi="Arial" w:cs="Arial"/>
+        </w:rPr>
+      </w:pPr>
+      <w:proofErr w:type="spellStart"/>
+      <w:r>
+        <w:rPr>
+          <w:rFonts w:ascii="Arial" w:hAnsi="Arial" w:cs="Arial"/>
+        </w:rPr>
+        <w:t>Không</w:t>
+      </w:r>
+      <w:proofErr w:type="spellEnd"/>
+      <w:r>
+        <w:rPr>
+          <w:rFonts w:ascii="Arial" w:hAnsi="Arial" w:cs="Arial"/>
+        </w:rPr>
+        <w:t xml:space="preserve"> </w:t>
+      </w:r>
+      <w:proofErr w:type="spellStart"/>
+      <w:r>
+        <w:rPr>
+          <w:rFonts w:ascii="Arial" w:hAnsi="Arial" w:cs="Arial"/>
+        </w:rPr>
+        <w:t>chấp</w:t>
+      </w:r>
+      <w:proofErr w:type="spellEnd"/>
+      <w:r>
+        <w:rPr>
+          <w:rFonts w:ascii="Arial" w:hAnsi="Arial" w:cs="Arial"/>
+        </w:rPr>
+        <w:t xml:space="preserve"> </w:t>
+      </w:r>
+      <w:proofErr w:type="spellStart"/>
+      <w:r>
+        <w:rPr>
+          <w:rFonts w:ascii="Arial" w:hAnsi="Arial" w:cs="Arial"/>
+        </w:rPr>
+        <w:t>nhận</w:t>
+      </w:r>
+      <w:proofErr w:type="spellEnd"/>
+      <w:r>
+        <w:rPr>
+          <w:rFonts w:ascii="Arial" w:hAnsi="Arial" w:cs="Arial"/>
+        </w:rPr>
+        <w:t xml:space="preserve"> </w:t>
+      </w:r>
+      <w:proofErr w:type="spellStart"/>
+      <w:r>
+        <w:rPr>
+          <w:rFonts w:ascii="Arial" w:hAnsi="Arial" w:cs="Arial"/>
+        </w:rPr>
+        <w:t>nói</w:t>
+      </w:r>
+      <w:proofErr w:type="spellEnd"/>
+      <w:r>
+        <w:rPr>
+          <w:rFonts w:ascii="Arial" w:hAnsi="Arial" w:cs="Arial"/>
+        </w:rPr>
+        <w:t xml:space="preserve"> </w:t>
+      </w:r>
+      <w:proofErr w:type="spellStart"/>
+      <w:r>
+        <w:rPr>
+          <w:rFonts w:ascii="Arial" w:hAnsi="Arial" w:cs="Arial"/>
+        </w:rPr>
+        <w:t>miệng</w:t>
+      </w:r>
+      <w:proofErr w:type="spellEnd"/>
+      <w:r>
+        <w:rPr>
+          <w:rFonts w:ascii="Arial" w:hAnsi="Arial" w:cs="Arial"/>
+        </w:rPr>
+        <w:t xml:space="preserve"> </w:t>
+      </w:r>
+    </w:p>
+    <w:p>
+      <w:pPr>
+        <w:pStyle w:val="ListParagraph"/>
+        <w:numPr>
+          <w:ilvl w:val="0"/>
+          <w:numId w:val="47"/>
+        </w:numPr>
+        <w:rPr>
+          <w:rFonts w:ascii="Arial" w:hAnsi="Arial" w:cs="Arial"/>
+        </w:rPr>
+      </w:pPr>
+      <w:r>
+        <w:rPr>
+          <w:rFonts w:ascii="Arial" w:hAnsi="Arial" w:cs="Arial"/>
+        </w:rPr>
+        <w:t xml:space="preserve"> </w:t>
+      </w:r>
+      <w:proofErr w:type="spellStart"/>
+      <w:r>
+        <w:rPr>
+          <w:rFonts w:ascii="Arial" w:hAnsi="Arial" w:cs="Arial"/>
+        </w:rPr>
+        <w:t>Mọi</w:t>
+      </w:r>
+      <w:proofErr w:type="spellEnd"/>
+      <w:r>
+        <w:rPr>
+          <w:rFonts w:ascii="Arial" w:hAnsi="Arial" w:cs="Arial"/>
+        </w:rPr>
+        <w:t xml:space="preserve"> email </w:t>
+      </w:r>
+      <w:proofErr w:type="spellStart"/>
+      <w:r>
+        <w:rPr>
+          <w:rFonts w:ascii="Arial" w:hAnsi="Arial" w:cs="Arial"/>
+        </w:rPr>
+        <w:t>phải</w:t>
+      </w:r>
+      <w:proofErr w:type="spellEnd"/>
+      <w:r>
+        <w:rPr>
+          <w:rFonts w:ascii="Arial" w:hAnsi="Arial" w:cs="Arial"/>
+        </w:rPr>
+        <w:t xml:space="preserve"> </w:t>
+      </w:r>
+      <w:proofErr w:type="spellStart"/>
+      <w:r>
+        <w:rPr>
+          <w:rFonts w:ascii="Arial" w:hAnsi="Arial" w:cs="Arial"/>
+        </w:rPr>
+        <w:t>có</w:t>
+      </w:r>
+      <w:proofErr w:type="spellEnd"/>
+      <w:r>
+        <w:rPr>
+          <w:rFonts w:ascii="Arial" w:hAnsi="Arial" w:cs="Arial"/>
+        </w:rPr>
+        <w:t xml:space="preserve"> Subject </w:t>
+      </w:r>
+      <w:proofErr w:type="spellStart"/>
+      <w:r>
+        <w:rPr>
+          <w:rFonts w:ascii="Arial" w:hAnsi="Arial" w:cs="Arial"/>
+        </w:rPr>
+        <w:t>bắt</w:t>
+      </w:r>
+      <w:proofErr w:type="spellEnd"/>
+      <w:r>
+        <w:rPr>
+          <w:rFonts w:ascii="Arial" w:hAnsi="Arial" w:cs="Arial"/>
+        </w:rPr>
+        <w:t xml:space="preserve"> </w:t>
+      </w:r>
+      <w:proofErr w:type="spellStart"/>
+      <w:r>
+        <w:rPr>
+          <w:rFonts w:ascii="Arial" w:hAnsi="Arial" w:cs="Arial"/>
+        </w:rPr>
+        <w:t>đầu</w:t>
+      </w:r>
+      <w:proofErr w:type="spellEnd"/>
+      <w:r>
+        <w:rPr>
+          <w:rFonts w:ascii="Arial" w:hAnsi="Arial" w:cs="Arial"/>
+        </w:rPr>
+        <w:t xml:space="preserve"> </w:t>
+      </w:r>
+      <w:proofErr w:type="spellStart"/>
+      <w:r>
+        <w:rPr>
+          <w:rFonts w:ascii="Arial" w:hAnsi="Arial" w:cs="Arial"/>
+        </w:rPr>
+        <w:t>bằng</w:t>
+      </w:r>
+      <w:proofErr w:type="spellEnd"/>
+      <w:r>
+        <w:rPr>
+          <w:rFonts w:ascii="Arial" w:hAnsi="Arial" w:cs="Arial"/>
+        </w:rPr>
+        <w:t xml:space="preserve"> </w:t>
+      </w:r>
+      <w:proofErr w:type="spellStart"/>
+      <w:r>
+        <w:rPr>
+          <w:rFonts w:ascii="Arial" w:hAnsi="Arial" w:cs="Arial"/>
+        </w:rPr>
+        <w:t>mã</w:t>
+      </w:r>
+      <w:proofErr w:type="spellEnd"/>
+      <w:r>
+        <w:rPr>
+          <w:rFonts w:ascii="Arial" w:hAnsi="Arial" w:cs="Arial"/>
+        </w:rPr>
+        <w:t xml:space="preserve"> </w:t>
+      </w:r>
+      <w:proofErr w:type="spellStart"/>
+      <w:r>
+        <w:rPr>
+          <w:rFonts w:ascii="Arial" w:hAnsi="Arial" w:cs="Arial"/>
+        </w:rPr>
+        <w:t>dự</w:t>
+      </w:r>
+      <w:proofErr w:type="spellEnd"/>
+      <w:r>
+        <w:rPr>
+          <w:rFonts w:ascii="Arial" w:hAnsi="Arial" w:cs="Arial"/>
+        </w:rPr>
+        <w:t xml:space="preserve"> </w:t>
+      </w:r>
+      <w:proofErr w:type="spellStart"/>
+      <w:r>
+        <w:rPr>
+          <w:rFonts w:ascii="Arial" w:hAnsi="Arial" w:cs="Arial"/>
+        </w:rPr>
+        <w:t>án</w:t>
+      </w:r>
+      <w:proofErr w:type="spellEnd"/>
+      <w:r>
+        <w:rPr>
+          <w:rFonts w:ascii="Arial" w:hAnsi="Arial" w:cs="Arial"/>
+        </w:rPr>
+        <w:t xml:space="preserve">. </w:t>
+      </w:r>
+      <w:proofErr w:type="spellStart"/>
+      <w:r>
+        <w:rPr>
+          <w:rFonts w:ascii="Arial" w:hAnsi="Arial" w:cs="Arial"/>
+        </w:rPr>
+        <w:t>Ví</w:t>
+      </w:r>
+      <w:proofErr w:type="spellEnd"/>
+      <w:r>
+        <w:rPr>
+          <w:rFonts w:ascii="Arial" w:hAnsi="Arial" w:cs="Arial"/>
+        </w:rPr>
+        <w:t xml:space="preserve"> </w:t>
+      </w:r>
+      <w:proofErr w:type="spellStart"/>
+      <w:r>
+        <w:rPr>
+          <w:rFonts w:ascii="Arial" w:hAnsi="Arial" w:cs="Arial"/>
+        </w:rPr>
+        <w:t>dụ</w:t>
+      </w:r>
+      <w:proofErr w:type="spellEnd"/>
+      <w:r>
+        <w:rPr>
+          <w:rFonts w:ascii="Arial" w:hAnsi="Arial" w:cs="Arial"/>
+        </w:rPr>
+        <w:t xml:space="preserve">:   </w:t>
+      </w:r>
+      <w:proofErr w:type="spellStart"/>
+      <w:r>
+        <w:rPr>
+          <w:rFonts w:ascii="Arial" w:hAnsi="Arial" w:cs="Arial"/>
+        </w:rPr>
+        <w:t>Huy</w:t>
+      </w:r>
+      <w:proofErr w:type="spellEnd"/>
+      <w:r>
+        <w:rPr>
+          <w:rFonts w:ascii="Arial" w:hAnsi="Arial" w:cs="Arial"/>
+        </w:rPr>
+        <w:t xml:space="preserve">: </w:t>
+      </w:r>
+      <w:proofErr w:type="spellStart"/>
+      <w:r>
+        <w:rPr>
+          <w:rFonts w:ascii="Arial" w:hAnsi="Arial" w:cs="Arial"/>
+        </w:rPr>
+        <w:t>Báo</w:t>
+      </w:r>
+      <w:proofErr w:type="spellEnd"/>
+      <w:r>
+        <w:rPr>
+          <w:rFonts w:ascii="Arial" w:hAnsi="Arial" w:cs="Arial"/>
+        </w:rPr>
+        <w:t xml:space="preserve"> </w:t>
+      </w:r>
+      <w:proofErr w:type="spellStart"/>
+      <w:r>
+        <w:rPr>
+          <w:rFonts w:ascii="Arial" w:hAnsi="Arial" w:cs="Arial"/>
+        </w:rPr>
+        <w:t>cáo</w:t>
+      </w:r>
+      <w:proofErr w:type="spellEnd"/>
+      <w:r>
+        <w:rPr>
+          <w:rFonts w:ascii="Arial" w:hAnsi="Arial" w:cs="Arial"/>
+        </w:rPr>
+        <w:t xml:space="preserve"> </w:t>
+      </w:r>
+      <w:proofErr w:type="spellStart"/>
+      <w:r>
+        <w:rPr>
+          <w:rFonts w:ascii="Arial" w:hAnsi="Arial" w:cs="Arial"/>
+        </w:rPr>
+        <w:t>tiến</w:t>
+      </w:r>
+      <w:proofErr w:type="spellEnd"/>
+      <w:r>
+        <w:rPr>
+          <w:rFonts w:ascii="Arial" w:hAnsi="Arial" w:cs="Arial"/>
+        </w:rPr>
+        <w:t xml:space="preserve"> </w:t>
+      </w:r>
+      <w:proofErr w:type="spellStart"/>
+      <w:r>
+        <w:rPr>
+          <w:rFonts w:ascii="Arial" w:hAnsi="Arial" w:cs="Arial"/>
+        </w:rPr>
+        <w:t>độ</w:t>
+      </w:r>
+      <w:proofErr w:type="spellEnd"/>
+      <w:r>
+        <w:rPr>
+          <w:rFonts w:ascii="Arial" w:hAnsi="Arial" w:cs="Arial"/>
+        </w:rPr>
+        <w:t xml:space="preserve"> </w:t>
+      </w:r>
+      <w:proofErr w:type="spellStart"/>
+      <w:r>
+        <w:rPr>
+          <w:rFonts w:ascii="Arial" w:hAnsi="Arial" w:cs="Arial"/>
+        </w:rPr>
+        <w:t>tuần</w:t>
+      </w:r>
+      <w:proofErr w:type="spellEnd"/>
+      <w:r>
+        <w:rPr>
+          <w:rFonts w:ascii="Arial" w:hAnsi="Arial" w:cs="Arial"/>
+        </w:rPr>
+        <w:t xml:space="preserve"> 4 </w:t>
+      </w:r>
+    </w:p>
+    <w:p>
+      <w:pPr>
+        <w:pStyle w:val="ListParagraph"/>
+        <w:numPr>
+          <w:ilvl w:val="0"/>
+          <w:numId w:val="47"/>
+        </w:numPr>
+        <w:rPr>
+          <w:rFonts w:ascii="Arial" w:hAnsi="Arial" w:cs="Arial"/>
+        </w:rPr>
+      </w:pPr>
+      <w:proofErr w:type="spellStart"/>
+      <w:r>
+        <w:rPr>
+          <w:rFonts w:ascii="Arial" w:hAnsi="Arial" w:cs="Arial"/>
+        </w:rPr>
+        <w:t>Khi</w:t>
+      </w:r>
+      <w:proofErr w:type="spellEnd"/>
+      <w:r>
+        <w:rPr>
+          <w:rFonts w:ascii="Arial" w:hAnsi="Arial" w:cs="Arial"/>
+        </w:rPr>
+        <w:t xml:space="preserve"> </w:t>
+      </w:r>
+      <w:proofErr w:type="spellStart"/>
+      <w:r>
+        <w:rPr>
+          <w:rFonts w:ascii="Arial" w:hAnsi="Arial" w:cs="Arial"/>
+        </w:rPr>
+        <w:t>trả</w:t>
+      </w:r>
+      <w:proofErr w:type="spellEnd"/>
+      <w:r>
+        <w:rPr>
+          <w:rFonts w:ascii="Arial" w:hAnsi="Arial" w:cs="Arial"/>
+        </w:rPr>
+        <w:t xml:space="preserve"> </w:t>
+      </w:r>
+      <w:proofErr w:type="spellStart"/>
+      <w:r>
+        <w:rPr>
+          <w:rFonts w:ascii="Arial" w:hAnsi="Arial" w:cs="Arial"/>
+        </w:rPr>
+        <w:t>lời</w:t>
+      </w:r>
+      <w:proofErr w:type="spellEnd"/>
+      <w:r>
+        <w:rPr>
+          <w:rFonts w:ascii="Arial" w:hAnsi="Arial" w:cs="Arial"/>
+        </w:rPr>
+        <w:t xml:space="preserve"> email, </w:t>
+      </w:r>
+      <w:proofErr w:type="spellStart"/>
+      <w:r>
+        <w:rPr>
+          <w:rFonts w:ascii="Arial" w:hAnsi="Arial" w:cs="Arial"/>
+        </w:rPr>
+        <w:t>phải</w:t>
+      </w:r>
+      <w:proofErr w:type="spellEnd"/>
+      <w:r>
+        <w:rPr>
+          <w:rFonts w:ascii="Arial" w:hAnsi="Arial" w:cs="Arial"/>
+        </w:rPr>
+        <w:t xml:space="preserve"> reply email </w:t>
+      </w:r>
+      <w:proofErr w:type="spellStart"/>
+      <w:r>
+        <w:rPr>
+          <w:rFonts w:ascii="Arial" w:hAnsi="Arial" w:cs="Arial"/>
+        </w:rPr>
+        <w:t>cũ</w:t>
+      </w:r>
+      <w:proofErr w:type="spellEnd"/>
+      <w:r>
+        <w:rPr>
+          <w:rFonts w:ascii="Arial" w:hAnsi="Arial" w:cs="Arial"/>
+        </w:rPr>
+        <w:t xml:space="preserve">. </w:t>
+      </w:r>
+      <w:proofErr w:type="spellStart"/>
+      <w:r>
+        <w:rPr>
+          <w:rFonts w:ascii="Arial" w:hAnsi="Arial" w:cs="Arial"/>
+        </w:rPr>
+        <w:t>Không</w:t>
+      </w:r>
+      <w:proofErr w:type="spellEnd"/>
+      <w:r>
+        <w:rPr>
+          <w:rFonts w:ascii="Arial" w:hAnsi="Arial" w:cs="Arial"/>
+        </w:rPr>
+        <w:t xml:space="preserve"> </w:t>
+      </w:r>
+      <w:proofErr w:type="spellStart"/>
+      <w:r>
+        <w:rPr>
+          <w:rFonts w:ascii="Arial" w:hAnsi="Arial" w:cs="Arial"/>
+        </w:rPr>
+        <w:t>được</w:t>
+      </w:r>
+      <w:proofErr w:type="spellEnd"/>
+      <w:r>
+        <w:rPr>
+          <w:rFonts w:ascii="Arial" w:hAnsi="Arial" w:cs="Arial"/>
+        </w:rPr>
+        <w:t xml:space="preserve"> </w:t>
+      </w:r>
+      <w:proofErr w:type="spellStart"/>
+      <w:r>
+        <w:rPr>
+          <w:rFonts w:ascii="Arial" w:hAnsi="Arial" w:cs="Arial"/>
+        </w:rPr>
+        <w:t>tạo</w:t>
+      </w:r>
+      <w:proofErr w:type="spellEnd"/>
+      <w:r>
+        <w:rPr>
+          <w:rFonts w:ascii="Arial" w:hAnsi="Arial" w:cs="Arial"/>
+        </w:rPr>
+        <w:t xml:space="preserve"> </w:t>
+      </w:r>
+      <w:proofErr w:type="spellStart"/>
+      <w:r>
+        <w:rPr>
+          <w:rFonts w:ascii="Arial" w:hAnsi="Arial" w:cs="Arial"/>
+        </w:rPr>
+        <w:t>mới</w:t>
+      </w:r>
+      <w:proofErr w:type="spellEnd"/>
+      <w:r>
+        <w:rPr>
+          <w:rFonts w:ascii="Arial" w:hAnsi="Arial" w:cs="Arial"/>
+        </w:rPr>
+        <w:t xml:space="preserve"> </w:t>
+      </w:r>
+    </w:p>
+    <w:p>
+      <w:pPr>
+        <w:pStyle w:val="ListParagraph"/>
+        <w:numPr>
+          <w:ilvl w:val="0"/>
+          <w:numId w:val="47"/>
+        </w:numPr>
+        <w:rPr>
+          <w:rFonts w:ascii="Arial" w:hAnsi="Arial" w:cs="Arial"/>
+        </w:rPr>
+      </w:pPr>
+      <w:proofErr w:type="spellStart"/>
+      <w:r>
+        <w:rPr>
+          <w:rFonts w:ascii="Arial" w:hAnsi="Arial" w:cs="Arial"/>
+        </w:rPr>
+        <w:t>Họp</w:t>
+      </w:r>
+      <w:proofErr w:type="spellEnd"/>
+      <w:r>
+        <w:rPr>
+          <w:rFonts w:ascii="Arial" w:hAnsi="Arial" w:cs="Arial"/>
+        </w:rPr>
+        <w:t xml:space="preserve"> </w:t>
+      </w:r>
+      <w:proofErr w:type="spellStart"/>
+      <w:r>
+        <w:rPr>
+          <w:rFonts w:ascii="Arial" w:hAnsi="Arial" w:cs="Arial"/>
+        </w:rPr>
+        <w:t>tổng</w:t>
+      </w:r>
+      <w:proofErr w:type="spellEnd"/>
+      <w:r>
+        <w:rPr>
+          <w:rFonts w:ascii="Arial" w:hAnsi="Arial" w:cs="Arial"/>
+        </w:rPr>
+        <w:t xml:space="preserve"> </w:t>
+      </w:r>
+      <w:proofErr w:type="spellStart"/>
+      <w:r>
+        <w:rPr>
+          <w:rFonts w:ascii="Arial" w:hAnsi="Arial" w:cs="Arial"/>
+        </w:rPr>
+        <w:t>kết</w:t>
+      </w:r>
+      <w:proofErr w:type="spellEnd"/>
+      <w:r>
+        <w:rPr>
+          <w:rFonts w:ascii="Arial" w:hAnsi="Arial" w:cs="Arial"/>
+        </w:rPr>
+        <w:t xml:space="preserve">: </w:t>
+      </w:r>
+      <w:proofErr w:type="spellStart"/>
+      <w:r>
+        <w:rPr>
+          <w:rFonts w:ascii="Arial" w:hAnsi="Arial" w:cs="Arial"/>
+        </w:rPr>
+        <w:t>chiều</w:t>
+      </w:r>
+      <w:proofErr w:type="spellEnd"/>
+      <w:r>
+        <w:rPr>
+          <w:rFonts w:ascii="Arial" w:hAnsi="Arial" w:cs="Arial"/>
+        </w:rPr>
+        <w:t xml:space="preserve"> </w:t>
+      </w:r>
+      <w:proofErr w:type="spellStart"/>
+      <w:r>
+        <w:rPr>
+          <w:rFonts w:ascii="Arial" w:hAnsi="Arial" w:cs="Arial"/>
+        </w:rPr>
+        <w:t>thứ</w:t>
+      </w:r>
+      <w:proofErr w:type="spellEnd"/>
+      <w:r>
+        <w:rPr>
+          <w:rFonts w:ascii="Arial" w:hAnsi="Arial" w:cs="Arial"/>
+        </w:rPr>
+        <w:t xml:space="preserve"> </w:t>
+      </w:r>
+      <w:proofErr w:type="spellStart"/>
+      <w:r>
+        <w:rPr>
+          <w:rFonts w:ascii="Arial" w:hAnsi="Arial" w:cs="Arial"/>
+        </w:rPr>
+        <w:t>hai</w:t>
+      </w:r>
+      <w:proofErr w:type="spellEnd"/>
+      <w:r>
+        <w:rPr>
+          <w:rFonts w:ascii="Arial" w:hAnsi="Arial" w:cs="Arial"/>
+        </w:rPr>
+        <w:t xml:space="preserve">, 14h30 – 15h00 </w:t>
+      </w:r>
+    </w:p>
+    <w:p>
+      <w:pPr>
+        <w:pStyle w:val="ListParagraph"/>
+        <w:numPr>
+          <w:ilvl w:val="0"/>
+          <w:numId w:val="47"/>
+        </w:numPr>
+        <w:rPr>
+          <w:rFonts w:ascii="Arial" w:hAnsi="Arial" w:cs="Arial"/>
+        </w:rPr>
+      </w:pPr>
+      <w:proofErr w:type="spellStart"/>
+      <w:r>
+        <w:rPr>
+          <w:rFonts w:ascii="Arial" w:hAnsi="Arial" w:cs="Arial"/>
+        </w:rPr>
+        <w:t>Họp</w:t>
+      </w:r>
+      <w:proofErr w:type="spellEnd"/>
+      <w:r>
+        <w:rPr>
+          <w:rFonts w:ascii="Arial" w:hAnsi="Arial" w:cs="Arial"/>
+        </w:rPr>
+        <w:t xml:space="preserve"> </w:t>
+      </w:r>
+      <w:proofErr w:type="spellStart"/>
+      <w:r>
+        <w:rPr>
+          <w:rFonts w:ascii="Arial" w:hAnsi="Arial" w:cs="Arial"/>
+        </w:rPr>
+        <w:t>cập</w:t>
+      </w:r>
+      <w:proofErr w:type="spellEnd"/>
+      <w:r>
+        <w:rPr>
+          <w:rFonts w:ascii="Arial" w:hAnsi="Arial" w:cs="Arial"/>
+        </w:rPr>
+        <w:t xml:space="preserve"> </w:t>
+      </w:r>
+      <w:proofErr w:type="spellStart"/>
+      <w:r>
+        <w:rPr>
+          <w:rFonts w:ascii="Arial" w:hAnsi="Arial" w:cs="Arial"/>
+        </w:rPr>
+        <w:t>nhật</w:t>
+      </w:r>
+      <w:proofErr w:type="spellEnd"/>
+      <w:r>
+        <w:rPr>
+          <w:rFonts w:ascii="Arial" w:hAnsi="Arial" w:cs="Arial"/>
+        </w:rPr>
+        <w:t xml:space="preserve">: </w:t>
+      </w:r>
+      <w:proofErr w:type="spellStart"/>
+      <w:r>
+        <w:rPr>
+          <w:rFonts w:ascii="Arial" w:hAnsi="Arial" w:cs="Arial"/>
+        </w:rPr>
+        <w:t>sáng</w:t>
+      </w:r>
+      <w:proofErr w:type="spellEnd"/>
+      <w:r>
+        <w:rPr>
+          <w:rFonts w:ascii="Arial" w:hAnsi="Arial" w:cs="Arial"/>
+        </w:rPr>
+        <w:t xml:space="preserve"> </w:t>
+      </w:r>
+      <w:proofErr w:type="spellStart"/>
+      <w:r>
+        <w:rPr>
+          <w:rFonts w:ascii="Arial" w:hAnsi="Arial" w:cs="Arial"/>
+        </w:rPr>
+        <w:t>thứ</w:t>
+      </w:r>
+      <w:proofErr w:type="spellEnd"/>
+      <w:r>
+        <w:rPr>
+          <w:rFonts w:ascii="Arial" w:hAnsi="Arial" w:cs="Arial"/>
+        </w:rPr>
+        <w:t xml:space="preserve"> </w:t>
+      </w:r>
+      <w:proofErr w:type="spellStart"/>
+      <w:r>
+        <w:rPr>
+          <w:rFonts w:ascii="Arial" w:hAnsi="Arial" w:cs="Arial"/>
+        </w:rPr>
+        <w:t>ba</w:t>
+      </w:r>
+      <w:proofErr w:type="spellEnd"/>
+      <w:r>
+        <w:rPr>
+          <w:rFonts w:ascii="Arial" w:hAnsi="Arial" w:cs="Arial"/>
+        </w:rPr>
+        <w:t xml:space="preserve">, </w:t>
+      </w:r>
+      <w:proofErr w:type="spellStart"/>
+      <w:r>
+        <w:rPr>
+          <w:rFonts w:ascii="Arial" w:hAnsi="Arial" w:cs="Arial"/>
+        </w:rPr>
+        <w:t>tư</w:t>
+      </w:r>
+      <w:proofErr w:type="spellEnd"/>
+      <w:r>
+        <w:rPr>
+          <w:rFonts w:ascii="Arial" w:hAnsi="Arial" w:cs="Arial"/>
+        </w:rPr>
+        <w:t xml:space="preserve">, </w:t>
+      </w:r>
+      <w:proofErr w:type="spellStart"/>
+      <w:r>
+        <w:rPr>
+          <w:rFonts w:ascii="Arial" w:hAnsi="Arial" w:cs="Arial"/>
+        </w:rPr>
+        <w:t>năm</w:t>
+      </w:r>
+      <w:proofErr w:type="spellEnd"/>
+      <w:r>
+        <w:rPr>
+          <w:rFonts w:ascii="Arial" w:hAnsi="Arial" w:cs="Arial"/>
+        </w:rPr>
+        <w:t xml:space="preserve">, 9h10~ 9h20 </w:t>
+      </w:r>
+    </w:p>
+    <w:p>
+      <w:pPr>
+        <w:pStyle w:val="ListParagraph"/>
+        <w:numPr>
+          <w:ilvl w:val="0"/>
+          <w:numId w:val="47"/>
+        </w:numPr>
+        <w:rPr>
+          <w:rFonts w:ascii="Arial" w:hAnsi="Arial" w:cs="Arial"/>
+        </w:rPr>
+      </w:pPr>
+      <w:proofErr w:type="spellStart"/>
+      <w:r>
+        <w:rPr>
+          <w:rFonts w:ascii="Arial" w:hAnsi="Arial" w:cs="Arial"/>
+        </w:rPr>
+        <w:t>Ghi</w:t>
+      </w:r>
+      <w:proofErr w:type="spellEnd"/>
+      <w:r>
+        <w:rPr>
+          <w:rFonts w:ascii="Arial" w:hAnsi="Arial" w:cs="Arial"/>
+        </w:rPr>
+        <w:t xml:space="preserve"> </w:t>
+      </w:r>
+      <w:proofErr w:type="spellStart"/>
+      <w:r>
+        <w:rPr>
+          <w:rFonts w:ascii="Arial" w:hAnsi="Arial" w:cs="Arial"/>
+        </w:rPr>
+        <w:t>biên</w:t>
+      </w:r>
+      <w:proofErr w:type="spellEnd"/>
+      <w:r>
+        <w:rPr>
+          <w:rFonts w:ascii="Arial" w:hAnsi="Arial" w:cs="Arial"/>
+        </w:rPr>
+        <w:t xml:space="preserve"> </w:t>
+      </w:r>
+      <w:proofErr w:type="spellStart"/>
+      <w:r>
+        <w:rPr>
+          <w:rFonts w:ascii="Arial" w:hAnsi="Arial" w:cs="Arial"/>
+        </w:rPr>
+        <w:t>bản</w:t>
+      </w:r>
+      <w:proofErr w:type="spellEnd"/>
+      <w:r>
+        <w:rPr>
+          <w:rFonts w:ascii="Arial" w:hAnsi="Arial" w:cs="Arial"/>
+        </w:rPr>
+        <w:t xml:space="preserve"> </w:t>
+      </w:r>
+      <w:proofErr w:type="spellStart"/>
+      <w:r>
+        <w:rPr>
+          <w:rFonts w:ascii="Arial" w:hAnsi="Arial" w:cs="Arial"/>
+        </w:rPr>
+        <w:t>họp</w:t>
+      </w:r>
+      <w:proofErr w:type="spellEnd"/>
+      <w:r>
+        <w:rPr>
+          <w:rFonts w:ascii="Arial" w:hAnsi="Arial" w:cs="Arial"/>
+        </w:rPr>
+        <w:t xml:space="preserve"> – Meeting Note, </w:t>
+      </w:r>
+      <w:proofErr w:type="spellStart"/>
+      <w:r>
+        <w:rPr>
+          <w:rFonts w:ascii="Arial" w:hAnsi="Arial" w:cs="Arial"/>
+        </w:rPr>
+        <w:t>gửi</w:t>
+      </w:r>
+      <w:proofErr w:type="spellEnd"/>
+      <w:r>
+        <w:rPr>
+          <w:rFonts w:ascii="Arial" w:hAnsi="Arial" w:cs="Arial"/>
+        </w:rPr>
+        <w:t xml:space="preserve"> email </w:t>
+      </w:r>
+      <w:proofErr w:type="spellStart"/>
+      <w:r>
+        <w:rPr>
+          <w:rFonts w:ascii="Arial" w:hAnsi="Arial" w:cs="Arial"/>
+        </w:rPr>
+        <w:t>cho</w:t>
+      </w:r>
+      <w:proofErr w:type="spellEnd"/>
+      <w:r>
+        <w:rPr>
+          <w:rFonts w:ascii="Arial" w:hAnsi="Arial" w:cs="Arial"/>
+        </w:rPr>
+        <w:t xml:space="preserve"> </w:t>
+      </w:r>
+      <w:proofErr w:type="spellStart"/>
+      <w:r>
+        <w:rPr>
+          <w:rFonts w:ascii="Arial" w:hAnsi="Arial" w:cs="Arial"/>
+        </w:rPr>
+        <w:t>tất</w:t>
+      </w:r>
+      <w:proofErr w:type="spellEnd"/>
+      <w:r>
+        <w:rPr>
+          <w:rFonts w:ascii="Arial" w:hAnsi="Arial" w:cs="Arial"/>
+        </w:rPr>
+        <w:t xml:space="preserve"> </w:t>
+      </w:r>
+      <w:proofErr w:type="spellStart"/>
+      <w:r>
+        <w:rPr>
+          <w:rFonts w:ascii="Arial" w:hAnsi="Arial" w:cs="Arial"/>
+        </w:rPr>
+        <w:t>cả</w:t>
+      </w:r>
+      <w:proofErr w:type="spellEnd"/>
+      <w:r>
+        <w:rPr>
+          <w:rFonts w:ascii="Arial" w:hAnsi="Arial" w:cs="Arial"/>
+        </w:rPr>
+        <w:t xml:space="preserve"> </w:t>
+      </w:r>
+      <w:proofErr w:type="spellStart"/>
+      <w:r>
+        <w:rPr>
+          <w:rFonts w:ascii="Arial" w:hAnsi="Arial" w:cs="Arial"/>
+        </w:rPr>
+        <w:t>thành</w:t>
+      </w:r>
+      <w:proofErr w:type="spellEnd"/>
+      <w:r>
+        <w:rPr>
+          <w:rFonts w:ascii="Arial" w:hAnsi="Arial" w:cs="Arial"/>
+        </w:rPr>
+        <w:t xml:space="preserve"> </w:t>
+      </w:r>
+      <w:proofErr w:type="spellStart"/>
+      <w:r>
+        <w:rPr>
+          <w:rFonts w:ascii="Arial" w:hAnsi="Arial" w:cs="Arial"/>
+        </w:rPr>
+        <w:t>viên</w:t>
+      </w:r>
+      <w:proofErr w:type="spellEnd"/>
+    </w:p>
+    <w:p>
+      <w:pPr>
+        <w:pStyle w:val="ListParagraph"/>
+        <w:ind w:left="720"/>
+        <w:rPr>
+          <w:rFonts w:ascii="Arial" w:hAnsi="Arial" w:cs="Arial"/>
+        </w:rPr>
+      </w:pPr>
+    </w:p>
+    <w:p>
+      <w:pPr>
+        <w:pStyle w:val="ListParagraph"/>
+        <w:numPr>
+          <w:ilvl w:val="0"/>
+          <w:numId w:val="41"/>
+        </w:numPr>
+        <w:rPr>
+          <w:rFonts w:ascii="Arial" w:hAnsi="Arial" w:cs="Arial"/>
+        </w:rPr>
+      </w:pPr>
+      <w:proofErr w:type="spellStart"/>
+      <w:r>
+        <w:rPr>
+          <w:rFonts w:ascii="Arial" w:hAnsi="Arial" w:cs="Arial"/>
+        </w:rPr>
+        <w:t>Quy</w:t>
+      </w:r>
+      <w:proofErr w:type="spellEnd"/>
+      <w:r>
+        <w:rPr>
+          <w:rFonts w:ascii="Arial" w:hAnsi="Arial" w:cs="Arial"/>
+        </w:rPr>
+        <w:t xml:space="preserve"> </w:t>
+      </w:r>
+      <w:proofErr w:type="spellStart"/>
+      <w:r>
+        <w:rPr>
+          <w:rFonts w:ascii="Arial" w:hAnsi="Arial" w:cs="Arial"/>
+        </w:rPr>
+        <w:t>định</w:t>
+      </w:r>
+      <w:proofErr w:type="spellEnd"/>
+      <w:r>
+        <w:rPr>
+          <w:rFonts w:ascii="Arial" w:hAnsi="Arial" w:cs="Arial"/>
+        </w:rPr>
+        <w:t xml:space="preserve"> </w:t>
+      </w:r>
+      <w:proofErr w:type="spellStart"/>
+      <w:r>
+        <w:rPr>
+          <w:rFonts w:ascii="Arial" w:hAnsi="Arial" w:cs="Arial"/>
+        </w:rPr>
+        <w:t>về</w:t>
+      </w:r>
+      <w:proofErr w:type="spellEnd"/>
+      <w:r>
+        <w:rPr>
+          <w:rFonts w:ascii="Arial" w:hAnsi="Arial" w:cs="Arial"/>
+        </w:rPr>
+        <w:t xml:space="preserve"> </w:t>
+      </w:r>
+      <w:proofErr w:type="spellStart"/>
+      <w:r>
+        <w:rPr>
+          <w:rFonts w:ascii="Arial" w:hAnsi="Arial" w:cs="Arial"/>
+        </w:rPr>
+        <w:t>họp</w:t>
+      </w:r>
+      <w:proofErr w:type="spellEnd"/>
+      <w:r>
+        <w:rPr>
+          <w:rFonts w:ascii="Arial" w:hAnsi="Arial" w:cs="Arial"/>
+        </w:rPr>
+        <w:t xml:space="preserve"> </w:t>
+      </w:r>
+      <w:proofErr w:type="spellStart"/>
+      <w:r>
+        <w:rPr>
+          <w:rFonts w:ascii="Arial" w:hAnsi="Arial" w:cs="Arial"/>
+        </w:rPr>
+        <w:t>với</w:t>
+      </w:r>
+      <w:proofErr w:type="spellEnd"/>
+      <w:r>
+        <w:rPr>
+          <w:rFonts w:ascii="Arial" w:hAnsi="Arial" w:cs="Arial"/>
+        </w:rPr>
+        <w:t xml:space="preserve"> </w:t>
+      </w:r>
+      <w:proofErr w:type="spellStart"/>
+      <w:r>
+        <w:rPr>
+          <w:rFonts w:ascii="Arial" w:hAnsi="Arial" w:cs="Arial"/>
+        </w:rPr>
+        <w:t>khách</w:t>
+      </w:r>
+      <w:proofErr w:type="spellEnd"/>
+      <w:r>
+        <w:rPr>
+          <w:rFonts w:ascii="Arial" w:hAnsi="Arial" w:cs="Arial"/>
+        </w:rPr>
+        <w:t xml:space="preserve"> </w:t>
+      </w:r>
+      <w:proofErr w:type="spellStart"/>
+      <w:r>
+        <w:rPr>
+          <w:rFonts w:ascii="Arial" w:hAnsi="Arial" w:cs="Arial"/>
+        </w:rPr>
+        <w:t>hàng</w:t>
+      </w:r>
+      <w:proofErr w:type="spellEnd"/>
+      <w:r>
+        <w:rPr>
+          <w:rFonts w:ascii="Arial" w:hAnsi="Arial" w:cs="Arial"/>
+        </w:rPr>
+        <w:t>:</w:t>
+      </w:r>
+    </w:p>
+    <w:p>
+      <w:pPr>
+        <w:pStyle w:val="ListParagraph"/>
+        <w:numPr>
+          <w:ilvl w:val="0"/>
+          <w:numId w:val="47"/>
+        </w:numPr>
+        <w:rPr>
+          <w:rFonts w:ascii="Arial" w:hAnsi="Arial" w:cs="Arial"/>
+        </w:rPr>
+      </w:pPr>
+      <w:proofErr w:type="spellStart"/>
+      <w:r>
+        <w:rPr>
+          <w:rFonts w:ascii="Arial" w:hAnsi="Arial" w:cs="Arial"/>
+        </w:rPr>
+        <w:lastRenderedPageBreak/>
+        <w:t>Mọi</w:t>
+      </w:r>
+      <w:proofErr w:type="spellEnd"/>
+      <w:r>
+        <w:rPr>
+          <w:rFonts w:ascii="Arial" w:hAnsi="Arial" w:cs="Arial"/>
+        </w:rPr>
+        <w:t xml:space="preserve"> </w:t>
+      </w:r>
+      <w:proofErr w:type="spellStart"/>
+      <w:r>
+        <w:rPr>
+          <w:rFonts w:ascii="Arial" w:hAnsi="Arial" w:cs="Arial"/>
+        </w:rPr>
+        <w:t>trao</w:t>
+      </w:r>
+      <w:proofErr w:type="spellEnd"/>
+      <w:r>
+        <w:rPr>
+          <w:rFonts w:ascii="Arial" w:hAnsi="Arial" w:cs="Arial"/>
+        </w:rPr>
+        <w:t xml:space="preserve"> </w:t>
+      </w:r>
+      <w:proofErr w:type="spellStart"/>
+      <w:r>
+        <w:rPr>
+          <w:rFonts w:ascii="Arial" w:hAnsi="Arial" w:cs="Arial"/>
+        </w:rPr>
+        <w:t>đổi</w:t>
+      </w:r>
+      <w:proofErr w:type="spellEnd"/>
+      <w:r>
+        <w:rPr>
+          <w:rFonts w:ascii="Arial" w:hAnsi="Arial" w:cs="Arial"/>
+        </w:rPr>
+        <w:t xml:space="preserve"> </w:t>
+      </w:r>
+      <w:proofErr w:type="spellStart"/>
+      <w:r>
+        <w:rPr>
+          <w:rFonts w:ascii="Arial" w:hAnsi="Arial" w:cs="Arial"/>
+        </w:rPr>
+        <w:t>phải</w:t>
+      </w:r>
+      <w:proofErr w:type="spellEnd"/>
+      <w:r>
+        <w:rPr>
+          <w:rFonts w:ascii="Arial" w:hAnsi="Arial" w:cs="Arial"/>
+        </w:rPr>
+        <w:t xml:space="preserve"> </w:t>
+      </w:r>
+      <w:proofErr w:type="spellStart"/>
+      <w:r>
+        <w:rPr>
+          <w:rFonts w:ascii="Arial" w:hAnsi="Arial" w:cs="Arial"/>
+        </w:rPr>
+        <w:t>dưới</w:t>
+      </w:r>
+      <w:proofErr w:type="spellEnd"/>
+      <w:r>
+        <w:rPr>
+          <w:rFonts w:ascii="Arial" w:hAnsi="Arial" w:cs="Arial"/>
+        </w:rPr>
+        <w:t xml:space="preserve"> </w:t>
+      </w:r>
+      <w:proofErr w:type="spellStart"/>
+      <w:r>
+        <w:rPr>
+          <w:rFonts w:ascii="Arial" w:hAnsi="Arial" w:cs="Arial"/>
+        </w:rPr>
+        <w:t>hình</w:t>
+      </w:r>
+      <w:proofErr w:type="spellEnd"/>
+      <w:r>
+        <w:rPr>
+          <w:rFonts w:ascii="Arial" w:hAnsi="Arial" w:cs="Arial"/>
+        </w:rPr>
+        <w:t xml:space="preserve"> </w:t>
+      </w:r>
+      <w:proofErr w:type="spellStart"/>
+      <w:r>
+        <w:rPr>
+          <w:rFonts w:ascii="Arial" w:hAnsi="Arial" w:cs="Arial"/>
+        </w:rPr>
+        <w:t>thức</w:t>
+      </w:r>
+      <w:proofErr w:type="spellEnd"/>
+      <w:r>
+        <w:rPr>
+          <w:rFonts w:ascii="Arial" w:hAnsi="Arial" w:cs="Arial"/>
+        </w:rPr>
+        <w:t xml:space="preserve"> Email, </w:t>
+      </w:r>
+      <w:proofErr w:type="spellStart"/>
+      <w:r>
+        <w:rPr>
+          <w:rFonts w:ascii="Arial" w:hAnsi="Arial" w:cs="Arial"/>
+        </w:rPr>
+        <w:t>hoặc</w:t>
+      </w:r>
+      <w:proofErr w:type="spellEnd"/>
+      <w:r>
+        <w:rPr>
+          <w:rFonts w:ascii="Arial" w:hAnsi="Arial" w:cs="Arial"/>
+        </w:rPr>
+        <w:t xml:space="preserve"> </w:t>
+      </w:r>
+      <w:proofErr w:type="spellStart"/>
+      <w:r>
+        <w:rPr>
+          <w:rFonts w:ascii="Arial" w:hAnsi="Arial" w:cs="Arial"/>
+        </w:rPr>
+        <w:t>tổng</w:t>
+      </w:r>
+      <w:proofErr w:type="spellEnd"/>
+      <w:r>
+        <w:rPr>
+          <w:rFonts w:ascii="Arial" w:hAnsi="Arial" w:cs="Arial"/>
+        </w:rPr>
+        <w:t xml:space="preserve"> </w:t>
+      </w:r>
+      <w:proofErr w:type="spellStart"/>
+      <w:r>
+        <w:rPr>
+          <w:rFonts w:ascii="Arial" w:hAnsi="Arial" w:cs="Arial"/>
+        </w:rPr>
+        <w:t>kết</w:t>
+      </w:r>
+      <w:proofErr w:type="spellEnd"/>
+      <w:r>
+        <w:rPr>
+          <w:rFonts w:ascii="Arial" w:hAnsi="Arial" w:cs="Arial"/>
+        </w:rPr>
+        <w:t xml:space="preserve"> </w:t>
+      </w:r>
+      <w:proofErr w:type="spellStart"/>
+      <w:r>
+        <w:rPr>
+          <w:rFonts w:ascii="Arial" w:hAnsi="Arial" w:cs="Arial"/>
+        </w:rPr>
+        <w:t>lại</w:t>
+      </w:r>
+      <w:proofErr w:type="spellEnd"/>
+      <w:r>
+        <w:rPr>
+          <w:rFonts w:ascii="Arial" w:hAnsi="Arial" w:cs="Arial"/>
+        </w:rPr>
+        <w:t xml:space="preserve"> </w:t>
+      </w:r>
+      <w:proofErr w:type="spellStart"/>
+      <w:r>
+        <w:rPr>
+          <w:rFonts w:ascii="Arial" w:hAnsi="Arial" w:cs="Arial"/>
+        </w:rPr>
+        <w:t>trên</w:t>
+      </w:r>
+      <w:proofErr w:type="spellEnd"/>
+      <w:r>
+        <w:rPr>
+          <w:rFonts w:ascii="Arial" w:hAnsi="Arial" w:cs="Arial"/>
+        </w:rPr>
+        <w:t xml:space="preserve"> Email </w:t>
+      </w:r>
+      <w:proofErr w:type="spellStart"/>
+      <w:r>
+        <w:rPr>
+          <w:rFonts w:ascii="Arial" w:hAnsi="Arial" w:cs="Arial"/>
+        </w:rPr>
+        <w:t>mới</w:t>
+      </w:r>
+      <w:proofErr w:type="spellEnd"/>
+      <w:r>
+        <w:rPr>
+          <w:rFonts w:ascii="Arial" w:hAnsi="Arial" w:cs="Arial"/>
+        </w:rPr>
+        <w:t xml:space="preserve"> </w:t>
+      </w:r>
+      <w:proofErr w:type="spellStart"/>
+      <w:r>
+        <w:rPr>
+          <w:rFonts w:ascii="Arial" w:hAnsi="Arial" w:cs="Arial"/>
+        </w:rPr>
+        <w:t>có</w:t>
+      </w:r>
+      <w:proofErr w:type="spellEnd"/>
+      <w:r>
+        <w:rPr>
+          <w:rFonts w:ascii="Arial" w:hAnsi="Arial" w:cs="Arial"/>
+        </w:rPr>
+        <w:t xml:space="preserve"> </w:t>
+      </w:r>
+      <w:proofErr w:type="spellStart"/>
+      <w:r>
+        <w:rPr>
+          <w:rFonts w:ascii="Arial" w:hAnsi="Arial" w:cs="Arial"/>
+        </w:rPr>
+        <w:t>giá</w:t>
+      </w:r>
+      <w:proofErr w:type="spellEnd"/>
+      <w:r>
+        <w:rPr>
+          <w:rFonts w:ascii="Arial" w:hAnsi="Arial" w:cs="Arial"/>
+        </w:rPr>
+        <w:t xml:space="preserve"> </w:t>
+      </w:r>
+      <w:proofErr w:type="spellStart"/>
+      <w:r>
+        <w:rPr>
+          <w:rFonts w:ascii="Arial" w:hAnsi="Arial" w:cs="Arial"/>
+        </w:rPr>
+        <w:t>trị</w:t>
+      </w:r>
+      <w:proofErr w:type="spellEnd"/>
+      <w:r>
+        <w:rPr>
+          <w:rFonts w:ascii="Arial" w:hAnsi="Arial" w:cs="Arial"/>
+        </w:rPr>
+        <w:t xml:space="preserve"> </w:t>
+      </w:r>
+      <w:proofErr w:type="spellStart"/>
+      <w:r>
+        <w:rPr>
+          <w:rFonts w:ascii="Arial" w:hAnsi="Arial" w:cs="Arial"/>
+        </w:rPr>
+        <w:t>pháp</w:t>
+      </w:r>
+      <w:proofErr w:type="spellEnd"/>
+      <w:r>
+        <w:rPr>
+          <w:rFonts w:ascii="Arial" w:hAnsi="Arial" w:cs="Arial"/>
+        </w:rPr>
+        <w:t xml:space="preserve"> </w:t>
+      </w:r>
+      <w:proofErr w:type="spellStart"/>
+      <w:r>
+        <w:rPr>
+          <w:rFonts w:ascii="Arial" w:hAnsi="Arial" w:cs="Arial"/>
+        </w:rPr>
+        <w:t>lý</w:t>
+      </w:r>
+      <w:proofErr w:type="spellEnd"/>
+      <w:r>
+        <w:rPr>
+          <w:rFonts w:ascii="Arial" w:hAnsi="Arial" w:cs="Arial"/>
+        </w:rPr>
+        <w:t xml:space="preserve">. </w:t>
+      </w:r>
+    </w:p>
+    <w:p>
+      <w:pPr>
+        <w:pStyle w:val="ListParagraph"/>
+        <w:numPr>
+          <w:ilvl w:val="0"/>
+          <w:numId w:val="47"/>
+        </w:numPr>
+        <w:rPr>
+          <w:rFonts w:ascii="Arial" w:hAnsi="Arial" w:cs="Arial"/>
+        </w:rPr>
+      </w:pPr>
+      <w:proofErr w:type="spellStart"/>
+      <w:r>
+        <w:rPr>
+          <w:rFonts w:ascii="Arial" w:hAnsi="Arial" w:cs="Arial"/>
+        </w:rPr>
+        <w:t>Không</w:t>
+      </w:r>
+      <w:proofErr w:type="spellEnd"/>
+      <w:r>
+        <w:rPr>
+          <w:rFonts w:ascii="Arial" w:hAnsi="Arial" w:cs="Arial"/>
+        </w:rPr>
+        <w:t xml:space="preserve"> </w:t>
+      </w:r>
+      <w:proofErr w:type="spellStart"/>
+      <w:r>
+        <w:rPr>
+          <w:rFonts w:ascii="Arial" w:hAnsi="Arial" w:cs="Arial"/>
+        </w:rPr>
+        <w:t>chấp</w:t>
+      </w:r>
+      <w:proofErr w:type="spellEnd"/>
+      <w:r>
+        <w:rPr>
+          <w:rFonts w:ascii="Arial" w:hAnsi="Arial" w:cs="Arial"/>
+        </w:rPr>
+        <w:t xml:space="preserve"> </w:t>
+      </w:r>
+      <w:proofErr w:type="spellStart"/>
+      <w:r>
+        <w:rPr>
+          <w:rFonts w:ascii="Arial" w:hAnsi="Arial" w:cs="Arial"/>
+        </w:rPr>
+        <w:t>nhận</w:t>
+      </w:r>
+      <w:proofErr w:type="spellEnd"/>
+      <w:r>
+        <w:rPr>
+          <w:rFonts w:ascii="Arial" w:hAnsi="Arial" w:cs="Arial"/>
+        </w:rPr>
+        <w:t xml:space="preserve"> Facebook </w:t>
+      </w:r>
+    </w:p>
+    <w:p>
+      <w:pPr>
+        <w:pStyle w:val="ListParagraph"/>
+        <w:ind w:left="720"/>
+        <w:rPr>
+          <w:rFonts w:ascii="Arial" w:hAnsi="Arial" w:cs="Arial"/>
+        </w:rPr>
+      </w:pPr>
+      <w:proofErr w:type="spellStart"/>
+      <w:r>
+        <w:rPr>
+          <w:rFonts w:ascii="Arial" w:hAnsi="Arial" w:cs="Arial"/>
+        </w:rPr>
+        <w:t>Không</w:t>
+      </w:r>
+      <w:proofErr w:type="spellEnd"/>
+      <w:r>
+        <w:rPr>
+          <w:rFonts w:ascii="Arial" w:hAnsi="Arial" w:cs="Arial"/>
+        </w:rPr>
+        <w:t xml:space="preserve"> </w:t>
+      </w:r>
+      <w:proofErr w:type="spellStart"/>
+      <w:r>
+        <w:rPr>
+          <w:rFonts w:ascii="Arial" w:hAnsi="Arial" w:cs="Arial"/>
+        </w:rPr>
+        <w:t>chấp</w:t>
+      </w:r>
+      <w:proofErr w:type="spellEnd"/>
+      <w:r>
+        <w:rPr>
+          <w:rFonts w:ascii="Arial" w:hAnsi="Arial" w:cs="Arial"/>
+        </w:rPr>
+        <w:t xml:space="preserve"> </w:t>
+      </w:r>
+      <w:proofErr w:type="spellStart"/>
+      <w:r>
+        <w:rPr>
+          <w:rFonts w:ascii="Arial" w:hAnsi="Arial" w:cs="Arial"/>
+        </w:rPr>
+        <w:t>nhận</w:t>
+      </w:r>
+      <w:proofErr w:type="spellEnd"/>
+      <w:r>
+        <w:rPr>
+          <w:rFonts w:ascii="Arial" w:hAnsi="Arial" w:cs="Arial"/>
+        </w:rPr>
+        <w:t xml:space="preserve"> </w:t>
+      </w:r>
+      <w:proofErr w:type="spellStart"/>
+      <w:r>
+        <w:rPr>
+          <w:rFonts w:ascii="Arial" w:hAnsi="Arial" w:cs="Arial"/>
+        </w:rPr>
+        <w:t>nói</w:t>
+      </w:r>
+      <w:proofErr w:type="spellEnd"/>
+      <w:r>
+        <w:rPr>
+          <w:rFonts w:ascii="Arial" w:hAnsi="Arial" w:cs="Arial"/>
+        </w:rPr>
+        <w:t xml:space="preserve"> </w:t>
+      </w:r>
+      <w:proofErr w:type="spellStart"/>
+      <w:r>
+        <w:rPr>
+          <w:rFonts w:ascii="Arial" w:hAnsi="Arial" w:cs="Arial"/>
+        </w:rPr>
+        <w:t>miệng</w:t>
+      </w:r>
+      <w:proofErr w:type="spellEnd"/>
+      <w:r>
+        <w:rPr>
+          <w:rFonts w:ascii="Arial" w:hAnsi="Arial" w:cs="Arial"/>
+        </w:rPr>
+        <w:t xml:space="preserve"> </w:t>
+      </w:r>
+    </w:p>
+    <w:p>
+      <w:pPr>
+        <w:pStyle w:val="ListParagraph"/>
+        <w:numPr>
+          <w:ilvl w:val="0"/>
+          <w:numId w:val="47"/>
+        </w:numPr>
+        <w:rPr>
+          <w:rFonts w:ascii="Arial" w:hAnsi="Arial" w:cs="Arial"/>
+        </w:rPr>
+      </w:pPr>
+      <w:proofErr w:type="spellStart"/>
+      <w:r>
+        <w:rPr>
+          <w:rFonts w:ascii="Arial" w:hAnsi="Arial" w:cs="Arial"/>
+        </w:rPr>
+        <w:t>Mỗi</w:t>
+      </w:r>
+      <w:proofErr w:type="spellEnd"/>
+      <w:r>
+        <w:rPr>
+          <w:rFonts w:ascii="Arial" w:hAnsi="Arial" w:cs="Arial"/>
+        </w:rPr>
+        <w:t xml:space="preserve"> </w:t>
+      </w:r>
+      <w:proofErr w:type="spellStart"/>
+      <w:r>
+        <w:rPr>
+          <w:rFonts w:ascii="Arial" w:hAnsi="Arial" w:cs="Arial"/>
+        </w:rPr>
+        <w:t>tháng</w:t>
+      </w:r>
+      <w:proofErr w:type="spellEnd"/>
+      <w:r>
+        <w:rPr>
+          <w:rFonts w:ascii="Arial" w:hAnsi="Arial" w:cs="Arial"/>
+        </w:rPr>
+        <w:t xml:space="preserve"> </w:t>
+      </w:r>
+      <w:proofErr w:type="spellStart"/>
+      <w:r>
+        <w:rPr>
+          <w:rFonts w:ascii="Arial" w:hAnsi="Arial" w:cs="Arial"/>
+        </w:rPr>
+        <w:t>họp</w:t>
+      </w:r>
+      <w:proofErr w:type="spellEnd"/>
+      <w:r>
+        <w:rPr>
+          <w:rFonts w:ascii="Arial" w:hAnsi="Arial" w:cs="Arial"/>
+        </w:rPr>
+        <w:t xml:space="preserve"> </w:t>
+      </w:r>
+      <w:proofErr w:type="spellStart"/>
+      <w:r>
+        <w:rPr>
+          <w:rFonts w:ascii="Arial" w:hAnsi="Arial" w:cs="Arial"/>
+        </w:rPr>
+        <w:t>với</w:t>
+      </w:r>
+      <w:proofErr w:type="spellEnd"/>
+      <w:r>
+        <w:rPr>
+          <w:rFonts w:ascii="Arial" w:hAnsi="Arial" w:cs="Arial"/>
+        </w:rPr>
+        <w:t xml:space="preserve"> </w:t>
+      </w:r>
+      <w:proofErr w:type="spellStart"/>
+      <w:r>
+        <w:rPr>
+          <w:rFonts w:ascii="Arial" w:hAnsi="Arial" w:cs="Arial"/>
+        </w:rPr>
+        <w:t>khách</w:t>
+      </w:r>
+      <w:proofErr w:type="spellEnd"/>
+      <w:r>
+        <w:rPr>
+          <w:rFonts w:ascii="Arial" w:hAnsi="Arial" w:cs="Arial"/>
+        </w:rPr>
+        <w:t xml:space="preserve"> </w:t>
+      </w:r>
+      <w:proofErr w:type="spellStart"/>
+      <w:r>
+        <w:rPr>
+          <w:rFonts w:ascii="Arial" w:hAnsi="Arial" w:cs="Arial"/>
+        </w:rPr>
+        <w:t>hàng</w:t>
+      </w:r>
+      <w:proofErr w:type="spellEnd"/>
+      <w:r>
+        <w:rPr>
+          <w:rFonts w:ascii="Arial" w:hAnsi="Arial" w:cs="Arial"/>
+        </w:rPr>
+        <w:t xml:space="preserve"> </w:t>
+      </w:r>
+      <w:proofErr w:type="spellStart"/>
+      <w:r>
+        <w:rPr>
+          <w:rFonts w:ascii="Arial" w:hAnsi="Arial" w:cs="Arial"/>
+        </w:rPr>
+        <w:t>một</w:t>
+      </w:r>
+      <w:proofErr w:type="spellEnd"/>
+      <w:r>
+        <w:rPr>
+          <w:rFonts w:ascii="Arial" w:hAnsi="Arial" w:cs="Arial"/>
+        </w:rPr>
+        <w:t xml:space="preserve"> </w:t>
+      </w:r>
+      <w:proofErr w:type="spellStart"/>
+      <w:r>
+        <w:rPr>
+          <w:rFonts w:ascii="Arial" w:hAnsi="Arial" w:cs="Arial"/>
+        </w:rPr>
+        <w:t>lần</w:t>
+      </w:r>
+      <w:proofErr w:type="spellEnd"/>
+      <w:r>
+        <w:rPr>
+          <w:rFonts w:ascii="Arial" w:hAnsi="Arial" w:cs="Arial"/>
+        </w:rPr>
+        <w:t xml:space="preserve"> </w:t>
+      </w:r>
+      <w:proofErr w:type="spellStart"/>
+      <w:r>
+        <w:rPr>
+          <w:rFonts w:ascii="Arial" w:hAnsi="Arial" w:cs="Arial"/>
+        </w:rPr>
+        <w:t>để</w:t>
+      </w:r>
+      <w:proofErr w:type="spellEnd"/>
+      <w:r>
+        <w:rPr>
+          <w:rFonts w:ascii="Arial" w:hAnsi="Arial" w:cs="Arial"/>
+        </w:rPr>
+        <w:t xml:space="preserve"> </w:t>
+      </w:r>
+      <w:proofErr w:type="spellStart"/>
+      <w:r>
+        <w:rPr>
+          <w:rFonts w:ascii="Arial" w:hAnsi="Arial" w:cs="Arial"/>
+        </w:rPr>
+        <w:t>lấy</w:t>
+      </w:r>
+      <w:proofErr w:type="spellEnd"/>
+      <w:r>
+        <w:rPr>
+          <w:rFonts w:ascii="Arial" w:hAnsi="Arial" w:cs="Arial"/>
+        </w:rPr>
+        <w:t xml:space="preserve"> </w:t>
+      </w:r>
+      <w:proofErr w:type="spellStart"/>
+      <w:r>
+        <w:rPr>
+          <w:rFonts w:ascii="Arial" w:hAnsi="Arial" w:cs="Arial"/>
+        </w:rPr>
+        <w:t>thêm</w:t>
+      </w:r>
+      <w:proofErr w:type="spellEnd"/>
+      <w:r>
+        <w:rPr>
+          <w:rFonts w:ascii="Arial" w:hAnsi="Arial" w:cs="Arial"/>
+        </w:rPr>
+        <w:t xml:space="preserve"> </w:t>
+      </w:r>
+      <w:proofErr w:type="spellStart"/>
+      <w:r>
+        <w:rPr>
+          <w:rFonts w:ascii="Arial" w:hAnsi="Arial" w:cs="Arial"/>
+        </w:rPr>
+        <w:t>yêu</w:t>
+      </w:r>
+      <w:proofErr w:type="spellEnd"/>
+      <w:r>
+        <w:rPr>
+          <w:rFonts w:ascii="Arial" w:hAnsi="Arial" w:cs="Arial"/>
+        </w:rPr>
+        <w:t xml:space="preserve"> </w:t>
+      </w:r>
+      <w:proofErr w:type="spellStart"/>
+      <w:r>
+        <w:rPr>
+          <w:rFonts w:ascii="Arial" w:hAnsi="Arial" w:cs="Arial"/>
+        </w:rPr>
+        <w:t>cầu</w:t>
+      </w:r>
+      <w:proofErr w:type="spellEnd"/>
+      <w:r>
+        <w:rPr>
+          <w:rFonts w:ascii="Arial" w:hAnsi="Arial" w:cs="Arial"/>
+        </w:rPr>
+        <w:t xml:space="preserve"> </w:t>
+      </w:r>
+      <w:proofErr w:type="spellStart"/>
+      <w:r>
+        <w:rPr>
+          <w:rFonts w:ascii="Arial" w:hAnsi="Arial" w:cs="Arial"/>
+        </w:rPr>
+        <w:t>của</w:t>
+      </w:r>
+      <w:proofErr w:type="spellEnd"/>
+      <w:r>
+        <w:rPr>
+          <w:rFonts w:ascii="Arial" w:hAnsi="Arial" w:cs="Arial"/>
+        </w:rPr>
+        <w:t xml:space="preserve"> </w:t>
+      </w:r>
+      <w:proofErr w:type="spellStart"/>
+      <w:r>
+        <w:rPr>
+          <w:rFonts w:ascii="Arial" w:hAnsi="Arial" w:cs="Arial"/>
+        </w:rPr>
+        <w:t>khách</w:t>
+      </w:r>
+      <w:proofErr w:type="spellEnd"/>
+      <w:r>
+        <w:rPr>
+          <w:rFonts w:ascii="Arial" w:hAnsi="Arial" w:cs="Arial"/>
+        </w:rPr>
+        <w:t xml:space="preserve"> </w:t>
+      </w:r>
+      <w:proofErr w:type="spellStart"/>
+      <w:r>
+        <w:rPr>
+          <w:rFonts w:ascii="Arial" w:hAnsi="Arial" w:cs="Arial"/>
+        </w:rPr>
+        <w:t>hàng</w:t>
+      </w:r>
+      <w:proofErr w:type="spellEnd"/>
+      <w:r>
+        <w:rPr>
+          <w:rFonts w:ascii="Arial" w:hAnsi="Arial" w:cs="Arial"/>
+        </w:rPr>
+        <w:t xml:space="preserve"> (</w:t>
+      </w:r>
+      <w:proofErr w:type="spellStart"/>
+      <w:r>
+        <w:rPr>
+          <w:rFonts w:ascii="Arial" w:hAnsi="Arial" w:cs="Arial"/>
+        </w:rPr>
+        <w:t>nếu</w:t>
+      </w:r>
+      <w:proofErr w:type="spellEnd"/>
+      <w:r>
+        <w:rPr>
+          <w:rFonts w:ascii="Arial" w:hAnsi="Arial" w:cs="Arial"/>
+        </w:rPr>
+        <w:t xml:space="preserve"> </w:t>
+      </w:r>
+      <w:proofErr w:type="spellStart"/>
+      <w:r>
+        <w:rPr>
+          <w:rFonts w:ascii="Arial" w:hAnsi="Arial" w:cs="Arial"/>
+        </w:rPr>
+        <w:t>có</w:t>
+      </w:r>
+      <w:proofErr w:type="spellEnd"/>
+      <w:r>
+        <w:rPr>
+          <w:rFonts w:ascii="Arial" w:hAnsi="Arial" w:cs="Arial"/>
+        </w:rPr>
+        <w:t xml:space="preserve">) </w:t>
+      </w:r>
+      <w:proofErr w:type="spellStart"/>
+      <w:r>
+        <w:rPr>
+          <w:rFonts w:ascii="Arial" w:hAnsi="Arial" w:cs="Arial"/>
+        </w:rPr>
+        <w:t>và</w:t>
+      </w:r>
+      <w:proofErr w:type="spellEnd"/>
+      <w:r>
+        <w:rPr>
+          <w:rFonts w:ascii="Arial" w:hAnsi="Arial" w:cs="Arial"/>
+        </w:rPr>
+        <w:t xml:space="preserve"> </w:t>
+      </w:r>
+      <w:proofErr w:type="spellStart"/>
+      <w:r>
+        <w:rPr>
+          <w:rFonts w:ascii="Arial" w:hAnsi="Arial" w:cs="Arial"/>
+        </w:rPr>
+        <w:t>trao</w:t>
+      </w:r>
+      <w:proofErr w:type="spellEnd"/>
+      <w:r>
+        <w:rPr>
+          <w:rFonts w:ascii="Arial" w:hAnsi="Arial" w:cs="Arial"/>
+        </w:rPr>
+        <w:t xml:space="preserve"> </w:t>
+      </w:r>
+      <w:proofErr w:type="spellStart"/>
+      <w:r>
+        <w:rPr>
+          <w:rFonts w:ascii="Arial" w:hAnsi="Arial" w:cs="Arial"/>
+        </w:rPr>
+        <w:t>đổi</w:t>
+      </w:r>
+      <w:proofErr w:type="spellEnd"/>
+      <w:r>
+        <w:rPr>
+          <w:rFonts w:ascii="Arial" w:hAnsi="Arial" w:cs="Arial"/>
+        </w:rPr>
+        <w:t xml:space="preserve"> </w:t>
+      </w:r>
+      <w:proofErr w:type="spellStart"/>
+      <w:r>
+        <w:rPr>
+          <w:rFonts w:ascii="Arial" w:hAnsi="Arial" w:cs="Arial"/>
+        </w:rPr>
+        <w:t>về</w:t>
+      </w:r>
+      <w:proofErr w:type="spellEnd"/>
+      <w:r>
+        <w:rPr>
+          <w:rFonts w:ascii="Arial" w:hAnsi="Arial" w:cs="Arial"/>
+        </w:rPr>
+        <w:t xml:space="preserve"> </w:t>
+      </w:r>
+      <w:proofErr w:type="spellStart"/>
+      <w:r>
+        <w:rPr>
+          <w:rFonts w:ascii="Arial" w:hAnsi="Arial" w:cs="Arial"/>
+        </w:rPr>
+        <w:t>tiến</w:t>
+      </w:r>
+      <w:proofErr w:type="spellEnd"/>
+      <w:r>
+        <w:rPr>
+          <w:rFonts w:ascii="Arial" w:hAnsi="Arial" w:cs="Arial"/>
+        </w:rPr>
+        <w:t xml:space="preserve"> </w:t>
+      </w:r>
+      <w:proofErr w:type="spellStart"/>
+      <w:r>
+        <w:rPr>
+          <w:rFonts w:ascii="Arial" w:hAnsi="Arial" w:cs="Arial"/>
+        </w:rPr>
+        <w:t>độ</w:t>
+      </w:r>
+      <w:proofErr w:type="spellEnd"/>
+      <w:r>
+        <w:rPr>
+          <w:rFonts w:ascii="Arial" w:hAnsi="Arial" w:cs="Arial"/>
+        </w:rPr>
+        <w:t xml:space="preserve"> </w:t>
+      </w:r>
+      <w:proofErr w:type="spellStart"/>
+      <w:r>
+        <w:rPr>
+          <w:rFonts w:ascii="Arial" w:hAnsi="Arial" w:cs="Arial"/>
+        </w:rPr>
+        <w:t>công</w:t>
+      </w:r>
+      <w:proofErr w:type="spellEnd"/>
+      <w:r>
+        <w:rPr>
+          <w:rFonts w:ascii="Arial" w:hAnsi="Arial" w:cs="Arial"/>
+        </w:rPr>
+        <w:t xml:space="preserve"> </w:t>
+      </w:r>
+      <w:proofErr w:type="spellStart"/>
+      <w:r>
+        <w:rPr>
+          <w:rFonts w:ascii="Arial" w:hAnsi="Arial" w:cs="Arial"/>
+        </w:rPr>
+        <w:t>việc</w:t>
+      </w:r>
+      <w:proofErr w:type="spellEnd"/>
+      <w:r>
+        <w:rPr>
+          <w:rFonts w:ascii="Arial" w:hAnsi="Arial" w:cs="Arial"/>
+        </w:rPr>
+        <w:t xml:space="preserve">, </w:t>
+      </w:r>
+      <w:proofErr w:type="spellStart"/>
+      <w:r>
+        <w:rPr>
+          <w:rFonts w:ascii="Arial" w:hAnsi="Arial" w:cs="Arial"/>
+        </w:rPr>
+        <w:t>cũng</w:t>
+      </w:r>
+      <w:proofErr w:type="spellEnd"/>
+      <w:r>
+        <w:rPr>
+          <w:rFonts w:ascii="Arial" w:hAnsi="Arial" w:cs="Arial"/>
+        </w:rPr>
+        <w:t xml:space="preserve"> </w:t>
+      </w:r>
+      <w:proofErr w:type="spellStart"/>
+      <w:r>
+        <w:rPr>
+          <w:rFonts w:ascii="Arial" w:hAnsi="Arial" w:cs="Arial"/>
+        </w:rPr>
+        <w:t>như</w:t>
+      </w:r>
+      <w:proofErr w:type="spellEnd"/>
+      <w:r>
+        <w:rPr>
+          <w:rFonts w:ascii="Arial" w:hAnsi="Arial" w:cs="Arial"/>
+        </w:rPr>
+        <w:t xml:space="preserve"> </w:t>
+      </w:r>
+      <w:proofErr w:type="spellStart"/>
+      <w:r>
+        <w:rPr>
+          <w:rFonts w:ascii="Arial" w:hAnsi="Arial" w:cs="Arial"/>
+        </w:rPr>
+        <w:t>những</w:t>
+      </w:r>
+      <w:proofErr w:type="spellEnd"/>
+      <w:r>
+        <w:rPr>
+          <w:rFonts w:ascii="Arial" w:hAnsi="Arial" w:cs="Arial"/>
+        </w:rPr>
+        <w:t xml:space="preserve"> </w:t>
+      </w:r>
+      <w:proofErr w:type="spellStart"/>
+      <w:r>
+        <w:rPr>
+          <w:rFonts w:ascii="Arial" w:hAnsi="Arial" w:cs="Arial"/>
+        </w:rPr>
+        <w:t>vấn</w:t>
+      </w:r>
+      <w:proofErr w:type="spellEnd"/>
+      <w:r>
+        <w:rPr>
+          <w:rFonts w:ascii="Arial" w:hAnsi="Arial" w:cs="Arial"/>
+        </w:rPr>
+        <w:t xml:space="preserve"> </w:t>
+      </w:r>
+      <w:proofErr w:type="spellStart"/>
+      <w:r>
+        <w:rPr>
+          <w:rFonts w:ascii="Arial" w:hAnsi="Arial" w:cs="Arial"/>
+        </w:rPr>
+        <w:t>đề</w:t>
+      </w:r>
+      <w:proofErr w:type="spellEnd"/>
+      <w:r>
+        <w:rPr>
+          <w:rFonts w:ascii="Arial" w:hAnsi="Arial" w:cs="Arial"/>
+        </w:rPr>
+        <w:t xml:space="preserve"> </w:t>
+      </w:r>
+      <w:proofErr w:type="spellStart"/>
+      <w:r>
+        <w:rPr>
+          <w:rFonts w:ascii="Arial" w:hAnsi="Arial" w:cs="Arial"/>
+        </w:rPr>
+        <w:t>phát</w:t>
+      </w:r>
+      <w:proofErr w:type="spellEnd"/>
+      <w:r>
+        <w:rPr>
+          <w:rFonts w:ascii="Arial" w:hAnsi="Arial" w:cs="Arial"/>
+        </w:rPr>
+        <w:t xml:space="preserve"> </w:t>
+      </w:r>
+      <w:proofErr w:type="spellStart"/>
+      <w:r>
+        <w:rPr>
+          <w:rFonts w:ascii="Arial" w:hAnsi="Arial" w:cs="Arial"/>
+        </w:rPr>
+        <w:t>sinh</w:t>
+      </w:r>
+      <w:proofErr w:type="spellEnd"/>
+      <w:r>
+        <w:rPr>
+          <w:rFonts w:ascii="Arial" w:hAnsi="Arial" w:cs="Arial"/>
+        </w:rPr>
+        <w:t>.</w:t>
+      </w:r>
+    </w:p>
+    <w:p/>
     <w:p>
       <w:pPr>
         <w:pStyle w:val="Heading1"/>
@@ -20925,7 +23173,6 @@
           <w:i/>
           <w:iCs/>
         </w:rPr>
-        <w:lastRenderedPageBreak/>
         <w:t>Phải</w:t>
       </w:r>
       <w:proofErr w:type="spellEnd"/>
@@ -23399,6 +25646,7 @@
         <w:rPr>
           <w:rFonts w:ascii="Arial" w:hAnsi="Arial" w:cs="Arial"/>
         </w:rPr>
+        <w:lastRenderedPageBreak/>
         <w:t>Phân</w:t>
       </w:r>
       <w:proofErr w:type="spellEnd"/>
@@ -24223,7 +26471,6 @@
         <w:rPr>
           <w:rFonts w:ascii="Arial" w:hAnsi="Arial" w:cs="Arial"/>
         </w:rPr>
-        <w:lastRenderedPageBreak/>
         <w:t>Nhóm</w:t>
       </w:r>
       <w:proofErr w:type="spellEnd"/>
@@ -28285,6 +30532,7 @@
         <w:rPr>
           <w:rFonts w:ascii="Arial" w:hAnsi="Arial" w:cs="Arial"/>
         </w:rPr>
+        <w:lastRenderedPageBreak/>
         <w:t>Đóng</w:t>
       </w:r>
       <w:proofErr w:type="spellEnd"/>
@@ -34931,7 +37179,7 @@
     <w:lsdException w:name="Medium Shading 2 Accent 1" w:uiPriority="64"/>
     <w:lsdException w:name="Medium List 1 Accent 1" w:uiPriority="65"/>
     <w:lsdException w:name="Revision" w:semiHidden="1" w:uiPriority="99"/>
-    <w:lsdException w:name="List Paragraph" w:uiPriority="34" w:qFormat="1"/>
+    <w:lsdException w:name="List Paragraph" w:qFormat="1"/>
     <w:lsdException w:name="Quote" w:uiPriority="29" w:qFormat="1"/>
     <w:lsdException w:name="Intense Quote" w:uiPriority="30" w:qFormat="1"/>
     <w:lsdException w:name="Medium List 2 Accent 1" w:uiPriority="66"/>
@@ -36581,7 +38829,7 @@
 </file>
 
 <file path=customXml/itemProps1.xml><?xml version="1.0" encoding="utf-8"?>
-<ds:datastoreItem xmlns:ds="http://schemas.openxmlformats.org/officeDocument/2006/customXml" ds:itemID="{84A93C72-CFC7-4902-A0D1-226D599F98B9}">
+<ds:datastoreItem xmlns:ds="http://schemas.openxmlformats.org/officeDocument/2006/customXml" ds:itemID="{C8B877BF-5E62-4EEA-BA16-529ADF93F9C1}">
   <ds:schemaRefs>
     <ds:schemaRef ds:uri="http://schemas.openxmlformats.org/officeDocument/2006/bibliography"/>
   </ds:schemaRefs>

</xml_diff>